<commit_message>
Some addition to introduction.
</commit_message>
<xml_diff>
--- a/documentation/Pricing/Pricing Strategies.docx
+++ b/documentation/Pricing/Pricing Strategies.docx
@@ -21,16 +21,25 @@
         <w:jc w:val="both"/>
       </w:pPr>
       <w:r>
-        <w:t>Out of the products being sold under retail</w:t>
+        <w:t xml:space="preserve">Among </w:t>
+      </w:r>
+      <w:r>
+        <w:t xml:space="preserve">the </w:t>
+      </w:r>
+      <w:r>
+        <w:t xml:space="preserve">range of </w:t>
+      </w:r>
+      <w:r>
+        <w:t>products being sold under retail</w:t>
       </w:r>
       <w:r>
         <w:t>,</w:t>
       </w:r>
       <w:r>
-        <w:t xml:space="preserve"> some of them are well established brands, whereas others are relatively less popular and trying to establish themselves. Obviously merchants will put higher target sale volumes on the high demand items and moderate sales target on the low/medium demand items.</w:t>
-      </w:r>
-      <w:r>
-        <w:t xml:space="preserve"> Also they may want to provide more discounts on the lower demand products, as they may be in-turn getting more returns on these lower demand items from respective wholesalers. </w:t>
+        <w:t xml:space="preserve"> some of them are well established brands, whereas others are relatively less popular and trying to establish themselves. </w:t>
+      </w:r>
+      <w:r>
+        <w:t>The popular brands usually offer lesser profit margins for the merchants as compared to their less popular competitors. So a merchant need to balance the sales targets for both type of brands, by ensuring specific profit margins on the reliable brands whereas putting extra efforts on the sale of less popular brands thereby trying to maximize sale for them by providing various schemes/offers/discounts on them.</w:t>
       </w:r>
     </w:p>
     <w:p>
@@ -47,34 +56,73 @@
         <w:t xml:space="preserve"> (by merchant)</w:t>
       </w:r>
       <w:r>
-        <w:t xml:space="preserve"> profit is</w:t>
-      </w:r>
-      <w:r>
-        <w:t xml:space="preserve"> made if the target volume is sold with the calculated </w:t>
+        <w:t xml:space="preserve"> profit </w:t>
+      </w:r>
+      <w:r>
+        <w:t xml:space="preserve">target </w:t>
+      </w:r>
+      <w:r>
+        <w:t>is</w:t>
+      </w:r>
+      <w:r>
+        <w:t xml:space="preserve"> </w:t>
+      </w:r>
+      <w:r>
+        <w:t>assumed</w:t>
+      </w:r>
+      <w:r>
+        <w:t xml:space="preserve"> </w:t>
+      </w:r>
+      <w:r>
+        <w:t xml:space="preserve">to have been reached </w:t>
+      </w:r>
+      <w:r>
+        <w:t>if the target volume</w:t>
+      </w:r>
+      <w:r>
+        <w:t xml:space="preserve"> </w:t>
+      </w:r>
+      <w:r>
+        <w:t>(for the specified period)</w:t>
+      </w:r>
+      <w:r>
+        <w:t xml:space="preserve"> </w:t>
+      </w:r>
+      <w:r>
+        <w:t xml:space="preserve">of units </w:t>
+      </w:r>
+      <w:r>
+        <w:t xml:space="preserve">is sold </w:t>
+      </w:r>
+      <w:r>
+        <w:t>at</w:t>
+      </w:r>
+      <w:r>
+        <w:t xml:space="preserve"> the </w:t>
+      </w:r>
+      <w:r>
+        <w:t xml:space="preserve">carefully </w:t>
+      </w:r>
+      <w:r>
+        <w:t xml:space="preserve">calculated </w:t>
       </w:r>
       <w:r>
         <w:t xml:space="preserve">retail </w:t>
       </w:r>
       <w:r>
-        <w:t>price</w:t>
-      </w:r>
-      <w:r>
-        <w:t>,</w:t>
-      </w:r>
-      <w:r>
-        <w:t xml:space="preserve"> during the target period, all other parameters</w:t>
-      </w:r>
-      <w:r>
-        <w:t xml:space="preserve"> </w:t>
-      </w:r>
-      <w:r>
-        <w:t>(purchase price) being constant. If the volume of sale exceeds beyond the target</w:t>
-      </w:r>
-      <w:r>
-        <w:t xml:space="preserve"> in the given period</w:t>
-      </w:r>
-      <w:r>
-        <w:t xml:space="preserve">, then the additional profit (in addition to intended profit) </w:t>
+        <w:t>price, all other parameters</w:t>
+      </w:r>
+      <w:r>
+        <w:t xml:space="preserve"> </w:t>
+      </w:r>
+      <w:r>
+        <w:t xml:space="preserve">(purchase price) being constant. If the volume of sale exceeds beyond target, the additional profit (in addition to </w:t>
+      </w:r>
+      <w:r>
+        <w:t xml:space="preserve">targeted </w:t>
+      </w:r>
+      <w:r>
+        <w:t xml:space="preserve">profit) </w:t>
       </w:r>
       <w:r>
         <w:t>should be</w:t>
@@ -90,6 +138,58 @@
       </w:r>
       <w:r>
         <w:t>.</w:t>
+      </w:r>
+    </w:p>
+    <w:p>
+      <w:pPr>
+        <w:jc w:val="both"/>
+      </w:pPr>
+      <w:r>
+        <w:t>There is more likelihood of guaranteed “bonus” on established brands, but in order to get considerable bonus from them the volume of sale (sale target per period) should be substantially high as these items usually yield lower profit margins for the retailers. So retailers need to have some strategies to increase the volume of sale for these items.</w:t>
+      </w:r>
+    </w:p>
+    <w:p>
+      <w:pPr>
+        <w:jc w:val="both"/>
+      </w:pPr>
+      <w:r>
+        <w:t>There is a less likelihood of guaranteed “bonus” on less popular/low demand products under normal circumstances, but they usually yield much higher profit margins for the retailers even for a moderate volume of sale.</w:t>
+      </w:r>
+      <w:r>
+        <w:t>S</w:t>
+      </w:r>
+      <w:r>
+        <w:t>o</w:t>
+      </w:r>
+      <w:r>
+        <w:t xml:space="preserve"> retailers need strategies to promote their sale in order to rip more profits and eventually start gaining bonuses from them. The investment for promotional measures can be provisioned form the bonus gained from high demand items. </w:t>
+      </w:r>
+    </w:p>
+    <w:p>
+      <w:pPr>
+        <w:jc w:val="both"/>
+      </w:pPr>
+      <w:r>
+        <w:t xml:space="preserve"> </w:t>
+      </w:r>
+      <w:r>
+        <w:t xml:space="preserve">But all low demand items do not necessarily yield greater profits, as few of them cannot pick up well in the market, despite of adequate promotional measures. Also as the “bonus” available out of sale from high demand items is limited and hence retailers need carefully crafted strategies to determine how to effectively promote these items and which products are the best candidates for promotional investments. </w:t>
+      </w:r>
+    </w:p>
+    <w:p>
+      <w:pPr>
+        <w:jc w:val="both"/>
+      </w:pPr>
+      <w:r>
+        <w:t>First let’s see what can be the strategies to earn more and more bonus.</w:t>
+      </w:r>
+      <w:r>
+        <w:t xml:space="preserve"> First let’</w:t>
+      </w:r>
+      <w:bookmarkStart w:id="0" w:name="_GoBack"/>
+      <w:bookmarkEnd w:id="0"/>
+      <w:r>
+        <w:t>s make an assumption that few products exceeded their target sale at target retail price and hence won some “bonus”.</w:t>
       </w:r>
     </w:p>
     <w:p>
@@ -200,18 +300,10 @@
         <w:t>The product is extremely high demand due to the brand and quality attributes it carries.</w:t>
       </w:r>
       <w:r>
-        <w:t xml:space="preserve"> So obviously more and more subscribers want to buy these products. They will buy it more if they get lucrative discounts or some schemes on their retail price</w:t>
-      </w:r>
-      <w:proofErr w:type="gramStart"/>
-      <w:r>
-        <w:t>.</w:t>
-      </w:r>
-      <w:r>
-        <w:t>(</w:t>
-      </w:r>
-      <w:proofErr w:type="gramEnd"/>
-      <w:r>
-        <w:t>???)</w:t>
+        <w:t xml:space="preserve"> So obviously more and more subscribers want to buy these products. They will buy it more if they get lucrative discounts or some schemes on their retail price.</w:t>
+      </w:r>
+      <w:r>
+        <w:t>(???)</w:t>
       </w:r>
     </w:p>
     <w:p>
@@ -235,6 +327,7 @@
         <w:jc w:val="both"/>
       </w:pPr>
       <w:r>
+        <w:lastRenderedPageBreak/>
         <w:t xml:space="preserve">The purchase price (wholesale price) of an item reduces </w:t>
       </w:r>
       <w:r>
@@ -340,96 +433,244 @@
         <w:t xml:space="preserve">merchant </w:t>
       </w:r>
       <w:r>
-        <w:t>anticipated purchase cost= 6</w:t>
-      </w:r>
-      <w:proofErr w:type="gramStart"/>
-      <w:r>
-        <w:t>,00,000</w:t>
-      </w:r>
-      <w:proofErr w:type="gramEnd"/>
-      <w:r>
-        <w:t xml:space="preserve">*45=2,70,00,000 </w:t>
-      </w:r>
-      <w:proofErr w:type="spellStart"/>
-      <w:r>
-        <w:t>Rs</w:t>
-      </w:r>
-      <w:proofErr w:type="spellEnd"/>
+        <w:t xml:space="preserve">anticipated purchase cost= 6,00,000*45=2,70,00,000 </w:t>
+      </w:r>
+      <w:r>
+        <w:t>Rs.</w:t>
+      </w:r>
+      <w:r>
+        <w:t xml:space="preserve"> </w:t>
+      </w:r>
+    </w:p>
+    <w:p>
+      <w:pPr>
+        <w:pStyle w:val="ListParagraph"/>
+        <w:ind w:left="360"/>
+        <w:jc w:val="both"/>
+      </w:pPr>
+      <w:r>
+        <w:t>Committed mark-up price is 60</w:t>
+      </w:r>
+      <w:r>
+        <w:t xml:space="preserve"> </w:t>
+      </w:r>
+      <w:r>
+        <w:t xml:space="preserve">Rs. So </w:t>
+      </w:r>
+      <w:r>
+        <w:t xml:space="preserve">merchant </w:t>
+      </w:r>
+      <w:r>
+        <w:t>expected revenue for the product=</w:t>
+      </w:r>
+      <w:r>
+        <w:t xml:space="preserve"> </w:t>
+      </w:r>
+      <w:r>
+        <w:t>600,000*60</w:t>
+      </w:r>
+      <w:r>
+        <w:t xml:space="preserve"> </w:t>
+      </w:r>
+      <w:r>
+        <w:t>=3,60,00,0000</w:t>
+      </w:r>
+    </w:p>
+    <w:p>
+      <w:pPr>
+        <w:pStyle w:val="ListParagraph"/>
+        <w:ind w:left="360"/>
+        <w:jc w:val="both"/>
+      </w:pPr>
+      <w:r>
+        <w:t xml:space="preserve">So anticipated profit = 3,60,00,000-2,70,00,000=90,00,000 </w:t>
+      </w:r>
+      <w:r>
+        <w:t>Rs.</w:t>
+      </w:r>
+      <w:r>
+        <w:t>( 3</w:t>
+      </w:r>
+      <w:r>
+        <w:t>0</w:t>
+      </w:r>
+      <w:r>
+        <w:t>%)</w:t>
+      </w:r>
+    </w:p>
+    <w:p>
+      <w:pPr>
+        <w:pStyle w:val="ListParagraph"/>
+        <w:ind w:left="360"/>
+        <w:jc w:val="both"/>
+      </w:pPr>
+    </w:p>
+    <w:p>
+      <w:pPr>
+        <w:pStyle w:val="ListParagraph"/>
+        <w:ind w:left="360"/>
+        <w:jc w:val="both"/>
+      </w:pPr>
+      <w:r>
+        <w:t xml:space="preserve">After first two months the wholesale price of the item </w:t>
+      </w:r>
+      <w:r>
+        <w:t>reduces</w:t>
+      </w:r>
+      <w:r>
+        <w:t xml:space="preserve"> from 45 Rs</w:t>
+      </w:r>
       <w:r>
         <w:t>.</w:t>
       </w:r>
       <w:r>
-        <w:t xml:space="preserve"> </w:t>
-      </w:r>
-    </w:p>
-    <w:p>
-      <w:pPr>
-        <w:pStyle w:val="ListParagraph"/>
-        <w:ind w:left="360"/>
-        <w:jc w:val="both"/>
-      </w:pPr>
-      <w:r>
-        <w:t>Committed mark-up price is 60</w:t>
-      </w:r>
-      <w:r>
-        <w:t xml:space="preserve"> </w:t>
-      </w:r>
-      <w:proofErr w:type="spellStart"/>
-      <w:r>
-        <w:t>Rs</w:t>
-      </w:r>
-      <w:proofErr w:type="spellEnd"/>
-      <w:r>
-        <w:t xml:space="preserve">. So </w:t>
-      </w:r>
-      <w:r>
-        <w:t xml:space="preserve">merchant </w:t>
-      </w:r>
-      <w:r>
-        <w:t>expected revenue for the product=</w:t>
-      </w:r>
-      <w:r>
-        <w:t xml:space="preserve"> </w:t>
-      </w:r>
-      <w:r>
-        <w:t>600,000*60</w:t>
-      </w:r>
-      <w:r>
-        <w:t xml:space="preserve"> </w:t>
-      </w:r>
-      <w:r>
-        <w:t>=3</w:t>
-      </w:r>
-      <w:proofErr w:type="gramStart"/>
-      <w:r>
-        <w:t>,60,00,0000</w:t>
-      </w:r>
-      <w:proofErr w:type="gramEnd"/>
-    </w:p>
-    <w:p>
-      <w:pPr>
-        <w:pStyle w:val="ListParagraph"/>
-        <w:ind w:left="360"/>
-        <w:jc w:val="both"/>
-      </w:pPr>
-      <w:r>
-        <w:t xml:space="preserve">So anticipated profit = 3,60,00,000-2,70,00,000=90,00,000 </w:t>
-      </w:r>
-      <w:proofErr w:type="spellStart"/>
-      <w:r>
-        <w:t>Rs</w:t>
-      </w:r>
-      <w:proofErr w:type="spellEnd"/>
+        <w:t xml:space="preserve"> to </w:t>
+      </w:r>
+      <w:r>
+        <w:t>4</w:t>
+      </w:r>
+      <w:r>
+        <w:t>0 Rs</w:t>
+      </w:r>
       <w:r>
         <w:t>.</w:t>
       </w:r>
       <w:r>
-        <w:t>( 3</w:t>
+        <w:t>(due to any of the reasons mentioned above)</w:t>
+      </w:r>
+      <w:r>
+        <w:t xml:space="preserve">. </w:t>
+      </w:r>
+      <w:r>
+        <w:t>So p</w:t>
+      </w:r>
+      <w:r>
+        <w:t>urchase price will change as</w:t>
+      </w:r>
+    </w:p>
+    <w:p>
+      <w:pPr>
+        <w:pStyle w:val="ListParagraph"/>
+        <w:ind w:left="360"/>
+        <w:jc w:val="both"/>
+      </w:pPr>
+      <w:r>
+        <w:t>For first two months (50,000 items per month): 1,00,000*45=45,00,000 Rs</w:t>
+      </w:r>
+    </w:p>
+    <w:p>
+      <w:pPr>
+        <w:pStyle w:val="ListParagraph"/>
+        <w:ind w:left="360"/>
+        <w:jc w:val="both"/>
+      </w:pPr>
+      <w:r>
+        <w:t>Next 10 months: 5,00,000*</w:t>
+      </w:r>
+      <w:r>
+        <w:t>4</w:t>
+      </w:r>
+      <w:r>
+        <w:t>0=2,</w:t>
       </w:r>
       <w:r>
         <w:t>0</w:t>
       </w:r>
       <w:r>
+        <w:t>0,00,000 Rs</w:t>
+      </w:r>
+    </w:p>
+    <w:p>
+      <w:pPr>
+        <w:pStyle w:val="ListParagraph"/>
+        <w:ind w:left="360"/>
+        <w:jc w:val="both"/>
+      </w:pPr>
+      <w:r>
+        <w:t>Total wholesale cost = 45,00,000 + 2,</w:t>
+      </w:r>
+      <w:r>
+        <w:t>0</w:t>
+      </w:r>
+      <w:r>
+        <w:t>0,00,000 = 2,</w:t>
+      </w:r>
+      <w:r>
+        <w:t>4</w:t>
+      </w:r>
+      <w:r>
+        <w:t xml:space="preserve">5,00,000 (25,00,000 Rs. </w:t>
+      </w:r>
+      <w:r>
+        <w:t>less</w:t>
+      </w:r>
+      <w:r>
+        <w:t xml:space="preserve"> than anticipated purchase price)</w:t>
+      </w:r>
+    </w:p>
+    <w:p>
+      <w:pPr>
+        <w:pStyle w:val="ListParagraph"/>
+        <w:ind w:left="360"/>
+        <w:jc w:val="both"/>
+      </w:pPr>
+    </w:p>
+    <w:p>
+      <w:pPr>
+        <w:pStyle w:val="ListParagraph"/>
+        <w:ind w:left="360"/>
+        <w:jc w:val="both"/>
+      </w:pPr>
+      <w:r>
+        <w:t xml:space="preserve">But due to </w:t>
+      </w:r>
+      <w:r>
+        <w:t>customer</w:t>
+      </w:r>
+      <w:r>
+        <w:t xml:space="preserve"> commitment</w:t>
+      </w:r>
+      <w:r>
+        <w:t>s</w:t>
+      </w:r>
+      <w:r>
+        <w:t xml:space="preserve"> the mark-up price has to remain at 60 Rs. So expected revenue for the product will remain same=3,60,00,000</w:t>
+      </w:r>
+      <w:r>
+        <w:t xml:space="preserve"> Rs</w:t>
+      </w:r>
+    </w:p>
+    <w:p>
+      <w:pPr>
+        <w:pStyle w:val="ListParagraph"/>
+        <w:ind w:left="360"/>
+        <w:jc w:val="both"/>
+      </w:pPr>
+      <w:r>
+        <w:t>So the actual profit will be = 3,60,00,000-2,</w:t>
+      </w:r>
+      <w:r>
+        <w:t>4</w:t>
+      </w:r>
+      <w:r>
+        <w:t>5,00,000=</w:t>
+      </w:r>
+      <w:r>
+        <w:t>1,1</w:t>
+      </w:r>
+      <w:r>
+        <w:t>5,00,000 Rs</w:t>
+      </w:r>
+      <w:r>
+        <w:t xml:space="preserve"> </w:t>
+      </w:r>
+      <w:r>
+        <w:t>(</w:t>
+      </w:r>
+      <w:r>
+        <w:t>approx. 47</w:t>
+      </w:r>
+      <w:r>
         <w:t>%)</w:t>
       </w:r>
     </w:p>
@@ -439,232 +680,6 @@
         <w:ind w:left="360"/>
         <w:jc w:val="both"/>
       </w:pPr>
-    </w:p>
-    <w:p>
-      <w:pPr>
-        <w:pStyle w:val="ListParagraph"/>
-        <w:ind w:left="360"/>
-        <w:jc w:val="both"/>
-      </w:pPr>
-      <w:r>
-        <w:t xml:space="preserve">After first two months the wholesale price of the item </w:t>
-      </w:r>
-      <w:r>
-        <w:t>reduces</w:t>
-      </w:r>
-      <w:r>
-        <w:t xml:space="preserve"> from 45 </w:t>
-      </w:r>
-      <w:proofErr w:type="spellStart"/>
-      <w:r>
-        <w:t>Rs</w:t>
-      </w:r>
-      <w:proofErr w:type="spellEnd"/>
-      <w:r>
-        <w:t>.</w:t>
-      </w:r>
-      <w:r>
-        <w:t xml:space="preserve"> to </w:t>
-      </w:r>
-      <w:r>
-        <w:t>4</w:t>
-      </w:r>
-      <w:r>
-        <w:t xml:space="preserve">0 </w:t>
-      </w:r>
-      <w:proofErr w:type="spellStart"/>
-      <w:r>
-        <w:t>Rs</w:t>
-      </w:r>
-      <w:proofErr w:type="spellEnd"/>
-      <w:proofErr w:type="gramStart"/>
-      <w:r>
-        <w:t>.</w:t>
-      </w:r>
-      <w:r>
-        <w:t>(</w:t>
-      </w:r>
-      <w:proofErr w:type="gramEnd"/>
-      <w:r>
-        <w:t>due to any of the reasons mentioned above)</w:t>
-      </w:r>
-      <w:r>
-        <w:t xml:space="preserve">. </w:t>
-      </w:r>
-      <w:r>
-        <w:t>So p</w:t>
-      </w:r>
-      <w:r>
-        <w:t>urchase price will change as</w:t>
-      </w:r>
-    </w:p>
-    <w:p>
-      <w:pPr>
-        <w:pStyle w:val="ListParagraph"/>
-        <w:ind w:left="360"/>
-        <w:jc w:val="both"/>
-      </w:pPr>
-      <w:r>
-        <w:t>For first two months (50,000 items per month): 1</w:t>
-      </w:r>
-      <w:proofErr w:type="gramStart"/>
-      <w:r>
-        <w:t>,00,000</w:t>
-      </w:r>
-      <w:proofErr w:type="gramEnd"/>
-      <w:r>
-        <w:t>*45=45,00,000 Rs</w:t>
-      </w:r>
-    </w:p>
-    <w:p>
-      <w:pPr>
-        <w:pStyle w:val="ListParagraph"/>
-        <w:ind w:left="360"/>
-        <w:jc w:val="both"/>
-      </w:pPr>
-      <w:r>
-        <w:t>Next 10 months: 5</w:t>
-      </w:r>
-      <w:proofErr w:type="gramStart"/>
-      <w:r>
-        <w:t>,00,000</w:t>
-      </w:r>
-      <w:proofErr w:type="gramEnd"/>
-      <w:r>
-        <w:t>*</w:t>
-      </w:r>
-      <w:r>
-        <w:t>4</w:t>
-      </w:r>
-      <w:r>
-        <w:t>0=2,</w:t>
-      </w:r>
-      <w:r>
-        <w:t>0</w:t>
-      </w:r>
-      <w:r>
-        <w:t>0,00,000 Rs</w:t>
-      </w:r>
-    </w:p>
-    <w:p>
-      <w:pPr>
-        <w:pStyle w:val="ListParagraph"/>
-        <w:ind w:left="360"/>
-        <w:jc w:val="both"/>
-      </w:pPr>
-      <w:r>
-        <w:lastRenderedPageBreak/>
-        <w:t>Total wholesale cost = 45,00,000 + 2,</w:t>
-      </w:r>
-      <w:r>
-        <w:t>0</w:t>
-      </w:r>
-      <w:r>
-        <w:t>0,00,000 = 2,</w:t>
-      </w:r>
-      <w:r>
-        <w:t>4</w:t>
-      </w:r>
-      <w:r>
-        <w:t xml:space="preserve">5,00,000 (25,00,000 Rs. </w:t>
-      </w:r>
-      <w:r>
-        <w:t>less</w:t>
-      </w:r>
-      <w:r>
-        <w:t xml:space="preserve"> than anticipated purchase price)</w:t>
-      </w:r>
-    </w:p>
-    <w:p>
-      <w:pPr>
-        <w:pStyle w:val="ListParagraph"/>
-        <w:ind w:left="360"/>
-        <w:jc w:val="both"/>
-      </w:pPr>
-    </w:p>
-    <w:p>
-      <w:pPr>
-        <w:pStyle w:val="ListParagraph"/>
-        <w:ind w:left="360"/>
-        <w:jc w:val="both"/>
-      </w:pPr>
-      <w:r>
-        <w:t xml:space="preserve">But due to </w:t>
-      </w:r>
-      <w:r>
-        <w:t>customer</w:t>
-      </w:r>
-      <w:r>
-        <w:t xml:space="preserve"> commitment</w:t>
-      </w:r>
-      <w:r>
-        <w:t>s</w:t>
-      </w:r>
-      <w:r>
-        <w:t xml:space="preserve"> the mark-up price has to remain at 60 Rs. So expected revenue for the product will remain same=3</w:t>
-      </w:r>
-      <w:proofErr w:type="gramStart"/>
-      <w:r>
-        <w:t>,60,00,000</w:t>
-      </w:r>
-      <w:proofErr w:type="gramEnd"/>
-      <w:r>
-        <w:t xml:space="preserve"> Rs</w:t>
-      </w:r>
-    </w:p>
-    <w:p>
-      <w:pPr>
-        <w:pStyle w:val="ListParagraph"/>
-        <w:ind w:left="360"/>
-        <w:jc w:val="both"/>
-      </w:pPr>
-      <w:r>
-        <w:t>So the actual profit will be = 3</w:t>
-      </w:r>
-      <w:proofErr w:type="gramStart"/>
-      <w:r>
-        <w:t>,60,00,000</w:t>
-      </w:r>
-      <w:proofErr w:type="gramEnd"/>
-      <w:r>
-        <w:t>-2,</w:t>
-      </w:r>
-      <w:r>
-        <w:t>4</w:t>
-      </w:r>
-      <w:r>
-        <w:t>5,00,000=</w:t>
-      </w:r>
-      <w:r>
-        <w:t>1,1</w:t>
-      </w:r>
-      <w:r>
-        <w:t xml:space="preserve">5,00,000 </w:t>
-      </w:r>
-      <w:proofErr w:type="spellStart"/>
-      <w:r>
-        <w:t>Rs</w:t>
-      </w:r>
-      <w:proofErr w:type="spellEnd"/>
-      <w:r>
-        <w:t xml:space="preserve"> </w:t>
-      </w:r>
-      <w:r>
-        <w:t>(</w:t>
-      </w:r>
-      <w:r>
-        <w:t>approx. 47</w:t>
-      </w:r>
-      <w:r>
-        <w:t>%)</w:t>
-      </w:r>
-    </w:p>
-    <w:p>
-      <w:pPr>
-        <w:pStyle w:val="ListParagraph"/>
-        <w:ind w:left="360"/>
-        <w:jc w:val="both"/>
-      </w:pPr>
       <w:r>
         <w:t xml:space="preserve">Thus </w:t>
       </w:r>
@@ -678,23 +693,7 @@
         <w:t xml:space="preserve"> </w:t>
       </w:r>
       <w:r>
-        <w:t>(difference between actual profit and anticipated profit</w:t>
-      </w:r>
-      <w:proofErr w:type="gramStart"/>
-      <w:r>
-        <w:t>)=</w:t>
-      </w:r>
-      <w:proofErr w:type="gramEnd"/>
-      <w:r>
-        <w:t xml:space="preserve">1,15,00,000- 90,00,000 =25,00,000 </w:t>
-      </w:r>
-      <w:proofErr w:type="spellStart"/>
-      <w:r>
-        <w:t>Rs</w:t>
-      </w:r>
-      <w:proofErr w:type="spellEnd"/>
-      <w:r>
-        <w:t>.</w:t>
+        <w:t>(difference between actual profit and anticipated profit)=1,15,00,000- 90,00,000 =25,00,000 Rs.</w:t>
       </w:r>
     </w:p>
     <w:p>
@@ -766,26 +765,10 @@
         <w:t>.</w:t>
       </w:r>
       <w:r>
-        <w:t xml:space="preserve"> and wholesale price of 45 Rs</w:t>
-      </w:r>
-      <w:proofErr w:type="gramStart"/>
-      <w:r>
-        <w:t>.</w:t>
-      </w:r>
-      <w:r>
-        <w:t>.</w:t>
-      </w:r>
-      <w:proofErr w:type="gramEnd"/>
-      <w:r>
-        <w:t xml:space="preserve"> So he spent 45*50,000= 22</w:t>
-      </w:r>
-      <w:proofErr w:type="gramStart"/>
-      <w:r>
-        <w:t>,50,000</w:t>
-      </w:r>
-      <w:proofErr w:type="gramEnd"/>
-      <w:r>
-        <w:t xml:space="preserve"> Rs</w:t>
+        <w:t xml:space="preserve"> and wholesale price of 45 Rs.</w:t>
+      </w:r>
+      <w:r>
+        <w:t>. So he spent 45*50,000= 22,50,000 Rs</w:t>
       </w:r>
       <w:r>
         <w:t>.</w:t>
@@ -877,15 +860,7 @@
         <w:t>,</w:t>
       </w:r>
       <w:r>
-        <w:t xml:space="preserve"> he would make 67.5*50,000=33</w:t>
-      </w:r>
-      <w:proofErr w:type="gramStart"/>
-      <w:r>
-        <w:t>,75,000</w:t>
-      </w:r>
-      <w:proofErr w:type="gramEnd"/>
-      <w:r>
-        <w:t xml:space="preserve"> Rs revenue. </w:t>
+        <w:t xml:space="preserve"> he would make 67.5*50,000=33,75,000 Rs revenue. </w:t>
       </w:r>
     </w:p>
     <w:p>
@@ -898,727 +873,539 @@
         <w:t xml:space="preserve">So </w:t>
       </w:r>
       <w:r>
-        <w:t>net profit =33</w:t>
-      </w:r>
-      <w:proofErr w:type="gramStart"/>
-      <w:r>
-        <w:t>,75</w:t>
-      </w:r>
-      <w:proofErr w:type="gramEnd"/>
+        <w:t>net profit =33,75,</w:t>
+      </w:r>
+      <w:r>
+        <w:t xml:space="preserve"> </w:t>
+      </w:r>
+      <w:r>
+        <w:t>000 – 22,50,000=11,25,000 Rs. which is 50% net profit.</w:t>
+      </w:r>
+    </w:p>
+    <w:p>
+      <w:pPr>
+        <w:pStyle w:val="ListParagraph"/>
+        <w:ind w:left="360"/>
+        <w:jc w:val="both"/>
+      </w:pPr>
+    </w:p>
+    <w:p>
+      <w:pPr>
+        <w:pStyle w:val="ListParagraph"/>
+        <w:ind w:left="360"/>
+        <w:jc w:val="both"/>
+      </w:pPr>
+      <w:r>
+        <w:t xml:space="preserve">Scenario1: Under-estimation of target sale volume </w:t>
+      </w:r>
+    </w:p>
+    <w:p>
+      <w:pPr>
+        <w:pStyle w:val="ListParagraph"/>
+        <w:ind w:left="360"/>
+        <w:jc w:val="both"/>
+      </w:pPr>
+    </w:p>
+    <w:p>
+      <w:pPr>
+        <w:pStyle w:val="ListParagraph"/>
+        <w:ind w:left="360"/>
+        <w:jc w:val="both"/>
+      </w:pPr>
+      <w:r>
+        <w:t>M</w:t>
+      </w:r>
+      <w:r>
+        <w:t xml:space="preserve">erchant expected </w:t>
+      </w:r>
+      <w:r>
+        <w:t xml:space="preserve">a </w:t>
+      </w:r>
+      <w:r>
+        <w:t>mark</w:t>
+      </w:r>
+      <w:r>
+        <w:t>-</w:t>
+      </w:r>
+      <w:r>
+        <w:t>up price of 6</w:t>
+      </w:r>
+      <w:r>
+        <w:t>7.5</w:t>
+      </w:r>
+      <w:r>
+        <w:t xml:space="preserve"> Rs</w:t>
+      </w:r>
+      <w:r>
+        <w:t>.</w:t>
+      </w:r>
+      <w:r>
+        <w:t xml:space="preserve"> </w:t>
+      </w:r>
+      <w:r>
+        <w:t>(</w:t>
+      </w:r>
+      <w:r>
+        <w:t>50%</w:t>
+      </w:r>
+      <w:r>
+        <w:t>)</w:t>
+      </w:r>
+      <w:r>
+        <w:t xml:space="preserve"> and kept a monthly target sale of 40,000 only</w:t>
+      </w:r>
+      <w:r>
+        <w:t xml:space="preserve"> </w:t>
+      </w:r>
+      <w:r>
+        <w:t>(so wholesale price for target sale</w:t>
+      </w:r>
+      <w:r>
+        <w:t xml:space="preserve"> items</w:t>
+      </w:r>
+      <w:r>
+        <w:t xml:space="preserve"> would be 40,000*45=18,00,000)</w:t>
+      </w:r>
+      <w:r>
+        <w:t xml:space="preserve">. </w:t>
+      </w:r>
+    </w:p>
+    <w:p>
+      <w:pPr>
+        <w:pStyle w:val="ListParagraph"/>
+        <w:ind w:left="360"/>
+        <w:jc w:val="both"/>
+      </w:pPr>
+    </w:p>
+    <w:p>
+      <w:pPr>
+        <w:pStyle w:val="ListParagraph"/>
+        <w:ind w:left="360"/>
+        <w:jc w:val="both"/>
+      </w:pPr>
+      <w:r>
+        <w:lastRenderedPageBreak/>
+        <w:t>So if 40,000 units are sold then he would make 6</w:t>
+      </w:r>
+      <w:r>
+        <w:t>7.5</w:t>
+      </w:r>
+      <w:r>
+        <w:t>*40,000=2</w:t>
+      </w:r>
+      <w:r>
+        <w:t>7</w:t>
+      </w:r>
+      <w:r>
+        <w:t xml:space="preserve">,00,000 Rs. Since wholesale price of 40,000 units is 40,000*45=18,00,000 Rs, In this case he would make profit of  </w:t>
+      </w:r>
+      <w:r>
+        <w:t>9</w:t>
+      </w:r>
+      <w:r>
+        <w:t xml:space="preserve">,00,000 Rs. which is </w:t>
+      </w:r>
+      <w:r>
+        <w:t>5</w:t>
+      </w:r>
+      <w:r>
+        <w:t>0</w:t>
+      </w:r>
+      <w:r>
+        <w:t>%. This is expected</w:t>
+      </w:r>
+      <w:r>
+        <w:t>/target</w:t>
+      </w:r>
+      <w:r>
+        <w:t xml:space="preserve"> profit.</w:t>
+      </w:r>
+    </w:p>
+    <w:p>
+      <w:pPr>
+        <w:pStyle w:val="ListParagraph"/>
+        <w:ind w:left="360"/>
+        <w:jc w:val="both"/>
+      </w:pPr>
+      <w:r>
+        <w:t xml:space="preserve"> </w:t>
+      </w:r>
+    </w:p>
+    <w:p>
+      <w:pPr>
+        <w:pStyle w:val="ListParagraph"/>
+        <w:ind w:left="360"/>
+        <w:jc w:val="both"/>
+      </w:pPr>
+      <w:r>
+        <w:t>If 50,000 units of that product of sold in that month,</w:t>
+      </w:r>
+      <w:r>
+        <w:t xml:space="preserve"> merchant made 6</w:t>
+      </w:r>
+      <w:r>
+        <w:t>7.5</w:t>
+      </w:r>
+      <w:r>
+        <w:t>*50000=3</w:t>
+      </w:r>
+      <w:r>
+        <w:t>3</w:t>
+      </w:r>
       <w:r>
         <w:t>,</w:t>
       </w:r>
       <w:r>
-        <w:t xml:space="preserve"> </w:t>
-      </w:r>
-      <w:r>
-        <w:t>000 – 22,50,000=11,25,000 Rs. which is 50% net profit.</w:t>
-      </w:r>
-    </w:p>
-    <w:p>
-      <w:pPr>
-        <w:pStyle w:val="ListParagraph"/>
-        <w:ind w:left="360"/>
-        <w:jc w:val="both"/>
-      </w:pPr>
-    </w:p>
-    <w:p>
-      <w:pPr>
-        <w:pStyle w:val="ListParagraph"/>
-        <w:ind w:left="360"/>
-        <w:jc w:val="both"/>
-      </w:pPr>
-      <w:r>
-        <w:t xml:space="preserve">Scenario1: Under-estimation of target sale volume </w:t>
-      </w:r>
-    </w:p>
-    <w:p>
-      <w:pPr>
-        <w:pStyle w:val="ListParagraph"/>
-        <w:ind w:left="360"/>
-        <w:jc w:val="both"/>
-      </w:pPr>
-    </w:p>
-    <w:p>
-      <w:pPr>
-        <w:pStyle w:val="ListParagraph"/>
-        <w:ind w:left="360"/>
-        <w:jc w:val="both"/>
-      </w:pPr>
-      <w:r>
-        <w:t>M</w:t>
-      </w:r>
-      <w:r>
-        <w:t xml:space="preserve">erchant expected </w:t>
-      </w:r>
-      <w:r>
-        <w:t xml:space="preserve">a </w:t>
-      </w:r>
-      <w:r>
-        <w:t>mark</w:t>
-      </w:r>
-      <w:r>
-        <w:t>-</w:t>
-      </w:r>
-      <w:r>
-        <w:t>up price of 6</w:t>
+        <w:t>75</w:t>
+      </w:r>
+      <w:r>
+        <w:t xml:space="preserve">,000 Rs. </w:t>
+      </w:r>
+      <w:r>
+        <w:t>a</w:t>
+      </w:r>
+      <w:r>
+        <w:t xml:space="preserve">s </w:t>
+      </w:r>
+      <w:r>
+        <w:t xml:space="preserve"> </w:t>
+      </w:r>
+      <w:r>
+        <w:t>against the set target of 6</w:t>
       </w:r>
       <w:r>
         <w:t>7.5</w:t>
       </w:r>
       <w:r>
-        <w:t xml:space="preserve"> Rs</w:t>
+        <w:t>*40,000=2</w:t>
+      </w:r>
+      <w:r>
+        <w:t>7</w:t>
+      </w:r>
+      <w:r>
+        <w:t>,00,000 Rs</w:t>
       </w:r>
       <w:r>
         <w:t>.</w:t>
       </w:r>
       <w:r>
-        <w:t xml:space="preserve"> </w:t>
+        <w:t xml:space="preserve"> So he got actual profit of </w:t>
+      </w:r>
+      <w:r>
+        <w:t>6</w:t>
+      </w:r>
+      <w:r>
+        <w:t>,</w:t>
+      </w:r>
+      <w:r>
+        <w:t>75</w:t>
+      </w:r>
+      <w:r>
+        <w:t>,000 Rs(</w:t>
+      </w:r>
+      <w:r>
+        <w:t xml:space="preserve"> </w:t>
+      </w:r>
+      <w:r>
+        <w:t>3</w:t>
+      </w:r>
+      <w:r>
+        <w:t>3</w:t>
+      </w:r>
+      <w:r>
+        <w:t>,</w:t>
+      </w:r>
+      <w:r>
+        <w:t>75</w:t>
+      </w:r>
+      <w:r>
+        <w:t>,000-</w:t>
+      </w:r>
+      <w:r>
+        <w:t>2</w:t>
+      </w:r>
+      <w:r>
+        <w:t>7</w:t>
+      </w:r>
+      <w:r>
+        <w:t>,</w:t>
+      </w:r>
+      <w:r>
+        <w:t>0</w:t>
+      </w:r>
+      <w:r>
+        <w:t>0</w:t>
+      </w:r>
+      <w:r>
+        <w:t>,000) as against the expected profit of 6,00,000(24,00,000-18,00,000)</w:t>
+      </w:r>
+    </w:p>
+    <w:p>
+      <w:pPr>
+        <w:pStyle w:val="ListParagraph"/>
+        <w:ind w:left="360"/>
+        <w:jc w:val="both"/>
+      </w:pPr>
+    </w:p>
+    <w:p>
+      <w:pPr>
+        <w:pStyle w:val="ListParagraph"/>
+        <w:ind w:left="360"/>
+        <w:jc w:val="both"/>
+      </w:pPr>
+      <w:r>
+        <w:t xml:space="preserve">If we compute the original purchase price of 40,000 units of product =40,000*45=18,00,000 </w:t>
+      </w:r>
+      <w:r>
+        <w:t>(actually he has bought 50,000 units</w:t>
+      </w:r>
+      <w:r>
+        <w:t xml:space="preserve"> </w:t>
+      </w:r>
+      <w:r>
+        <w:t xml:space="preserve"> resulting in the total wholesale  price</w:t>
+      </w:r>
+      <w:r>
+        <w:t>=</w:t>
+      </w:r>
+      <w:r>
+        <w:t xml:space="preserve">  </w:t>
+      </w:r>
+      <w:r>
+        <w:t>50,000*45=</w:t>
+      </w:r>
+      <w:r>
+        <w:t xml:space="preserve"> </w:t>
+      </w:r>
+      <w:r>
+        <w:t>22,50,000</w:t>
+      </w:r>
+      <w:r>
+        <w:t xml:space="preserve"> Rs.)</w:t>
+      </w:r>
+      <w:r>
+        <w:t xml:space="preserve"> </w:t>
+      </w:r>
+    </w:p>
+    <w:p>
+      <w:pPr>
+        <w:pStyle w:val="ListParagraph"/>
+        <w:ind w:left="360"/>
+        <w:jc w:val="both"/>
+      </w:pPr>
+    </w:p>
+    <w:p>
+      <w:pPr>
+        <w:pStyle w:val="ListParagraph"/>
+        <w:ind w:left="360"/>
+        <w:jc w:val="both"/>
+      </w:pPr>
+      <w:r>
+        <w:t>If we compare the additional profit against the set target then it would be</w:t>
+      </w:r>
+    </w:p>
+    <w:p>
+      <w:pPr>
+        <w:pStyle w:val="ListParagraph"/>
+        <w:ind w:left="360"/>
+        <w:jc w:val="both"/>
+      </w:pPr>
+      <w:r>
+        <w:t>Actual profit – expected/target profit=</w:t>
       </w:r>
       <w:r>
         <w:t>(</w:t>
       </w:r>
       <w:r>
-        <w:t>50%</w:t>
-      </w:r>
-      <w:r>
-        <w:t>)</w:t>
-      </w:r>
-      <w:r>
-        <w:t xml:space="preserve"> and kept a monthly target sale of 40,000 only</w:t>
-      </w:r>
-      <w:r>
-        <w:t xml:space="preserve"> </w:t>
-      </w:r>
-      <w:r>
-        <w:t>(so wholesale price for target sale</w:t>
-      </w:r>
-      <w:r>
-        <w:t xml:space="preserve"> items</w:t>
-      </w:r>
-      <w:r>
-        <w:t xml:space="preserve"> would be 40,000*45=18</w:t>
-      </w:r>
-      <w:proofErr w:type="gramStart"/>
-      <w:r>
-        <w:t>,00,000</w:t>
-      </w:r>
-      <w:proofErr w:type="gramEnd"/>
-      <w:r>
-        <w:t>)</w:t>
-      </w:r>
-      <w:r>
-        <w:t xml:space="preserve">. </w:t>
-      </w:r>
-    </w:p>
-    <w:p>
-      <w:pPr>
-        <w:pStyle w:val="ListParagraph"/>
-        <w:ind w:left="360"/>
-        <w:jc w:val="both"/>
-      </w:pPr>
-    </w:p>
-    <w:p>
-      <w:pPr>
-        <w:pStyle w:val="ListParagraph"/>
-        <w:ind w:left="360"/>
-        <w:jc w:val="both"/>
-      </w:pPr>
-      <w:r>
-        <w:t>So if 40,000 units are sold then he would make 6</w:t>
-      </w:r>
-      <w:r>
-        <w:t>7.5</w:t>
-      </w:r>
-      <w:r>
-        <w:t>*40,000=2</w:t>
+        <w:t>3</w:t>
+      </w:r>
+      <w:r>
+        <w:t>3</w:t>
+      </w:r>
+      <w:r>
+        <w:t>,</w:t>
+      </w:r>
+      <w:r>
+        <w:t>75</w:t>
+      </w:r>
+      <w:r>
+        <w:t>,000-</w:t>
+      </w:r>
+      <w:r>
+        <w:t>2</w:t>
       </w:r>
       <w:r>
         <w:t>7</w:t>
       </w:r>
-      <w:proofErr w:type="gramStart"/>
-      <w:r>
-        <w:t>,00,000</w:t>
-      </w:r>
-      <w:proofErr w:type="gramEnd"/>
-      <w:r>
-        <w:t xml:space="preserve"> </w:t>
-      </w:r>
-      <w:proofErr w:type="spellStart"/>
-      <w:r>
-        <w:t>Rs</w:t>
-      </w:r>
-      <w:proofErr w:type="spellEnd"/>
-      <w:r>
-        <w:t>. Since wholesale price of 40,000 units is 40,000*45=18</w:t>
-      </w:r>
-      <w:proofErr w:type="gramStart"/>
-      <w:r>
-        <w:t>,00,000</w:t>
-      </w:r>
-      <w:proofErr w:type="gramEnd"/>
-      <w:r>
-        <w:t xml:space="preserve"> Rs, In this case he would make profit of  </w:t>
-      </w:r>
-      <w:r>
-        <w:t>9</w:t>
-      </w:r>
-      <w:r>
-        <w:t xml:space="preserve">,00,000 </w:t>
-      </w:r>
-      <w:proofErr w:type="spellStart"/>
-      <w:r>
-        <w:t>Rs</w:t>
-      </w:r>
-      <w:proofErr w:type="spellEnd"/>
-      <w:r>
-        <w:t xml:space="preserve">. which is </w:t>
-      </w:r>
-      <w:r>
-        <w:t>5</w:t>
+      <w:r>
+        <w:t>,</w:t>
       </w:r>
       <w:r>
         <w:t>0</w:t>
       </w:r>
       <w:r>
-        <w:t>%. This is expected</w:t>
-      </w:r>
-      <w:r>
-        <w:t>/target</w:t>
-      </w:r>
-      <w:r>
-        <w:t xml:space="preserve"> profit.</w:t>
-      </w:r>
-    </w:p>
-    <w:p>
-      <w:pPr>
-        <w:pStyle w:val="ListParagraph"/>
-        <w:ind w:left="360"/>
-        <w:jc w:val="both"/>
-      </w:pPr>
-      <w:r>
-        <w:t xml:space="preserve"> </w:t>
-      </w:r>
-    </w:p>
-    <w:p>
-      <w:pPr>
-        <w:pStyle w:val="ListParagraph"/>
-        <w:ind w:left="360"/>
-        <w:jc w:val="both"/>
-      </w:pPr>
-      <w:r>
-        <w:t>If 50,000 units of that product of sold in that month,</w:t>
-      </w:r>
-      <w:r>
-        <w:t xml:space="preserve"> merchant made 6</w:t>
-      </w:r>
-      <w:r>
-        <w:t>7.5</w:t>
-      </w:r>
-      <w:r>
-        <w:t>*50000=3</w:t>
+        <w:t>0,000) – ( 24,000-</w:t>
+      </w:r>
+      <w:r>
+        <w:t>18</w:t>
+      </w:r>
+      <w:r>
+        <w:t>,</w:t>
+      </w:r>
+      <w:r>
+        <w:t>0</w:t>
+      </w:r>
+      <w:r>
+        <w:t xml:space="preserve">0,000) = </w:t>
+      </w:r>
+      <w:r>
+        <w:t>75</w:t>
+      </w:r>
+      <w:r>
+        <w:t>,000 Rs.</w:t>
+      </w:r>
+    </w:p>
+    <w:p>
+      <w:pPr>
+        <w:pStyle w:val="ListParagraph"/>
+        <w:ind w:left="360"/>
+        <w:jc w:val="both"/>
+      </w:pPr>
+    </w:p>
+    <w:p>
+      <w:pPr>
+        <w:pStyle w:val="ListParagraph"/>
+        <w:ind w:left="360"/>
+        <w:jc w:val="both"/>
+      </w:pPr>
+      <w:r>
+        <w:t>Scenario 2: Under-estimation of target sale (mark-up) price.</w:t>
+      </w:r>
+    </w:p>
+    <w:p>
+      <w:pPr>
+        <w:pStyle w:val="ListParagraph"/>
+        <w:ind w:left="360"/>
+        <w:jc w:val="both"/>
+      </w:pPr>
+    </w:p>
+    <w:p>
+      <w:pPr>
+        <w:pStyle w:val="ListParagraph"/>
+        <w:ind w:left="360"/>
+        <w:jc w:val="both"/>
+      </w:pPr>
+      <w:r>
+        <w:t xml:space="preserve">Merchant </w:t>
+      </w:r>
+      <w:r>
+        <w:t>compromised</w:t>
+      </w:r>
+      <w:r>
+        <w:t xml:space="preserve"> a</w:t>
+      </w:r>
+      <w:r>
+        <w:t>t</w:t>
+      </w:r>
+      <w:r>
+        <w:t xml:space="preserve"> </w:t>
+      </w:r>
+      <w:r>
+        <w:t xml:space="preserve">expected </w:t>
+      </w:r>
+      <w:r>
+        <w:t xml:space="preserve">mark-up price </w:t>
+      </w:r>
+      <w:r>
+        <w:t xml:space="preserve">and set it as </w:t>
+      </w:r>
+      <w:r>
+        <w:t xml:space="preserve">of 60 Rs. (approx. 33%) and kept a monthly target sale of 40,000 only (so wholesale price for target sale items would be 40,000*45=18,00,000). </w:t>
+      </w:r>
+    </w:p>
+    <w:p>
+      <w:pPr>
+        <w:pStyle w:val="ListParagraph"/>
+        <w:ind w:left="360"/>
+        <w:jc w:val="both"/>
+      </w:pPr>
+    </w:p>
+    <w:p>
+      <w:pPr>
+        <w:pStyle w:val="ListParagraph"/>
+        <w:ind w:left="360"/>
+        <w:jc w:val="both"/>
+      </w:pPr>
+      <w:r>
+        <w:t>So if 40,000 units are sold then he would make 60*40,000=24,00,000 Rs. Since wholesale price of 40,000 units is 40,000*45=18,00,000 Rs, In this case he would make profit of  6,00,000 Rs. which is 3</w:t>
+      </w:r>
+      <w:r>
+        <w:t>0</w:t>
+      </w:r>
+      <w:r>
+        <w:t>%. This is expected/target profit.</w:t>
+      </w:r>
+    </w:p>
+    <w:p>
+      <w:pPr>
+        <w:pStyle w:val="ListParagraph"/>
+        <w:ind w:left="360"/>
+        <w:jc w:val="both"/>
+      </w:pPr>
+    </w:p>
+    <w:p>
+      <w:pPr>
+        <w:pStyle w:val="ListParagraph"/>
+        <w:ind w:left="360"/>
+        <w:jc w:val="both"/>
+      </w:pPr>
+      <w:r>
+        <w:t>But since he has kept the target price per item considerably less than possible price (60 Rs as against 67.5 Rs</w:t>
+      </w:r>
+      <w:r>
+        <w:t xml:space="preserve"> and against MRP of 72 Rs.</w:t>
+      </w:r>
+      <w:r>
+        <w:t>), his sale exceeded much beyond his target volume and he was able to sale 60,000 units in that month. Since he needs additional inventory for this item he would procure it.</w:t>
+      </w:r>
+      <w:r>
+        <w:t xml:space="preserve"> </w:t>
+      </w:r>
+      <w:r>
+        <w:t>So the purchase/wholesale price would be 45*60,000=27,00,000 Rs.</w:t>
+      </w:r>
+    </w:p>
+    <w:p>
+      <w:pPr>
+        <w:pStyle w:val="ListParagraph"/>
+        <w:ind w:left="360"/>
+        <w:jc w:val="both"/>
+      </w:pPr>
+    </w:p>
+    <w:p>
+      <w:pPr>
+        <w:pStyle w:val="ListParagraph"/>
+        <w:ind w:left="360"/>
+        <w:jc w:val="both"/>
+      </w:pPr>
+      <w:r>
+        <w:t>So merchant made 60* 60,000= 36,00,000 Rs. Thus actual profit is 36,00,000-</w:t>
+      </w:r>
+      <w:r>
+        <w:t>27</w:t>
+      </w:r>
+      <w:r>
+        <w:t>,00,000=</w:t>
+      </w:r>
+      <w:r>
+        <w:t>09</w:t>
+      </w:r>
+      <w:r>
+        <w:t>,00,000 Rs.(</w:t>
       </w:r>
       <w:r>
         <w:t>3</w:t>
       </w:r>
-      <w:proofErr w:type="gramStart"/>
-      <w:r>
-        <w:t>,</w:t>
-      </w:r>
-      <w:r>
-        <w:t>75</w:t>
-      </w:r>
-      <w:r>
-        <w:t>,000</w:t>
-      </w:r>
-      <w:proofErr w:type="gramEnd"/>
-      <w:r>
-        <w:t xml:space="preserve"> </w:t>
-      </w:r>
-      <w:proofErr w:type="spellStart"/>
-      <w:r>
-        <w:t>Rs</w:t>
-      </w:r>
-      <w:proofErr w:type="spellEnd"/>
-      <w:r>
-        <w:t xml:space="preserve">. </w:t>
-      </w:r>
-      <w:r>
-        <w:t>a</w:t>
-      </w:r>
-      <w:r>
-        <w:t xml:space="preserve">s </w:t>
-      </w:r>
-      <w:r>
-        <w:t xml:space="preserve"> </w:t>
-      </w:r>
-      <w:r>
-        <w:t>against the set target of 6</w:t>
-      </w:r>
-      <w:r>
-        <w:t>7.5</w:t>
-      </w:r>
-      <w:r>
-        <w:t>*40,000=2</w:t>
-      </w:r>
-      <w:r>
-        <w:t>7</w:t>
-      </w:r>
-      <w:r>
-        <w:t>,00,000 Rs</w:t>
-      </w:r>
-      <w:r>
-        <w:t>.</w:t>
-      </w:r>
-      <w:r>
-        <w:t xml:space="preserve"> So he got actual profit of </w:t>
-      </w:r>
-      <w:r>
-        <w:t>6</w:t>
-      </w:r>
-      <w:r>
-        <w:t>,</w:t>
-      </w:r>
-      <w:r>
-        <w:t>75</w:t>
-      </w:r>
-      <w:r>
-        <w:t xml:space="preserve">,000 </w:t>
-      </w:r>
-      <w:proofErr w:type="spellStart"/>
-      <w:r>
-        <w:t>Rs</w:t>
-      </w:r>
-      <w:proofErr w:type="spellEnd"/>
-      <w:r>
-        <w:t>(</w:t>
-      </w:r>
-      <w:r>
-        <w:t xml:space="preserve"> </w:t>
-      </w:r>
-      <w:r>
-        <w:t>3</w:t>
-      </w:r>
-      <w:r>
-        <w:t>3</w:t>
-      </w:r>
-      <w:r>
-        <w:t>,</w:t>
-      </w:r>
-      <w:r>
-        <w:t>75</w:t>
-      </w:r>
-      <w:r>
-        <w:t>,000-</w:t>
-      </w:r>
-      <w:r>
-        <w:t>2</w:t>
-      </w:r>
-      <w:r>
-        <w:t>7</w:t>
-      </w:r>
-      <w:r>
-        <w:t>,</w:t>
-      </w:r>
-      <w:r>
-        <w:t>0</w:t>
-      </w:r>
-      <w:r>
-        <w:t>0</w:t>
-      </w:r>
-      <w:r>
-        <w:t>,000) as against the expected profit of 6,00,000(24,00,000-18,00,000)</w:t>
-      </w:r>
-    </w:p>
-    <w:p>
-      <w:pPr>
-        <w:pStyle w:val="ListParagraph"/>
-        <w:ind w:left="360"/>
-        <w:jc w:val="both"/>
-      </w:pPr>
-    </w:p>
-    <w:p>
-      <w:pPr>
-        <w:pStyle w:val="ListParagraph"/>
-        <w:ind w:left="360"/>
-        <w:jc w:val="both"/>
-      </w:pPr>
-      <w:r>
-        <w:t>If we compute the original purchase price of 40,000 units of product =40,000*45=18</w:t>
-      </w:r>
-      <w:proofErr w:type="gramStart"/>
-      <w:r>
-        <w:t>,00,000</w:t>
-      </w:r>
-      <w:proofErr w:type="gramEnd"/>
-      <w:r>
-        <w:t xml:space="preserve"> </w:t>
-      </w:r>
-      <w:r>
-        <w:t>(actually he has bought 50,000 units</w:t>
-      </w:r>
-      <w:r>
-        <w:t xml:space="preserve"> </w:t>
-      </w:r>
-      <w:r>
-        <w:t xml:space="preserve"> resulting in the total wholesale  price</w:t>
-      </w:r>
-      <w:r>
-        <w:t>=</w:t>
-      </w:r>
-      <w:r>
-        <w:t xml:space="preserve">  </w:t>
-      </w:r>
-      <w:r>
-        <w:t>50,000*45=</w:t>
-      </w:r>
-      <w:r>
-        <w:t xml:space="preserve"> </w:t>
-      </w:r>
-      <w:r>
-        <w:t>22,50,000</w:t>
-      </w:r>
-      <w:r>
-        <w:t xml:space="preserve"> Rs.)</w:t>
-      </w:r>
-      <w:r>
-        <w:t xml:space="preserve"> </w:t>
-      </w:r>
-    </w:p>
-    <w:p>
-      <w:pPr>
-        <w:pStyle w:val="ListParagraph"/>
-        <w:ind w:left="360"/>
-        <w:jc w:val="both"/>
-      </w:pPr>
-    </w:p>
-    <w:p>
-      <w:pPr>
-        <w:pStyle w:val="ListParagraph"/>
-        <w:ind w:left="360"/>
-        <w:jc w:val="both"/>
-      </w:pPr>
-      <w:r>
-        <w:t>If we compare the additional profit against the set target then it would be</w:t>
-      </w:r>
-    </w:p>
-    <w:p>
-      <w:pPr>
-        <w:pStyle w:val="ListParagraph"/>
-        <w:ind w:left="360"/>
-        <w:jc w:val="both"/>
-      </w:pPr>
-      <w:r>
-        <w:t>Actual profit – expected/target profit</w:t>
-      </w:r>
-      <w:proofErr w:type="gramStart"/>
-      <w:r>
-        <w:t>=</w:t>
-      </w:r>
-      <w:r>
-        <w:t>(</w:t>
-      </w:r>
-      <w:proofErr w:type="gramEnd"/>
-      <w:r>
-        <w:t>3</w:t>
-      </w:r>
-      <w:r>
-        <w:t>3</w:t>
-      </w:r>
-      <w:r>
-        <w:t>,</w:t>
-      </w:r>
-      <w:r>
-        <w:t>75</w:t>
-      </w:r>
-      <w:r>
-        <w:t>,000-</w:t>
-      </w:r>
-      <w:r>
-        <w:t>2</w:t>
-      </w:r>
-      <w:r>
-        <w:t>7</w:t>
-      </w:r>
-      <w:r>
-        <w:t>,</w:t>
-      </w:r>
-      <w:r>
-        <w:t>0</w:t>
-      </w:r>
-      <w:r>
-        <w:t>0,000) – ( 24,000-</w:t>
-      </w:r>
-      <w:r>
-        <w:t>18</w:t>
-      </w:r>
-      <w:r>
-        <w:t>,</w:t>
-      </w:r>
-      <w:r>
-        <w:t>0</w:t>
-      </w:r>
-      <w:r>
-        <w:t xml:space="preserve">0,000) = </w:t>
-      </w:r>
-      <w:r>
-        <w:t>75</w:t>
-      </w:r>
-      <w:r>
-        <w:t xml:space="preserve">,000 </w:t>
-      </w:r>
-      <w:proofErr w:type="spellStart"/>
-      <w:r>
-        <w:t>Rs</w:t>
-      </w:r>
-      <w:proofErr w:type="spellEnd"/>
-      <w:r>
-        <w:t>.</w:t>
-      </w:r>
-    </w:p>
-    <w:p>
-      <w:pPr>
-        <w:pStyle w:val="ListParagraph"/>
-        <w:ind w:left="360"/>
-        <w:jc w:val="both"/>
-      </w:pPr>
-    </w:p>
-    <w:p>
-      <w:pPr>
-        <w:pStyle w:val="ListParagraph"/>
-        <w:ind w:left="360"/>
-        <w:jc w:val="both"/>
-      </w:pPr>
-      <w:r>
-        <w:t>Scenario 2: Under-estimation of target sale (mark-up) price.</w:t>
-      </w:r>
-    </w:p>
-    <w:p>
-      <w:pPr>
-        <w:pStyle w:val="ListParagraph"/>
-        <w:ind w:left="360"/>
-        <w:jc w:val="both"/>
-      </w:pPr>
-    </w:p>
-    <w:p>
-      <w:pPr>
-        <w:pStyle w:val="ListParagraph"/>
-        <w:ind w:left="360"/>
-        <w:jc w:val="both"/>
-      </w:pPr>
-      <w:r>
-        <w:t xml:space="preserve">Merchant </w:t>
-      </w:r>
-      <w:r>
-        <w:t>compromised</w:t>
-      </w:r>
-      <w:r>
-        <w:t xml:space="preserve"> a</w:t>
-      </w:r>
-      <w:r>
-        <w:t>t</w:t>
-      </w:r>
-      <w:r>
-        <w:t xml:space="preserve"> </w:t>
-      </w:r>
-      <w:r>
-        <w:t xml:space="preserve">expected </w:t>
-      </w:r>
-      <w:r>
-        <w:t xml:space="preserve">mark-up price </w:t>
-      </w:r>
-      <w:r>
-        <w:t xml:space="preserve">and set it as </w:t>
-      </w:r>
-      <w:r>
-        <w:t xml:space="preserve">of 60 </w:t>
-      </w:r>
-      <w:proofErr w:type="spellStart"/>
-      <w:r>
-        <w:t>Rs</w:t>
-      </w:r>
-      <w:proofErr w:type="spellEnd"/>
-      <w:r>
-        <w:t xml:space="preserve">. (approx. 33%) and kept a monthly target sale of 40,000 only (so wholesale price for target sale items would be 40,000*45=18,00,000). </w:t>
-      </w:r>
-    </w:p>
-    <w:p>
-      <w:pPr>
-        <w:pStyle w:val="ListParagraph"/>
-        <w:ind w:left="360"/>
-        <w:jc w:val="both"/>
-      </w:pPr>
-    </w:p>
-    <w:p>
-      <w:pPr>
-        <w:pStyle w:val="ListParagraph"/>
-        <w:ind w:left="360"/>
-        <w:jc w:val="both"/>
-      </w:pPr>
-      <w:r>
-        <w:lastRenderedPageBreak/>
-        <w:t>So if 40,000 units are sold then he would make 60*40,000=24</w:t>
-      </w:r>
-      <w:proofErr w:type="gramStart"/>
-      <w:r>
-        <w:t>,00,000</w:t>
-      </w:r>
-      <w:proofErr w:type="gramEnd"/>
-      <w:r>
-        <w:t xml:space="preserve"> </w:t>
-      </w:r>
-      <w:proofErr w:type="spellStart"/>
-      <w:r>
-        <w:t>Rs</w:t>
-      </w:r>
-      <w:proofErr w:type="spellEnd"/>
-      <w:r>
-        <w:t>. Since wholesale price of 40,000 units is 40,000*45=18</w:t>
-      </w:r>
-      <w:proofErr w:type="gramStart"/>
-      <w:r>
-        <w:t>,00,000</w:t>
-      </w:r>
-      <w:proofErr w:type="gramEnd"/>
-      <w:r>
-        <w:t xml:space="preserve"> </w:t>
-      </w:r>
-      <w:proofErr w:type="spellStart"/>
-      <w:r>
-        <w:t>Rs</w:t>
-      </w:r>
-      <w:proofErr w:type="spellEnd"/>
-      <w:r>
-        <w:t xml:space="preserve">, In this case he would make profit of  6,00,000 </w:t>
-      </w:r>
-      <w:proofErr w:type="spellStart"/>
-      <w:r>
-        <w:t>Rs</w:t>
-      </w:r>
-      <w:proofErr w:type="spellEnd"/>
-      <w:r>
-        <w:t>. which is 3</w:t>
-      </w:r>
-      <w:r>
-        <w:t>0</w:t>
-      </w:r>
-      <w:r>
-        <w:t>%. This is expected/target profit.</w:t>
-      </w:r>
-    </w:p>
-    <w:p>
-      <w:pPr>
-        <w:pStyle w:val="ListParagraph"/>
-        <w:ind w:left="360"/>
-        <w:jc w:val="both"/>
-      </w:pPr>
-    </w:p>
-    <w:p>
-      <w:pPr>
-        <w:pStyle w:val="ListParagraph"/>
-        <w:ind w:left="360"/>
-        <w:jc w:val="both"/>
-      </w:pPr>
-      <w:r>
-        <w:t xml:space="preserve">But since he has kept the target price per item considerably less than possible price (60 </w:t>
-      </w:r>
-      <w:proofErr w:type="spellStart"/>
-      <w:r>
-        <w:t>Rs</w:t>
-      </w:r>
-      <w:proofErr w:type="spellEnd"/>
-      <w:r>
-        <w:t xml:space="preserve"> as against 67.5 </w:t>
-      </w:r>
-      <w:proofErr w:type="spellStart"/>
-      <w:r>
-        <w:t>Rs</w:t>
-      </w:r>
-      <w:proofErr w:type="spellEnd"/>
-      <w:r>
-        <w:t xml:space="preserve"> and against MRP of 72 Rs.</w:t>
-      </w:r>
-      <w:r>
-        <w:t>), his sale exceeded much beyond his target volume and he was able to sale 60,000 units in that month. Since he needs additional inventory for this item he would procure it.</w:t>
-      </w:r>
-      <w:r>
-        <w:t xml:space="preserve"> </w:t>
-      </w:r>
-      <w:r>
-        <w:t>So the purchase/wholesale price would be 45*60,000=27</w:t>
-      </w:r>
-      <w:proofErr w:type="gramStart"/>
-      <w:r>
-        <w:t>,00,000</w:t>
-      </w:r>
-      <w:proofErr w:type="gramEnd"/>
-      <w:r>
-        <w:t xml:space="preserve"> </w:t>
-      </w:r>
-      <w:proofErr w:type="spellStart"/>
-      <w:r>
-        <w:t>Rs</w:t>
-      </w:r>
-      <w:proofErr w:type="spellEnd"/>
-      <w:r>
-        <w:t>.</w:t>
-      </w:r>
-    </w:p>
-    <w:p>
-      <w:pPr>
-        <w:pStyle w:val="ListParagraph"/>
-        <w:ind w:left="360"/>
-        <w:jc w:val="both"/>
-      </w:pPr>
-    </w:p>
-    <w:p>
-      <w:pPr>
-        <w:pStyle w:val="ListParagraph"/>
-        <w:ind w:left="360"/>
-        <w:jc w:val="both"/>
-      </w:pPr>
-      <w:r>
-        <w:t>So merchant made 60* 60,000= 36</w:t>
-      </w:r>
-      <w:proofErr w:type="gramStart"/>
-      <w:r>
-        <w:t>,00,000</w:t>
-      </w:r>
-      <w:proofErr w:type="gramEnd"/>
-      <w:r>
-        <w:t xml:space="preserve"> </w:t>
-      </w:r>
-      <w:proofErr w:type="spellStart"/>
-      <w:r>
-        <w:t>Rs</w:t>
-      </w:r>
-      <w:proofErr w:type="spellEnd"/>
-      <w:r>
-        <w:t>. Thus actual profit is 36</w:t>
-      </w:r>
-      <w:proofErr w:type="gramStart"/>
-      <w:r>
-        <w:t>,00,000</w:t>
-      </w:r>
-      <w:proofErr w:type="gramEnd"/>
-      <w:r>
-        <w:t>-</w:t>
-      </w:r>
-      <w:r>
-        <w:t>27</w:t>
-      </w:r>
-      <w:r>
-        <w:t>,00,000=</w:t>
-      </w:r>
-      <w:r>
-        <w:t>09</w:t>
-      </w:r>
-      <w:r>
-        <w:t>,00,000 Rs.(</w:t>
-      </w:r>
-      <w:r>
-        <w:t>3</w:t>
-      </w:r>
       <w:r>
         <w:t>0%).</w:t>
       </w:r>
@@ -1645,13 +1432,8 @@
         <w:ind w:left="360"/>
         <w:jc w:val="both"/>
       </w:pPr>
-      <w:proofErr w:type="gramStart"/>
-      <w:r>
-        <w:t>that</w:t>
-      </w:r>
-      <w:proofErr w:type="gramEnd"/>
-      <w:r>
-        <w:t xml:space="preserve"> product in terms of volume of sale or in-terms of mark-up price.</w:t>
+      <w:r>
+        <w:t>that product in terms of volume of sale or in-terms of mark-up price.</w:t>
       </w:r>
     </w:p>
     <w:p>
@@ -1744,31 +1526,19 @@
         <w:jc w:val="both"/>
       </w:pPr>
       <w:r>
-        <w:t>Assuming that wholesale price remains the same, merchant anticipated purchase cost= 6</w:t>
-      </w:r>
-      <w:proofErr w:type="gramStart"/>
-      <w:r>
-        <w:t>,00,000</w:t>
-      </w:r>
-      <w:proofErr w:type="gramEnd"/>
-      <w:r>
-        <w:t xml:space="preserve">*45=2,70,00,000  </w:t>
-      </w:r>
-    </w:p>
-    <w:p>
-      <w:pPr>
-        <w:pStyle w:val="ListParagraph"/>
-        <w:ind w:left="360"/>
-        <w:jc w:val="both"/>
-      </w:pPr>
-      <w:r>
-        <w:t>Committed mark-up price is 60Rs. So merchant expected revenue for the product=600,000*60=3</w:t>
-      </w:r>
-      <w:proofErr w:type="gramStart"/>
-      <w:r>
-        <w:t>,60,00,0000</w:t>
-      </w:r>
-      <w:proofErr w:type="gramEnd"/>
+        <w:t xml:space="preserve">Assuming that wholesale price remains the same, merchant anticipated purchase cost= 6,00,000*45=2,70,00,000  </w:t>
+      </w:r>
+    </w:p>
+    <w:p>
+      <w:pPr>
+        <w:pStyle w:val="ListParagraph"/>
+        <w:ind w:left="360"/>
+        <w:jc w:val="both"/>
+      </w:pPr>
+      <w:r>
+        <w:lastRenderedPageBreak/>
+        <w:t>Committed mark-up price is 60Rs. So merchant expected revenue for the product=600,000*60=3,60,00,0000</w:t>
+      </w:r>
     </w:p>
     <w:p>
       <w:pPr>
@@ -1814,33 +1584,17 @@
         <w:jc w:val="both"/>
       </w:pPr>
       <w:r>
-        <w:t>For first two months (50,000 items per month): 1</w:t>
-      </w:r>
-      <w:proofErr w:type="gramStart"/>
-      <w:r>
-        <w:t>,00,000</w:t>
-      </w:r>
-      <w:proofErr w:type="gramEnd"/>
-      <w:r>
-        <w:t>*45=45,00,000 Rs</w:t>
-      </w:r>
-    </w:p>
-    <w:p>
-      <w:pPr>
-        <w:pStyle w:val="ListParagraph"/>
-        <w:ind w:left="360"/>
-        <w:jc w:val="both"/>
-      </w:pPr>
-      <w:r>
-        <w:t>Next 10 months: 5</w:t>
-      </w:r>
-      <w:proofErr w:type="gramStart"/>
-      <w:r>
-        <w:t>,00,000</w:t>
-      </w:r>
-      <w:proofErr w:type="gramEnd"/>
-      <w:r>
-        <w:t>*50=2,50,00,000 Rs</w:t>
+        <w:t>For first two months (50,000 items per month): 1,00,000*45=45,00,000 Rs</w:t>
+      </w:r>
+    </w:p>
+    <w:p>
+      <w:pPr>
+        <w:pStyle w:val="ListParagraph"/>
+        <w:ind w:left="360"/>
+        <w:jc w:val="both"/>
+      </w:pPr>
+      <w:r>
+        <w:t>Next 10 months: 5,00,000*50=2,50,00,000 Rs</w:t>
       </w:r>
     </w:p>
     <w:p>
@@ -1860,33 +1614,17 @@
         <w:jc w:val="both"/>
       </w:pPr>
       <w:r>
-        <w:t>But due to early commitment the mark-up price has to remain at 60 Rs. So expected revenue for the product will remain same=3</w:t>
-      </w:r>
-      <w:proofErr w:type="gramStart"/>
-      <w:r>
-        <w:t>,60,00,000</w:t>
-      </w:r>
-      <w:proofErr w:type="gramEnd"/>
-      <w:r>
-        <w:t xml:space="preserve"> Rs</w:t>
-      </w:r>
-    </w:p>
-    <w:p>
-      <w:pPr>
-        <w:pStyle w:val="ListParagraph"/>
-        <w:ind w:left="360"/>
-        <w:jc w:val="both"/>
-      </w:pPr>
-      <w:r>
-        <w:t>So the actual profit will be = 3</w:t>
-      </w:r>
-      <w:proofErr w:type="gramStart"/>
-      <w:r>
-        <w:t>,60,00,000</w:t>
-      </w:r>
-      <w:proofErr w:type="gramEnd"/>
-      <w:r>
-        <w:t>-2,95,00,000=65,00,000 Rs(22%)</w:t>
+        <w:t>But due to early commitment the mark-up price has to remain at 60 Rs. So expected revenue for the product will remain same=3,60,00,000 Rs</w:t>
+      </w:r>
+    </w:p>
+    <w:p>
+      <w:pPr>
+        <w:pStyle w:val="ListParagraph"/>
+        <w:ind w:left="360"/>
+        <w:jc w:val="both"/>
+      </w:pPr>
+      <w:r>
+        <w:t>So the actual profit will be = 3,60,00,000-2,95,00,000=65,00,000 Rs(22%)</w:t>
       </w:r>
     </w:p>
     <w:p>
@@ -1901,8 +1639,6 @@
       <w:r>
         <w:t>Demand of a product reduces than the anticipated value resulting into more purchase and lesser consumption (rare but realistic scenario)</w:t>
       </w:r>
-      <w:bookmarkStart w:id="0" w:name="_GoBack"/>
-      <w:bookmarkEnd w:id="0"/>
     </w:p>
     <w:sectPr>
       <w:pgSz w:w="11906" w:h="16838"/>

</xml_diff>

<commit_message>
Addition of content for introduction to pricing strategies and how to set your sales targets.
</commit_message>
<xml_diff>
--- a/documentation/Pricing/Pricing Strategies.docx
+++ b/documentation/Pricing/Pricing Strategies.docx
@@ -13,6 +13,240 @@
     </w:p>
     <w:p>
       <w:pPr>
+        <w:spacing w:before="100" w:beforeAutospacing="1" w:after="100" w:afterAutospacing="1" w:line="240" w:lineRule="auto"/>
+      </w:pPr>
+      <w:r>
+        <w:t>There are three ways that businesses usually approach price setting:</w:t>
+      </w:r>
+    </w:p>
+    <w:p>
+      <w:pPr>
+        <w:numPr>
+          <w:ilvl w:val="0"/>
+          <w:numId w:val="5"/>
+        </w:numPr>
+        <w:spacing w:before="100" w:beforeAutospacing="1" w:after="100" w:afterAutospacing="1" w:line="240" w:lineRule="auto"/>
+      </w:pPr>
+      <w:r>
+        <w:t>T</w:t>
+      </w:r>
+      <w:r>
+        <w:t>he cost of goods plus a percentage</w:t>
+      </w:r>
+    </w:p>
+    <w:p>
+      <w:pPr>
+        <w:numPr>
+          <w:ilvl w:val="0"/>
+          <w:numId w:val="5"/>
+        </w:numPr>
+        <w:spacing w:before="100" w:beforeAutospacing="1" w:after="100" w:afterAutospacing="1" w:line="240" w:lineRule="auto"/>
+      </w:pPr>
+      <w:r>
+        <w:t>W</w:t>
+      </w:r>
+      <w:r>
+        <w:t>hat the customer is prepared to pay </w:t>
+      </w:r>
+    </w:p>
+    <w:p>
+      <w:pPr>
+        <w:numPr>
+          <w:ilvl w:val="0"/>
+          <w:numId w:val="5"/>
+        </w:numPr>
+        <w:spacing w:before="100" w:beforeAutospacing="1" w:after="100" w:afterAutospacing="1" w:line="240" w:lineRule="auto"/>
+      </w:pPr>
+      <w:r>
+        <w:t>Competitor</w:t>
+      </w:r>
+      <w:r>
+        <w:t xml:space="preserve"> pricing.</w:t>
+      </w:r>
+    </w:p>
+    <w:p>
+      <w:pPr>
+        <w:spacing w:before="100" w:beforeAutospacing="1" w:after="100" w:afterAutospacing="1" w:line="240" w:lineRule="auto"/>
+      </w:pPr>
+      <w:r>
+        <w:t>Businesses tend to choose one method but to be effective price setting needs to include all three approaches and be reviewed regularly</w:t>
+      </w:r>
+      <w:r>
+        <w:t>.</w:t>
+      </w:r>
+      <w:r>
+        <w:t xml:space="preserve"> </w:t>
+      </w:r>
+    </w:p>
+    <w:p>
+      <w:pPr>
+        <w:rPr>
+          <w:lang w:val="en-US"/>
+        </w:rPr>
+      </w:pPr>
+      <w:r>
+        <w:rPr>
+          <w:lang w:val="en-US"/>
+        </w:rPr>
+        <w:t>Pricing of products and services needs to take into consideration a whole range of factors including</w:t>
+      </w:r>
+    </w:p>
+    <w:p>
+      <w:pPr>
+        <w:pStyle w:val="ListParagraph"/>
+        <w:numPr>
+          <w:ilvl w:val="0"/>
+          <w:numId w:val="6"/>
+        </w:numPr>
+        <w:jc w:val="both"/>
+      </w:pPr>
+      <w:r>
+        <w:t>How much does it cost you to provide your product and service?</w:t>
+      </w:r>
+    </w:p>
+    <w:p>
+      <w:pPr>
+        <w:pStyle w:val="ListParagraph"/>
+        <w:ind w:left="360"/>
+        <w:jc w:val="both"/>
+      </w:pPr>
+      <w:r>
+        <w:t>This includes costs of your product and service delivery as well as your total overheads, sales and marketing expenses.  This can mean a whole range of things like EFTPOS terminal fees, packaging, credit card fees, payment gateway charges, showroom or storage costs. Don't forget to factor in rising costs such as increasing superannuation payments and electricity.</w:t>
+      </w:r>
+    </w:p>
+    <w:p>
+      <w:pPr>
+        <w:pStyle w:val="ListParagraph"/>
+        <w:numPr>
+          <w:ilvl w:val="0"/>
+          <w:numId w:val="6"/>
+        </w:numPr>
+        <w:jc w:val="both"/>
+      </w:pPr>
+      <w:r>
+        <w:t>How much is the customer prepared to pay?</w:t>
+      </w:r>
+    </w:p>
+    <w:p>
+      <w:pPr>
+        <w:pStyle w:val="ListParagraph"/>
+        <w:ind w:left="360"/>
+        <w:jc w:val="both"/>
+      </w:pPr>
+      <w:r>
+        <w:t>It’s important to know what customers think they should be paying for your product. Customers may see extraordinary value from something that isn’t expensive to make or deliver.  To set your price to cover costs in this instance may be robbing you of profits. Deciding whether your price will attract bargain hunters or people looking for quality is part of your marketing strategy and is important to consider. </w:t>
+      </w:r>
+    </w:p>
+    <w:p>
+      <w:pPr>
+        <w:pStyle w:val="ListParagraph"/>
+        <w:ind w:left="360"/>
+        <w:jc w:val="both"/>
+      </w:pPr>
+      <w:r>
+        <w:t>However, don't forget if your product or service is more expensive to provide than customers are prepared to pay, there is a problem.</w:t>
+      </w:r>
+    </w:p>
+    <w:p>
+      <w:pPr>
+        <w:pStyle w:val="ListParagraph"/>
+        <w:numPr>
+          <w:ilvl w:val="0"/>
+          <w:numId w:val="6"/>
+        </w:numPr>
+        <w:jc w:val="both"/>
+      </w:pPr>
+      <w:r>
+        <w:t>What is the demand and lifecycle of your product?</w:t>
+      </w:r>
+    </w:p>
+    <w:p>
+      <w:pPr>
+        <w:pStyle w:val="ListParagraph"/>
+        <w:ind w:left="360"/>
+        <w:jc w:val="both"/>
+      </w:pPr>
+      <w:r>
+        <w:t>How long can you sell your products or services at the premium price?  For example leading up to Easter, shops can charge a premium price for Easter eggs but as soon as Easter has finished the demand is low and then the prices drop. For those in the tourism industry there are clear peak times and off peak times which result in different rates.  Does this apply to your industry?</w:t>
+      </w:r>
+    </w:p>
+    <w:p>
+      <w:pPr>
+        <w:pStyle w:val="ListParagraph"/>
+        <w:ind w:left="360"/>
+        <w:jc w:val="both"/>
+      </w:pPr>
+      <w:r>
+        <w:t xml:space="preserve">If it’s a new product like new technology customers will often pay top dollar to be one of the first to own the product but as soon as it’s not considered new, the price will need to drop to attract customers. This practice is also known as 'price skimming' where businesses </w:t>
+      </w:r>
+      <w:proofErr w:type="spellStart"/>
+      <w:r>
+        <w:t>maximise</w:t>
+      </w:r>
+      <w:proofErr w:type="spellEnd"/>
+      <w:r>
+        <w:t xml:space="preserve"> their profits by charging a higher price when demand is high and gradually lower the price over time. This is a particularly important strategy for products perceived as rare or high quality.</w:t>
+      </w:r>
+    </w:p>
+    <w:p>
+      <w:pPr>
+        <w:pStyle w:val="ListParagraph"/>
+        <w:numPr>
+          <w:ilvl w:val="0"/>
+          <w:numId w:val="6"/>
+        </w:numPr>
+        <w:jc w:val="both"/>
+      </w:pPr>
+      <w:r>
+        <w:t>How much do your competitors charge?</w:t>
+      </w:r>
+    </w:p>
+    <w:p>
+      <w:pPr>
+        <w:pStyle w:val="ListParagraph"/>
+        <w:ind w:left="360"/>
+        <w:jc w:val="both"/>
+        <w:rPr>
+          <w:lang w:val="en-US"/>
+        </w:rPr>
+      </w:pPr>
+      <w:r>
+        <w:rPr>
+          <w:lang w:val="en-US"/>
+        </w:rPr>
+        <w:t>It's important to understand what your competitors are charging and if possible the reasons for their price.</w:t>
+      </w:r>
+    </w:p>
+    <w:p>
+      <w:pPr>
+        <w:pStyle w:val="ListParagraph"/>
+        <w:ind w:left="360"/>
+        <w:jc w:val="both"/>
+      </w:pPr>
+      <w:r>
+        <w:rPr>
+          <w:lang w:val="en-US"/>
+        </w:rPr>
+        <w:t>If there is a difference in price it is important to be able to communicate to customers the reason for the difference e.g. quality, cost savings, after sales service, experience etc. Never assume your competition has got their pricing right.</w:t>
+      </w:r>
+    </w:p>
+    <w:p>
+      <w:pPr>
+        <w:pStyle w:val="Heading2"/>
+        <w:jc w:val="both"/>
+      </w:pPr>
+      <w:r>
+        <w:t xml:space="preserve">Bonus Offering </w:t>
+      </w:r>
+      <w:r>
+        <w:t>Pricing Strateg</w:t>
+      </w:r>
+      <w:r>
+        <w:t>y</w:t>
+      </w:r>
+    </w:p>
+    <w:p>
+      <w:pPr>
         <w:jc w:val="both"/>
       </w:pPr>
     </w:p>
@@ -39,24 +273,136 @@
         <w:t xml:space="preserve"> some of them are well established brands, whereas others are relatively less popular and trying to establish themselves. </w:t>
       </w:r>
       <w:r>
-        <w:t>The popular brands usually offer lesser profit margins for the merchants as compared to their less popular competitors. So a merchant need to balance the sales targets for both type of brands, by ensuring specific profit margins on the reliable brands whereas putting extra efforts on the sale of less popular brands thereby trying to maximize sale for them by providing various schemes/offers/discounts on them.</w:t>
-      </w:r>
-    </w:p>
-    <w:p>
-      <w:pPr>
-        <w:jc w:val="both"/>
-      </w:pPr>
-      <w:r>
-        <w:t>For every item (regardless of demand st</w:t>
-      </w:r>
-      <w:r>
-        <w:t>atistics) the intended</w:t>
-      </w:r>
-      <w:r>
-        <w:t xml:space="preserve"> (by merchant)</w:t>
-      </w:r>
-      <w:r>
-        <w:t xml:space="preserve"> profit </w:t>
+        <w:t>The popular brands usually offer lesser profit margins for the merchants</w:t>
+      </w:r>
+      <w:r>
+        <w:t xml:space="preserve"> </w:t>
+      </w:r>
+      <w:r>
+        <w:t xml:space="preserve">(due to their </w:t>
+      </w:r>
+      <w:r>
+        <w:t>monopoly</w:t>
+      </w:r>
+      <w:r>
+        <w:t>)</w:t>
+      </w:r>
+      <w:r>
+        <w:t xml:space="preserve"> as compared to their </w:t>
+      </w:r>
+      <w:r>
+        <w:lastRenderedPageBreak/>
+        <w:t>less popular competitors. So a merchant</w:t>
+      </w:r>
+      <w:r>
+        <w:t>/retailer</w:t>
+      </w:r>
+      <w:r>
+        <w:t xml:space="preserve"> need</w:t>
+      </w:r>
+      <w:r>
+        <w:t>s</w:t>
+      </w:r>
+      <w:r>
+        <w:t xml:space="preserve"> to balance the sales targets </w:t>
+      </w:r>
+      <w:r>
+        <w:t xml:space="preserve">as well as </w:t>
+      </w:r>
+      <w:r>
+        <w:t>retail</w:t>
+      </w:r>
+      <w:r>
+        <w:t xml:space="preserve"> prices </w:t>
+      </w:r>
+      <w:r>
+        <w:t>for both type</w:t>
+      </w:r>
+      <w:r>
+        <w:t>s</w:t>
+      </w:r>
+      <w:r>
+        <w:t xml:space="preserve"> of brands, </w:t>
+      </w:r>
+      <w:r>
+        <w:t>so as to</w:t>
+      </w:r>
+      <w:r>
+        <w:t xml:space="preserve"> ensur</w:t>
+      </w:r>
+      <w:r>
+        <w:t>e</w:t>
+      </w:r>
+      <w:r>
+        <w:t xml:space="preserve"> </w:t>
+      </w:r>
+      <w:r>
+        <w:t>repeatable and consistent</w:t>
+      </w:r>
+      <w:r>
+        <w:t xml:space="preserve"> profit margins on the reliable brands whereas putting extra efforts on </w:t>
+      </w:r>
+      <w:r>
+        <w:t xml:space="preserve">enhancing </w:t>
+      </w:r>
+      <w:r>
+        <w:t>the sale of less popular brands</w:t>
+      </w:r>
+      <w:r>
+        <w:t>,</w:t>
+      </w:r>
+      <w:r>
+        <w:t xml:space="preserve"> thereby</w:t>
+      </w:r>
+      <w:r>
+        <w:t xml:space="preserve"> making more money on them. </w:t>
+      </w:r>
+      <w:r>
+        <w:t xml:space="preserve"> </w:t>
+      </w:r>
+      <w:r>
+        <w:t xml:space="preserve">For enhancing the sale of medium/low demand brands typical ways </w:t>
+      </w:r>
+      <w:r>
+        <w:t xml:space="preserve">to maximize sale </w:t>
+      </w:r>
+      <w:r>
+        <w:t>is</w:t>
+      </w:r>
+      <w:r>
+        <w:t xml:space="preserve"> by </w:t>
+      </w:r>
+      <w:r>
+        <w:t>offering them at discounted prices</w:t>
+      </w:r>
+      <w:r>
+        <w:t xml:space="preserve"> or provide some schemes (one free on the other etc.)</w:t>
+      </w:r>
+      <w:r>
+        <w:t xml:space="preserve"> on them etc.</w:t>
+      </w:r>
+    </w:p>
+    <w:p>
+      <w:pPr>
+        <w:jc w:val="both"/>
+      </w:pPr>
+      <w:r>
+        <w:t xml:space="preserve">For every </w:t>
+      </w:r>
+      <w:r>
+        <w:t>product</w:t>
+      </w:r>
+      <w:r>
+        <w:t xml:space="preserve"> </w:t>
+      </w:r>
+      <w:r>
+        <w:t>the intended</w:t>
+      </w:r>
+      <w:r>
+        <w:t xml:space="preserve"> </w:t>
+      </w:r>
+      <w:r>
+        <w:t xml:space="preserve">profit </w:t>
       </w:r>
       <w:r>
         <w:t xml:space="preserve">target </w:t>
@@ -68,7 +414,7 @@
         <w:t xml:space="preserve"> </w:t>
       </w:r>
       <w:r>
-        <w:t>assumed</w:t>
+        <w:t>considered</w:t>
       </w:r>
       <w:r>
         <w:t xml:space="preserve"> </w:t>
@@ -77,19 +423,19 @@
         <w:t xml:space="preserve">to have been reached </w:t>
       </w:r>
       <w:r>
-        <w:t>if the target volume</w:t>
-      </w:r>
-      <w:r>
-        <w:t xml:space="preserve"> </w:t>
-      </w:r>
-      <w:r>
-        <w:t>(for the specified period)</w:t>
-      </w:r>
-      <w:r>
-        <w:t xml:space="preserve"> </w:t>
-      </w:r>
-      <w:r>
-        <w:t xml:space="preserve">of units </w:t>
+        <w:t xml:space="preserve">if the target </w:t>
+      </w:r>
+      <w:r>
+        <w:t xml:space="preserve">sales </w:t>
+      </w:r>
+      <w:r>
+        <w:t>volume</w:t>
+      </w:r>
+      <w:r>
+        <w:t xml:space="preserve"> </w:t>
+      </w:r>
+      <w:r>
+        <w:t xml:space="preserve">(for the specified period) </w:t>
       </w:r>
       <w:r>
         <w:t xml:space="preserve">is sold </w:t>
@@ -107,6 +453,9 @@
         <w:t xml:space="preserve">calculated </w:t>
       </w:r>
       <w:r>
+        <w:t xml:space="preserve">target </w:t>
+      </w:r>
+      <w:r>
         <w:t xml:space="preserve">retail </w:t>
       </w:r>
       <w:r>
@@ -116,7 +465,24 @@
         <w:t xml:space="preserve"> </w:t>
       </w:r>
       <w:r>
-        <w:t xml:space="preserve">(purchase price) being constant. If the volume of sale exceeds beyond target, the additional profit (in addition to </w:t>
+        <w:t xml:space="preserve">(purchase price) being constant. </w:t>
+      </w:r>
+    </w:p>
+    <w:p>
+      <w:pPr>
+        <w:jc w:val="both"/>
+      </w:pPr>
+      <w:r>
+        <w:t xml:space="preserve">Usually the target exceeds for some products whereas for some it falls short of its targets.  </w:t>
+      </w:r>
+      <w:r>
+        <w:t xml:space="preserve">For the selected retail price, </w:t>
+      </w:r>
+      <w:r>
+        <w:t>i</w:t>
+      </w:r>
+      <w:r>
+        <w:t xml:space="preserve">f the volume of sale exceeds beyond target, the additional profit (in addition to </w:t>
       </w:r>
       <w:r>
         <w:t xml:space="preserve">targeted </w:t>
@@ -125,7 +491,10 @@
         <w:t xml:space="preserve">profit) </w:t>
       </w:r>
       <w:r>
-        <w:t>should be</w:t>
+        <w:t>will</w:t>
+      </w:r>
+      <w:r>
+        <w:t xml:space="preserve"> be</w:t>
       </w:r>
       <w:r>
         <w:t xml:space="preserve"> considered </w:t>
@@ -134,46 +503,214 @@
         <w:t xml:space="preserve">as </w:t>
       </w:r>
       <w:r>
-        <w:t>the “bonus” for that item</w:t>
+        <w:t>the “</w:t>
+      </w:r>
+      <w:r>
+        <w:rPr>
+          <w:b/>
+        </w:rPr>
+        <w:t>bonus</w:t>
+      </w:r>
+      <w:r>
+        <w:t>” for that item</w:t>
       </w:r>
       <w:r>
         <w:t>.</w:t>
       </w:r>
-    </w:p>
-    <w:p>
-      <w:pPr>
-        <w:jc w:val="both"/>
-      </w:pPr>
-      <w:r>
-        <w:t>There is more likelihood of guaranteed “bonus” on established brands, but in order to get considerable bonus from them the volume of sale (sale target per period) should be substantially high as these items usually yield lower profit margins for the retailers. So retailers need to have some strategies to increase the volume of sale for these items.</w:t>
-      </w:r>
-    </w:p>
-    <w:p>
-      <w:pPr>
-        <w:jc w:val="both"/>
-      </w:pPr>
-      <w:r>
-        <w:t>There is a less likelihood of guaranteed “bonus” on less popular/low demand products under normal circumstances, but they usually yield much higher profit margins for the retailers even for a moderate volume of sale.</w:t>
-      </w:r>
-      <w:r>
-        <w:t>S</w:t>
-      </w:r>
-      <w:r>
-        <w:t>o</w:t>
-      </w:r>
-      <w:r>
-        <w:t xml:space="preserve"> retailers need strategies to promote their sale in order to rip more profits and eventually start gaining bonuses from them. The investment for promotional measures can be provisioned form the bonus gained from high demand items. </w:t>
-      </w:r>
-    </w:p>
-    <w:p>
-      <w:pPr>
-        <w:jc w:val="both"/>
-      </w:pPr>
-      <w:r>
-        <w:t xml:space="preserve"> </w:t>
-      </w:r>
-      <w:r>
-        <w:t xml:space="preserve">But all low demand items do not necessarily yield greater profits, as few of them cannot pick up well in the market, despite of adequate promotional measures. Also as the “bonus” available out of sale from high demand items is limited and hence retailers need carefully crafted strategies to determine how to effectively promote these items and which products are the best candidates for promotional investments. </w:t>
+      <w:r>
+        <w:t xml:space="preserve"> Alternatively achieving same/closer sales for an increased retail price</w:t>
+      </w:r>
+      <w:r>
+        <w:t xml:space="preserve"> </w:t>
+      </w:r>
+      <w:r>
+        <w:t xml:space="preserve">(then the intended retail price) can also be considered as “bonus”.  </w:t>
+      </w:r>
+    </w:p>
+    <w:p>
+      <w:pPr>
+        <w:jc w:val="both"/>
+      </w:pPr>
+      <w:r>
+        <w:t xml:space="preserve">There is more likelihood of guaranteed </w:t>
+      </w:r>
+      <w:r>
+        <w:t>profits</w:t>
+      </w:r>
+      <w:r>
+        <w:t xml:space="preserve"> </w:t>
+      </w:r>
+      <w:r>
+        <w:t>(though limited per unit volume)</w:t>
+      </w:r>
+      <w:r>
+        <w:t xml:space="preserve"> on established brands</w:t>
+      </w:r>
+      <w:r>
+        <w:t>.</w:t>
+      </w:r>
+      <w:r>
+        <w:t xml:space="preserve"> </w:t>
+      </w:r>
+      <w:r>
+        <w:t xml:space="preserve">So these products should be considered as vehicles for sustainable business with gradual growth. </w:t>
+      </w:r>
+      <w:r>
+        <w:t>I</w:t>
+      </w:r>
+      <w:r>
+        <w:t xml:space="preserve">n order to get considerable bonus from them the volume of sale (sale target per </w:t>
+      </w:r>
+      <w:r>
+        <w:t xml:space="preserve">unit </w:t>
+      </w:r>
+      <w:r>
+        <w:t xml:space="preserve">period) should be substantially high as these items usually yield lower profit margins </w:t>
+      </w:r>
+      <w:r>
+        <w:t xml:space="preserve">per unit </w:t>
+      </w:r>
+      <w:r>
+        <w:t xml:space="preserve">for the retailers. </w:t>
+      </w:r>
+      <w:r>
+        <w:t>So the unique sales proposition for s</w:t>
+      </w:r>
+      <w:r>
+        <w:t>el</w:t>
+      </w:r>
+      <w:r>
+        <w:t>ling established brands is to earn a very high volume of business for them.</w:t>
+      </w:r>
+      <w:r>
+        <w:t xml:space="preserve"> </w:t>
+      </w:r>
+      <w:r>
+        <w:t xml:space="preserve">Alternatively even though merchants affords to offer some discounts on them, lesser discounts can be offered and similar effect can be achieved. </w:t>
+      </w:r>
+    </w:p>
+    <w:p>
+      <w:pPr>
+        <w:jc w:val="both"/>
+      </w:pPr>
+      <w:r>
+        <w:t xml:space="preserve">On the contrary </w:t>
+      </w:r>
+      <w:r>
+        <w:t>less popular/</w:t>
+      </w:r>
+      <w:r>
+        <w:t>secondary</w:t>
+      </w:r>
+      <w:r>
+        <w:t xml:space="preserve"> demand products</w:t>
+      </w:r>
+      <w:r>
+        <w:t xml:space="preserve"> do everything to conquer considerable portion of market and hence</w:t>
+      </w:r>
+      <w:r>
+        <w:t xml:space="preserve"> yield much higher profit margins for the retailers eve</w:t>
+      </w:r>
+      <w:r>
+        <w:t>n for a moderate volume of sale</w:t>
+      </w:r>
+      <w:r>
+        <w:t>.</w:t>
+      </w:r>
+      <w:r>
+        <w:t xml:space="preserve"> </w:t>
+      </w:r>
+      <w:r>
+        <w:t>T</w:t>
+      </w:r>
+      <w:r>
+        <w:t xml:space="preserve">heir </w:t>
+      </w:r>
+      <w:r>
+        <w:t>consumption turnover</w:t>
+      </w:r>
+      <w:r>
+        <w:t xml:space="preserve"> may not be guaranteed and can change across geographies. </w:t>
+      </w:r>
+      <w:r>
+        <w:t>A clever retailer</w:t>
+      </w:r>
+      <w:r>
+        <w:t xml:space="preserve"> need</w:t>
+      </w:r>
+      <w:r>
+        <w:t>s</w:t>
+      </w:r>
+      <w:r>
+        <w:t xml:space="preserve"> strategies to promote sale</w:t>
+      </w:r>
+      <w:r>
+        <w:t xml:space="preserve"> of few carefully chosen such products</w:t>
+      </w:r>
+      <w:r>
+        <w:t xml:space="preserve"> </w:t>
+      </w:r>
+      <w:r>
+        <w:t>(without compromising his reputation)</w:t>
+      </w:r>
+      <w:r>
+        <w:t xml:space="preserve"> in order to rip more profits and eventually start gaining bonuses from them. The investment </w:t>
+      </w:r>
+      <w:r>
+        <w:t>on</w:t>
+      </w:r>
+      <w:r>
+        <w:t xml:space="preserve"> promotional measures </w:t>
+      </w:r>
+      <w:r>
+        <w:t xml:space="preserve">for these products </w:t>
+      </w:r>
+      <w:r>
+        <w:t xml:space="preserve">can be provisioned form the </w:t>
+      </w:r>
+      <w:r>
+        <w:t>“</w:t>
+      </w:r>
+      <w:r>
+        <w:t>bonus</w:t>
+      </w:r>
+      <w:r>
+        <w:t>”</w:t>
+      </w:r>
+      <w:r>
+        <w:t xml:space="preserve"> gained from high demand</w:t>
+      </w:r>
+      <w:r>
+        <w:t>/monopo</w:t>
+      </w:r>
+      <w:r>
+        <w:t>listic</w:t>
+      </w:r>
+      <w:r>
+        <w:t xml:space="preserve"> items. </w:t>
+      </w:r>
+    </w:p>
+    <w:p>
+      <w:pPr>
+        <w:jc w:val="both"/>
+      </w:pPr>
+      <w:r>
+        <w:t>But all low demand items do not necessarily yield greater profits, as few of them cannot pick up well in the market, despite of adequate promotional measures.</w:t>
+      </w:r>
+      <w:r>
+        <w:t xml:space="preserve"> </w:t>
+      </w:r>
+      <w:r>
+        <w:t>How to choose right products which are eligible for increased promotion? And how to decide on how much promotional investment to be made on every item</w:t>
+      </w:r>
+      <w:r>
+        <w:t xml:space="preserve"> </w:t>
+      </w:r>
+      <w:r>
+        <w:t>(obviously it will be different for every product based on its proven historical merits)</w:t>
+      </w:r>
+      <w:r>
+        <w:t>?</w:t>
       </w:r>
     </w:p>
     <w:p>
@@ -184,12 +721,7 @@
         <w:t>First let’s see what can be the strategies to earn more and more bonus.</w:t>
       </w:r>
       <w:r>
-        <w:t xml:space="preserve"> First let’</w:t>
-      </w:r>
-      <w:bookmarkStart w:id="0" w:name="_GoBack"/>
-      <w:bookmarkEnd w:id="0"/>
-      <w:r>
-        <w:t>s make an assumption that few products exceeded their target sale at target retail price and hence won some “bonus”.</w:t>
+        <w:t xml:space="preserve"> First let’s make an assumption that few products exceeded their target sale at target retail price and hence won some “bonus”.</w:t>
       </w:r>
     </w:p>
     <w:p>
@@ -240,7 +772,16 @@
         <w:jc w:val="both"/>
       </w:pPr>
       <w:r>
-        <w:t>The revised price of the same item for new subscriptions, so as to lift more “bonus” on them.</w:t>
+        <w:t>The revised price of the same item</w:t>
+      </w:r>
+      <w:r>
+        <w:t xml:space="preserve"> </w:t>
+      </w:r>
+      <w:r>
+        <w:t>(which has yielded some bonus in last period)</w:t>
+      </w:r>
+      <w:r>
+        <w:t xml:space="preserve"> for new subscriptions, so as to lift more “bonus” on them.</w:t>
       </w:r>
     </w:p>
     <w:p>
@@ -253,16 +794,7 @@
         <w:jc w:val="both"/>
       </w:pPr>
       <w:r>
-        <w:t xml:space="preserve">For determining and sustaining </w:t>
-      </w:r>
-      <w:r>
-        <w:t xml:space="preserve">the price of </w:t>
-      </w:r>
-      <w:r>
-        <w:t>low demand items, who are unable to make their targets</w:t>
-      </w:r>
-      <w:r>
-        <w:t>.</w:t>
+        <w:t xml:space="preserve">To make provision against near future challenges such as price hikes due to inflation/shortages etc. </w:t>
       </w:r>
     </w:p>
     <w:p>
@@ -275,12 +807,1645 @@
         <w:jc w:val="both"/>
       </w:pPr>
       <w:r>
+        <w:t xml:space="preserve">For determining and sustaining </w:t>
+      </w:r>
+      <w:r>
+        <w:t xml:space="preserve">the price of </w:t>
+      </w:r>
+      <w:r>
+        <w:t>low demand items, who are unable to make their targets</w:t>
+      </w:r>
+      <w:r>
+        <w:t>.</w:t>
+      </w:r>
+    </w:p>
+    <w:p>
+      <w:pPr>
+        <w:pStyle w:val="ListParagraph"/>
+        <w:numPr>
+          <w:ilvl w:val="0"/>
+          <w:numId w:val="4"/>
+        </w:numPr>
+        <w:jc w:val="both"/>
+      </w:pPr>
+      <w:r>
+        <w:lastRenderedPageBreak/>
         <w:t xml:space="preserve">For maintaining the corpus to yield additional benefits to subscribers such as offers, loyalty points, basket level discounts, brand loyalty discounts etc. </w:t>
       </w:r>
     </w:p>
     <w:p>
       <w:pPr>
         <w:pStyle w:val="Heading2"/>
+        <w:jc w:val="both"/>
+      </w:pPr>
+      <w:r>
+        <w:t>Setting targets for a product.</w:t>
+      </w:r>
+    </w:p>
+    <w:p>
+      <w:pPr>
+        <w:jc w:val="both"/>
+      </w:pPr>
+      <w:r>
+        <w:t>This section discusses on, how to rightly set sales targets of every product so as to ensure at least break even business and earn profits wherever possible.</w:t>
+      </w:r>
+    </w:p>
+    <w:p>
+      <w:pPr>
+        <w:jc w:val="both"/>
+      </w:pPr>
+      <w:r>
+        <w:t>To successfully run a business without making loss you should always know gross margin, mark</w:t>
+      </w:r>
+      <w:r>
+        <w:t>-</w:t>
+      </w:r>
+      <w:r>
+        <w:t>up and breakeven figures.</w:t>
+      </w:r>
+    </w:p>
+    <w:p>
+      <w:pPr>
+        <w:spacing w:before="100" w:beforeAutospacing="1" w:after="100" w:afterAutospacing="1" w:line="240" w:lineRule="auto"/>
+        <w:jc w:val="both"/>
+      </w:pPr>
+      <w:r>
+        <w:rPr>
+          <w:b/>
+        </w:rPr>
+        <w:t>Net sales</w:t>
+      </w:r>
+      <w:r>
+        <w:t xml:space="preserve"> are the total value of sales for a given period less any discounts given to customers and commissions paid to sales representatives.</w:t>
+      </w:r>
+      <w:r>
+        <w:t xml:space="preserve"> This is the header where provisioning for discounts should be made.</w:t>
+      </w:r>
+    </w:p>
+    <w:p>
+      <w:pPr>
+        <w:spacing w:before="100" w:beforeAutospacing="1" w:after="100" w:afterAutospacing="1" w:line="240" w:lineRule="auto"/>
+        <w:jc w:val="both"/>
+      </w:pPr>
+      <w:r>
+        <w:rPr>
+          <w:b/>
+        </w:rPr>
+        <w:t>Gross margin</w:t>
+      </w:r>
+      <w:r>
+        <w:t xml:space="preserve"> is money left after subtracting the cost of the goods sold from the net sales and can be a dollar value (gross profit) or a percentage value.</w:t>
+      </w:r>
+    </w:p>
+    <w:p>
+      <w:pPr>
+        <w:spacing w:after="0" w:line="240" w:lineRule="auto"/>
+        <w:jc w:val="both"/>
+        <w:rPr>
+          <w:b/>
+        </w:rPr>
+      </w:pPr>
+      <w:r>
+        <w:rPr>
+          <w:b/>
+        </w:rPr>
+        <w:t xml:space="preserve">Gross Profit (dollar value) = Net Sales </w:t>
+      </w:r>
+      <w:r>
+        <w:rPr>
+          <w:b/>
+        </w:rPr>
+        <w:t>-</w:t>
+      </w:r>
+      <w:r>
+        <w:rPr>
+          <w:b/>
+        </w:rPr>
+        <w:t xml:space="preserve"> Cost of Goods Sold</w:t>
+      </w:r>
+    </w:p>
+    <w:p>
+      <w:pPr>
+        <w:spacing w:after="0" w:line="240" w:lineRule="auto"/>
+        <w:jc w:val="both"/>
+        <w:rPr>
+          <w:b/>
+        </w:rPr>
+      </w:pPr>
+      <w:r>
+        <w:rPr>
+          <w:b/>
+        </w:rPr>
+        <w:t>Gross Margin (percentage value) = (Gross Profit dollars / Net Sales dollars) x 100</w:t>
+      </w:r>
+    </w:p>
+    <w:p>
+      <w:pPr>
+        <w:pStyle w:val="NormalWeb"/>
+        <w:spacing w:before="0" w:beforeAutospacing="0" w:after="0" w:afterAutospacing="0"/>
+        <w:jc w:val="both"/>
+        <w:rPr>
+          <w:rFonts w:asciiTheme="minorHAnsi" w:eastAsiaTheme="minorHAnsi" w:hAnsiTheme="minorHAnsi" w:cstheme="minorBidi"/>
+          <w:sz w:val="22"/>
+          <w:szCs w:val="22"/>
+          <w:lang w:val="en-IN"/>
+        </w:rPr>
+      </w:pPr>
+    </w:p>
+    <w:p>
+      <w:pPr>
+        <w:pStyle w:val="NormalWeb"/>
+        <w:spacing w:before="0" w:beforeAutospacing="0" w:after="0" w:afterAutospacing="0"/>
+        <w:jc w:val="both"/>
+        <w:rPr>
+          <w:rFonts w:asciiTheme="minorHAnsi" w:eastAsiaTheme="minorHAnsi" w:hAnsiTheme="minorHAnsi" w:cstheme="minorBidi"/>
+          <w:sz w:val="22"/>
+          <w:szCs w:val="22"/>
+          <w:lang w:val="en-IN"/>
+        </w:rPr>
+      </w:pPr>
+      <w:r>
+        <w:rPr>
+          <w:rFonts w:asciiTheme="minorHAnsi" w:eastAsiaTheme="minorHAnsi" w:hAnsiTheme="minorHAnsi" w:cstheme="minorBidi"/>
+          <w:sz w:val="22"/>
+          <w:szCs w:val="22"/>
+          <w:lang w:val="en-IN"/>
+        </w:rPr>
+        <w:t xml:space="preserve">Example: Consider ABC has purchased </w:t>
+      </w:r>
+      <w:proofErr w:type="spellStart"/>
+      <w:r>
+        <w:rPr>
+          <w:rFonts w:asciiTheme="minorHAnsi" w:eastAsiaTheme="minorHAnsi" w:hAnsiTheme="minorHAnsi" w:cstheme="minorBidi"/>
+          <w:sz w:val="22"/>
+          <w:szCs w:val="22"/>
+          <w:lang w:val="en-IN"/>
+        </w:rPr>
+        <w:t>tyres</w:t>
+      </w:r>
+      <w:proofErr w:type="spellEnd"/>
+      <w:r>
+        <w:rPr>
+          <w:rFonts w:asciiTheme="minorHAnsi" w:eastAsiaTheme="minorHAnsi" w:hAnsiTheme="minorHAnsi" w:cstheme="minorBidi"/>
+          <w:sz w:val="22"/>
+          <w:szCs w:val="22"/>
+          <w:lang w:val="en-IN"/>
+        </w:rPr>
+        <w:t xml:space="preserve"> at $31,200 and sold it at $52,000 then </w:t>
+      </w:r>
+    </w:p>
+    <w:p>
+      <w:pPr>
+        <w:pStyle w:val="NormalWeb"/>
+        <w:spacing w:before="0" w:beforeAutospacing="0" w:after="0" w:afterAutospacing="0"/>
+        <w:jc w:val="both"/>
+        <w:rPr>
+          <w:rFonts w:asciiTheme="minorHAnsi" w:eastAsiaTheme="minorHAnsi" w:hAnsiTheme="minorHAnsi" w:cstheme="minorBidi"/>
+          <w:sz w:val="22"/>
+          <w:szCs w:val="22"/>
+          <w:lang w:val="en-IN"/>
+        </w:rPr>
+      </w:pPr>
+      <w:r>
+        <w:rPr>
+          <w:rFonts w:asciiTheme="minorHAnsi" w:eastAsiaTheme="minorHAnsi" w:hAnsiTheme="minorHAnsi" w:cstheme="minorBidi"/>
+          <w:sz w:val="22"/>
+          <w:szCs w:val="22"/>
+          <w:lang w:val="en-IN"/>
+        </w:rPr>
+        <w:t>Gross Profit: $52,000 - $31,200 = $20,800</w:t>
+      </w:r>
+    </w:p>
+    <w:p>
+      <w:pPr>
+        <w:spacing w:after="0" w:line="240" w:lineRule="auto"/>
+        <w:jc w:val="both"/>
+      </w:pPr>
+      <w:r>
+        <w:t>Gross margin: $20,800/$52,000 x 100 = 40%</w:t>
+      </w:r>
+    </w:p>
+    <w:p>
+      <w:pPr>
+        <w:jc w:val="both"/>
+      </w:pPr>
+      <w:r>
+        <w:t xml:space="preserve">Here the gross profit is $20,800. The business overhead expenses must be less than this amount to gain some profit in this sale.  </w:t>
+      </w:r>
+    </w:p>
+    <w:p>
+      <w:pPr>
+        <w:jc w:val="both"/>
+      </w:pPr>
+      <w:r>
+        <w:rPr>
+          <w:b/>
+        </w:rPr>
+        <w:t>Net margin</w:t>
+      </w:r>
+      <w:r>
+        <w:t xml:space="preserve"> is your profit before you pay any tax (tax is not included because tax rates and tax liabilities vary from business to business). Net margin is your gross margin less your business overhead expenses.</w:t>
+      </w:r>
+    </w:p>
+    <w:p>
+      <w:pPr>
+        <w:jc w:val="both"/>
+        <w:rPr>
+          <w:b/>
+        </w:rPr>
+      </w:pPr>
+      <w:r>
+        <w:rPr>
+          <w:b/>
+        </w:rPr>
+        <w:t xml:space="preserve">Net Profit (dollar value) = Gross Profit </w:t>
+      </w:r>
+      <w:r>
+        <w:rPr>
+          <w:b/>
+        </w:rPr>
+        <w:t>-</w:t>
+      </w:r>
+      <w:r>
+        <w:rPr>
+          <w:b/>
+        </w:rPr>
+        <w:t xml:space="preserve"> Overhead Expenses</w:t>
+      </w:r>
+    </w:p>
+    <w:p>
+      <w:pPr>
+        <w:jc w:val="both"/>
+      </w:pPr>
+      <w:r>
+        <w:rPr>
+          <w:b/>
+        </w:rPr>
+        <w:t>Net Margin (percentage Value) = (Net Profit dollars / Net Sales dollars) x 100</w:t>
+      </w:r>
+    </w:p>
+    <w:p>
+      <w:pPr>
+        <w:jc w:val="both"/>
+      </w:pPr>
+      <w:r>
+        <w:t xml:space="preserve">So in above example if overhead expenses are $15,600 then </w:t>
+      </w:r>
+    </w:p>
+    <w:p>
+      <w:pPr>
+        <w:jc w:val="both"/>
+      </w:pPr>
+      <w:r>
+        <w:t>Net Profit (dollar value) = 20,800-15,600= 5,200</w:t>
+      </w:r>
+    </w:p>
+    <w:p>
+      <w:pPr>
+        <w:jc w:val="both"/>
+      </w:pPr>
+      <w:r>
+        <w:t>Net margin (percentage</w:t>
+      </w:r>
+      <w:proofErr w:type="gramStart"/>
+      <w:r>
+        <w:t>)=</w:t>
+      </w:r>
+      <w:proofErr w:type="gramEnd"/>
+      <w:r>
+        <w:t xml:space="preserve"> (5,200/52,000)*100=10%</w:t>
+      </w:r>
+    </w:p>
+    <w:p>
+      <w:pPr>
+        <w:jc w:val="both"/>
+      </w:pPr>
+      <w:r>
+        <w:rPr>
+          <w:lang w:val="en-US"/>
+        </w:rPr>
+        <w:t>F</w:t>
+      </w:r>
+      <w:r>
+        <w:rPr>
+          <w:lang w:val="en-US"/>
+        </w:rPr>
+        <w:t>or every dollar of goods sold you will make 10 cents in profit before tax after all the cost of goods and overhead expenses have been paid.</w:t>
+      </w:r>
+    </w:p>
+    <w:p>
+      <w:pPr>
+        <w:jc w:val="both"/>
+      </w:pPr>
+      <w:proofErr w:type="spellStart"/>
+      <w:r>
+        <w:rPr>
+          <w:b/>
+        </w:rPr>
+        <w:t>Markup</w:t>
+      </w:r>
+      <w:proofErr w:type="spellEnd"/>
+      <w:r>
+        <w:t xml:space="preserve"> is the amount of money above the cost of purchase or manufacture you sell your goods for.</w:t>
+      </w:r>
+    </w:p>
+    <w:p>
+      <w:pPr>
+        <w:jc w:val="both"/>
+        <w:rPr>
+          <w:b/>
+        </w:rPr>
+      </w:pPr>
+      <w:proofErr w:type="spellStart"/>
+      <w:r>
+        <w:rPr>
+          <w:b/>
+        </w:rPr>
+        <w:t>Markup</w:t>
+      </w:r>
+      <w:proofErr w:type="spellEnd"/>
+      <w:r>
+        <w:rPr>
+          <w:b/>
+        </w:rPr>
+        <w:t xml:space="preserve"> percentage value = (</w:t>
+      </w:r>
+      <w:r>
+        <w:rPr>
+          <w:b/>
+        </w:rPr>
+        <w:t>Gross profit</w:t>
+      </w:r>
+      <w:r>
+        <w:rPr>
+          <w:b/>
+        </w:rPr>
+        <w:t xml:space="preserve"> / Cost of Goods Sold) x 100</w:t>
+      </w:r>
+    </w:p>
+    <w:p>
+      <w:pPr>
+        <w:jc w:val="both"/>
+      </w:pPr>
+      <w:r>
+        <w:t>So in above example</w:t>
+      </w:r>
+    </w:p>
+    <w:p>
+      <w:pPr>
+        <w:jc w:val="both"/>
+      </w:pPr>
+      <w:proofErr w:type="spellStart"/>
+      <w:r>
+        <w:t>Markup</w:t>
+      </w:r>
+      <w:proofErr w:type="spellEnd"/>
+      <w:r>
+        <w:t xml:space="preserve"> percentage = (20,800/31,200)*100=66.67%</w:t>
+      </w:r>
+    </w:p>
+    <w:p>
+      <w:pPr>
+        <w:jc w:val="both"/>
+      </w:pPr>
+      <w:r>
+        <w:t xml:space="preserve">To reach the gross profit of $20,800 by selling motorbike </w:t>
+      </w:r>
+      <w:proofErr w:type="spellStart"/>
+      <w:r>
+        <w:t>tyres</w:t>
+      </w:r>
+      <w:proofErr w:type="spellEnd"/>
+      <w:r>
+        <w:t xml:space="preserve"> bought for $31.20, Joe will multiply his unit cost price by the markup percentage ($31.20 x 1.6667 = $52 ).</w:t>
+      </w:r>
+      <w:r>
+        <w:t xml:space="preserve"> </w:t>
+      </w:r>
+      <w:r>
+        <w:t xml:space="preserve">Each </w:t>
+      </w:r>
+      <w:proofErr w:type="spellStart"/>
+      <w:r>
+        <w:t>tyre</w:t>
+      </w:r>
+      <w:proofErr w:type="spellEnd"/>
+      <w:r>
+        <w:t xml:space="preserve"> will have a minimum price of $52 each to earn enough money to cover business expenses.</w:t>
+      </w:r>
+    </w:p>
+    <w:p>
+      <w:pPr>
+        <w:jc w:val="both"/>
+        <w:rPr>
+          <w:lang w:val="en-US"/>
+        </w:rPr>
+      </w:pPr>
+      <w:r>
+        <w:rPr>
+          <w:lang w:val="en-US"/>
+        </w:rPr>
+        <w:lastRenderedPageBreak/>
+        <w:t xml:space="preserve">The </w:t>
+      </w:r>
+      <w:proofErr w:type="spellStart"/>
+      <w:r>
+        <w:rPr>
+          <w:lang w:val="en-US"/>
+        </w:rPr>
+        <w:t>break even</w:t>
+      </w:r>
+      <w:proofErr w:type="spellEnd"/>
+      <w:r>
+        <w:rPr>
+          <w:lang w:val="en-US"/>
+        </w:rPr>
+        <w:t xml:space="preserve"> calculation identifies the number of sales to be made, (in dollars or units), before all the business expenses are covered and profit begins. (</w:t>
+      </w:r>
+      <w:proofErr w:type="gramStart"/>
+      <w:r>
+        <w:rPr>
+          <w:lang w:val="en-US"/>
+        </w:rPr>
+        <w:t>before</w:t>
+      </w:r>
+      <w:proofErr w:type="gramEnd"/>
+      <w:r>
+        <w:rPr>
+          <w:lang w:val="en-US"/>
+        </w:rPr>
+        <w:t xml:space="preserve"> tax).</w:t>
+      </w:r>
+    </w:p>
+    <w:p>
+      <w:pPr>
+        <w:jc w:val="both"/>
+      </w:pPr>
+      <w:r>
+        <w:rPr>
+          <w:lang w:val="en-US"/>
+        </w:rPr>
+        <w:t>If you know the unit’s sale price and cost price and the business operating expenses you can calculate the number of units you need to sell before you start making a profit.</w:t>
+      </w:r>
+    </w:p>
+    <w:p>
+      <w:pPr>
+        <w:jc w:val="both"/>
+      </w:pPr>
+      <w:r>
+        <w:t>Breakeven analysis is helpful information when preparing and updating your business plan and can be used to set sales targets.</w:t>
+      </w:r>
+    </w:p>
+    <w:p>
+      <w:pPr>
+        <w:jc w:val="both"/>
+      </w:pPr>
+      <w:r>
+        <w:t>The price of goods sold needs to cover the cost of goods plus overhead expenses and allow for profit to be earned</w:t>
+      </w:r>
+      <w:r>
+        <w:t>.</w:t>
+      </w:r>
+    </w:p>
+    <w:p>
+      <w:pPr>
+        <w:jc w:val="both"/>
+        <w:rPr>
+          <w:b/>
+        </w:rPr>
+      </w:pPr>
+      <w:r>
+        <w:rPr>
+          <w:b/>
+        </w:rPr>
+        <w:t>Breakeven dollar value needed before net profit = Overhead expenses/ (1 – (Cost of Goods Sold / Total Sales))</w:t>
+      </w:r>
+    </w:p>
+    <w:p>
+      <w:pPr>
+        <w:jc w:val="both"/>
+        <w:rPr>
+          <w:b/>
+        </w:rPr>
+      </w:pPr>
+      <w:r>
+        <w:rPr>
+          <w:b/>
+        </w:rPr>
+        <w:t>Breakeven number of units to be sold before net profit = Overhead expenses / (Unit selling price – unit cost to produce)</w:t>
+      </w:r>
+    </w:p>
+    <w:p>
+      <w:pPr>
+        <w:jc w:val="both"/>
+      </w:pPr>
+      <w:r>
+        <w:t>As per above example:</w:t>
+      </w:r>
+    </w:p>
+    <w:p>
+      <w:pPr>
+        <w:jc w:val="both"/>
+      </w:pPr>
+      <w:r>
+        <w:t>Breakeven dollar value = $15,600</w:t>
+      </w:r>
+      <w:proofErr w:type="gramStart"/>
+      <w:r>
+        <w:t>/(</w:t>
+      </w:r>
+      <w:proofErr w:type="gramEnd"/>
+      <w:r>
+        <w:t>1-($31,200/$52,000)=$39,000</w:t>
+      </w:r>
+    </w:p>
+    <w:p>
+      <w:pPr>
+        <w:jc w:val="both"/>
+      </w:pPr>
+      <w:r>
+        <w:t>Breakeven number of units to be sold=$15,600</w:t>
+      </w:r>
+      <w:proofErr w:type="gramStart"/>
+      <w:r>
+        <w:t>/(</w:t>
+      </w:r>
+      <w:proofErr w:type="gramEnd"/>
+      <w:r>
+        <w:t>$52.00-$31.20)= 750</w:t>
+      </w:r>
+    </w:p>
+    <w:p>
+      <w:pPr>
+        <w:jc w:val="both"/>
+      </w:pPr>
+      <w:r>
+        <w:rPr>
+          <w:lang w:val="en-US"/>
+        </w:rPr>
+        <w:t>ABC</w:t>
+      </w:r>
+      <w:r>
+        <w:rPr>
+          <w:lang w:val="en-US"/>
+        </w:rPr>
+        <w:t xml:space="preserve"> will need to sell $39,000 worth of stock or 750 units before the business earns any profit (before tax).</w:t>
+      </w:r>
+    </w:p>
+    <w:p>
+      <w:pPr>
+        <w:jc w:val="both"/>
+        <w:rPr>
+          <w:lang w:val="en-US"/>
+        </w:rPr>
+      </w:pPr>
+    </w:p>
+    <w:p>
+      <w:pPr>
+        <w:jc w:val="both"/>
+        <w:rPr>
+          <w:lang w:val="en-US"/>
+        </w:rPr>
+      </w:pPr>
+      <w:r>
+        <w:rPr>
+          <w:lang w:val="en-US"/>
+        </w:rPr>
+        <w:t xml:space="preserve">Whenever you alter the sales price (and markup) of your goods and services it is important to understand how this will affect your profit margins and sales targets. To successfully run a </w:t>
+      </w:r>
+      <w:proofErr w:type="gramStart"/>
+      <w:r>
+        <w:rPr>
+          <w:lang w:val="en-US"/>
+        </w:rPr>
+        <w:t>sale</w:t>
+      </w:r>
+      <w:proofErr w:type="gramEnd"/>
+      <w:r>
+        <w:rPr>
+          <w:lang w:val="en-US"/>
+        </w:rPr>
+        <w:t xml:space="preserve"> without making a loss you should know your </w:t>
+      </w:r>
+      <w:r>
+        <w:rPr>
+          <w:lang w:val="en-US"/>
+        </w:rPr>
+        <w:t>gross margin, markup and breakeven figures</w:t>
+      </w:r>
+      <w:r>
+        <w:rPr>
+          <w:lang w:val="en-US"/>
+        </w:rPr>
+        <w:t> and how the discounted price will affect your profit.</w:t>
+      </w:r>
+    </w:p>
+    <w:p>
+      <w:pPr>
+        <w:jc w:val="both"/>
+        <w:rPr>
+          <w:lang w:val="en-US"/>
+        </w:rPr>
+      </w:pPr>
+      <w:r>
+        <w:rPr>
+          <w:lang w:val="en-US"/>
+        </w:rPr>
+        <w:t>From the table below you can use your gross margin figure (top row) to see how much your sales volume will need to increase (middle cells) when using different discount amounts (in the left hand column).</w:t>
+      </w:r>
+    </w:p>
+    <w:p>
+      <w:pPr>
+        <w:jc w:val="both"/>
+        <w:rPr>
+          <w:lang w:val="en-US"/>
+        </w:rPr>
+      </w:pPr>
+      <w:r>
+        <w:rPr>
+          <w:lang w:val="en-US"/>
+        </w:rPr>
+        <w:t>Example: if your gross margin is 40 per cent and you decide to discount your goods or services by 5 per cent, you will need to increase your sales volume by 14.3 percent in order to make a profit.</w:t>
+      </w:r>
+    </w:p>
+    <w:tbl>
+      <w:tblPr>
+        <w:tblW w:w="5000" w:type="pct"/>
+        <w:tblCellSpacing w:w="15" w:type="dxa"/>
+        <w:tblCellMar>
+          <w:top w:w="15" w:type="dxa"/>
+          <w:left w:w="15" w:type="dxa"/>
+          <w:bottom w:w="15" w:type="dxa"/>
+          <w:right w:w="15" w:type="dxa"/>
+        </w:tblCellMar>
+        <w:tblLook w:val="04A0" w:firstRow="1" w:lastRow="0" w:firstColumn="1" w:lastColumn="0" w:noHBand="0" w:noVBand="1"/>
+        <w:tblDescription w:val="Use this table to find out how much you will need to increase your sales volume by if your present gross margin is 10-40% and you decide to discount your prices by 5-15%. The column on the left has six discount levels ranging from 5-15% with increments of 5% each. The row across the top has seven columns displaying your current gross margin 10-40% with increments of 5%. For example, if your gross margin is 40% and you decide to discount your sales by 5%, you will need to increase your sales volume by 14.3%."/>
+      </w:tblPr>
+      <w:tblGrid>
+        <w:gridCol w:w="3070"/>
+        <w:gridCol w:w="901"/>
+        <w:gridCol w:w="902"/>
+        <w:gridCol w:w="902"/>
+        <w:gridCol w:w="902"/>
+        <w:gridCol w:w="902"/>
+        <w:gridCol w:w="761"/>
+        <w:gridCol w:w="776"/>
+      </w:tblGrid>
+      <w:tr>
+        <w:trPr>
+          <w:trHeight w:val="476"/>
+          <w:tblCellSpacing w:w="15" w:type="dxa"/>
+        </w:trPr>
+        <w:tc>
+          <w:tcPr>
+            <w:tcW w:w="0" w:type="auto"/>
+            <w:gridSpan w:val="8"/>
+            <w:vMerge w:val="restart"/>
+            <w:tcBorders>
+              <w:top w:val="nil"/>
+              <w:left w:val="nil"/>
+              <w:bottom w:val="nil"/>
+              <w:right w:val="nil"/>
+            </w:tcBorders>
+            <w:vAlign w:val="center"/>
+            <w:hideMark/>
+          </w:tcPr>
+          <w:p>
+            <w:pPr>
+              <w:jc w:val="center"/>
+              <w:rPr>
+                <w:sz w:val="24"/>
+                <w:szCs w:val="24"/>
+              </w:rPr>
+            </w:pPr>
+            <w:r>
+              <w:t xml:space="preserve">Checking the effect of discounts on the gross margin </w:t>
+            </w:r>
+          </w:p>
+        </w:tc>
+      </w:tr>
+      <w:tr>
+        <w:trPr>
+          <w:tblCellSpacing w:w="15" w:type="dxa"/>
+        </w:trPr>
+        <w:tc>
+          <w:tcPr>
+            <w:tcW w:w="0" w:type="auto"/>
+            <w:vMerge w:val="restart"/>
+            <w:vAlign w:val="bottom"/>
+            <w:hideMark/>
+          </w:tcPr>
+          <w:p>
+            <w:pPr>
+              <w:rPr>
+                <w:b/>
+                <w:bCs/>
+              </w:rPr>
+            </w:pPr>
+            <w:r>
+              <w:rPr>
+                <w:b/>
+                <w:bCs/>
+              </w:rPr>
+              <w:t>If you cut your prices by...</w:t>
+            </w:r>
+          </w:p>
+        </w:tc>
+        <w:tc>
+          <w:tcPr>
+            <w:tcW w:w="0" w:type="auto"/>
+            <w:gridSpan w:val="7"/>
+            <w:vAlign w:val="bottom"/>
+            <w:hideMark/>
+          </w:tcPr>
+          <w:p>
+            <w:pPr>
+              <w:rPr>
+                <w:b/>
+                <w:bCs/>
+              </w:rPr>
+            </w:pPr>
+            <w:r>
+              <w:rPr>
+                <w:b/>
+                <w:bCs/>
+              </w:rPr>
+              <w:t> </w:t>
+            </w:r>
+            <w:proofErr w:type="gramStart"/>
+            <w:r>
+              <w:rPr>
+                <w:b/>
+                <w:bCs/>
+              </w:rPr>
+              <w:t>and</w:t>
+            </w:r>
+            <w:proofErr w:type="gramEnd"/>
+            <w:r>
+              <w:rPr>
+                <w:b/>
+                <w:bCs/>
+              </w:rPr>
+              <w:t xml:space="preserve"> your present gross margin (%) is...</w:t>
+            </w:r>
+          </w:p>
+        </w:tc>
+      </w:tr>
+      <w:tr>
+        <w:trPr>
+          <w:tblCellSpacing w:w="15" w:type="dxa"/>
+        </w:trPr>
+        <w:tc>
+          <w:tcPr>
+            <w:tcW w:w="0" w:type="auto"/>
+            <w:vMerge/>
+            <w:vAlign w:val="center"/>
+            <w:hideMark/>
+          </w:tcPr>
+          <w:p>
+            <w:pPr>
+              <w:rPr>
+                <w:b/>
+                <w:bCs/>
+                <w:sz w:val="24"/>
+                <w:szCs w:val="24"/>
+              </w:rPr>
+            </w:pPr>
+          </w:p>
+        </w:tc>
+        <w:tc>
+          <w:tcPr>
+            <w:tcW w:w="0" w:type="auto"/>
+            <w:vAlign w:val="center"/>
+            <w:hideMark/>
+          </w:tcPr>
+          <w:p>
+            <w:pPr>
+              <w:rPr>
+                <w:b/>
+                <w:bCs/>
+              </w:rPr>
+            </w:pPr>
+            <w:r>
+              <w:rPr>
+                <w:b/>
+                <w:bCs/>
+              </w:rPr>
+              <w:t>0%</w:t>
+            </w:r>
+          </w:p>
+        </w:tc>
+        <w:tc>
+          <w:tcPr>
+            <w:tcW w:w="0" w:type="auto"/>
+            <w:vAlign w:val="center"/>
+            <w:hideMark/>
+          </w:tcPr>
+          <w:p>
+            <w:r>
+              <w:rPr>
+                <w:rStyle w:val="Strong"/>
+              </w:rPr>
+              <w:t>15%</w:t>
+            </w:r>
+          </w:p>
+        </w:tc>
+        <w:tc>
+          <w:tcPr>
+            <w:tcW w:w="0" w:type="auto"/>
+            <w:vAlign w:val="center"/>
+            <w:hideMark/>
+          </w:tcPr>
+          <w:p>
+            <w:r>
+              <w:rPr>
+                <w:rStyle w:val="Strong"/>
+              </w:rPr>
+              <w:t>20%</w:t>
+            </w:r>
+          </w:p>
+        </w:tc>
+        <w:tc>
+          <w:tcPr>
+            <w:tcW w:w="0" w:type="auto"/>
+            <w:vAlign w:val="center"/>
+            <w:hideMark/>
+          </w:tcPr>
+          <w:p>
+            <w:pPr>
+              <w:rPr>
+                <w:b/>
+                <w:bCs/>
+              </w:rPr>
+            </w:pPr>
+            <w:r>
+              <w:rPr>
+                <w:b/>
+                <w:bCs/>
+              </w:rPr>
+              <w:t>25%</w:t>
+            </w:r>
+          </w:p>
+        </w:tc>
+        <w:tc>
+          <w:tcPr>
+            <w:tcW w:w="0" w:type="auto"/>
+            <w:vAlign w:val="center"/>
+            <w:hideMark/>
+          </w:tcPr>
+          <w:p>
+            <w:pPr>
+              <w:rPr>
+                <w:b/>
+                <w:bCs/>
+              </w:rPr>
+            </w:pPr>
+            <w:r>
+              <w:rPr>
+                <w:b/>
+                <w:bCs/>
+              </w:rPr>
+              <w:t>30%</w:t>
+            </w:r>
+          </w:p>
+        </w:tc>
+        <w:tc>
+          <w:tcPr>
+            <w:tcW w:w="0" w:type="auto"/>
+            <w:vAlign w:val="center"/>
+            <w:hideMark/>
+          </w:tcPr>
+          <w:p>
+            <w:pPr>
+              <w:rPr>
+                <w:b/>
+                <w:bCs/>
+              </w:rPr>
+            </w:pPr>
+            <w:r>
+              <w:rPr>
+                <w:b/>
+                <w:bCs/>
+              </w:rPr>
+              <w:t>35%</w:t>
+            </w:r>
+          </w:p>
+        </w:tc>
+        <w:tc>
+          <w:tcPr>
+            <w:tcW w:w="0" w:type="auto"/>
+            <w:vAlign w:val="center"/>
+            <w:hideMark/>
+          </w:tcPr>
+          <w:p>
+            <w:pPr>
+              <w:rPr>
+                <w:b/>
+                <w:bCs/>
+              </w:rPr>
+            </w:pPr>
+            <w:r>
+              <w:rPr>
+                <w:b/>
+                <w:bCs/>
+              </w:rPr>
+              <w:t>40%</w:t>
+            </w:r>
+          </w:p>
+        </w:tc>
+      </w:tr>
+      <w:tr>
+        <w:trPr>
+          <w:tblCellSpacing w:w="15" w:type="dxa"/>
+        </w:trPr>
+        <w:tc>
+          <w:tcPr>
+            <w:tcW w:w="0" w:type="auto"/>
+            <w:vAlign w:val="center"/>
+            <w:hideMark/>
+          </w:tcPr>
+          <w:p>
+            <w:pPr>
+              <w:rPr>
+                <w:b/>
+                <w:bCs/>
+              </w:rPr>
+            </w:pPr>
+            <w:r>
+              <w:rPr>
+                <w:b/>
+                <w:bCs/>
+              </w:rPr>
+              <w:t>5%</w:t>
+            </w:r>
+          </w:p>
+        </w:tc>
+        <w:tc>
+          <w:tcPr>
+            <w:tcW w:w="0" w:type="auto"/>
+            <w:vAlign w:val="center"/>
+            <w:hideMark/>
+          </w:tcPr>
+          <w:p>
+            <w:r>
+              <w:t> </w:t>
+            </w:r>
+          </w:p>
+        </w:tc>
+        <w:tc>
+          <w:tcPr>
+            <w:tcW w:w="0" w:type="auto"/>
+            <w:vAlign w:val="center"/>
+            <w:hideMark/>
+          </w:tcPr>
+          <w:p>
+            <w:r>
+              <w:t>50.0%</w:t>
+            </w:r>
+          </w:p>
+        </w:tc>
+        <w:tc>
+          <w:tcPr>
+            <w:tcW w:w="0" w:type="auto"/>
+            <w:vAlign w:val="center"/>
+            <w:hideMark/>
+          </w:tcPr>
+          <w:p>
+            <w:r>
+              <w:t>33.3%</w:t>
+            </w:r>
+          </w:p>
+        </w:tc>
+        <w:tc>
+          <w:tcPr>
+            <w:tcW w:w="0" w:type="auto"/>
+            <w:vAlign w:val="center"/>
+            <w:hideMark/>
+          </w:tcPr>
+          <w:p>
+            <w:r>
+              <w:t>25.0%</w:t>
+            </w:r>
+          </w:p>
+        </w:tc>
+        <w:tc>
+          <w:tcPr>
+            <w:tcW w:w="0" w:type="auto"/>
+            <w:vAlign w:val="center"/>
+            <w:hideMark/>
+          </w:tcPr>
+          <w:p>
+            <w:r>
+              <w:t>20.0%</w:t>
+            </w:r>
+          </w:p>
+        </w:tc>
+        <w:tc>
+          <w:tcPr>
+            <w:tcW w:w="0" w:type="auto"/>
+            <w:vAlign w:val="center"/>
+            <w:hideMark/>
+          </w:tcPr>
+          <w:p>
+            <w:r>
+              <w:t>16.7%</w:t>
+            </w:r>
+          </w:p>
+        </w:tc>
+        <w:tc>
+          <w:tcPr>
+            <w:tcW w:w="0" w:type="auto"/>
+            <w:vAlign w:val="center"/>
+            <w:hideMark/>
+          </w:tcPr>
+          <w:p>
+            <w:r>
+              <w:t>14.3%</w:t>
+            </w:r>
+          </w:p>
+        </w:tc>
+      </w:tr>
+      <w:tr>
+        <w:trPr>
+          <w:tblCellSpacing w:w="15" w:type="dxa"/>
+        </w:trPr>
+        <w:tc>
+          <w:tcPr>
+            <w:tcW w:w="0" w:type="auto"/>
+            <w:vAlign w:val="center"/>
+            <w:hideMark/>
+          </w:tcPr>
+          <w:p>
+            <w:pPr>
+              <w:rPr>
+                <w:b/>
+                <w:bCs/>
+              </w:rPr>
+            </w:pPr>
+            <w:r>
+              <w:rPr>
+                <w:b/>
+                <w:bCs/>
+              </w:rPr>
+              <w:t>6%</w:t>
+            </w:r>
+          </w:p>
+        </w:tc>
+        <w:tc>
+          <w:tcPr>
+            <w:tcW w:w="0" w:type="auto"/>
+            <w:vAlign w:val="center"/>
+            <w:hideMark/>
+          </w:tcPr>
+          <w:p>
+            <w:r>
+              <w:t>150.0%</w:t>
+            </w:r>
+          </w:p>
+        </w:tc>
+        <w:tc>
+          <w:tcPr>
+            <w:tcW w:w="0" w:type="auto"/>
+            <w:vAlign w:val="center"/>
+            <w:hideMark/>
+          </w:tcPr>
+          <w:p>
+            <w:r>
+              <w:t>66.7%</w:t>
+            </w:r>
+          </w:p>
+        </w:tc>
+        <w:tc>
+          <w:tcPr>
+            <w:tcW w:w="0" w:type="auto"/>
+            <w:vAlign w:val="center"/>
+            <w:hideMark/>
+          </w:tcPr>
+          <w:p>
+            <w:r>
+              <w:t>42.9%</w:t>
+            </w:r>
+          </w:p>
+        </w:tc>
+        <w:tc>
+          <w:tcPr>
+            <w:tcW w:w="0" w:type="auto"/>
+            <w:vAlign w:val="center"/>
+            <w:hideMark/>
+          </w:tcPr>
+          <w:p>
+            <w:r>
+              <w:t>31.6%</w:t>
+            </w:r>
+          </w:p>
+        </w:tc>
+        <w:tc>
+          <w:tcPr>
+            <w:tcW w:w="0" w:type="auto"/>
+            <w:vAlign w:val="center"/>
+            <w:hideMark/>
+          </w:tcPr>
+          <w:p>
+            <w:r>
+              <w:t>25.0%</w:t>
+            </w:r>
+          </w:p>
+        </w:tc>
+        <w:tc>
+          <w:tcPr>
+            <w:tcW w:w="0" w:type="auto"/>
+            <w:vAlign w:val="center"/>
+            <w:hideMark/>
+          </w:tcPr>
+          <w:p>
+            <w:r>
+              <w:t>20.7%</w:t>
+            </w:r>
+          </w:p>
+        </w:tc>
+        <w:tc>
+          <w:tcPr>
+            <w:tcW w:w="0" w:type="auto"/>
+            <w:vAlign w:val="center"/>
+            <w:hideMark/>
+          </w:tcPr>
+          <w:p>
+            <w:r>
+              <w:t>17.6%</w:t>
+            </w:r>
+          </w:p>
+        </w:tc>
+      </w:tr>
+      <w:tr>
+        <w:trPr>
+          <w:tblCellSpacing w:w="15" w:type="dxa"/>
+        </w:trPr>
+        <w:tc>
+          <w:tcPr>
+            <w:tcW w:w="0" w:type="auto"/>
+            <w:vAlign w:val="center"/>
+            <w:hideMark/>
+          </w:tcPr>
+          <w:p>
+            <w:pPr>
+              <w:rPr>
+                <w:b/>
+                <w:bCs/>
+              </w:rPr>
+            </w:pPr>
+            <w:r>
+              <w:rPr>
+                <w:b/>
+                <w:bCs/>
+              </w:rPr>
+              <w:t>8%</w:t>
+            </w:r>
+          </w:p>
+        </w:tc>
+        <w:tc>
+          <w:tcPr>
+            <w:tcW w:w="0" w:type="auto"/>
+            <w:vAlign w:val="center"/>
+            <w:hideMark/>
+          </w:tcPr>
+          <w:p>
+            <w:r>
+              <w:t>400.0%</w:t>
+            </w:r>
+          </w:p>
+        </w:tc>
+        <w:tc>
+          <w:tcPr>
+            <w:tcW w:w="0" w:type="auto"/>
+            <w:vAlign w:val="center"/>
+            <w:hideMark/>
+          </w:tcPr>
+          <w:p>
+            <w:r>
+              <w:t>114.3%</w:t>
+            </w:r>
+          </w:p>
+        </w:tc>
+        <w:tc>
+          <w:tcPr>
+            <w:tcW w:w="0" w:type="auto"/>
+            <w:vAlign w:val="center"/>
+            <w:hideMark/>
+          </w:tcPr>
+          <w:p>
+            <w:r>
+              <w:t>66.7%</w:t>
+            </w:r>
+          </w:p>
+        </w:tc>
+        <w:tc>
+          <w:tcPr>
+            <w:tcW w:w="0" w:type="auto"/>
+            <w:vAlign w:val="center"/>
+            <w:hideMark/>
+          </w:tcPr>
+          <w:p>
+            <w:r>
+              <w:t>47.1%</w:t>
+            </w:r>
+          </w:p>
+        </w:tc>
+        <w:tc>
+          <w:tcPr>
+            <w:tcW w:w="0" w:type="auto"/>
+            <w:vAlign w:val="center"/>
+            <w:hideMark/>
+          </w:tcPr>
+          <w:p>
+            <w:r>
+              <w:t>36.4%</w:t>
+            </w:r>
+          </w:p>
+        </w:tc>
+        <w:tc>
+          <w:tcPr>
+            <w:tcW w:w="0" w:type="auto"/>
+            <w:vAlign w:val="center"/>
+            <w:hideMark/>
+          </w:tcPr>
+          <w:p>
+            <w:r>
+              <w:t>29.6%</w:t>
+            </w:r>
+          </w:p>
+        </w:tc>
+        <w:tc>
+          <w:tcPr>
+            <w:tcW w:w="0" w:type="auto"/>
+            <w:vAlign w:val="center"/>
+            <w:hideMark/>
+          </w:tcPr>
+          <w:p>
+            <w:r>
+              <w:t>25.0%</w:t>
+            </w:r>
+          </w:p>
+        </w:tc>
+      </w:tr>
+      <w:tr>
+        <w:trPr>
+          <w:tblCellSpacing w:w="15" w:type="dxa"/>
+        </w:trPr>
+        <w:tc>
+          <w:tcPr>
+            <w:tcW w:w="0" w:type="auto"/>
+            <w:vAlign w:val="center"/>
+            <w:hideMark/>
+          </w:tcPr>
+          <w:p>
+            <w:pPr>
+              <w:rPr>
+                <w:b/>
+                <w:bCs/>
+              </w:rPr>
+            </w:pPr>
+            <w:r>
+              <w:rPr>
+                <w:b/>
+                <w:bCs/>
+              </w:rPr>
+              <w:t>10%</w:t>
+            </w:r>
+          </w:p>
+        </w:tc>
+        <w:tc>
+          <w:tcPr>
+            <w:tcW w:w="0" w:type="auto"/>
+            <w:vAlign w:val="center"/>
+            <w:hideMark/>
+          </w:tcPr>
+          <w:p>
+            <w:r>
+              <w:t> </w:t>
+            </w:r>
+          </w:p>
+        </w:tc>
+        <w:tc>
+          <w:tcPr>
+            <w:tcW w:w="0" w:type="auto"/>
+            <w:vAlign w:val="center"/>
+            <w:hideMark/>
+          </w:tcPr>
+          <w:p>
+            <w:r>
+              <w:t>200.0%</w:t>
+            </w:r>
+          </w:p>
+        </w:tc>
+        <w:tc>
+          <w:tcPr>
+            <w:tcW w:w="0" w:type="auto"/>
+            <w:vAlign w:val="center"/>
+            <w:hideMark/>
+          </w:tcPr>
+          <w:p>
+            <w:r>
+              <w:t>100.0%</w:t>
+            </w:r>
+          </w:p>
+        </w:tc>
+        <w:tc>
+          <w:tcPr>
+            <w:tcW w:w="0" w:type="auto"/>
+            <w:vAlign w:val="center"/>
+            <w:hideMark/>
+          </w:tcPr>
+          <w:p>
+            <w:r>
+              <w:t>66.7%</w:t>
+            </w:r>
+          </w:p>
+        </w:tc>
+        <w:tc>
+          <w:tcPr>
+            <w:tcW w:w="0" w:type="auto"/>
+            <w:vAlign w:val="center"/>
+            <w:hideMark/>
+          </w:tcPr>
+          <w:p>
+            <w:r>
+              <w:t>50.0%</w:t>
+            </w:r>
+          </w:p>
+        </w:tc>
+        <w:tc>
+          <w:tcPr>
+            <w:tcW w:w="0" w:type="auto"/>
+            <w:vAlign w:val="center"/>
+            <w:hideMark/>
+          </w:tcPr>
+          <w:p>
+            <w:r>
+              <w:t>40.0%</w:t>
+            </w:r>
+          </w:p>
+        </w:tc>
+        <w:tc>
+          <w:tcPr>
+            <w:tcW w:w="0" w:type="auto"/>
+            <w:vAlign w:val="center"/>
+            <w:hideMark/>
+          </w:tcPr>
+          <w:p>
+            <w:r>
+              <w:t>33.3%</w:t>
+            </w:r>
+          </w:p>
+        </w:tc>
+      </w:tr>
+      <w:tr>
+        <w:trPr>
+          <w:tblCellSpacing w:w="15" w:type="dxa"/>
+        </w:trPr>
+        <w:tc>
+          <w:tcPr>
+            <w:tcW w:w="0" w:type="auto"/>
+            <w:vAlign w:val="center"/>
+            <w:hideMark/>
+          </w:tcPr>
+          <w:p>
+            <w:pPr>
+              <w:rPr>
+                <w:b/>
+                <w:bCs/>
+              </w:rPr>
+            </w:pPr>
+            <w:r>
+              <w:rPr>
+                <w:b/>
+                <w:bCs/>
+              </w:rPr>
+              <w:lastRenderedPageBreak/>
+              <w:t>12%</w:t>
+            </w:r>
+          </w:p>
+        </w:tc>
+        <w:tc>
+          <w:tcPr>
+            <w:tcW w:w="0" w:type="auto"/>
+            <w:vAlign w:val="center"/>
+            <w:hideMark/>
+          </w:tcPr>
+          <w:p>
+            <w:r>
+              <w:t> </w:t>
+            </w:r>
+          </w:p>
+        </w:tc>
+        <w:tc>
+          <w:tcPr>
+            <w:tcW w:w="0" w:type="auto"/>
+            <w:vAlign w:val="center"/>
+            <w:hideMark/>
+          </w:tcPr>
+          <w:p>
+            <w:r>
+              <w:t>400.0%</w:t>
+            </w:r>
+          </w:p>
+        </w:tc>
+        <w:tc>
+          <w:tcPr>
+            <w:tcW w:w="0" w:type="auto"/>
+            <w:vAlign w:val="center"/>
+            <w:hideMark/>
+          </w:tcPr>
+          <w:p>
+            <w:r>
+              <w:t>150.0%</w:t>
+            </w:r>
+          </w:p>
+        </w:tc>
+        <w:tc>
+          <w:tcPr>
+            <w:tcW w:w="0" w:type="auto"/>
+            <w:vAlign w:val="center"/>
+            <w:hideMark/>
+          </w:tcPr>
+          <w:p>
+            <w:r>
+              <w:t>92.3%</w:t>
+            </w:r>
+          </w:p>
+        </w:tc>
+        <w:tc>
+          <w:tcPr>
+            <w:tcW w:w="0" w:type="auto"/>
+            <w:vAlign w:val="center"/>
+            <w:hideMark/>
+          </w:tcPr>
+          <w:p>
+            <w:r>
+              <w:t>66.7%</w:t>
+            </w:r>
+          </w:p>
+        </w:tc>
+        <w:tc>
+          <w:tcPr>
+            <w:tcW w:w="0" w:type="auto"/>
+            <w:vAlign w:val="center"/>
+            <w:hideMark/>
+          </w:tcPr>
+          <w:p>
+            <w:r>
+              <w:t>52.2%</w:t>
+            </w:r>
+          </w:p>
+        </w:tc>
+        <w:tc>
+          <w:tcPr>
+            <w:tcW w:w="0" w:type="auto"/>
+            <w:vAlign w:val="center"/>
+            <w:hideMark/>
+          </w:tcPr>
+          <w:p>
+            <w:r>
+              <w:t>42.9%</w:t>
+            </w:r>
+          </w:p>
+        </w:tc>
+      </w:tr>
+      <w:tr>
+        <w:trPr>
+          <w:tblCellSpacing w:w="15" w:type="dxa"/>
+        </w:trPr>
+        <w:tc>
+          <w:tcPr>
+            <w:tcW w:w="0" w:type="auto"/>
+            <w:vAlign w:val="center"/>
+            <w:hideMark/>
+          </w:tcPr>
+          <w:p>
+            <w:pPr>
+              <w:rPr>
+                <w:b/>
+                <w:bCs/>
+              </w:rPr>
+            </w:pPr>
+            <w:r>
+              <w:rPr>
+                <w:b/>
+                <w:bCs/>
+              </w:rPr>
+              <w:t>15%</w:t>
+            </w:r>
+          </w:p>
+        </w:tc>
+        <w:tc>
+          <w:tcPr>
+            <w:tcW w:w="0" w:type="auto"/>
+            <w:vAlign w:val="center"/>
+            <w:hideMark/>
+          </w:tcPr>
+          <w:p>
+            <w:r>
+              <w:t> </w:t>
+            </w:r>
+          </w:p>
+        </w:tc>
+        <w:tc>
+          <w:tcPr>
+            <w:tcW w:w="0" w:type="auto"/>
+            <w:vAlign w:val="center"/>
+            <w:hideMark/>
+          </w:tcPr>
+          <w:p>
+            <w:r>
+              <w:t> </w:t>
+            </w:r>
+          </w:p>
+        </w:tc>
+        <w:tc>
+          <w:tcPr>
+            <w:tcW w:w="0" w:type="auto"/>
+            <w:vAlign w:val="center"/>
+            <w:hideMark/>
+          </w:tcPr>
+          <w:p>
+            <w:r>
+              <w:t>300.0%</w:t>
+            </w:r>
+          </w:p>
+        </w:tc>
+        <w:tc>
+          <w:tcPr>
+            <w:tcW w:w="0" w:type="auto"/>
+            <w:vAlign w:val="center"/>
+            <w:hideMark/>
+          </w:tcPr>
+          <w:p>
+            <w:r>
+              <w:t>150.0%</w:t>
+            </w:r>
+          </w:p>
+        </w:tc>
+        <w:tc>
+          <w:tcPr>
+            <w:tcW w:w="0" w:type="auto"/>
+            <w:vAlign w:val="center"/>
+            <w:hideMark/>
+          </w:tcPr>
+          <w:p>
+            <w:r>
+              <w:t>100.0%</w:t>
+            </w:r>
+          </w:p>
+        </w:tc>
+        <w:tc>
+          <w:tcPr>
+            <w:tcW w:w="0" w:type="auto"/>
+            <w:vAlign w:val="center"/>
+            <w:hideMark/>
+          </w:tcPr>
+          <w:p>
+            <w:r>
+              <w:t>75.0%</w:t>
+            </w:r>
+          </w:p>
+        </w:tc>
+        <w:tc>
+          <w:tcPr>
+            <w:tcW w:w="0" w:type="auto"/>
+            <w:vAlign w:val="center"/>
+            <w:hideMark/>
+          </w:tcPr>
+          <w:p>
+            <w:r>
+              <w:t>60.0%</w:t>
+            </w:r>
+          </w:p>
+        </w:tc>
+      </w:tr>
+    </w:tbl>
+    <w:p>
+      <w:pPr>
+        <w:jc w:val="both"/>
+      </w:pPr>
+    </w:p>
+    <w:p>
+      <w:pPr>
+        <w:jc w:val="both"/>
+      </w:pPr>
+      <w:hyperlink r:id="rId6" w:history="1">
+        <w:r>
+          <w:t>http://www.business.vic.gov.au/money-profit-and-accounting/pricing/calculate-your-breakeven-point-margin-and-markup</w:t>
+        </w:r>
+      </w:hyperlink>
+    </w:p>
+    <w:p>
+      <w:pPr>
+        <w:jc w:val="both"/>
+      </w:pPr>
+    </w:p>
+    <w:p>
+      <w:pPr>
+        <w:pStyle w:val="Heading2"/>
+        <w:jc w:val="both"/>
       </w:pPr>
       <w:r>
         <w:t>Why do products exceed their set target?</w:t>
@@ -300,10 +2465,18 @@
         <w:t>The product is extremely high demand due to the brand and quality attributes it carries.</w:t>
       </w:r>
       <w:r>
-        <w:t xml:space="preserve"> So obviously more and more subscribers want to buy these products. They will buy it more if they get lucrative discounts or some schemes on their retail price.</w:t>
-      </w:r>
-      <w:r>
-        <w:t>(???)</w:t>
+        <w:t xml:space="preserve"> So obviously more and more subscribers want to buy these products. They will buy it more if they get lucrative discounts or some schemes on their retail price</w:t>
+      </w:r>
+      <w:proofErr w:type="gramStart"/>
+      <w:r>
+        <w:t>.</w:t>
+      </w:r>
+      <w:r>
+        <w:t>(</w:t>
+      </w:r>
+      <w:proofErr w:type="gramEnd"/>
+      <w:r>
+        <w:t>???)</w:t>
       </w:r>
     </w:p>
     <w:p>
@@ -327,7 +2500,6 @@
         <w:jc w:val="both"/>
       </w:pPr>
       <w:r>
-        <w:lastRenderedPageBreak/>
         <w:t xml:space="preserve">The purchase price (wholesale price) of an item reduces </w:t>
       </w:r>
       <w:r>
@@ -372,6 +2544,8 @@
         <w:ind w:left="360"/>
         <w:jc w:val="both"/>
       </w:pPr>
+      <w:bookmarkStart w:id="0" w:name="_GoBack"/>
+      <w:bookmarkEnd w:id="0"/>
       <w:r>
         <w:t>If a merchant has purchase</w:t>
       </w:r>
@@ -379,7 +2553,39 @@
         <w:t>d</w:t>
       </w:r>
       <w:r>
-        <w:t xml:space="preserve"> 50,000 units of a product having MRP of 72 Rs and wholesale price of 45 Rs. So he has spent 45*50,000=22,50,000 Rs. Anticipating the same purchase price he has set a mark-up price of Rs 60(33% higher) for the sale of this product and makes few months/an year commitment</w:t>
+        <w:t xml:space="preserve"> 50,000 units of a product having MRP of 72 </w:t>
+      </w:r>
+      <w:proofErr w:type="spellStart"/>
+      <w:r>
+        <w:t>Rs</w:t>
+      </w:r>
+      <w:proofErr w:type="spellEnd"/>
+      <w:r>
+        <w:t xml:space="preserve"> and wholesale price of 45 </w:t>
+      </w:r>
+      <w:proofErr w:type="spellStart"/>
+      <w:r>
+        <w:t>Rs</w:t>
+      </w:r>
+      <w:proofErr w:type="spellEnd"/>
+      <w:r>
+        <w:t xml:space="preserve">. So he has spent 45*50,000=22,50,000 </w:t>
+      </w:r>
+      <w:proofErr w:type="spellStart"/>
+      <w:r>
+        <w:t>Rs</w:t>
+      </w:r>
+      <w:proofErr w:type="spellEnd"/>
+      <w:r>
+        <w:t xml:space="preserve">. Anticipating the same purchase price he has set a mark-up price of </w:t>
+      </w:r>
+      <w:proofErr w:type="spellStart"/>
+      <w:r>
+        <w:t>Rs</w:t>
+      </w:r>
+      <w:proofErr w:type="spellEnd"/>
+      <w:r>
+        <w:t xml:space="preserve"> 60(33% higher) for the sale of this product and makes few months/an year commitment</w:t>
       </w:r>
       <w:r>
         <w:t>s</w:t>
@@ -401,7 +2607,15 @@
         <w:jc w:val="both"/>
       </w:pPr>
       <w:r>
-        <w:t>So he has got 50,000 subscribers for this product for one year to whom the committed price is 60 Rs. Per unit.</w:t>
+        <w:t xml:space="preserve">So he has got 50,000 subscribers for this product for one year to whom the committed price is 60 </w:t>
+      </w:r>
+      <w:proofErr w:type="spellStart"/>
+      <w:r>
+        <w:t>Rs</w:t>
+      </w:r>
+      <w:proofErr w:type="spellEnd"/>
+      <w:r>
+        <w:t>. Per unit.</w:t>
       </w:r>
     </w:p>
     <w:p>
@@ -433,10 +2647,23 @@
         <w:t xml:space="preserve">merchant </w:t>
       </w:r>
       <w:r>
-        <w:t xml:space="preserve">anticipated purchase cost= 6,00,000*45=2,70,00,000 </w:t>
-      </w:r>
-      <w:r>
-        <w:t>Rs.</w:t>
+        <w:t>anticipated purchase cost= 6</w:t>
+      </w:r>
+      <w:proofErr w:type="gramStart"/>
+      <w:r>
+        <w:t>,00,000</w:t>
+      </w:r>
+      <w:proofErr w:type="gramEnd"/>
+      <w:r>
+        <w:t xml:space="preserve">*45=2,70,00,000 </w:t>
+      </w:r>
+      <w:proofErr w:type="spellStart"/>
+      <w:r>
+        <w:t>Rs</w:t>
+      </w:r>
+      <w:proofErr w:type="spellEnd"/>
+      <w:r>
+        <w:t>.</w:t>
       </w:r>
       <w:r>
         <w:t xml:space="preserve"> </w:t>
@@ -454,8 +2681,13 @@
       <w:r>
         <w:t xml:space="preserve"> </w:t>
       </w:r>
-      <w:r>
-        <w:t xml:space="preserve">Rs. So </w:t>
+      <w:proofErr w:type="spellStart"/>
+      <w:r>
+        <w:t>Rs</w:t>
+      </w:r>
+      <w:proofErr w:type="spellEnd"/>
+      <w:r>
+        <w:t xml:space="preserve">. So </w:t>
       </w:r>
       <w:r>
         <w:t xml:space="preserve">merchant </w:t>
@@ -473,8 +2705,13 @@
         <w:t xml:space="preserve"> </w:t>
       </w:r>
       <w:r>
-        <w:t>=3,60,00,0000</w:t>
-      </w:r>
+        <w:t>=3</w:t>
+      </w:r>
+      <w:proofErr w:type="gramStart"/>
+      <w:r>
+        <w:t>,60,00,0000</w:t>
+      </w:r>
+      <w:proofErr w:type="gramEnd"/>
     </w:p>
     <w:p>
       <w:pPr>
@@ -485,8 +2722,13 @@
       <w:r>
         <w:t xml:space="preserve">So anticipated profit = 3,60,00,000-2,70,00,000=90,00,000 </w:t>
       </w:r>
-      <w:r>
-        <w:t>Rs.</w:t>
+      <w:proofErr w:type="spellStart"/>
+      <w:r>
+        <w:t>Rs</w:t>
+      </w:r>
+      <w:proofErr w:type="spellEnd"/>
+      <w:r>
+        <w:t>.</w:t>
       </w:r>
       <w:r>
         <w:t>( 3</w:t>
@@ -518,8 +2760,13 @@
         <w:t>reduces</w:t>
       </w:r>
       <w:r>
-        <w:t xml:space="preserve"> from 45 Rs</w:t>
-      </w:r>
+        <w:t xml:space="preserve"> from 45 </w:t>
+      </w:r>
+      <w:proofErr w:type="spellStart"/>
+      <w:r>
+        <w:t>Rs</w:t>
+      </w:r>
+      <w:proofErr w:type="spellEnd"/>
       <w:r>
         <w:t>.</w:t>
       </w:r>
@@ -530,13 +2777,23 @@
         <w:t>4</w:t>
       </w:r>
       <w:r>
-        <w:t>0 Rs</w:t>
-      </w:r>
+        <w:t xml:space="preserve">0 </w:t>
+      </w:r>
+      <w:proofErr w:type="spellStart"/>
+      <w:r>
+        <w:t>Rs</w:t>
+      </w:r>
+      <w:proofErr w:type="spellEnd"/>
+      <w:proofErr w:type="gramStart"/>
       <w:r>
         <w:t>.</w:t>
       </w:r>
       <w:r>
-        <w:t>(due to any of the reasons mentioned above)</w:t>
+        <w:t>(</w:t>
+      </w:r>
+      <w:proofErr w:type="gramEnd"/>
+      <w:r>
+        <w:t>due to any of the reasons mentioned above)</w:t>
       </w:r>
       <w:r>
         <w:t xml:space="preserve">. </w:t>
@@ -555,17 +2812,38 @@
         <w:jc w:val="both"/>
       </w:pPr>
       <w:r>
-        <w:t>For first two months (50,000 items per month): 1,00,000*45=45,00,000 Rs</w:t>
-      </w:r>
-    </w:p>
-    <w:p>
-      <w:pPr>
-        <w:pStyle w:val="ListParagraph"/>
-        <w:ind w:left="360"/>
-        <w:jc w:val="both"/>
-      </w:pPr>
-      <w:r>
-        <w:t>Next 10 months: 5,00,000*</w:t>
+        <w:t>For first two months (50,000 items per month): 1</w:t>
+      </w:r>
+      <w:proofErr w:type="gramStart"/>
+      <w:r>
+        <w:t>,00,000</w:t>
+      </w:r>
+      <w:proofErr w:type="gramEnd"/>
+      <w:r>
+        <w:t xml:space="preserve">*45=45,00,000 </w:t>
+      </w:r>
+      <w:proofErr w:type="spellStart"/>
+      <w:r>
+        <w:t>Rs</w:t>
+      </w:r>
+      <w:proofErr w:type="spellEnd"/>
+    </w:p>
+    <w:p>
+      <w:pPr>
+        <w:pStyle w:val="ListParagraph"/>
+        <w:ind w:left="360"/>
+        <w:jc w:val="both"/>
+      </w:pPr>
+      <w:r>
+        <w:t>Next 10 months: 5</w:t>
+      </w:r>
+      <w:proofErr w:type="gramStart"/>
+      <w:r>
+        <w:t>,00,000</w:t>
+      </w:r>
+      <w:proofErr w:type="gramEnd"/>
+      <w:r>
+        <w:t>*</w:t>
       </w:r>
       <w:r>
         <w:t>4</w:t>
@@ -577,8 +2855,13 @@
         <w:t>0</w:t>
       </w:r>
       <w:r>
-        <w:t>0,00,000 Rs</w:t>
-      </w:r>
+        <w:t xml:space="preserve">0,00,000 </w:t>
+      </w:r>
+      <w:proofErr w:type="spellStart"/>
+      <w:r>
+        <w:t>Rs</w:t>
+      </w:r>
+      <w:proofErr w:type="spellEnd"/>
     </w:p>
     <w:p>
       <w:pPr>
@@ -599,7 +2882,15 @@
         <w:t>4</w:t>
       </w:r>
       <w:r>
-        <w:t xml:space="preserve">5,00,000 (25,00,000 Rs. </w:t>
+        <w:t xml:space="preserve">5,00,000 (25,00,000 </w:t>
+      </w:r>
+      <w:proofErr w:type="spellStart"/>
+      <w:r>
+        <w:t>Rs</w:t>
+      </w:r>
+      <w:proofErr w:type="spellEnd"/>
+      <w:r>
+        <w:t xml:space="preserve">. </w:t>
       </w:r>
       <w:r>
         <w:t>less</w:t>
@@ -634,20 +2925,46 @@
         <w:t>s</w:t>
       </w:r>
       <w:r>
-        <w:t xml:space="preserve"> the mark-up price has to remain at 60 Rs. So expected revenue for the product will remain same=3,60,00,000</w:t>
-      </w:r>
-      <w:r>
-        <w:t xml:space="preserve"> Rs</w:t>
-      </w:r>
-    </w:p>
-    <w:p>
-      <w:pPr>
-        <w:pStyle w:val="ListParagraph"/>
-        <w:ind w:left="360"/>
-        <w:jc w:val="both"/>
-      </w:pPr>
-      <w:r>
-        <w:t>So the actual profit will be = 3,60,00,000-2,</w:t>
+        <w:t xml:space="preserve"> the mark-up price has to remain at 60 </w:t>
+      </w:r>
+      <w:proofErr w:type="spellStart"/>
+      <w:r>
+        <w:t>Rs</w:t>
+      </w:r>
+      <w:proofErr w:type="spellEnd"/>
+      <w:r>
+        <w:t>. So expected revenue for the product will remain same=3</w:t>
+      </w:r>
+      <w:proofErr w:type="gramStart"/>
+      <w:r>
+        <w:t>,60,00,000</w:t>
+      </w:r>
+      <w:proofErr w:type="gramEnd"/>
+      <w:r>
+        <w:t xml:space="preserve"> </w:t>
+      </w:r>
+      <w:proofErr w:type="spellStart"/>
+      <w:r>
+        <w:t>Rs</w:t>
+      </w:r>
+      <w:proofErr w:type="spellEnd"/>
+    </w:p>
+    <w:p>
+      <w:pPr>
+        <w:pStyle w:val="ListParagraph"/>
+        <w:ind w:left="360"/>
+        <w:jc w:val="both"/>
+      </w:pPr>
+      <w:r>
+        <w:t>So the actual profit will be = 3</w:t>
+      </w:r>
+      <w:proofErr w:type="gramStart"/>
+      <w:r>
+        <w:t>,60,00,000</w:t>
+      </w:r>
+      <w:proofErr w:type="gramEnd"/>
+      <w:r>
+        <w:t>-2,</w:t>
       </w:r>
       <w:r>
         <w:t>4</w:t>
@@ -659,8 +2976,13 @@
         <w:t>1,1</w:t>
       </w:r>
       <w:r>
-        <w:t>5,00,000 Rs</w:t>
-      </w:r>
+        <w:t xml:space="preserve">5,00,000 </w:t>
+      </w:r>
+      <w:proofErr w:type="spellStart"/>
+      <w:r>
+        <w:t>Rs</w:t>
+      </w:r>
+      <w:proofErr w:type="spellEnd"/>
       <w:r>
         <w:t xml:space="preserve"> </w:t>
       </w:r>
@@ -693,7 +3015,23 @@
         <w:t xml:space="preserve"> </w:t>
       </w:r>
       <w:r>
-        <w:t>(difference between actual profit and anticipated profit)=1,15,00,000- 90,00,000 =25,00,000 Rs.</w:t>
+        <w:t>(difference between actual profit and anticipated profit</w:t>
+      </w:r>
+      <w:proofErr w:type="gramStart"/>
+      <w:r>
+        <w:t>)=</w:t>
+      </w:r>
+      <w:proofErr w:type="gramEnd"/>
+      <w:r>
+        <w:t xml:space="preserve">1,15,00,000- 90,00,000 =25,00,000 </w:t>
+      </w:r>
+      <w:proofErr w:type="spellStart"/>
+      <w:r>
+        <w:t>Rs</w:t>
+      </w:r>
+      <w:proofErr w:type="spellEnd"/>
+      <w:r>
+        <w:t>.</w:t>
       </w:r>
     </w:p>
     <w:p>
@@ -759,21 +3097,52 @@
         <w:t xml:space="preserve"> merchant purchased 50,000 units of a </w:t>
       </w:r>
       <w:r>
-        <w:t>product having MRP of 72 Rs</w:t>
-      </w:r>
+        <w:t xml:space="preserve">product having MRP of 72 </w:t>
+      </w:r>
+      <w:proofErr w:type="spellStart"/>
+      <w:r>
+        <w:t>Rs</w:t>
+      </w:r>
+      <w:proofErr w:type="spellEnd"/>
       <w:r>
         <w:t>.</w:t>
       </w:r>
       <w:r>
-        <w:t xml:space="preserve"> and wholesale price of 45 Rs.</w:t>
-      </w:r>
-      <w:r>
-        <w:t>. So he spent 45*50,000= 22,50,000 Rs</w:t>
-      </w:r>
+        <w:t xml:space="preserve"> and wholesale price of 45 </w:t>
+      </w:r>
+      <w:proofErr w:type="spellStart"/>
+      <w:r>
+        <w:t>Rs</w:t>
+      </w:r>
+      <w:proofErr w:type="spellEnd"/>
+      <w:proofErr w:type="gramStart"/>
       <w:r>
         <w:t>.</w:t>
       </w:r>
       <w:r>
+        <w:t>.</w:t>
+      </w:r>
+      <w:proofErr w:type="gramEnd"/>
+      <w:r>
+        <w:t xml:space="preserve"> So he spent 45*50,000= 22</w:t>
+      </w:r>
+      <w:proofErr w:type="gramStart"/>
+      <w:r>
+        <w:t>,50,000</w:t>
+      </w:r>
+      <w:proofErr w:type="gramEnd"/>
+      <w:r>
+        <w:t xml:space="preserve"> </w:t>
+      </w:r>
+      <w:proofErr w:type="spellStart"/>
+      <w:r>
+        <w:t>Rs</w:t>
+      </w:r>
+      <w:proofErr w:type="spellEnd"/>
+      <w:r>
+        <w:t>.</w:t>
+      </w:r>
+      <w:r>
         <w:t xml:space="preserve"> </w:t>
       </w:r>
       <w:r>
@@ -796,7 +3165,15 @@
         <w:t>is capable of being sold 50,000 units per month</w:t>
       </w:r>
       <w:r>
-        <w:t xml:space="preserve"> and at 50%mark-up price 67.5 Rs. per unit( mark-up price = </w:t>
+        <w:t xml:space="preserve"> and at 50%mark-up price 67.5 </w:t>
+      </w:r>
+      <w:proofErr w:type="spellStart"/>
+      <w:r>
+        <w:t>Rs</w:t>
+      </w:r>
+      <w:proofErr w:type="spellEnd"/>
+      <w:r>
+        <w:t xml:space="preserve">. per unit( mark-up price = </w:t>
       </w:r>
       <w:r>
         <w:t>cost of item*(1+(desired mark</w:t>
@@ -842,8 +3219,13 @@
         <w:t>s</w:t>
       </w:r>
       <w:r>
-        <w:t xml:space="preserve"> to sale 50,000 items at 67.5 Rs</w:t>
-      </w:r>
+        <w:t xml:space="preserve"> to sale 50,000 items at 67.5 </w:t>
+      </w:r>
+      <w:proofErr w:type="spellStart"/>
+      <w:r>
+        <w:t>Rs</w:t>
+      </w:r>
+      <w:proofErr w:type="spellEnd"/>
       <w:r>
         <w:t>.</w:t>
       </w:r>
@@ -860,7 +3242,23 @@
         <w:t>,</w:t>
       </w:r>
       <w:r>
-        <w:t xml:space="preserve"> he would make 67.5*50,000=33,75,000 Rs revenue. </w:t>
+        <w:t xml:space="preserve"> he would make 67.5*50,000=33</w:t>
+      </w:r>
+      <w:proofErr w:type="gramStart"/>
+      <w:r>
+        <w:t>,75,000</w:t>
+      </w:r>
+      <w:proofErr w:type="gramEnd"/>
+      <w:r>
+        <w:t xml:space="preserve"> </w:t>
+      </w:r>
+      <w:proofErr w:type="spellStart"/>
+      <w:r>
+        <w:t>Rs</w:t>
+      </w:r>
+      <w:proofErr w:type="spellEnd"/>
+      <w:r>
+        <w:t xml:space="preserve"> revenue. </w:t>
       </w:r>
     </w:p>
     <w:p>
@@ -873,13 +3271,29 @@
         <w:t xml:space="preserve">So </w:t>
       </w:r>
       <w:r>
-        <w:t>net profit =33,75,</w:t>
-      </w:r>
-      <w:r>
-        <w:t xml:space="preserve"> </w:t>
-      </w:r>
-      <w:r>
-        <w:t>000 – 22,50,000=11,25,000 Rs. which is 50% net profit.</w:t>
+        <w:t>net profit =33</w:t>
+      </w:r>
+      <w:proofErr w:type="gramStart"/>
+      <w:r>
+        <w:t>,75</w:t>
+      </w:r>
+      <w:proofErr w:type="gramEnd"/>
+      <w:r>
+        <w:t>,</w:t>
+      </w:r>
+      <w:r>
+        <w:t xml:space="preserve"> </w:t>
+      </w:r>
+      <w:r>
+        <w:t xml:space="preserve">000 – 22,50,000=11,25,000 </w:t>
+      </w:r>
+      <w:proofErr w:type="spellStart"/>
+      <w:r>
+        <w:t>Rs</w:t>
+      </w:r>
+      <w:proofErr w:type="spellEnd"/>
+      <w:r>
+        <w:t>. which is 50% net profit.</w:t>
       </w:r>
     </w:p>
     <w:p>
@@ -934,8 +3348,13 @@
         <w:t>7.5</w:t>
       </w:r>
       <w:r>
-        <w:t xml:space="preserve"> Rs</w:t>
-      </w:r>
+        <w:t xml:space="preserve"> </w:t>
+      </w:r>
+      <w:proofErr w:type="spellStart"/>
+      <w:r>
+        <w:t>Rs</w:t>
+      </w:r>
+      <w:proofErr w:type="spellEnd"/>
       <w:r>
         <w:t>.</w:t>
       </w:r>
@@ -964,7 +3383,15 @@
         <w:t xml:space="preserve"> items</w:t>
       </w:r>
       <w:r>
-        <w:t xml:space="preserve"> would be 40,000*45=18,00,000)</w:t>
+        <w:t xml:space="preserve"> would be 40,000*45=18</w:t>
+      </w:r>
+      <w:proofErr w:type="gramStart"/>
+      <w:r>
+        <w:t>,00,000</w:t>
+      </w:r>
+      <w:proofErr w:type="gramEnd"/>
+      <w:r>
+        <w:t>)</w:t>
       </w:r>
       <w:r>
         <w:t xml:space="preserve">. </w:t>
@@ -984,445 +3411,654 @@
         <w:jc w:val="both"/>
       </w:pPr>
       <w:r>
+        <w:t>So if 40,000 units are sold then he would make 6</w:t>
+      </w:r>
+      <w:r>
+        <w:t>7.5</w:t>
+      </w:r>
+      <w:r>
+        <w:t>*40,000=2</w:t>
+      </w:r>
+      <w:r>
+        <w:t>7</w:t>
+      </w:r>
+      <w:proofErr w:type="gramStart"/>
+      <w:r>
+        <w:t>,00,000</w:t>
+      </w:r>
+      <w:proofErr w:type="gramEnd"/>
+      <w:r>
+        <w:t xml:space="preserve"> </w:t>
+      </w:r>
+      <w:proofErr w:type="spellStart"/>
+      <w:r>
+        <w:t>Rs</w:t>
+      </w:r>
+      <w:proofErr w:type="spellEnd"/>
+      <w:r>
+        <w:t>. Since wholesale price of 40,000 units is 40,000*45=18</w:t>
+      </w:r>
+      <w:proofErr w:type="gramStart"/>
+      <w:r>
+        <w:t>,00,000</w:t>
+      </w:r>
+      <w:proofErr w:type="gramEnd"/>
+      <w:r>
+        <w:t xml:space="preserve"> </w:t>
+      </w:r>
+      <w:proofErr w:type="spellStart"/>
+      <w:r>
+        <w:t>Rs</w:t>
+      </w:r>
+      <w:proofErr w:type="spellEnd"/>
+      <w:r>
+        <w:t xml:space="preserve">, In this case he would make profit of  </w:t>
+      </w:r>
+      <w:r>
+        <w:t>9</w:t>
+      </w:r>
+      <w:r>
+        <w:t xml:space="preserve">,00,000 </w:t>
+      </w:r>
+      <w:proofErr w:type="spellStart"/>
+      <w:r>
+        <w:t>Rs</w:t>
+      </w:r>
+      <w:proofErr w:type="spellEnd"/>
+      <w:r>
+        <w:t xml:space="preserve">. which is </w:t>
+      </w:r>
+      <w:r>
+        <w:t>5</w:t>
+      </w:r>
+      <w:r>
+        <w:t>0</w:t>
+      </w:r>
+      <w:r>
+        <w:t>%. This is expected</w:t>
+      </w:r>
+      <w:r>
+        <w:t>/target</w:t>
+      </w:r>
+      <w:r>
+        <w:t xml:space="preserve"> profit.</w:t>
+      </w:r>
+    </w:p>
+    <w:p>
+      <w:pPr>
+        <w:pStyle w:val="ListParagraph"/>
+        <w:ind w:left="360"/>
+        <w:jc w:val="both"/>
+      </w:pPr>
+      <w:r>
+        <w:t xml:space="preserve"> </w:t>
+      </w:r>
+    </w:p>
+    <w:p>
+      <w:pPr>
+        <w:pStyle w:val="ListParagraph"/>
+        <w:ind w:left="360"/>
+        <w:jc w:val="both"/>
+      </w:pPr>
+      <w:r>
+        <w:t>If 50,000 units of that product of sold in that month,</w:t>
+      </w:r>
+      <w:r>
+        <w:t xml:space="preserve"> merchant made 6</w:t>
+      </w:r>
+      <w:r>
+        <w:t>7.5</w:t>
+      </w:r>
+      <w:r>
+        <w:t>*50000=3</w:t>
+      </w:r>
+      <w:r>
+        <w:t>3</w:t>
+      </w:r>
+      <w:proofErr w:type="gramStart"/>
+      <w:r>
+        <w:t>,</w:t>
+      </w:r>
+      <w:r>
+        <w:t>75</w:t>
+      </w:r>
+      <w:r>
+        <w:t>,000</w:t>
+      </w:r>
+      <w:proofErr w:type="gramEnd"/>
+      <w:r>
+        <w:t xml:space="preserve"> </w:t>
+      </w:r>
+      <w:proofErr w:type="spellStart"/>
+      <w:r>
+        <w:t>Rs</w:t>
+      </w:r>
+      <w:proofErr w:type="spellEnd"/>
+      <w:r>
+        <w:t xml:space="preserve">. </w:t>
+      </w:r>
+      <w:r>
+        <w:t>a</w:t>
+      </w:r>
+      <w:r>
+        <w:t xml:space="preserve">s </w:t>
+      </w:r>
+      <w:r>
+        <w:t xml:space="preserve"> </w:t>
+      </w:r>
+      <w:r>
+        <w:t>against the set target of 6</w:t>
+      </w:r>
+      <w:r>
+        <w:t>7.5</w:t>
+      </w:r>
+      <w:r>
+        <w:t>*40,000=2</w:t>
+      </w:r>
+      <w:r>
+        <w:t>7</w:t>
+      </w:r>
+      <w:r>
+        <w:t xml:space="preserve">,00,000 </w:t>
+      </w:r>
+      <w:proofErr w:type="spellStart"/>
+      <w:r>
+        <w:t>Rs</w:t>
+      </w:r>
+      <w:proofErr w:type="spellEnd"/>
+      <w:r>
+        <w:t>.</w:t>
+      </w:r>
+      <w:r>
+        <w:t xml:space="preserve"> So he got actual profit of </w:t>
+      </w:r>
+      <w:r>
+        <w:t>6</w:t>
+      </w:r>
+      <w:r>
+        <w:t>,</w:t>
+      </w:r>
+      <w:r>
+        <w:t>75</w:t>
+      </w:r>
+      <w:r>
+        <w:t xml:space="preserve">,000 </w:t>
+      </w:r>
+      <w:proofErr w:type="spellStart"/>
+      <w:r>
+        <w:t>Rs</w:t>
+      </w:r>
+      <w:proofErr w:type="spellEnd"/>
+      <w:r>
+        <w:t>(</w:t>
+      </w:r>
+      <w:r>
+        <w:t xml:space="preserve"> </w:t>
+      </w:r>
+      <w:r>
+        <w:t>3</w:t>
+      </w:r>
+      <w:r>
+        <w:t>3</w:t>
+      </w:r>
+      <w:r>
+        <w:t>,</w:t>
+      </w:r>
+      <w:r>
+        <w:t>75</w:t>
+      </w:r>
+      <w:r>
+        <w:t>,000-</w:t>
+      </w:r>
+      <w:r>
+        <w:t>2</w:t>
+      </w:r>
+      <w:r>
+        <w:t>7</w:t>
+      </w:r>
+      <w:r>
+        <w:t>,</w:t>
+      </w:r>
+      <w:r>
+        <w:t>0</w:t>
+      </w:r>
+      <w:r>
+        <w:t>0</w:t>
+      </w:r>
+      <w:r>
+        <w:t>,000) as against the expected profit of 6,00,000(24,00,000-18,00,000)</w:t>
+      </w:r>
+    </w:p>
+    <w:p>
+      <w:pPr>
+        <w:pStyle w:val="ListParagraph"/>
+        <w:ind w:left="360"/>
+        <w:jc w:val="both"/>
+      </w:pPr>
+    </w:p>
+    <w:p>
+      <w:pPr>
+        <w:pStyle w:val="ListParagraph"/>
+        <w:ind w:left="360"/>
+        <w:jc w:val="both"/>
+      </w:pPr>
+      <w:r>
+        <w:t>If we compute the original purchase price of 40,000 units of product =40,000*45=18</w:t>
+      </w:r>
+      <w:proofErr w:type="gramStart"/>
+      <w:r>
+        <w:t>,00,000</w:t>
+      </w:r>
+      <w:proofErr w:type="gramEnd"/>
+      <w:r>
+        <w:t xml:space="preserve"> </w:t>
+      </w:r>
+      <w:r>
+        <w:t>(actually he has bought 50,000 units</w:t>
+      </w:r>
+      <w:r>
+        <w:t xml:space="preserve"> </w:t>
+      </w:r>
+      <w:r>
+        <w:t xml:space="preserve"> resulting in the total wholesale  price</w:t>
+      </w:r>
+      <w:r>
+        <w:t>=</w:t>
+      </w:r>
+      <w:r>
+        <w:t xml:space="preserve">  </w:t>
+      </w:r>
+      <w:r>
+        <w:t>50,000*45=</w:t>
+      </w:r>
+      <w:r>
+        <w:t xml:space="preserve"> </w:t>
+      </w:r>
+      <w:r>
+        <w:t>22,50,000</w:t>
+      </w:r>
+      <w:r>
+        <w:t xml:space="preserve"> </w:t>
+      </w:r>
+      <w:proofErr w:type="spellStart"/>
+      <w:r>
+        <w:t>Rs</w:t>
+      </w:r>
+      <w:proofErr w:type="spellEnd"/>
+      <w:r>
+        <w:t>.)</w:t>
+      </w:r>
+      <w:r>
+        <w:t xml:space="preserve"> </w:t>
+      </w:r>
+    </w:p>
+    <w:p>
+      <w:pPr>
+        <w:pStyle w:val="ListParagraph"/>
+        <w:ind w:left="360"/>
+        <w:jc w:val="both"/>
+      </w:pPr>
+    </w:p>
+    <w:p>
+      <w:pPr>
+        <w:pStyle w:val="ListParagraph"/>
+        <w:ind w:left="360"/>
+        <w:jc w:val="both"/>
+      </w:pPr>
+      <w:r>
+        <w:t>If we compare the additional profit against the set target then it would be</w:t>
+      </w:r>
+    </w:p>
+    <w:p>
+      <w:pPr>
+        <w:pStyle w:val="ListParagraph"/>
+        <w:ind w:left="360"/>
+        <w:jc w:val="both"/>
+      </w:pPr>
+      <w:r>
+        <w:t>Actual profit – expected/target profit</w:t>
+      </w:r>
+      <w:proofErr w:type="gramStart"/>
+      <w:r>
+        <w:t>=</w:t>
+      </w:r>
+      <w:r>
+        <w:t>(</w:t>
+      </w:r>
+      <w:proofErr w:type="gramEnd"/>
+      <w:r>
+        <w:t>3</w:t>
+      </w:r>
+      <w:r>
+        <w:t>3</w:t>
+      </w:r>
+      <w:r>
+        <w:t>,</w:t>
+      </w:r>
+      <w:r>
+        <w:t>75</w:t>
+      </w:r>
+      <w:r>
+        <w:t>,000-</w:t>
+      </w:r>
+      <w:r>
+        <w:t>2</w:t>
+      </w:r>
+      <w:r>
+        <w:t>7</w:t>
+      </w:r>
+      <w:r>
+        <w:t>,</w:t>
+      </w:r>
+      <w:r>
+        <w:t>0</w:t>
+      </w:r>
+      <w:r>
+        <w:t>0,000) – ( 24,000-</w:t>
+      </w:r>
+      <w:r>
+        <w:t>18</w:t>
+      </w:r>
+      <w:r>
+        <w:t>,</w:t>
+      </w:r>
+      <w:r>
+        <w:t>0</w:t>
+      </w:r>
+      <w:r>
+        <w:t xml:space="preserve">0,000) = </w:t>
+      </w:r>
+      <w:r>
+        <w:t>75</w:t>
+      </w:r>
+      <w:r>
+        <w:t xml:space="preserve">,000 </w:t>
+      </w:r>
+      <w:proofErr w:type="spellStart"/>
+      <w:r>
+        <w:t>Rs</w:t>
+      </w:r>
+      <w:proofErr w:type="spellEnd"/>
+      <w:r>
+        <w:t>.</w:t>
+      </w:r>
+    </w:p>
+    <w:p>
+      <w:pPr>
+        <w:pStyle w:val="ListParagraph"/>
+        <w:ind w:left="360"/>
+        <w:jc w:val="both"/>
+      </w:pPr>
+    </w:p>
+    <w:p>
+      <w:pPr>
+        <w:pStyle w:val="ListParagraph"/>
+        <w:ind w:left="360"/>
+        <w:jc w:val="both"/>
+      </w:pPr>
+      <w:r>
+        <w:t>Scenario 2: Under-estimation of target sale (mark-up) price.</w:t>
+      </w:r>
+    </w:p>
+    <w:p>
+      <w:pPr>
+        <w:pStyle w:val="ListParagraph"/>
+        <w:ind w:left="360"/>
+        <w:jc w:val="both"/>
+      </w:pPr>
+    </w:p>
+    <w:p>
+      <w:pPr>
+        <w:pStyle w:val="ListParagraph"/>
+        <w:ind w:left="360"/>
+        <w:jc w:val="both"/>
+      </w:pPr>
+      <w:r>
+        <w:t xml:space="preserve">Merchant </w:t>
+      </w:r>
+      <w:r>
+        <w:t>compromised</w:t>
+      </w:r>
+      <w:r>
+        <w:t xml:space="preserve"> a</w:t>
+      </w:r>
+      <w:r>
+        <w:t>t</w:t>
+      </w:r>
+      <w:r>
+        <w:t xml:space="preserve"> </w:t>
+      </w:r>
+      <w:r>
+        <w:t xml:space="preserve">expected </w:t>
+      </w:r>
+      <w:r>
+        <w:t xml:space="preserve">mark-up price </w:t>
+      </w:r>
+      <w:r>
+        <w:t xml:space="preserve">and set it as </w:t>
+      </w:r>
+      <w:r>
+        <w:t xml:space="preserve">of 60 </w:t>
+      </w:r>
+      <w:proofErr w:type="spellStart"/>
+      <w:r>
+        <w:t>Rs</w:t>
+      </w:r>
+      <w:proofErr w:type="spellEnd"/>
+      <w:r>
+        <w:t xml:space="preserve">. (approx. 33%) and kept a monthly target sale of 40,000 only (so wholesale price for target sale items would be 40,000*45=18,00,000). </w:t>
+      </w:r>
+    </w:p>
+    <w:p>
+      <w:pPr>
+        <w:pStyle w:val="ListParagraph"/>
+        <w:ind w:left="360"/>
+        <w:jc w:val="both"/>
+      </w:pPr>
+    </w:p>
+    <w:p>
+      <w:pPr>
+        <w:pStyle w:val="ListParagraph"/>
+        <w:ind w:left="360"/>
+        <w:jc w:val="both"/>
+      </w:pPr>
+      <w:r>
+        <w:t>So if 40,000 units are sold then he would make 60*40,000=24</w:t>
+      </w:r>
+      <w:proofErr w:type="gramStart"/>
+      <w:r>
+        <w:t>,00,000</w:t>
+      </w:r>
+      <w:proofErr w:type="gramEnd"/>
+      <w:r>
+        <w:t xml:space="preserve"> </w:t>
+      </w:r>
+      <w:proofErr w:type="spellStart"/>
+      <w:r>
+        <w:t>Rs</w:t>
+      </w:r>
+      <w:proofErr w:type="spellEnd"/>
+      <w:r>
+        <w:t>. Since wholesale price of 40,000 units is 40,000*45=18</w:t>
+      </w:r>
+      <w:proofErr w:type="gramStart"/>
+      <w:r>
+        <w:t>,00,000</w:t>
+      </w:r>
+      <w:proofErr w:type="gramEnd"/>
+      <w:r>
+        <w:t xml:space="preserve"> </w:t>
+      </w:r>
+      <w:proofErr w:type="spellStart"/>
+      <w:r>
+        <w:t>Rs</w:t>
+      </w:r>
+      <w:proofErr w:type="spellEnd"/>
+      <w:r>
+        <w:t xml:space="preserve">, In this case he would make profit of  6,00,000 </w:t>
+      </w:r>
+      <w:proofErr w:type="spellStart"/>
+      <w:r>
+        <w:t>Rs</w:t>
+      </w:r>
+      <w:proofErr w:type="spellEnd"/>
+      <w:r>
+        <w:t>. which is 3</w:t>
+      </w:r>
+      <w:r>
+        <w:t>0</w:t>
+      </w:r>
+      <w:r>
+        <w:t>%. This is expected/target profit.</w:t>
+      </w:r>
+    </w:p>
+    <w:p>
+      <w:pPr>
+        <w:pStyle w:val="ListParagraph"/>
+        <w:ind w:left="360"/>
+        <w:jc w:val="both"/>
+      </w:pPr>
+    </w:p>
+    <w:p>
+      <w:pPr>
+        <w:pStyle w:val="ListParagraph"/>
+        <w:ind w:left="360"/>
+        <w:jc w:val="both"/>
+      </w:pPr>
+      <w:r>
+        <w:t xml:space="preserve">But since he has kept the target price per item considerably less than possible price (60 </w:t>
+      </w:r>
+      <w:proofErr w:type="spellStart"/>
+      <w:r>
+        <w:t>Rs</w:t>
+      </w:r>
+      <w:proofErr w:type="spellEnd"/>
+      <w:r>
+        <w:t xml:space="preserve"> as against 67.5 </w:t>
+      </w:r>
+      <w:proofErr w:type="spellStart"/>
+      <w:r>
+        <w:t>Rs</w:t>
+      </w:r>
+      <w:proofErr w:type="spellEnd"/>
+      <w:r>
+        <w:t xml:space="preserve"> and against MRP of 72 </w:t>
+      </w:r>
+      <w:proofErr w:type="spellStart"/>
+      <w:r>
+        <w:t>Rs</w:t>
+      </w:r>
+      <w:proofErr w:type="spellEnd"/>
+      <w:r>
+        <w:t>.</w:t>
+      </w:r>
+      <w:r>
+        <w:t>), his sale exceeded much beyond his target volume and he was able to sale 60,000 units in that month. Since he needs additional inventory for this item he would procure it.</w:t>
+      </w:r>
+      <w:r>
+        <w:t xml:space="preserve"> </w:t>
+      </w:r>
+      <w:r>
+        <w:t>So the purchase/wholesale price would be 45*60,000=27</w:t>
+      </w:r>
+      <w:proofErr w:type="gramStart"/>
+      <w:r>
+        <w:t>,00,000</w:t>
+      </w:r>
+      <w:proofErr w:type="gramEnd"/>
+      <w:r>
+        <w:t xml:space="preserve"> </w:t>
+      </w:r>
+      <w:proofErr w:type="spellStart"/>
+      <w:r>
+        <w:t>Rs</w:t>
+      </w:r>
+      <w:proofErr w:type="spellEnd"/>
+      <w:r>
+        <w:t>.</w:t>
+      </w:r>
+    </w:p>
+    <w:p>
+      <w:pPr>
+        <w:pStyle w:val="ListParagraph"/>
+        <w:ind w:left="360"/>
+        <w:jc w:val="both"/>
+      </w:pPr>
+    </w:p>
+    <w:p>
+      <w:pPr>
+        <w:pStyle w:val="ListParagraph"/>
+        <w:ind w:left="360"/>
+        <w:jc w:val="both"/>
+      </w:pPr>
+      <w:r>
+        <w:t>So merchant made 60* 60,000= 36</w:t>
+      </w:r>
+      <w:proofErr w:type="gramStart"/>
+      <w:r>
+        <w:t>,00,000</w:t>
+      </w:r>
+      <w:proofErr w:type="gramEnd"/>
+      <w:r>
+        <w:t xml:space="preserve"> </w:t>
+      </w:r>
+      <w:proofErr w:type="spellStart"/>
+      <w:r>
+        <w:t>Rs</w:t>
+      </w:r>
+      <w:proofErr w:type="spellEnd"/>
+      <w:r>
+        <w:t>. Thus actual profit is 36</w:t>
+      </w:r>
+      <w:proofErr w:type="gramStart"/>
+      <w:r>
+        <w:t>,00,000</w:t>
+      </w:r>
+      <w:proofErr w:type="gramEnd"/>
+      <w:r>
+        <w:t>-</w:t>
+      </w:r>
+      <w:r>
+        <w:t>27</w:t>
+      </w:r>
+      <w:r>
+        <w:t>,00,000=</w:t>
+      </w:r>
+      <w:r>
+        <w:t>09</w:t>
+      </w:r>
+      <w:r>
+        <w:t xml:space="preserve">,00,000 </w:t>
+      </w:r>
+      <w:proofErr w:type="spellStart"/>
+      <w:r>
+        <w:t>Rs</w:t>
+      </w:r>
+      <w:proofErr w:type="spellEnd"/>
+      <w:r>
+        <w:t>.(</w:t>
+      </w:r>
+      <w:r>
+        <w:t>3</w:t>
+      </w:r>
+      <w:r>
+        <w:t>0%).</w:t>
+      </w:r>
+      <w:r>
+        <w:tab/>
+      </w:r>
+      <w:r>
+        <w:tab/>
+      </w:r>
+    </w:p>
+    <w:p>
+      <w:pPr>
+        <w:pStyle w:val="ListParagraph"/>
+        <w:ind w:left="360"/>
+        <w:jc w:val="both"/>
+      </w:pPr>
+      <w:r>
         <w:lastRenderedPageBreak/>
-        <w:t>So if 40,000 units are sold then he would make 6</w:t>
-      </w:r>
-      <w:r>
-        <w:t>7.5</w:t>
-      </w:r>
-      <w:r>
-        <w:t>*40,000=2</w:t>
-      </w:r>
-      <w:r>
-        <w:t>7</w:t>
-      </w:r>
-      <w:r>
-        <w:t xml:space="preserve">,00,000 Rs. Since wholesale price of 40,000 units is 40,000*45=18,00,000 Rs, In this case he would make profit of  </w:t>
-      </w:r>
-      <w:r>
-        <w:t>9</w:t>
-      </w:r>
-      <w:r>
-        <w:t xml:space="preserve">,00,000 Rs. which is </w:t>
-      </w:r>
-      <w:r>
-        <w:t>5</w:t>
-      </w:r>
-      <w:r>
-        <w:t>0</w:t>
-      </w:r>
-      <w:r>
-        <w:t>%. This is expected</w:t>
-      </w:r>
-      <w:r>
-        <w:t>/target</w:t>
-      </w:r>
-      <w:r>
-        <w:t xml:space="preserve"> profit.</w:t>
-      </w:r>
-    </w:p>
-    <w:p>
-      <w:pPr>
-        <w:pStyle w:val="ListParagraph"/>
-        <w:ind w:left="360"/>
-        <w:jc w:val="both"/>
-      </w:pPr>
-      <w:r>
-        <w:t xml:space="preserve"> </w:t>
-      </w:r>
-    </w:p>
-    <w:p>
-      <w:pPr>
-        <w:pStyle w:val="ListParagraph"/>
-        <w:ind w:left="360"/>
-        <w:jc w:val="both"/>
-      </w:pPr>
-      <w:r>
-        <w:t>If 50,000 units of that product of sold in that month,</w:t>
-      </w:r>
-      <w:r>
-        <w:t xml:space="preserve"> merchant made 6</w:t>
-      </w:r>
-      <w:r>
-        <w:t>7.5</w:t>
-      </w:r>
-      <w:r>
-        <w:t>*50000=3</w:t>
-      </w:r>
-      <w:r>
-        <w:t>3</w:t>
-      </w:r>
-      <w:r>
-        <w:t>,</w:t>
-      </w:r>
-      <w:r>
-        <w:t>75</w:t>
-      </w:r>
-      <w:r>
-        <w:t xml:space="preserve">,000 Rs. </w:t>
-      </w:r>
-      <w:r>
-        <w:t>a</w:t>
-      </w:r>
-      <w:r>
-        <w:t xml:space="preserve">s </w:t>
-      </w:r>
-      <w:r>
-        <w:t xml:space="preserve"> </w:t>
-      </w:r>
-      <w:r>
-        <w:t>against the set target of 6</w:t>
-      </w:r>
-      <w:r>
-        <w:t>7.5</w:t>
-      </w:r>
-      <w:r>
-        <w:t>*40,000=2</w:t>
-      </w:r>
-      <w:r>
-        <w:t>7</w:t>
-      </w:r>
-      <w:r>
-        <w:t>,00,000 Rs</w:t>
-      </w:r>
-      <w:r>
-        <w:t>.</w:t>
-      </w:r>
-      <w:r>
-        <w:t xml:space="preserve"> So he got actual profit of </w:t>
-      </w:r>
-      <w:r>
-        <w:t>6</w:t>
-      </w:r>
-      <w:r>
-        <w:t>,</w:t>
-      </w:r>
-      <w:r>
-        <w:t>75</w:t>
-      </w:r>
-      <w:r>
-        <w:t>,000 Rs(</w:t>
-      </w:r>
-      <w:r>
-        <w:t xml:space="preserve"> </w:t>
-      </w:r>
-      <w:r>
-        <w:t>3</w:t>
-      </w:r>
-      <w:r>
-        <w:t>3</w:t>
-      </w:r>
-      <w:r>
-        <w:t>,</w:t>
-      </w:r>
-      <w:r>
-        <w:t>75</w:t>
-      </w:r>
-      <w:r>
-        <w:t>,000-</w:t>
-      </w:r>
-      <w:r>
-        <w:t>2</w:t>
-      </w:r>
-      <w:r>
-        <w:t>7</w:t>
-      </w:r>
-      <w:r>
-        <w:t>,</w:t>
-      </w:r>
-      <w:r>
-        <w:t>0</w:t>
-      </w:r>
-      <w:r>
-        <w:t>0</w:t>
-      </w:r>
-      <w:r>
-        <w:t>,000) as against the expected profit of 6,00,000(24,00,000-18,00,000)</w:t>
-      </w:r>
-    </w:p>
-    <w:p>
-      <w:pPr>
-        <w:pStyle w:val="ListParagraph"/>
-        <w:ind w:left="360"/>
-        <w:jc w:val="both"/>
-      </w:pPr>
-    </w:p>
-    <w:p>
-      <w:pPr>
-        <w:pStyle w:val="ListParagraph"/>
-        <w:ind w:left="360"/>
-        <w:jc w:val="both"/>
-      </w:pPr>
-      <w:r>
-        <w:t xml:space="preserve">If we compute the original purchase price of 40,000 units of product =40,000*45=18,00,000 </w:t>
-      </w:r>
-      <w:r>
-        <w:t>(actually he has bought 50,000 units</w:t>
-      </w:r>
-      <w:r>
-        <w:t xml:space="preserve"> </w:t>
-      </w:r>
-      <w:r>
-        <w:t xml:space="preserve"> resulting in the total wholesale  price</w:t>
-      </w:r>
-      <w:r>
-        <w:t>=</w:t>
-      </w:r>
-      <w:r>
-        <w:t xml:space="preserve">  </w:t>
-      </w:r>
-      <w:r>
-        <w:t>50,000*45=</w:t>
-      </w:r>
-      <w:r>
-        <w:t xml:space="preserve"> </w:t>
-      </w:r>
-      <w:r>
-        <w:t>22,50,000</w:t>
-      </w:r>
-      <w:r>
-        <w:t xml:space="preserve"> Rs.)</w:t>
-      </w:r>
-      <w:r>
-        <w:t xml:space="preserve"> </w:t>
-      </w:r>
-    </w:p>
-    <w:p>
-      <w:pPr>
-        <w:pStyle w:val="ListParagraph"/>
-        <w:ind w:left="360"/>
-        <w:jc w:val="both"/>
-      </w:pPr>
-    </w:p>
-    <w:p>
-      <w:pPr>
-        <w:pStyle w:val="ListParagraph"/>
-        <w:ind w:left="360"/>
-        <w:jc w:val="both"/>
-      </w:pPr>
-      <w:r>
-        <w:t>If we compare the additional profit against the set target then it would be</w:t>
-      </w:r>
-    </w:p>
-    <w:p>
-      <w:pPr>
-        <w:pStyle w:val="ListParagraph"/>
-        <w:ind w:left="360"/>
-        <w:jc w:val="both"/>
-      </w:pPr>
-      <w:r>
-        <w:t>Actual profit – expected/target profit=</w:t>
-      </w:r>
-      <w:r>
-        <w:t>(</w:t>
-      </w:r>
-      <w:r>
-        <w:t>3</w:t>
-      </w:r>
-      <w:r>
-        <w:t>3</w:t>
-      </w:r>
-      <w:r>
-        <w:t>,</w:t>
-      </w:r>
-      <w:r>
-        <w:t>75</w:t>
-      </w:r>
-      <w:r>
-        <w:t>,000-</w:t>
-      </w:r>
-      <w:r>
-        <w:t>2</w:t>
-      </w:r>
-      <w:r>
-        <w:t>7</w:t>
-      </w:r>
-      <w:r>
-        <w:t>,</w:t>
-      </w:r>
-      <w:r>
-        <w:t>0</w:t>
-      </w:r>
-      <w:r>
-        <w:t>0,000) – ( 24,000-</w:t>
-      </w:r>
-      <w:r>
-        <w:t>18</w:t>
-      </w:r>
-      <w:r>
-        <w:t>,</w:t>
-      </w:r>
-      <w:r>
-        <w:t>0</w:t>
-      </w:r>
-      <w:r>
-        <w:t xml:space="preserve">0,000) = </w:t>
-      </w:r>
-      <w:r>
-        <w:t>75</w:t>
-      </w:r>
-      <w:r>
-        <w:t>,000 Rs.</w:t>
-      </w:r>
-    </w:p>
-    <w:p>
-      <w:pPr>
-        <w:pStyle w:val="ListParagraph"/>
-        <w:ind w:left="360"/>
-        <w:jc w:val="both"/>
-      </w:pPr>
-    </w:p>
-    <w:p>
-      <w:pPr>
-        <w:pStyle w:val="ListParagraph"/>
-        <w:ind w:left="360"/>
-        <w:jc w:val="both"/>
-      </w:pPr>
-      <w:r>
-        <w:t>Scenario 2: Under-estimation of target sale (mark-up) price.</w:t>
-      </w:r>
-    </w:p>
-    <w:p>
-      <w:pPr>
-        <w:pStyle w:val="ListParagraph"/>
-        <w:ind w:left="360"/>
-        <w:jc w:val="both"/>
-      </w:pPr>
-    </w:p>
-    <w:p>
-      <w:pPr>
-        <w:pStyle w:val="ListParagraph"/>
-        <w:ind w:left="360"/>
-        <w:jc w:val="both"/>
-      </w:pPr>
-      <w:r>
-        <w:t xml:space="preserve">Merchant </w:t>
-      </w:r>
-      <w:r>
-        <w:t>compromised</w:t>
-      </w:r>
-      <w:r>
-        <w:t xml:space="preserve"> a</w:t>
-      </w:r>
-      <w:r>
-        <w:t>t</w:t>
-      </w:r>
-      <w:r>
-        <w:t xml:space="preserve"> </w:t>
-      </w:r>
-      <w:r>
-        <w:t xml:space="preserve">expected </w:t>
-      </w:r>
-      <w:r>
-        <w:t xml:space="preserve">mark-up price </w:t>
-      </w:r>
-      <w:r>
-        <w:t xml:space="preserve">and set it as </w:t>
-      </w:r>
-      <w:r>
-        <w:t xml:space="preserve">of 60 Rs. (approx. 33%) and kept a monthly target sale of 40,000 only (so wholesale price for target sale items would be 40,000*45=18,00,000). </w:t>
-      </w:r>
-    </w:p>
-    <w:p>
-      <w:pPr>
-        <w:pStyle w:val="ListParagraph"/>
-        <w:ind w:left="360"/>
-        <w:jc w:val="both"/>
-      </w:pPr>
-    </w:p>
-    <w:p>
-      <w:pPr>
-        <w:pStyle w:val="ListParagraph"/>
-        <w:ind w:left="360"/>
-        <w:jc w:val="both"/>
-      </w:pPr>
-      <w:r>
-        <w:t>So if 40,000 units are sold then he would make 60*40,000=24,00,000 Rs. Since wholesale price of 40,000 units is 40,000*45=18,00,000 Rs, In this case he would make profit of  6,00,000 Rs. which is 3</w:t>
-      </w:r>
-      <w:r>
-        <w:t>0</w:t>
-      </w:r>
-      <w:r>
-        <w:t>%. This is expected/target profit.</w:t>
-      </w:r>
-    </w:p>
-    <w:p>
-      <w:pPr>
-        <w:pStyle w:val="ListParagraph"/>
-        <w:ind w:left="360"/>
-        <w:jc w:val="both"/>
-      </w:pPr>
-    </w:p>
-    <w:p>
-      <w:pPr>
-        <w:pStyle w:val="ListParagraph"/>
-        <w:ind w:left="360"/>
-        <w:jc w:val="both"/>
-      </w:pPr>
-      <w:r>
-        <w:t>But since he has kept the target price per item considerably less than possible price (60 Rs as against 67.5 Rs</w:t>
-      </w:r>
-      <w:r>
-        <w:t xml:space="preserve"> and against MRP of 72 Rs.</w:t>
-      </w:r>
-      <w:r>
-        <w:t>), his sale exceeded much beyond his target volume and he was able to sale 60,000 units in that month. Since he needs additional inventory for this item he would procure it.</w:t>
-      </w:r>
-      <w:r>
-        <w:t xml:space="preserve"> </w:t>
-      </w:r>
-      <w:r>
-        <w:t>So the purchase/wholesale price would be 45*60,000=27,00,000 Rs.</w:t>
-      </w:r>
-    </w:p>
-    <w:p>
-      <w:pPr>
-        <w:pStyle w:val="ListParagraph"/>
-        <w:ind w:left="360"/>
-        <w:jc w:val="both"/>
-      </w:pPr>
-    </w:p>
-    <w:p>
-      <w:pPr>
-        <w:pStyle w:val="ListParagraph"/>
-        <w:ind w:left="360"/>
-        <w:jc w:val="both"/>
-      </w:pPr>
-      <w:r>
-        <w:t>So merchant made 60* 60,000= 36,00,000 Rs. Thus actual profit is 36,00,000-</w:t>
-      </w:r>
-      <w:r>
-        <w:t>27</w:t>
-      </w:r>
-      <w:r>
-        <w:t>,00,000=</w:t>
-      </w:r>
-      <w:r>
-        <w:t>09</w:t>
-      </w:r>
-      <w:r>
-        <w:t>,00,000 Rs.(</w:t>
-      </w:r>
-      <w:r>
-        <w:t>3</w:t>
-      </w:r>
-      <w:r>
-        <w:t>0%).</w:t>
-      </w:r>
-      <w:r>
-        <w:tab/>
-      </w:r>
-      <w:r>
-        <w:tab/>
-      </w:r>
-    </w:p>
-    <w:p>
-      <w:pPr>
-        <w:pStyle w:val="ListParagraph"/>
-        <w:ind w:left="360"/>
-        <w:jc w:val="both"/>
-      </w:pPr>
-      <w:r>
         <w:t xml:space="preserve">This example shows how a merchant exceeds targets in some product because he under-estimates </w:t>
       </w:r>
     </w:p>
@@ -1432,8 +4068,13 @@
         <w:ind w:left="360"/>
         <w:jc w:val="both"/>
       </w:pPr>
-      <w:r>
-        <w:t>that product in terms of volume of sale or in-terms of mark-up price.</w:t>
+      <w:proofErr w:type="gramStart"/>
+      <w:r>
+        <w:t>that</w:t>
+      </w:r>
+      <w:proofErr w:type="gramEnd"/>
+      <w:r>
+        <w:t xml:space="preserve"> product in terms of volume of sale or in-terms of mark-up price.</w:t>
       </w:r>
     </w:p>
     <w:p>
@@ -1446,6 +4087,7 @@
     <w:p>
       <w:pPr>
         <w:pStyle w:val="Heading2"/>
+        <w:jc w:val="both"/>
       </w:pPr>
       <w:r>
         <w:t>Why do pro</w:t>
@@ -1496,17 +4138,57 @@
         <w:jc w:val="both"/>
       </w:pPr>
       <w:r>
-        <w:t xml:space="preserve">Example: If a merchant has purchases 50,000 units of a product having MRP of 72 Rs and wholesale price of 45 Rs. So he has spent 45*50,000=22,50,000 Rs. Anticipating the same purchase price he has set a mark-up price of Rs 60(33% higher) for the sale of this product and makes few months/an year commitment to the customer. </w:t>
-      </w:r>
-    </w:p>
-    <w:p>
-      <w:pPr>
-        <w:pStyle w:val="ListParagraph"/>
-        <w:ind w:left="360"/>
-        <w:jc w:val="both"/>
-      </w:pPr>
-      <w:r>
-        <w:t>So he has got 50,000 subscribers for this product for one year to whom the committed price is 60 Rs. Per unit.</w:t>
+        <w:t xml:space="preserve">Example: If a merchant has purchases 50,000 units of a product having MRP of 72 </w:t>
+      </w:r>
+      <w:proofErr w:type="spellStart"/>
+      <w:r>
+        <w:t>Rs</w:t>
+      </w:r>
+      <w:proofErr w:type="spellEnd"/>
+      <w:r>
+        <w:t xml:space="preserve"> and wholesale price of 45 </w:t>
+      </w:r>
+      <w:proofErr w:type="spellStart"/>
+      <w:r>
+        <w:t>Rs</w:t>
+      </w:r>
+      <w:proofErr w:type="spellEnd"/>
+      <w:r>
+        <w:t xml:space="preserve">. So he has spent 45*50,000=22,50,000 </w:t>
+      </w:r>
+      <w:proofErr w:type="spellStart"/>
+      <w:r>
+        <w:t>Rs</w:t>
+      </w:r>
+      <w:proofErr w:type="spellEnd"/>
+      <w:r>
+        <w:t xml:space="preserve">. Anticipating the same purchase price he has set a mark-up price of </w:t>
+      </w:r>
+      <w:proofErr w:type="spellStart"/>
+      <w:r>
+        <w:t>Rs</w:t>
+      </w:r>
+      <w:proofErr w:type="spellEnd"/>
+      <w:r>
+        <w:t xml:space="preserve"> 60(33% higher) for the sale of this product and makes few months/an year commitment to the customer. </w:t>
+      </w:r>
+    </w:p>
+    <w:p>
+      <w:pPr>
+        <w:pStyle w:val="ListParagraph"/>
+        <w:ind w:left="360"/>
+        <w:jc w:val="both"/>
+      </w:pPr>
+      <w:r>
+        <w:t xml:space="preserve">So he has got 50,000 subscribers for this product for one year to whom the committed price is 60 </w:t>
+      </w:r>
+      <w:proofErr w:type="spellStart"/>
+      <w:r>
+        <w:t>Rs</w:t>
+      </w:r>
+      <w:proofErr w:type="spellEnd"/>
+      <w:r>
+        <w:t>. Per unit.</w:t>
       </w:r>
     </w:p>
     <w:p>
@@ -1526,45 +4208,81 @@
         <w:jc w:val="both"/>
       </w:pPr>
       <w:r>
-        <w:t xml:space="preserve">Assuming that wholesale price remains the same, merchant anticipated purchase cost= 6,00,000*45=2,70,00,000  </w:t>
-      </w:r>
-    </w:p>
-    <w:p>
-      <w:pPr>
-        <w:pStyle w:val="ListParagraph"/>
-        <w:ind w:left="360"/>
-        <w:jc w:val="both"/>
-      </w:pPr>
-      <w:r>
-        <w:lastRenderedPageBreak/>
-        <w:t>Committed mark-up price is 60Rs. So merchant expected revenue for the product=600,000*60=3,60,00,0000</w:t>
-      </w:r>
-    </w:p>
-    <w:p>
-      <w:pPr>
-        <w:pStyle w:val="ListParagraph"/>
-        <w:ind w:left="360"/>
-        <w:jc w:val="both"/>
-      </w:pPr>
-      <w:r>
-        <w:t>So anticipated profit = 3,60,00,000-2,70,00,000=90,00,000 Rs.( 33%)</w:t>
-      </w:r>
-    </w:p>
-    <w:p>
-      <w:pPr>
-        <w:pStyle w:val="ListParagraph"/>
-        <w:ind w:left="360"/>
-        <w:jc w:val="both"/>
-      </w:pPr>
-    </w:p>
-    <w:p>
-      <w:pPr>
-        <w:pStyle w:val="ListParagraph"/>
-        <w:ind w:left="360"/>
-        <w:jc w:val="both"/>
-      </w:pPr>
-      <w:r>
-        <w:t xml:space="preserve">After first two months the wholesale price of the item changes from 45 Rs to 50 Rs. </w:t>
+        <w:t>Assuming that wholesale price remains the same, merchant anticipated purchase cost= 6</w:t>
+      </w:r>
+      <w:proofErr w:type="gramStart"/>
+      <w:r>
+        <w:t>,00,000</w:t>
+      </w:r>
+      <w:proofErr w:type="gramEnd"/>
+      <w:r>
+        <w:t xml:space="preserve">*45=2,70,00,000  </w:t>
+      </w:r>
+    </w:p>
+    <w:p>
+      <w:pPr>
+        <w:pStyle w:val="ListParagraph"/>
+        <w:ind w:left="360"/>
+        <w:jc w:val="both"/>
+      </w:pPr>
+      <w:r>
+        <w:t>Committed mark-up price is 60Rs. So merchant expected revenue for the product=600,000*60=3</w:t>
+      </w:r>
+      <w:proofErr w:type="gramStart"/>
+      <w:r>
+        <w:t>,60,00,0000</w:t>
+      </w:r>
+      <w:proofErr w:type="gramEnd"/>
+    </w:p>
+    <w:p>
+      <w:pPr>
+        <w:pStyle w:val="ListParagraph"/>
+        <w:ind w:left="360"/>
+        <w:jc w:val="both"/>
+      </w:pPr>
+      <w:r>
+        <w:t xml:space="preserve">So anticipated profit = 3,60,00,000-2,70,00,000=90,00,000 </w:t>
+      </w:r>
+      <w:proofErr w:type="spellStart"/>
+      <w:r>
+        <w:t>Rs</w:t>
+      </w:r>
+      <w:proofErr w:type="spellEnd"/>
+      <w:r>
+        <w:t>.( 33%)</w:t>
+      </w:r>
+    </w:p>
+    <w:p>
+      <w:pPr>
+        <w:pStyle w:val="ListParagraph"/>
+        <w:ind w:left="360"/>
+        <w:jc w:val="both"/>
+      </w:pPr>
+    </w:p>
+    <w:p>
+      <w:pPr>
+        <w:pStyle w:val="ListParagraph"/>
+        <w:ind w:left="360"/>
+        <w:jc w:val="both"/>
+      </w:pPr>
+      <w:r>
+        <w:t xml:space="preserve">After first two months the wholesale price of the item changes from 45 </w:t>
+      </w:r>
+      <w:proofErr w:type="spellStart"/>
+      <w:r>
+        <w:t>Rs</w:t>
+      </w:r>
+      <w:proofErr w:type="spellEnd"/>
+      <w:r>
+        <w:t xml:space="preserve"> to 50 </w:t>
+      </w:r>
+      <w:proofErr w:type="spellStart"/>
+      <w:r>
+        <w:t>Rs</w:t>
+      </w:r>
+      <w:proofErr w:type="spellEnd"/>
+      <w:r>
+        <w:t xml:space="preserve">. </w:t>
       </w:r>
     </w:p>
     <w:p>
@@ -1584,47 +4302,121 @@
         <w:jc w:val="both"/>
       </w:pPr>
       <w:r>
-        <w:t>For first two months (50,000 items per month): 1,00,000*45=45,00,000 Rs</w:t>
-      </w:r>
-    </w:p>
-    <w:p>
-      <w:pPr>
-        <w:pStyle w:val="ListParagraph"/>
-        <w:ind w:left="360"/>
-        <w:jc w:val="both"/>
-      </w:pPr>
-      <w:r>
-        <w:t>Next 10 months: 5,00,000*50=2,50,00,000 Rs</w:t>
-      </w:r>
-    </w:p>
-    <w:p>
-      <w:pPr>
-        <w:pStyle w:val="ListParagraph"/>
-        <w:ind w:left="360"/>
-        <w:jc w:val="both"/>
-      </w:pPr>
-      <w:r>
-        <w:t>Total wholesale cost = 45,00,000 + 2,50,00,000 = 2,95,00,000 ( 25,00,000 Rs. more than anticipated purchase price)</w:t>
-      </w:r>
-    </w:p>
-    <w:p>
-      <w:pPr>
-        <w:pStyle w:val="ListParagraph"/>
-        <w:ind w:left="360"/>
-        <w:jc w:val="both"/>
-      </w:pPr>
-      <w:r>
-        <w:t>But due to early commitment the mark-up price has to remain at 60 Rs. So expected revenue for the product will remain same=3,60,00,000 Rs</w:t>
-      </w:r>
-    </w:p>
-    <w:p>
-      <w:pPr>
-        <w:pStyle w:val="ListParagraph"/>
-        <w:ind w:left="360"/>
-        <w:jc w:val="both"/>
-      </w:pPr>
-      <w:r>
-        <w:t>So the actual profit will be = 3,60,00,000-2,95,00,000=65,00,000 Rs(22%)</w:t>
+        <w:t>For first two months (50,000 items per month): 1</w:t>
+      </w:r>
+      <w:proofErr w:type="gramStart"/>
+      <w:r>
+        <w:t>,00,000</w:t>
+      </w:r>
+      <w:proofErr w:type="gramEnd"/>
+      <w:r>
+        <w:t xml:space="preserve">*45=45,00,000 </w:t>
+      </w:r>
+      <w:proofErr w:type="spellStart"/>
+      <w:r>
+        <w:t>Rs</w:t>
+      </w:r>
+      <w:proofErr w:type="spellEnd"/>
+    </w:p>
+    <w:p>
+      <w:pPr>
+        <w:pStyle w:val="ListParagraph"/>
+        <w:ind w:left="360"/>
+        <w:jc w:val="both"/>
+      </w:pPr>
+      <w:r>
+        <w:t>Next 10 months: 5</w:t>
+      </w:r>
+      <w:proofErr w:type="gramStart"/>
+      <w:r>
+        <w:t>,00,000</w:t>
+      </w:r>
+      <w:proofErr w:type="gramEnd"/>
+      <w:r>
+        <w:t xml:space="preserve">*50=2,50,00,000 </w:t>
+      </w:r>
+      <w:proofErr w:type="spellStart"/>
+      <w:r>
+        <w:t>Rs</w:t>
+      </w:r>
+      <w:proofErr w:type="spellEnd"/>
+    </w:p>
+    <w:p>
+      <w:pPr>
+        <w:pStyle w:val="ListParagraph"/>
+        <w:ind w:left="360"/>
+        <w:jc w:val="both"/>
+      </w:pPr>
+      <w:r>
+        <w:t xml:space="preserve">Total wholesale cost = 45,00,000 + 2,50,00,000 = 2,95,00,000 ( 25,00,000 </w:t>
+      </w:r>
+      <w:proofErr w:type="spellStart"/>
+      <w:r>
+        <w:t>Rs</w:t>
+      </w:r>
+      <w:proofErr w:type="spellEnd"/>
+      <w:r>
+        <w:t>. more than anticipated purchase price)</w:t>
+      </w:r>
+    </w:p>
+    <w:p>
+      <w:pPr>
+        <w:pStyle w:val="ListParagraph"/>
+        <w:ind w:left="360"/>
+        <w:jc w:val="both"/>
+      </w:pPr>
+      <w:r>
+        <w:t xml:space="preserve">But due to early commitment the mark-up price has to remain at 60 </w:t>
+      </w:r>
+      <w:proofErr w:type="spellStart"/>
+      <w:r>
+        <w:t>Rs</w:t>
+      </w:r>
+      <w:proofErr w:type="spellEnd"/>
+      <w:r>
+        <w:t>. So expected revenue for the product will remain same=3</w:t>
+      </w:r>
+      <w:proofErr w:type="gramStart"/>
+      <w:r>
+        <w:t>,60,00,000</w:t>
+      </w:r>
+      <w:proofErr w:type="gramEnd"/>
+      <w:r>
+        <w:t xml:space="preserve"> </w:t>
+      </w:r>
+      <w:proofErr w:type="spellStart"/>
+      <w:r>
+        <w:t>Rs</w:t>
+      </w:r>
+      <w:proofErr w:type="spellEnd"/>
+    </w:p>
+    <w:p>
+      <w:pPr>
+        <w:pStyle w:val="ListParagraph"/>
+        <w:ind w:left="360"/>
+        <w:jc w:val="both"/>
+      </w:pPr>
+      <w:r>
+        <w:t>So the actual profit will be = 3</w:t>
+      </w:r>
+      <w:proofErr w:type="gramStart"/>
+      <w:r>
+        <w:t>,60,00,000</w:t>
+      </w:r>
+      <w:proofErr w:type="gramEnd"/>
+      <w:r>
+        <w:t xml:space="preserve">-2,95,00,000=65,00,000 </w:t>
+      </w:r>
+      <w:proofErr w:type="spellStart"/>
+      <w:r>
+        <w:t>Rs</w:t>
+      </w:r>
+      <w:proofErr w:type="spellEnd"/>
+      <w:r>
+        <w:t xml:space="preserve"> </w:t>
+      </w:r>
+      <w:r>
+        <w:t>(22%)</w:t>
       </w:r>
     </w:p>
     <w:p>
@@ -1653,6 +4445,95 @@
 <file path=word/numbering.xml><?xml version="1.0" encoding="utf-8"?>
 <w:numbering xmlns:wpc="http://schemas.microsoft.com/office/word/2010/wordprocessingCanvas" xmlns:mc="http://schemas.openxmlformats.org/markup-compatibility/2006" xmlns:o="urn:schemas-microsoft-com:office:office" xmlns:r="http://schemas.openxmlformats.org/officeDocument/2006/relationships" xmlns:m="http://schemas.openxmlformats.org/officeDocument/2006/math" xmlns:v="urn:schemas-microsoft-com:vml" xmlns:wp14="http://schemas.microsoft.com/office/word/2010/wordprocessingDrawing" xmlns:wp="http://schemas.openxmlformats.org/drawingml/2006/wordprocessingDrawing" xmlns:w10="urn:schemas-microsoft-com:office:word" xmlns:w="http://schemas.openxmlformats.org/wordprocessingml/2006/main" xmlns:w14="http://schemas.microsoft.com/office/word/2010/wordml" xmlns:w15="http://schemas.microsoft.com/office/word/2012/wordml" xmlns:wpg="http://schemas.microsoft.com/office/word/2010/wordprocessingGroup" xmlns:wpi="http://schemas.microsoft.com/office/word/2010/wordprocessingInk" xmlns:wne="http://schemas.microsoft.com/office/word/2006/wordml" xmlns:wps="http://schemas.microsoft.com/office/word/2010/wordprocessingShape" mc:Ignorable="w14 w15 wp14">
   <w:abstractNum w:abstractNumId="0" w15:restartNumberingAfterBreak="0">
+    <w:nsid w:val="030759FE"/>
+    <w:multiLevelType w:val="hybridMultilevel"/>
+    <w:tmpl w:val="A6D23398"/>
+    <w:lvl w:ilvl="0" w:tplc="4009000F">
+      <w:start w:val="1"/>
+      <w:numFmt w:val="decimal"/>
+      <w:lvlText w:val="%1."/>
+      <w:lvlJc w:val="left"/>
+      <w:pPr>
+        <w:ind w:left="360" w:hanging="360"/>
+      </w:pPr>
+      <w:rPr>
+        <w:rFonts w:hint="default"/>
+      </w:rPr>
+    </w:lvl>
+    <w:lvl w:ilvl="1" w:tplc="40090019" w:tentative="1">
+      <w:start w:val="1"/>
+      <w:numFmt w:val="lowerLetter"/>
+      <w:lvlText w:val="%2."/>
+      <w:lvlJc w:val="left"/>
+      <w:pPr>
+        <w:ind w:left="1080" w:hanging="360"/>
+      </w:pPr>
+    </w:lvl>
+    <w:lvl w:ilvl="2" w:tplc="4009001B" w:tentative="1">
+      <w:start w:val="1"/>
+      <w:numFmt w:val="lowerRoman"/>
+      <w:lvlText w:val="%3."/>
+      <w:lvlJc w:val="right"/>
+      <w:pPr>
+        <w:ind w:left="1800" w:hanging="180"/>
+      </w:pPr>
+    </w:lvl>
+    <w:lvl w:ilvl="3" w:tplc="4009000F" w:tentative="1">
+      <w:start w:val="1"/>
+      <w:numFmt w:val="decimal"/>
+      <w:lvlText w:val="%4."/>
+      <w:lvlJc w:val="left"/>
+      <w:pPr>
+        <w:ind w:left="2520" w:hanging="360"/>
+      </w:pPr>
+    </w:lvl>
+    <w:lvl w:ilvl="4" w:tplc="40090019" w:tentative="1">
+      <w:start w:val="1"/>
+      <w:numFmt w:val="lowerLetter"/>
+      <w:lvlText w:val="%5."/>
+      <w:lvlJc w:val="left"/>
+      <w:pPr>
+        <w:ind w:left="3240" w:hanging="360"/>
+      </w:pPr>
+    </w:lvl>
+    <w:lvl w:ilvl="5" w:tplc="4009001B" w:tentative="1">
+      <w:start w:val="1"/>
+      <w:numFmt w:val="lowerRoman"/>
+      <w:lvlText w:val="%6."/>
+      <w:lvlJc w:val="right"/>
+      <w:pPr>
+        <w:ind w:left="3960" w:hanging="180"/>
+      </w:pPr>
+    </w:lvl>
+    <w:lvl w:ilvl="6" w:tplc="4009000F" w:tentative="1">
+      <w:start w:val="1"/>
+      <w:numFmt w:val="decimal"/>
+      <w:lvlText w:val="%7."/>
+      <w:lvlJc w:val="left"/>
+      <w:pPr>
+        <w:ind w:left="4680" w:hanging="360"/>
+      </w:pPr>
+    </w:lvl>
+    <w:lvl w:ilvl="7" w:tplc="40090019" w:tentative="1">
+      <w:start w:val="1"/>
+      <w:numFmt w:val="lowerLetter"/>
+      <w:lvlText w:val="%8."/>
+      <w:lvlJc w:val="left"/>
+      <w:pPr>
+        <w:ind w:left="5400" w:hanging="360"/>
+      </w:pPr>
+    </w:lvl>
+    <w:lvl w:ilvl="8" w:tplc="4009001B" w:tentative="1">
+      <w:start w:val="1"/>
+      <w:numFmt w:val="lowerRoman"/>
+      <w:lvlText w:val="%9."/>
+      <w:lvlJc w:val="right"/>
+      <w:pPr>
+        <w:ind w:left="6120" w:hanging="180"/>
+      </w:pPr>
+    </w:lvl>
+  </w:abstractNum>
+  <w:abstractNum w:abstractNumId="1" w15:restartNumberingAfterBreak="0">
     <w:nsid w:val="0C886BF8"/>
     <w:multiLevelType w:val="hybridMultilevel"/>
     <w:tmpl w:val="CA4E9C2A"/>
@@ -1765,7 +4646,7 @@
       </w:rPr>
     </w:lvl>
   </w:abstractNum>
-  <w:abstractNum w:abstractNumId="1" w15:restartNumberingAfterBreak="0">
+  <w:abstractNum w:abstractNumId="2" w15:restartNumberingAfterBreak="0">
     <w:nsid w:val="17CE7EAB"/>
     <w:multiLevelType w:val="hybridMultilevel"/>
     <w:tmpl w:val="6AAA9C72"/>
@@ -1854,7 +4735,7 @@
       </w:pPr>
     </w:lvl>
   </w:abstractNum>
-  <w:abstractNum w:abstractNumId="2" w15:restartNumberingAfterBreak="0">
+  <w:abstractNum w:abstractNumId="3" w15:restartNumberingAfterBreak="0">
     <w:nsid w:val="3A0C2507"/>
     <w:multiLevelType w:val="hybridMultilevel"/>
     <w:tmpl w:val="CF3E30FA"/>
@@ -1943,7 +4824,7 @@
       </w:pPr>
     </w:lvl>
   </w:abstractNum>
-  <w:abstractNum w:abstractNumId="3" w15:restartNumberingAfterBreak="0">
+  <w:abstractNum w:abstractNumId="4" w15:restartNumberingAfterBreak="0">
     <w:nsid w:val="406B10CF"/>
     <w:multiLevelType w:val="hybridMultilevel"/>
     <w:tmpl w:val="F7BC815A"/>
@@ -2056,17 +4937,172 @@
       </w:rPr>
     </w:lvl>
   </w:abstractNum>
+  <w:abstractNum w:abstractNumId="5" w15:restartNumberingAfterBreak="0">
+    <w:nsid w:val="78455271"/>
+    <w:multiLevelType w:val="multilevel"/>
+    <w:tmpl w:val="E9E23296"/>
+    <w:lvl w:ilvl="0">
+      <w:start w:val="1"/>
+      <w:numFmt w:val="bullet"/>
+      <w:lvlText w:val=""/>
+      <w:lvlJc w:val="left"/>
+      <w:pPr>
+        <w:tabs>
+          <w:tab w:val="num" w:pos="720"/>
+        </w:tabs>
+        <w:ind w:left="720" w:hanging="360"/>
+      </w:pPr>
+      <w:rPr>
+        <w:rFonts w:ascii="Symbol" w:hAnsi="Symbol" w:hint="default"/>
+        <w:sz w:val="20"/>
+      </w:rPr>
+    </w:lvl>
+    <w:lvl w:ilvl="1" w:tentative="1">
+      <w:start w:val="1"/>
+      <w:numFmt w:val="bullet"/>
+      <w:lvlText w:val="o"/>
+      <w:lvlJc w:val="left"/>
+      <w:pPr>
+        <w:tabs>
+          <w:tab w:val="num" w:pos="1440"/>
+        </w:tabs>
+        <w:ind w:left="1440" w:hanging="360"/>
+      </w:pPr>
+      <w:rPr>
+        <w:rFonts w:ascii="Courier New" w:hAnsi="Courier New" w:hint="default"/>
+        <w:sz w:val="20"/>
+      </w:rPr>
+    </w:lvl>
+    <w:lvl w:ilvl="2" w:tentative="1">
+      <w:start w:val="1"/>
+      <w:numFmt w:val="bullet"/>
+      <w:lvlText w:val=""/>
+      <w:lvlJc w:val="left"/>
+      <w:pPr>
+        <w:tabs>
+          <w:tab w:val="num" w:pos="2160"/>
+        </w:tabs>
+        <w:ind w:left="2160" w:hanging="360"/>
+      </w:pPr>
+      <w:rPr>
+        <w:rFonts w:ascii="Wingdings" w:hAnsi="Wingdings" w:hint="default"/>
+        <w:sz w:val="20"/>
+      </w:rPr>
+    </w:lvl>
+    <w:lvl w:ilvl="3" w:tentative="1">
+      <w:start w:val="1"/>
+      <w:numFmt w:val="bullet"/>
+      <w:lvlText w:val=""/>
+      <w:lvlJc w:val="left"/>
+      <w:pPr>
+        <w:tabs>
+          <w:tab w:val="num" w:pos="2880"/>
+        </w:tabs>
+        <w:ind w:left="2880" w:hanging="360"/>
+      </w:pPr>
+      <w:rPr>
+        <w:rFonts w:ascii="Wingdings" w:hAnsi="Wingdings" w:hint="default"/>
+        <w:sz w:val="20"/>
+      </w:rPr>
+    </w:lvl>
+    <w:lvl w:ilvl="4" w:tentative="1">
+      <w:start w:val="1"/>
+      <w:numFmt w:val="bullet"/>
+      <w:lvlText w:val=""/>
+      <w:lvlJc w:val="left"/>
+      <w:pPr>
+        <w:tabs>
+          <w:tab w:val="num" w:pos="3600"/>
+        </w:tabs>
+        <w:ind w:left="3600" w:hanging="360"/>
+      </w:pPr>
+      <w:rPr>
+        <w:rFonts w:ascii="Wingdings" w:hAnsi="Wingdings" w:hint="default"/>
+        <w:sz w:val="20"/>
+      </w:rPr>
+    </w:lvl>
+    <w:lvl w:ilvl="5" w:tentative="1">
+      <w:start w:val="1"/>
+      <w:numFmt w:val="bullet"/>
+      <w:lvlText w:val=""/>
+      <w:lvlJc w:val="left"/>
+      <w:pPr>
+        <w:tabs>
+          <w:tab w:val="num" w:pos="4320"/>
+        </w:tabs>
+        <w:ind w:left="4320" w:hanging="360"/>
+      </w:pPr>
+      <w:rPr>
+        <w:rFonts w:ascii="Wingdings" w:hAnsi="Wingdings" w:hint="default"/>
+        <w:sz w:val="20"/>
+      </w:rPr>
+    </w:lvl>
+    <w:lvl w:ilvl="6" w:tentative="1">
+      <w:start w:val="1"/>
+      <w:numFmt w:val="bullet"/>
+      <w:lvlText w:val=""/>
+      <w:lvlJc w:val="left"/>
+      <w:pPr>
+        <w:tabs>
+          <w:tab w:val="num" w:pos="5040"/>
+        </w:tabs>
+        <w:ind w:left="5040" w:hanging="360"/>
+      </w:pPr>
+      <w:rPr>
+        <w:rFonts w:ascii="Wingdings" w:hAnsi="Wingdings" w:hint="default"/>
+        <w:sz w:val="20"/>
+      </w:rPr>
+    </w:lvl>
+    <w:lvl w:ilvl="7" w:tentative="1">
+      <w:start w:val="1"/>
+      <w:numFmt w:val="bullet"/>
+      <w:lvlText w:val=""/>
+      <w:lvlJc w:val="left"/>
+      <w:pPr>
+        <w:tabs>
+          <w:tab w:val="num" w:pos="5760"/>
+        </w:tabs>
+        <w:ind w:left="5760" w:hanging="360"/>
+      </w:pPr>
+      <w:rPr>
+        <w:rFonts w:ascii="Wingdings" w:hAnsi="Wingdings" w:hint="default"/>
+        <w:sz w:val="20"/>
+      </w:rPr>
+    </w:lvl>
+    <w:lvl w:ilvl="8" w:tentative="1">
+      <w:start w:val="1"/>
+      <w:numFmt w:val="bullet"/>
+      <w:lvlText w:val=""/>
+      <w:lvlJc w:val="left"/>
+      <w:pPr>
+        <w:tabs>
+          <w:tab w:val="num" w:pos="6480"/>
+        </w:tabs>
+        <w:ind w:left="6480" w:hanging="360"/>
+      </w:pPr>
+      <w:rPr>
+        <w:rFonts w:ascii="Wingdings" w:hAnsi="Wingdings" w:hint="default"/>
+        <w:sz w:val="20"/>
+      </w:rPr>
+    </w:lvl>
+  </w:abstractNum>
   <w:num w:numId="1">
+    <w:abstractNumId w:val="3"/>
+  </w:num>
+  <w:num w:numId="2">
     <w:abstractNumId w:val="2"/>
   </w:num>
-  <w:num w:numId="2">
+  <w:num w:numId="3">
     <w:abstractNumId w:val="1"/>
   </w:num>
-  <w:num w:numId="3">
+  <w:num w:numId="4">
+    <w:abstractNumId w:val="4"/>
+  </w:num>
+  <w:num w:numId="5">
+    <w:abstractNumId w:val="5"/>
+  </w:num>
+  <w:num w:numId="6">
     <w:abstractNumId w:val="0"/>
-  </w:num>
-  <w:num w:numId="4">
-    <w:abstractNumId w:val="3"/>
   </w:num>
 </w:numbering>
 </file>
@@ -2538,6 +5574,51 @@
       <w:szCs w:val="26"/>
     </w:rPr>
   </w:style>
+  <w:style w:type="character" w:customStyle="1" w:styleId="apple-converted-space">
+    <w:name w:val="apple-converted-space"/>
+    <w:basedOn w:val="DefaultParagraphFont"/>
+    <w:rsid w:val="008641AD"/>
+  </w:style>
+  <w:style w:type="character" w:styleId="Hyperlink">
+    <w:name w:val="Hyperlink"/>
+    <w:basedOn w:val="DefaultParagraphFont"/>
+    <w:uiPriority w:val="99"/>
+    <w:semiHidden/>
+    <w:unhideWhenUsed/>
+    <w:rsid w:val="008641AD"/>
+    <w:rPr>
+      <w:color w:val="0000FF"/>
+      <w:u w:val="single"/>
+    </w:rPr>
+  </w:style>
+  <w:style w:type="paragraph" w:styleId="NormalWeb">
+    <w:name w:val="Normal (Web)"/>
+    <w:basedOn w:val="Normal"/>
+    <w:uiPriority w:val="99"/>
+    <w:semiHidden/>
+    <w:unhideWhenUsed/>
+    <w:rsid w:val="008641AD"/>
+    <w:pPr>
+      <w:spacing w:before="100" w:beforeAutospacing="1" w:after="100" w:afterAutospacing="1" w:line="240" w:lineRule="auto"/>
+    </w:pPr>
+    <w:rPr>
+      <w:rFonts w:ascii="Times New Roman" w:eastAsia="Times New Roman" w:hAnsi="Times New Roman" w:cs="Times New Roman"/>
+      <w:sz w:val="24"/>
+      <w:szCs w:val="24"/>
+      <w:lang w:val="en-US"/>
+    </w:rPr>
+  </w:style>
+  <w:style w:type="character" w:styleId="Strong">
+    <w:name w:val="Strong"/>
+    <w:basedOn w:val="DefaultParagraphFont"/>
+    <w:uiPriority w:val="22"/>
+    <w:qFormat/>
+    <w:rsid w:val="00AE2C7D"/>
+    <w:rPr>
+      <w:b/>
+      <w:bCs/>
+    </w:rPr>
+  </w:style>
 </w:styles>
 </file>
 
@@ -2800,4 +5881,16 @@
     </a:ext>
   </a:extLst>
 </a:theme>
+</file>
+
+<file path=customXml/item1.xml><?xml version="1.0" encoding="utf-8"?>
+<b:Sources xmlns:b="http://schemas.openxmlformats.org/officeDocument/2006/bibliography" xmlns="http://schemas.openxmlformats.org/officeDocument/2006/bibliography" SelectedStyle="\APASixthEditionOfficeOnline.xsl" StyleName="APA" Version="6"/>
+</file>
+
+<file path=customXml/itemProps1.xml><?xml version="1.0" encoding="utf-8"?>
+<ds:datastoreItem xmlns:ds="http://schemas.openxmlformats.org/officeDocument/2006/customXml" ds:itemID="{EB1006EF-C30C-40C4-8F7B-E07F3217B5FF}">
+  <ds:schemaRefs>
+    <ds:schemaRef ds:uri="http://schemas.openxmlformats.org/officeDocument/2006/bibliography"/>
+  </ds:schemaRefs>
+</ds:datastoreItem>
 </file>
</xml_diff>

<commit_message>
Base version of item level pricing
</commit_message>
<xml_diff>
--- a/documentation/Pricing/Pricing Strategies.docx
+++ b/documentation/Pricing/Pricing Strategies.docx
@@ -14,6 +14,7 @@
     <w:p>
       <w:pPr>
         <w:spacing w:before="100" w:beforeAutospacing="1" w:after="100" w:afterAutospacing="1" w:line="240" w:lineRule="auto"/>
+        <w:jc w:val="both"/>
       </w:pPr>
       <w:r>
         <w:t>There are three ways that businesses usually approach price setting:</w:t>
@@ -26,6 +27,7 @@
           <w:numId w:val="5"/>
         </w:numPr>
         <w:spacing w:before="100" w:beforeAutospacing="1" w:after="100" w:afterAutospacing="1" w:line="240" w:lineRule="auto"/>
+        <w:jc w:val="both"/>
       </w:pPr>
       <w:r>
         <w:t>T</w:t>
@@ -41,6 +43,7 @@
           <w:numId w:val="5"/>
         </w:numPr>
         <w:spacing w:before="100" w:beforeAutospacing="1" w:after="100" w:afterAutospacing="1" w:line="240" w:lineRule="auto"/>
+        <w:jc w:val="both"/>
       </w:pPr>
       <w:r>
         <w:t>W</w:t>
@@ -56,6 +59,7 @@
           <w:numId w:val="5"/>
         </w:numPr>
         <w:spacing w:before="100" w:beforeAutospacing="1" w:after="100" w:afterAutospacing="1" w:line="240" w:lineRule="auto"/>
+        <w:jc w:val="both"/>
       </w:pPr>
       <w:r>
         <w:t>Competitor</w:t>
@@ -67,6 +71,7 @@
     <w:p>
       <w:pPr>
         <w:spacing w:before="100" w:beforeAutospacing="1" w:after="100" w:afterAutospacing="1" w:line="240" w:lineRule="auto"/>
+        <w:jc w:val="both"/>
       </w:pPr>
       <w:r>
         <w:t>Businesses tend to choose one method but to be effective price setting needs to include all three approaches and be reviewed regularly</w:t>
@@ -80,6 +85,7 @@
     </w:p>
     <w:p>
       <w:pPr>
+        <w:jc w:val="both"/>
         <w:rPr>
           <w:lang w:val="en-US"/>
         </w:rPr>
@@ -177,15 +183,7 @@
         <w:jc w:val="both"/>
       </w:pPr>
       <w:r>
-        <w:t xml:space="preserve">If it’s a new product like new technology customers will often pay top dollar to be one of the first to own the product but as soon as it’s not considered new, the price will need to drop to attract customers. This practice is also known as 'price skimming' where businesses </w:t>
-      </w:r>
-      <w:proofErr w:type="spellStart"/>
-      <w:r>
-        <w:t>maximise</w:t>
-      </w:r>
-      <w:proofErr w:type="spellEnd"/>
-      <w:r>
-        <w:t xml:space="preserve"> their profits by charging a higher price when demand is high and gradually lower the price over time. This is a particularly important strategy for products perceived as rare or high quality.</w:t>
+        <w:t>If it’s a new product like new technology customers will often pay top dollar to be one of the first to own the product but as soon as it’s not considered new, the price will need to drop to attract customers. This practice is also known as 'price skimming' where businesses maximise their profits by charging a higher price when demand is high and gradually lower the price over time. This is a particularly important strategy for products perceived as rare or high quality.</w:t>
       </w:r>
     </w:p>
     <w:p>
@@ -236,6 +234,3311 @@
         <w:jc w:val="both"/>
       </w:pPr>
       <w:r>
+        <w:t>Forecasting Sale</w:t>
+      </w:r>
+    </w:p>
+    <w:p>
+      <w:pPr>
+        <w:jc w:val="both"/>
+      </w:pPr>
+      <w:r>
+        <w:t>While building the sales forecast for a subscription business the key input parameters are</w:t>
+      </w:r>
+    </w:p>
+    <w:p>
+      <w:pPr>
+        <w:pStyle w:val="ListParagraph"/>
+        <w:numPr>
+          <w:ilvl w:val="0"/>
+          <w:numId w:val="7"/>
+        </w:numPr>
+        <w:jc w:val="both"/>
+      </w:pPr>
+      <w:r>
+        <w:t>How much customer base on average is expected by the business</w:t>
+      </w:r>
+      <w:r>
+        <w:t>?</w:t>
+      </w:r>
+      <w:r>
+        <w:t xml:space="preserve"> This is of course and forecasted figure, in the start merely based on merchant’s experience. Later the forecasting gets refined with analysis of historical data. </w:t>
+      </w:r>
+    </w:p>
+    <w:p>
+      <w:pPr>
+        <w:pStyle w:val="ListParagraph"/>
+        <w:jc w:val="both"/>
+      </w:pPr>
+      <w:r>
+        <w:lastRenderedPageBreak/>
+        <w:t xml:space="preserve">Example: As ABC </w:t>
+      </w:r>
+      <w:proofErr w:type="gramStart"/>
+      <w:r>
+        <w:t>company</w:t>
+      </w:r>
+      <w:proofErr w:type="gramEnd"/>
+      <w:r>
+        <w:t xml:space="preserve"> I would expect on an average 2000 subscribers per month,</w:t>
+      </w:r>
+      <w:r>
+        <w:t xml:space="preserve"> </w:t>
+      </w:r>
+      <w:r>
+        <w:t xml:space="preserve">at the start of the business. Because currently I am handling 4500 customers for the current (instantaneous) business who have been loyal to me since long and I expect at least 40% would turn as my subscribers in my new business.    </w:t>
+      </w:r>
+    </w:p>
+    <w:p>
+      <w:pPr>
+        <w:pStyle w:val="ListParagraph"/>
+        <w:numPr>
+          <w:ilvl w:val="0"/>
+          <w:numId w:val="7"/>
+        </w:numPr>
+        <w:jc w:val="both"/>
+      </w:pPr>
+      <w:r>
+        <w:t>How much average subscription value per customer is expected by the business</w:t>
+      </w:r>
+      <w:r>
+        <w:t>?</w:t>
+      </w:r>
+      <w:r>
+        <w:t xml:space="preserve"> This too is an experience based figure to start with and later gets refined based on analysis of historical data.</w:t>
+      </w:r>
+    </w:p>
+    <w:p>
+      <w:pPr>
+        <w:pStyle w:val="ListParagraph"/>
+        <w:jc w:val="both"/>
+      </w:pPr>
+      <w:r>
+        <w:t xml:space="preserve">Example: </w:t>
+      </w:r>
+      <w:r>
+        <w:t xml:space="preserve">All my loyal customers have been providing average 3000 </w:t>
+      </w:r>
+      <w:proofErr w:type="spellStart"/>
+      <w:r>
+        <w:t>Rs</w:t>
+      </w:r>
+      <w:proofErr w:type="spellEnd"/>
+      <w:r>
+        <w:t xml:space="preserve"> per month business to me. So expect that for new business I will be able to sale 60% of it through subscriptions. So I expect average 2000 </w:t>
+      </w:r>
+      <w:proofErr w:type="spellStart"/>
+      <w:r>
+        <w:t>Rs</w:t>
+      </w:r>
+      <w:proofErr w:type="spellEnd"/>
+      <w:r>
+        <w:t xml:space="preserve"> per customer subscription business per month.</w:t>
+      </w:r>
+    </w:p>
+    <w:p>
+      <w:pPr>
+        <w:pStyle w:val="ListParagraph"/>
+        <w:numPr>
+          <w:ilvl w:val="0"/>
+          <w:numId w:val="7"/>
+        </w:numPr>
+        <w:jc w:val="both"/>
+      </w:pPr>
+      <w:r>
+        <w:t>How many Cancellations, I should expect every month?</w:t>
+      </w:r>
+      <w:r>
+        <w:t xml:space="preserve"> </w:t>
+      </w:r>
+      <w:r>
+        <w:t xml:space="preserve">Cancellations is the number of customers who have chosen to cancel your service each month. </w:t>
+      </w:r>
+      <w:r>
+        <w:t>Though we can start with some projected figure for this, but going forward it should be taken as real cancellation figure per month.</w:t>
+      </w:r>
+      <w:r>
+        <w:t xml:space="preserve"> </w:t>
+      </w:r>
+      <w:r>
+        <w:t xml:space="preserve"> </w:t>
+      </w:r>
+    </w:p>
+    <w:p>
+      <w:pPr>
+        <w:pStyle w:val="ListParagraph"/>
+        <w:jc w:val="both"/>
+      </w:pPr>
+      <w:r>
+        <w:t>Cancellations will provide you “Churn”. Churn is the rate at which customers are cancelling and leaving the subscriptions. Low churn means happy customers whereas high churn indicates a leakage in the bucket which may not ever fill even if you are adding new customers into it.</w:t>
+      </w:r>
+    </w:p>
+    <w:p>
+      <w:pPr>
+        <w:pStyle w:val="ListParagraph"/>
+        <w:jc w:val="both"/>
+        <w:rPr>
+          <w:b/>
+        </w:rPr>
+      </w:pPr>
+      <w:r>
+        <w:rPr>
+          <w:b/>
+        </w:rPr>
+        <w:t>Churn = Cancellations during month/Subscribers at the start of the month.</w:t>
+      </w:r>
+    </w:p>
+    <w:p>
+      <w:pPr>
+        <w:pStyle w:val="Heading2"/>
+        <w:ind w:left="720"/>
+        <w:jc w:val="both"/>
+      </w:pPr>
+      <w:r>
+        <w:t>Calculate revenue from subscriptions</w:t>
+      </w:r>
+    </w:p>
+    <w:p>
+      <w:pPr>
+        <w:pStyle w:val="Heading2"/>
+        <w:ind w:left="720"/>
+        <w:jc w:val="both"/>
+        <w:rPr>
+          <w:rFonts w:asciiTheme="minorHAnsi" w:eastAsiaTheme="minorHAnsi" w:hAnsiTheme="minorHAnsi" w:cstheme="minorBidi"/>
+          <w:color w:val="auto"/>
+          <w:sz w:val="22"/>
+          <w:szCs w:val="22"/>
+        </w:rPr>
+      </w:pPr>
+      <w:r>
+        <w:rPr>
+          <w:rFonts w:asciiTheme="minorHAnsi" w:eastAsiaTheme="minorHAnsi" w:hAnsiTheme="minorHAnsi" w:cstheme="minorBidi"/>
+          <w:color w:val="auto"/>
+          <w:sz w:val="22"/>
+          <w:szCs w:val="22"/>
+        </w:rPr>
+        <w:t>To start calculating how much money a merchant will make</w:t>
+      </w:r>
+      <w:r>
+        <w:rPr>
+          <w:rFonts w:asciiTheme="minorHAnsi" w:eastAsiaTheme="minorHAnsi" w:hAnsiTheme="minorHAnsi" w:cstheme="minorBidi"/>
+          <w:color w:val="auto"/>
+          <w:sz w:val="22"/>
+          <w:szCs w:val="22"/>
+        </w:rPr>
+        <w:t>, we need to estimate the “</w:t>
+      </w:r>
+      <w:r>
+        <w:rPr>
+          <w:rFonts w:asciiTheme="minorHAnsi" w:eastAsiaTheme="minorHAnsi" w:hAnsiTheme="minorHAnsi" w:cstheme="minorBidi"/>
+          <w:b/>
+          <w:color w:val="auto"/>
+          <w:sz w:val="22"/>
+          <w:szCs w:val="22"/>
+        </w:rPr>
+        <w:t>Average Revenue per Subscriber (ARPS)</w:t>
+      </w:r>
+      <w:r>
+        <w:rPr>
+          <w:rFonts w:asciiTheme="minorHAnsi" w:eastAsiaTheme="minorHAnsi" w:hAnsiTheme="minorHAnsi" w:cstheme="minorBidi"/>
+          <w:color w:val="auto"/>
+          <w:sz w:val="22"/>
+          <w:szCs w:val="22"/>
+        </w:rPr>
+        <w:t xml:space="preserve">”. </w:t>
+      </w:r>
+    </w:p>
+    <w:p>
+      <w:pPr>
+        <w:pStyle w:val="Heading2"/>
+        <w:ind w:left="720"/>
+        <w:jc w:val="both"/>
+        <w:rPr>
+          <w:rFonts w:asciiTheme="minorHAnsi" w:eastAsiaTheme="minorHAnsi" w:hAnsiTheme="minorHAnsi" w:cstheme="minorBidi"/>
+          <w:color w:val="auto"/>
+          <w:sz w:val="22"/>
+          <w:szCs w:val="22"/>
+        </w:rPr>
+      </w:pPr>
+      <w:r>
+        <w:rPr>
+          <w:rFonts w:asciiTheme="minorHAnsi" w:eastAsiaTheme="minorHAnsi" w:hAnsiTheme="minorHAnsi" w:cstheme="minorBidi"/>
+          <w:color w:val="auto"/>
+          <w:sz w:val="22"/>
+          <w:szCs w:val="22"/>
+        </w:rPr>
+        <w:t xml:space="preserve">Example: As mentioned in the above inputs I am expecting </w:t>
+      </w:r>
+      <w:proofErr w:type="spellStart"/>
+      <w:r>
+        <w:rPr>
+          <w:rFonts w:asciiTheme="minorHAnsi" w:eastAsiaTheme="minorHAnsi" w:hAnsiTheme="minorHAnsi" w:cstheme="minorBidi"/>
+          <w:color w:val="auto"/>
+          <w:sz w:val="22"/>
+          <w:szCs w:val="22"/>
+        </w:rPr>
+        <w:t>Rs</w:t>
+      </w:r>
+      <w:proofErr w:type="spellEnd"/>
+      <w:r>
+        <w:rPr>
+          <w:rFonts w:asciiTheme="minorHAnsi" w:eastAsiaTheme="minorHAnsi" w:hAnsiTheme="minorHAnsi" w:cstheme="minorBidi"/>
+          <w:color w:val="auto"/>
+          <w:sz w:val="22"/>
+          <w:szCs w:val="22"/>
+        </w:rPr>
+        <w:t>. 2000 per subscriber as ARPS.</w:t>
+      </w:r>
+    </w:p>
+    <w:p>
+      <w:pPr>
+        <w:pStyle w:val="Heading2"/>
+        <w:ind w:left="720"/>
+        <w:jc w:val="both"/>
+        <w:rPr>
+          <w:rFonts w:asciiTheme="minorHAnsi" w:eastAsiaTheme="minorHAnsi" w:hAnsiTheme="minorHAnsi" w:cstheme="minorBidi"/>
+          <w:color w:val="auto"/>
+          <w:sz w:val="22"/>
+          <w:szCs w:val="22"/>
+        </w:rPr>
+      </w:pPr>
+      <w:r>
+        <w:rPr>
+          <w:rFonts w:asciiTheme="minorHAnsi" w:eastAsiaTheme="minorHAnsi" w:hAnsiTheme="minorHAnsi" w:cstheme="minorBidi"/>
+          <w:color w:val="auto"/>
+          <w:sz w:val="22"/>
+          <w:szCs w:val="22"/>
+        </w:rPr>
+        <w:t xml:space="preserve">Using churn percentage and ARPS you can calculate </w:t>
+      </w:r>
+      <w:r>
+        <w:rPr>
+          <w:rFonts w:asciiTheme="minorHAnsi" w:eastAsiaTheme="minorHAnsi" w:hAnsiTheme="minorHAnsi" w:cstheme="minorBidi"/>
+          <w:b/>
+          <w:color w:val="auto"/>
+          <w:sz w:val="22"/>
+          <w:szCs w:val="22"/>
+        </w:rPr>
+        <w:t xml:space="preserve">Subscriber Lifetime </w:t>
+      </w:r>
+      <w:proofErr w:type="gramStart"/>
+      <w:r>
+        <w:rPr>
+          <w:rFonts w:asciiTheme="minorHAnsi" w:eastAsiaTheme="minorHAnsi" w:hAnsiTheme="minorHAnsi" w:cstheme="minorBidi"/>
+          <w:b/>
+          <w:color w:val="auto"/>
+          <w:sz w:val="22"/>
+          <w:szCs w:val="22"/>
+        </w:rPr>
+        <w:t>Value(</w:t>
+      </w:r>
+      <w:proofErr w:type="gramEnd"/>
+      <w:r>
+        <w:rPr>
+          <w:rFonts w:asciiTheme="minorHAnsi" w:eastAsiaTheme="minorHAnsi" w:hAnsiTheme="minorHAnsi" w:cstheme="minorBidi"/>
+          <w:b/>
+          <w:color w:val="auto"/>
+          <w:sz w:val="22"/>
+          <w:szCs w:val="22"/>
+        </w:rPr>
+        <w:t>SLV)</w:t>
+      </w:r>
+      <w:r>
+        <w:rPr>
+          <w:rFonts w:asciiTheme="minorHAnsi" w:eastAsiaTheme="minorHAnsi" w:hAnsiTheme="minorHAnsi" w:cstheme="minorBidi"/>
+          <w:color w:val="auto"/>
+          <w:sz w:val="22"/>
+          <w:szCs w:val="22"/>
+        </w:rPr>
+        <w:t xml:space="preserve"> as.</w:t>
+      </w:r>
+    </w:p>
+    <w:p>
+      <w:pPr>
+        <w:pStyle w:val="Heading2"/>
+        <w:ind w:left="720"/>
+        <w:jc w:val="both"/>
+        <w:rPr>
+          <w:rFonts w:asciiTheme="minorHAnsi" w:eastAsiaTheme="minorHAnsi" w:hAnsiTheme="minorHAnsi" w:cstheme="minorBidi"/>
+          <w:b/>
+          <w:color w:val="auto"/>
+          <w:sz w:val="22"/>
+          <w:szCs w:val="22"/>
+        </w:rPr>
+      </w:pPr>
+      <w:r>
+        <w:rPr>
+          <w:rFonts w:asciiTheme="minorHAnsi" w:eastAsiaTheme="minorHAnsi" w:hAnsiTheme="minorHAnsi" w:cstheme="minorBidi"/>
+          <w:b/>
+          <w:color w:val="auto"/>
+          <w:sz w:val="22"/>
+          <w:szCs w:val="22"/>
+        </w:rPr>
+        <w:t>SLV= ARPS/Churn Percentage</w:t>
+      </w:r>
+    </w:p>
+    <w:p>
+      <w:pPr>
+        <w:pStyle w:val="Heading2"/>
+        <w:ind w:left="720"/>
+        <w:jc w:val="both"/>
+        <w:rPr>
+          <w:rFonts w:asciiTheme="minorHAnsi" w:eastAsiaTheme="minorHAnsi" w:hAnsiTheme="minorHAnsi" w:cstheme="minorBidi"/>
+          <w:color w:val="auto"/>
+          <w:sz w:val="22"/>
+          <w:szCs w:val="22"/>
+        </w:rPr>
+      </w:pPr>
+      <w:r>
+        <w:rPr>
+          <w:rFonts w:asciiTheme="minorHAnsi" w:eastAsiaTheme="minorHAnsi" w:hAnsiTheme="minorHAnsi" w:cstheme="minorBidi"/>
+          <w:color w:val="auto"/>
+          <w:sz w:val="22"/>
+          <w:szCs w:val="22"/>
+        </w:rPr>
+        <w:t xml:space="preserve">So if your ARPS is 2000 </w:t>
+      </w:r>
+      <w:proofErr w:type="spellStart"/>
+      <w:r>
+        <w:rPr>
+          <w:rFonts w:asciiTheme="minorHAnsi" w:eastAsiaTheme="minorHAnsi" w:hAnsiTheme="minorHAnsi" w:cstheme="minorBidi"/>
+          <w:color w:val="auto"/>
+          <w:sz w:val="22"/>
+          <w:szCs w:val="22"/>
+        </w:rPr>
+        <w:t>Rs</w:t>
+      </w:r>
+      <w:proofErr w:type="spellEnd"/>
+      <w:r>
+        <w:rPr>
+          <w:rFonts w:asciiTheme="minorHAnsi" w:eastAsiaTheme="minorHAnsi" w:hAnsiTheme="minorHAnsi" w:cstheme="minorBidi"/>
+          <w:color w:val="auto"/>
+          <w:sz w:val="22"/>
+          <w:szCs w:val="22"/>
+        </w:rPr>
+        <w:t xml:space="preserve"> and churn percentage is 5% then using the example figures above: SLV= 2000 / 0.05= </w:t>
+      </w:r>
+      <w:r>
+        <w:rPr>
+          <w:rFonts w:asciiTheme="minorHAnsi" w:eastAsiaTheme="minorHAnsi" w:hAnsiTheme="minorHAnsi" w:cstheme="minorBidi"/>
+          <w:color w:val="auto"/>
+          <w:sz w:val="22"/>
+          <w:szCs w:val="22"/>
+        </w:rPr>
+        <w:t>4</w:t>
+      </w:r>
+      <w:r>
+        <w:rPr>
+          <w:rFonts w:asciiTheme="minorHAnsi" w:eastAsiaTheme="minorHAnsi" w:hAnsiTheme="minorHAnsi" w:cstheme="minorBidi"/>
+          <w:color w:val="auto"/>
+          <w:sz w:val="22"/>
+          <w:szCs w:val="22"/>
+        </w:rPr>
+        <w:t xml:space="preserve">0,000 </w:t>
+      </w:r>
+      <w:proofErr w:type="spellStart"/>
+      <w:r>
+        <w:rPr>
+          <w:rFonts w:asciiTheme="minorHAnsi" w:eastAsiaTheme="minorHAnsi" w:hAnsiTheme="minorHAnsi" w:cstheme="minorBidi"/>
+          <w:color w:val="auto"/>
+          <w:sz w:val="22"/>
+          <w:szCs w:val="22"/>
+        </w:rPr>
+        <w:t>Rs</w:t>
+      </w:r>
+      <w:proofErr w:type="spellEnd"/>
+      <w:r>
+        <w:rPr>
+          <w:rFonts w:asciiTheme="minorHAnsi" w:eastAsiaTheme="minorHAnsi" w:hAnsiTheme="minorHAnsi" w:cstheme="minorBidi"/>
+          <w:color w:val="auto"/>
+          <w:sz w:val="22"/>
+          <w:szCs w:val="22"/>
+        </w:rPr>
+        <w:t xml:space="preserve"> is the Subscriber Lifetime Value.</w:t>
+      </w:r>
+    </w:p>
+    <w:p>
+      <w:pPr>
+        <w:ind w:firstLine="720"/>
+        <w:jc w:val="both"/>
+      </w:pPr>
+      <w:r>
+        <w:t xml:space="preserve">And Average </w:t>
+      </w:r>
+      <w:r>
+        <w:t>Subscriber</w:t>
+      </w:r>
+      <w:r>
+        <w:t xml:space="preserve"> </w:t>
+      </w:r>
+      <w:proofErr w:type="gramStart"/>
+      <w:r>
+        <w:t>Lifetime</w:t>
+      </w:r>
+      <w:r>
+        <w:t>(</w:t>
+      </w:r>
+      <w:proofErr w:type="gramEnd"/>
+      <w:r>
+        <w:t>ASL)</w:t>
+      </w:r>
+      <w:r>
+        <w:t xml:space="preserve"> would be</w:t>
+      </w:r>
+    </w:p>
+    <w:p>
+      <w:pPr>
+        <w:ind w:firstLine="720"/>
+        <w:jc w:val="both"/>
+        <w:rPr>
+          <w:b/>
+        </w:rPr>
+      </w:pPr>
+      <w:r>
+        <w:rPr>
+          <w:b/>
+        </w:rPr>
+        <w:t xml:space="preserve"> </w:t>
+      </w:r>
+      <w:r>
+        <w:rPr>
+          <w:b/>
+        </w:rPr>
+        <w:t xml:space="preserve">ASL = </w:t>
+      </w:r>
+      <w:r>
+        <w:rPr>
+          <w:b/>
+        </w:rPr>
+        <w:t>S</w:t>
+      </w:r>
+      <w:r>
+        <w:rPr>
+          <w:b/>
+        </w:rPr>
+        <w:t>LV/ARPS</w:t>
+      </w:r>
+      <w:r>
+        <w:rPr>
+          <w:b/>
+        </w:rPr>
+        <w:t xml:space="preserve"> or also </w:t>
+      </w:r>
+      <w:r>
+        <w:rPr>
+          <w:b/>
+        </w:rPr>
+        <w:t>=</w:t>
+      </w:r>
+      <w:r>
+        <w:rPr>
+          <w:b/>
+        </w:rPr>
+        <w:t>1/Churn %</w:t>
+      </w:r>
+    </w:p>
+    <w:p>
+      <w:pPr>
+        <w:ind w:firstLine="720"/>
+        <w:jc w:val="both"/>
+      </w:pPr>
+      <w:r>
+        <w:t>Using above figures it will come to</w:t>
+      </w:r>
+    </w:p>
+    <w:p>
+      <w:pPr>
+        <w:ind w:firstLine="720"/>
+        <w:jc w:val="both"/>
+      </w:pPr>
+      <w:r>
+        <w:t>ASL =</w:t>
+      </w:r>
+      <w:r>
+        <w:t>4</w:t>
+      </w:r>
+      <w:r>
+        <w:t xml:space="preserve">0,000/2000= </w:t>
+      </w:r>
+      <w:r>
+        <w:t>20 months</w:t>
+      </w:r>
+      <w:r>
+        <w:t xml:space="preserve"> </w:t>
+      </w:r>
+      <w:r>
+        <w:t>(also with alternate formula 1/0.05=20 months)</w:t>
+      </w:r>
+    </w:p>
+    <w:p>
+      <w:pPr>
+        <w:pStyle w:val="Heading2"/>
+        <w:ind w:left="720"/>
+        <w:jc w:val="both"/>
+        <w:rPr>
+          <w:rFonts w:asciiTheme="minorHAnsi" w:eastAsiaTheme="minorHAnsi" w:hAnsiTheme="minorHAnsi" w:cstheme="minorBidi"/>
+          <w:color w:val="auto"/>
+          <w:sz w:val="22"/>
+          <w:szCs w:val="22"/>
+        </w:rPr>
+      </w:pPr>
+      <w:r>
+        <w:rPr>
+          <w:rFonts w:asciiTheme="minorHAnsi" w:eastAsiaTheme="minorHAnsi" w:hAnsiTheme="minorHAnsi" w:cstheme="minorBidi"/>
+          <w:color w:val="auto"/>
+          <w:sz w:val="22"/>
+          <w:szCs w:val="22"/>
+        </w:rPr>
+        <w:t xml:space="preserve">Now </w:t>
+      </w:r>
+      <w:r>
+        <w:rPr>
+          <w:rFonts w:asciiTheme="minorHAnsi" w:eastAsiaTheme="minorHAnsi" w:hAnsiTheme="minorHAnsi" w:cstheme="minorBidi"/>
+          <w:color w:val="auto"/>
+          <w:sz w:val="22"/>
+          <w:szCs w:val="22"/>
+        </w:rPr>
+        <w:t>we</w:t>
+      </w:r>
+      <w:r>
+        <w:rPr>
+          <w:rFonts w:asciiTheme="minorHAnsi" w:eastAsiaTheme="minorHAnsi" w:hAnsiTheme="minorHAnsi" w:cstheme="minorBidi"/>
+          <w:color w:val="auto"/>
+          <w:sz w:val="22"/>
+          <w:szCs w:val="22"/>
+        </w:rPr>
+        <w:t xml:space="preserve"> will calculate </w:t>
+      </w:r>
+      <w:r>
+        <w:rPr>
+          <w:rFonts w:asciiTheme="minorHAnsi" w:eastAsiaTheme="minorHAnsi" w:hAnsiTheme="minorHAnsi" w:cstheme="minorBidi"/>
+          <w:b/>
+          <w:color w:val="auto"/>
+          <w:sz w:val="22"/>
+          <w:szCs w:val="22"/>
+        </w:rPr>
+        <w:t>Monthly Recurring Revenue</w:t>
+      </w:r>
+      <w:r>
+        <w:rPr>
+          <w:rFonts w:asciiTheme="minorHAnsi" w:eastAsiaTheme="minorHAnsi" w:hAnsiTheme="minorHAnsi" w:cstheme="minorBidi"/>
+          <w:b/>
+          <w:color w:val="auto"/>
+          <w:sz w:val="22"/>
+          <w:szCs w:val="22"/>
+        </w:rPr>
+        <w:t xml:space="preserve"> (MRR). </w:t>
+      </w:r>
+      <w:r>
+        <w:rPr>
+          <w:rFonts w:asciiTheme="minorHAnsi" w:eastAsiaTheme="minorHAnsi" w:hAnsiTheme="minorHAnsi" w:cstheme="minorBidi"/>
+          <w:color w:val="auto"/>
+          <w:sz w:val="22"/>
+          <w:szCs w:val="22"/>
+        </w:rPr>
+        <w:t xml:space="preserve">Monthly Recurring Revenue is the amount of money a merchant will make every month. </w:t>
+      </w:r>
+    </w:p>
+    <w:p>
+      <w:pPr>
+        <w:pStyle w:val="Heading2"/>
+        <w:ind w:left="720"/>
+        <w:jc w:val="both"/>
+        <w:rPr>
+          <w:rFonts w:asciiTheme="minorHAnsi" w:eastAsiaTheme="minorHAnsi" w:hAnsiTheme="minorHAnsi" w:cstheme="minorBidi"/>
+          <w:b/>
+          <w:color w:val="auto"/>
+          <w:sz w:val="22"/>
+          <w:szCs w:val="22"/>
+        </w:rPr>
+      </w:pPr>
+      <w:r>
+        <w:rPr>
+          <w:rFonts w:asciiTheme="minorHAnsi" w:eastAsiaTheme="minorHAnsi" w:hAnsiTheme="minorHAnsi" w:cstheme="minorBidi"/>
+          <w:b/>
+          <w:color w:val="auto"/>
+          <w:sz w:val="22"/>
+          <w:szCs w:val="22"/>
+        </w:rPr>
+        <w:t xml:space="preserve">MRR=ARPS*(Subscribers at start of the month + </w:t>
+      </w:r>
+      <w:proofErr w:type="gramStart"/>
+      <w:r>
+        <w:rPr>
+          <w:rFonts w:asciiTheme="minorHAnsi" w:eastAsiaTheme="minorHAnsi" w:hAnsiTheme="minorHAnsi" w:cstheme="minorBidi"/>
+          <w:b/>
+          <w:color w:val="auto"/>
+          <w:sz w:val="22"/>
+          <w:szCs w:val="22"/>
+        </w:rPr>
+        <w:t xml:space="preserve">New </w:t>
+      </w:r>
+      <w:r>
+        <w:rPr>
+          <w:rFonts w:asciiTheme="minorHAnsi" w:eastAsiaTheme="minorHAnsi" w:hAnsiTheme="minorHAnsi" w:cstheme="minorBidi"/>
+          <w:b/>
+          <w:color w:val="auto"/>
+          <w:sz w:val="22"/>
+          <w:szCs w:val="22"/>
+        </w:rPr>
+        <w:t xml:space="preserve"> </w:t>
+      </w:r>
+      <w:r>
+        <w:rPr>
+          <w:rFonts w:asciiTheme="minorHAnsi" w:eastAsiaTheme="minorHAnsi" w:hAnsiTheme="minorHAnsi" w:cstheme="minorBidi"/>
+          <w:b/>
+          <w:color w:val="auto"/>
+          <w:sz w:val="22"/>
+          <w:szCs w:val="22"/>
+        </w:rPr>
+        <w:t>Subscribers</w:t>
+      </w:r>
+      <w:proofErr w:type="gramEnd"/>
+      <w:r>
+        <w:rPr>
+          <w:rFonts w:asciiTheme="minorHAnsi" w:eastAsiaTheme="minorHAnsi" w:hAnsiTheme="minorHAnsi" w:cstheme="minorBidi"/>
+          <w:b/>
+          <w:color w:val="auto"/>
+          <w:sz w:val="22"/>
+          <w:szCs w:val="22"/>
+        </w:rPr>
+        <w:t xml:space="preserve"> joined in that month)</w:t>
+      </w:r>
+      <w:r>
+        <w:rPr>
+          <w:rFonts w:asciiTheme="minorHAnsi" w:eastAsiaTheme="minorHAnsi" w:hAnsiTheme="minorHAnsi" w:cstheme="minorBidi"/>
+          <w:b/>
+          <w:color w:val="auto"/>
+          <w:sz w:val="22"/>
+          <w:szCs w:val="22"/>
+        </w:rPr>
+        <w:tab/>
+      </w:r>
+    </w:p>
+    <w:tbl>
+      <w:tblPr>
+        <w:tblStyle w:val="TableGrid"/>
+        <w:tblW w:w="0" w:type="auto"/>
+        <w:tblLook w:val="04A0" w:firstRow="1" w:lastRow="0" w:firstColumn="1" w:lastColumn="0" w:noHBand="0" w:noVBand="1"/>
+      </w:tblPr>
+      <w:tblGrid>
+        <w:gridCol w:w="924"/>
+        <w:gridCol w:w="554"/>
+        <w:gridCol w:w="705"/>
+        <w:gridCol w:w="705"/>
+        <w:gridCol w:w="706"/>
+        <w:gridCol w:w="706"/>
+        <w:gridCol w:w="706"/>
+        <w:gridCol w:w="706"/>
+        <w:gridCol w:w="706"/>
+        <w:gridCol w:w="706"/>
+        <w:gridCol w:w="706"/>
+        <w:gridCol w:w="706"/>
+        <w:gridCol w:w="706"/>
+      </w:tblGrid>
+      <w:tr>
+        <w:trPr>
+          <w:trHeight w:val="290"/>
+        </w:trPr>
+        <w:tc>
+          <w:tcPr>
+            <w:tcW w:w="2320" w:type="dxa"/>
+            <w:hideMark/>
+          </w:tcPr>
+          <w:p>
+            <w:pPr>
+              <w:jc w:val="both"/>
+              <w:rPr>
+                <w:b/>
+                <w:bCs/>
+              </w:rPr>
+            </w:pPr>
+            <w:r>
+              <w:rPr>
+                <w:b/>
+                <w:bCs/>
+              </w:rPr>
+              <w:t>Attribute</w:t>
+            </w:r>
+          </w:p>
+        </w:tc>
+        <w:tc>
+          <w:tcPr>
+            <w:tcW w:w="840" w:type="dxa"/>
+            <w:hideMark/>
+          </w:tcPr>
+          <w:p>
+            <w:pPr>
+              <w:jc w:val="both"/>
+              <w:rPr>
+                <w:b/>
+                <w:bCs/>
+              </w:rPr>
+            </w:pPr>
+            <w:r>
+              <w:rPr>
+                <w:b/>
+                <w:bCs/>
+              </w:rPr>
+              <w:t>Month1</w:t>
+            </w:r>
+          </w:p>
+        </w:tc>
+        <w:tc>
+          <w:tcPr>
+            <w:tcW w:w="1140" w:type="dxa"/>
+            <w:hideMark/>
+          </w:tcPr>
+          <w:p>
+            <w:pPr>
+              <w:jc w:val="both"/>
+              <w:rPr>
+                <w:b/>
+                <w:bCs/>
+              </w:rPr>
+            </w:pPr>
+            <w:r>
+              <w:rPr>
+                <w:b/>
+                <w:bCs/>
+              </w:rPr>
+              <w:t>Month2</w:t>
+            </w:r>
+          </w:p>
+        </w:tc>
+        <w:tc>
+          <w:tcPr>
+            <w:tcW w:w="1140" w:type="dxa"/>
+            <w:hideMark/>
+          </w:tcPr>
+          <w:p>
+            <w:pPr>
+              <w:jc w:val="both"/>
+              <w:rPr>
+                <w:b/>
+                <w:bCs/>
+              </w:rPr>
+            </w:pPr>
+            <w:r>
+              <w:rPr>
+                <w:b/>
+                <w:bCs/>
+              </w:rPr>
+              <w:t>Month3</w:t>
+            </w:r>
+          </w:p>
+        </w:tc>
+        <w:tc>
+          <w:tcPr>
+            <w:tcW w:w="1140" w:type="dxa"/>
+            <w:hideMark/>
+          </w:tcPr>
+          <w:p>
+            <w:pPr>
+              <w:jc w:val="both"/>
+              <w:rPr>
+                <w:b/>
+                <w:bCs/>
+              </w:rPr>
+            </w:pPr>
+            <w:r>
+              <w:rPr>
+                <w:b/>
+                <w:bCs/>
+              </w:rPr>
+              <w:t>Month4</w:t>
+            </w:r>
+          </w:p>
+        </w:tc>
+        <w:tc>
+          <w:tcPr>
+            <w:tcW w:w="1140" w:type="dxa"/>
+            <w:hideMark/>
+          </w:tcPr>
+          <w:p>
+            <w:pPr>
+              <w:jc w:val="both"/>
+              <w:rPr>
+                <w:b/>
+                <w:bCs/>
+              </w:rPr>
+            </w:pPr>
+            <w:r>
+              <w:rPr>
+                <w:b/>
+                <w:bCs/>
+              </w:rPr>
+              <w:t>Month5</w:t>
+            </w:r>
+          </w:p>
+        </w:tc>
+        <w:tc>
+          <w:tcPr>
+            <w:tcW w:w="1140" w:type="dxa"/>
+            <w:hideMark/>
+          </w:tcPr>
+          <w:p>
+            <w:pPr>
+              <w:jc w:val="both"/>
+              <w:rPr>
+                <w:b/>
+                <w:bCs/>
+              </w:rPr>
+            </w:pPr>
+            <w:r>
+              <w:rPr>
+                <w:b/>
+                <w:bCs/>
+              </w:rPr>
+              <w:t>Month6</w:t>
+            </w:r>
+          </w:p>
+        </w:tc>
+        <w:tc>
+          <w:tcPr>
+            <w:tcW w:w="1140" w:type="dxa"/>
+            <w:hideMark/>
+          </w:tcPr>
+          <w:p>
+            <w:pPr>
+              <w:jc w:val="both"/>
+              <w:rPr>
+                <w:b/>
+                <w:bCs/>
+              </w:rPr>
+            </w:pPr>
+            <w:r>
+              <w:rPr>
+                <w:b/>
+                <w:bCs/>
+              </w:rPr>
+              <w:t>Month7</w:t>
+            </w:r>
+          </w:p>
+        </w:tc>
+        <w:tc>
+          <w:tcPr>
+            <w:tcW w:w="1140" w:type="dxa"/>
+            <w:hideMark/>
+          </w:tcPr>
+          <w:p>
+            <w:pPr>
+              <w:jc w:val="both"/>
+              <w:rPr>
+                <w:b/>
+                <w:bCs/>
+              </w:rPr>
+            </w:pPr>
+            <w:r>
+              <w:rPr>
+                <w:b/>
+                <w:bCs/>
+              </w:rPr>
+              <w:t>Month8</w:t>
+            </w:r>
+          </w:p>
+        </w:tc>
+        <w:tc>
+          <w:tcPr>
+            <w:tcW w:w="1140" w:type="dxa"/>
+            <w:hideMark/>
+          </w:tcPr>
+          <w:p>
+            <w:pPr>
+              <w:jc w:val="both"/>
+              <w:rPr>
+                <w:b/>
+                <w:bCs/>
+              </w:rPr>
+            </w:pPr>
+            <w:r>
+              <w:rPr>
+                <w:b/>
+                <w:bCs/>
+              </w:rPr>
+              <w:t>Month9</w:t>
+            </w:r>
+          </w:p>
+        </w:tc>
+        <w:tc>
+          <w:tcPr>
+            <w:tcW w:w="1140" w:type="dxa"/>
+            <w:hideMark/>
+          </w:tcPr>
+          <w:p>
+            <w:pPr>
+              <w:jc w:val="both"/>
+              <w:rPr>
+                <w:b/>
+                <w:bCs/>
+              </w:rPr>
+            </w:pPr>
+            <w:r>
+              <w:rPr>
+                <w:b/>
+                <w:bCs/>
+              </w:rPr>
+              <w:t>Month10</w:t>
+            </w:r>
+          </w:p>
+        </w:tc>
+        <w:tc>
+          <w:tcPr>
+            <w:tcW w:w="1140" w:type="dxa"/>
+            <w:hideMark/>
+          </w:tcPr>
+          <w:p>
+            <w:pPr>
+              <w:jc w:val="both"/>
+              <w:rPr>
+                <w:b/>
+                <w:bCs/>
+              </w:rPr>
+            </w:pPr>
+            <w:r>
+              <w:rPr>
+                <w:b/>
+                <w:bCs/>
+              </w:rPr>
+              <w:t>Month11</w:t>
+            </w:r>
+          </w:p>
+        </w:tc>
+        <w:tc>
+          <w:tcPr>
+            <w:tcW w:w="1140" w:type="dxa"/>
+            <w:hideMark/>
+          </w:tcPr>
+          <w:p>
+            <w:pPr>
+              <w:jc w:val="both"/>
+              <w:rPr>
+                <w:b/>
+                <w:bCs/>
+              </w:rPr>
+            </w:pPr>
+            <w:r>
+              <w:rPr>
+                <w:b/>
+                <w:bCs/>
+              </w:rPr>
+              <w:t>Month12</w:t>
+            </w:r>
+          </w:p>
+        </w:tc>
+      </w:tr>
+      <w:tr>
+        <w:trPr>
+          <w:trHeight w:val="290"/>
+        </w:trPr>
+        <w:tc>
+          <w:tcPr>
+            <w:tcW w:w="2320" w:type="dxa"/>
+            <w:hideMark/>
+          </w:tcPr>
+          <w:p>
+            <w:pPr>
+              <w:jc w:val="both"/>
+            </w:pPr>
+            <w:r>
+              <w:t> </w:t>
+            </w:r>
+          </w:p>
+        </w:tc>
+        <w:tc>
+          <w:tcPr>
+            <w:tcW w:w="840" w:type="dxa"/>
+            <w:hideMark/>
+          </w:tcPr>
+          <w:p>
+            <w:pPr>
+              <w:jc w:val="both"/>
+            </w:pPr>
+            <w:r>
+              <w:t> </w:t>
+            </w:r>
+          </w:p>
+        </w:tc>
+        <w:tc>
+          <w:tcPr>
+            <w:tcW w:w="1140" w:type="dxa"/>
+            <w:hideMark/>
+          </w:tcPr>
+          <w:p>
+            <w:pPr>
+              <w:jc w:val="both"/>
+            </w:pPr>
+            <w:r>
+              <w:t> </w:t>
+            </w:r>
+          </w:p>
+        </w:tc>
+        <w:tc>
+          <w:tcPr>
+            <w:tcW w:w="1140" w:type="dxa"/>
+            <w:hideMark/>
+          </w:tcPr>
+          <w:p>
+            <w:pPr>
+              <w:jc w:val="both"/>
+            </w:pPr>
+            <w:r>
+              <w:t> </w:t>
+            </w:r>
+          </w:p>
+        </w:tc>
+        <w:tc>
+          <w:tcPr>
+            <w:tcW w:w="1140" w:type="dxa"/>
+            <w:hideMark/>
+          </w:tcPr>
+          <w:p>
+            <w:pPr>
+              <w:jc w:val="both"/>
+            </w:pPr>
+            <w:r>
+              <w:t> </w:t>
+            </w:r>
+          </w:p>
+        </w:tc>
+        <w:tc>
+          <w:tcPr>
+            <w:tcW w:w="1140" w:type="dxa"/>
+            <w:hideMark/>
+          </w:tcPr>
+          <w:p>
+            <w:pPr>
+              <w:jc w:val="both"/>
+            </w:pPr>
+            <w:r>
+              <w:t> </w:t>
+            </w:r>
+          </w:p>
+        </w:tc>
+        <w:tc>
+          <w:tcPr>
+            <w:tcW w:w="1140" w:type="dxa"/>
+            <w:hideMark/>
+          </w:tcPr>
+          <w:p>
+            <w:pPr>
+              <w:jc w:val="both"/>
+            </w:pPr>
+            <w:r>
+              <w:t> </w:t>
+            </w:r>
+          </w:p>
+        </w:tc>
+        <w:tc>
+          <w:tcPr>
+            <w:tcW w:w="1140" w:type="dxa"/>
+            <w:hideMark/>
+          </w:tcPr>
+          <w:p>
+            <w:pPr>
+              <w:jc w:val="both"/>
+            </w:pPr>
+            <w:r>
+              <w:t> </w:t>
+            </w:r>
+          </w:p>
+        </w:tc>
+        <w:tc>
+          <w:tcPr>
+            <w:tcW w:w="1140" w:type="dxa"/>
+            <w:hideMark/>
+          </w:tcPr>
+          <w:p>
+            <w:pPr>
+              <w:jc w:val="both"/>
+            </w:pPr>
+            <w:r>
+              <w:t> </w:t>
+            </w:r>
+          </w:p>
+        </w:tc>
+        <w:tc>
+          <w:tcPr>
+            <w:tcW w:w="1140" w:type="dxa"/>
+            <w:hideMark/>
+          </w:tcPr>
+          <w:p>
+            <w:pPr>
+              <w:jc w:val="both"/>
+            </w:pPr>
+            <w:r>
+              <w:t> </w:t>
+            </w:r>
+          </w:p>
+        </w:tc>
+        <w:tc>
+          <w:tcPr>
+            <w:tcW w:w="1140" w:type="dxa"/>
+            <w:hideMark/>
+          </w:tcPr>
+          <w:p>
+            <w:pPr>
+              <w:jc w:val="both"/>
+            </w:pPr>
+            <w:r>
+              <w:t> </w:t>
+            </w:r>
+          </w:p>
+        </w:tc>
+        <w:tc>
+          <w:tcPr>
+            <w:tcW w:w="1140" w:type="dxa"/>
+            <w:hideMark/>
+          </w:tcPr>
+          <w:p>
+            <w:pPr>
+              <w:jc w:val="both"/>
+            </w:pPr>
+            <w:r>
+              <w:t> </w:t>
+            </w:r>
+          </w:p>
+        </w:tc>
+        <w:tc>
+          <w:tcPr>
+            <w:tcW w:w="1140" w:type="dxa"/>
+            <w:hideMark/>
+          </w:tcPr>
+          <w:p>
+            <w:pPr>
+              <w:jc w:val="both"/>
+            </w:pPr>
+            <w:r>
+              <w:t> </w:t>
+            </w:r>
+          </w:p>
+        </w:tc>
+      </w:tr>
+      <w:tr>
+        <w:trPr>
+          <w:trHeight w:val="520"/>
+        </w:trPr>
+        <w:tc>
+          <w:tcPr>
+            <w:tcW w:w="2320" w:type="dxa"/>
+            <w:hideMark/>
+          </w:tcPr>
+          <w:p>
+            <w:pPr>
+              <w:jc w:val="both"/>
+            </w:pPr>
+            <w:r>
+              <w:t>Average Revenue per Subscri</w:t>
+            </w:r>
+            <w:r>
+              <w:lastRenderedPageBreak/>
+              <w:t>ber(ARPS)</w:t>
+            </w:r>
+          </w:p>
+        </w:tc>
+        <w:tc>
+          <w:tcPr>
+            <w:tcW w:w="840" w:type="dxa"/>
+            <w:hideMark/>
+          </w:tcPr>
+          <w:p>
+            <w:pPr>
+              <w:jc w:val="both"/>
+            </w:pPr>
+            <w:r>
+              <w:lastRenderedPageBreak/>
+              <w:t>2000</w:t>
+            </w:r>
+          </w:p>
+        </w:tc>
+        <w:tc>
+          <w:tcPr>
+            <w:tcW w:w="1140" w:type="dxa"/>
+            <w:hideMark/>
+          </w:tcPr>
+          <w:p>
+            <w:pPr>
+              <w:jc w:val="both"/>
+            </w:pPr>
+            <w:r>
+              <w:t>2000</w:t>
+            </w:r>
+          </w:p>
+        </w:tc>
+        <w:tc>
+          <w:tcPr>
+            <w:tcW w:w="1140" w:type="dxa"/>
+            <w:hideMark/>
+          </w:tcPr>
+          <w:p>
+            <w:pPr>
+              <w:jc w:val="both"/>
+            </w:pPr>
+            <w:r>
+              <w:t>2000</w:t>
+            </w:r>
+          </w:p>
+        </w:tc>
+        <w:tc>
+          <w:tcPr>
+            <w:tcW w:w="1140" w:type="dxa"/>
+            <w:hideMark/>
+          </w:tcPr>
+          <w:p>
+            <w:pPr>
+              <w:jc w:val="both"/>
+            </w:pPr>
+            <w:r>
+              <w:t>2000</w:t>
+            </w:r>
+          </w:p>
+        </w:tc>
+        <w:tc>
+          <w:tcPr>
+            <w:tcW w:w="1140" w:type="dxa"/>
+            <w:hideMark/>
+          </w:tcPr>
+          <w:p>
+            <w:pPr>
+              <w:jc w:val="both"/>
+            </w:pPr>
+            <w:r>
+              <w:t>2000</w:t>
+            </w:r>
+          </w:p>
+        </w:tc>
+        <w:tc>
+          <w:tcPr>
+            <w:tcW w:w="1140" w:type="dxa"/>
+            <w:hideMark/>
+          </w:tcPr>
+          <w:p>
+            <w:pPr>
+              <w:jc w:val="both"/>
+            </w:pPr>
+            <w:r>
+              <w:t>2000</w:t>
+            </w:r>
+          </w:p>
+        </w:tc>
+        <w:tc>
+          <w:tcPr>
+            <w:tcW w:w="1140" w:type="dxa"/>
+            <w:hideMark/>
+          </w:tcPr>
+          <w:p>
+            <w:pPr>
+              <w:jc w:val="both"/>
+            </w:pPr>
+            <w:r>
+              <w:t>2000</w:t>
+            </w:r>
+          </w:p>
+        </w:tc>
+        <w:tc>
+          <w:tcPr>
+            <w:tcW w:w="1140" w:type="dxa"/>
+            <w:hideMark/>
+          </w:tcPr>
+          <w:p>
+            <w:pPr>
+              <w:jc w:val="both"/>
+            </w:pPr>
+            <w:r>
+              <w:t>2000</w:t>
+            </w:r>
+          </w:p>
+        </w:tc>
+        <w:tc>
+          <w:tcPr>
+            <w:tcW w:w="1140" w:type="dxa"/>
+            <w:hideMark/>
+          </w:tcPr>
+          <w:p>
+            <w:pPr>
+              <w:jc w:val="both"/>
+            </w:pPr>
+            <w:r>
+              <w:t>2000</w:t>
+            </w:r>
+          </w:p>
+        </w:tc>
+        <w:tc>
+          <w:tcPr>
+            <w:tcW w:w="1140" w:type="dxa"/>
+            <w:hideMark/>
+          </w:tcPr>
+          <w:p>
+            <w:pPr>
+              <w:jc w:val="both"/>
+            </w:pPr>
+            <w:r>
+              <w:t>2000</w:t>
+            </w:r>
+          </w:p>
+        </w:tc>
+        <w:tc>
+          <w:tcPr>
+            <w:tcW w:w="1140" w:type="dxa"/>
+            <w:hideMark/>
+          </w:tcPr>
+          <w:p>
+            <w:pPr>
+              <w:jc w:val="both"/>
+            </w:pPr>
+            <w:r>
+              <w:t>2000</w:t>
+            </w:r>
+          </w:p>
+        </w:tc>
+        <w:tc>
+          <w:tcPr>
+            <w:tcW w:w="1140" w:type="dxa"/>
+            <w:hideMark/>
+          </w:tcPr>
+          <w:p>
+            <w:pPr>
+              <w:jc w:val="both"/>
+            </w:pPr>
+            <w:r>
+              <w:t>2000</w:t>
+            </w:r>
+          </w:p>
+        </w:tc>
+      </w:tr>
+      <w:tr>
+        <w:trPr>
+          <w:trHeight w:val="290"/>
+        </w:trPr>
+        <w:tc>
+          <w:tcPr>
+            <w:tcW w:w="2320" w:type="dxa"/>
+            <w:hideMark/>
+          </w:tcPr>
+          <w:p>
+            <w:pPr>
+              <w:jc w:val="both"/>
+            </w:pPr>
+            <w:r>
+              <w:lastRenderedPageBreak/>
+              <w:t>Starting subscribers</w:t>
+            </w:r>
+          </w:p>
+        </w:tc>
+        <w:tc>
+          <w:tcPr>
+            <w:tcW w:w="840" w:type="dxa"/>
+            <w:hideMark/>
+          </w:tcPr>
+          <w:p>
+            <w:pPr>
+              <w:jc w:val="both"/>
+            </w:pPr>
+            <w:r>
+              <w:t>0</w:t>
+            </w:r>
+          </w:p>
+        </w:tc>
+        <w:tc>
+          <w:tcPr>
+            <w:tcW w:w="1140" w:type="dxa"/>
+            <w:hideMark/>
+          </w:tcPr>
+          <w:p>
+            <w:pPr>
+              <w:jc w:val="both"/>
+            </w:pPr>
+            <w:r>
+              <w:t>290</w:t>
+            </w:r>
+          </w:p>
+        </w:tc>
+        <w:tc>
+          <w:tcPr>
+            <w:tcW w:w="1140" w:type="dxa"/>
+            <w:hideMark/>
+          </w:tcPr>
+          <w:p>
+            <w:pPr>
+              <w:jc w:val="both"/>
+            </w:pPr>
+            <w:r>
+              <w:t>580</w:t>
+            </w:r>
+          </w:p>
+        </w:tc>
+        <w:tc>
+          <w:tcPr>
+            <w:tcW w:w="1140" w:type="dxa"/>
+            <w:hideMark/>
+          </w:tcPr>
+          <w:p>
+            <w:pPr>
+              <w:jc w:val="both"/>
+            </w:pPr>
+            <w:r>
+              <w:t>755</w:t>
+            </w:r>
+          </w:p>
+        </w:tc>
+        <w:tc>
+          <w:tcPr>
+            <w:tcW w:w="1140" w:type="dxa"/>
+            <w:hideMark/>
+          </w:tcPr>
+          <w:p>
+            <w:pPr>
+              <w:jc w:val="both"/>
+            </w:pPr>
+            <w:r>
+              <w:t>1040</w:t>
+            </w:r>
+          </w:p>
+        </w:tc>
+        <w:tc>
+          <w:tcPr>
+            <w:tcW w:w="1140" w:type="dxa"/>
+            <w:hideMark/>
+          </w:tcPr>
+          <w:p>
+            <w:pPr>
+              <w:jc w:val="both"/>
+            </w:pPr>
+            <w:r>
+              <w:t>1350</w:t>
+            </w:r>
+          </w:p>
+        </w:tc>
+        <w:tc>
+          <w:tcPr>
+            <w:tcW w:w="1140" w:type="dxa"/>
+            <w:hideMark/>
+          </w:tcPr>
+          <w:p>
+            <w:pPr>
+              <w:jc w:val="both"/>
+            </w:pPr>
+            <w:r>
+              <w:t>1520</w:t>
+            </w:r>
+          </w:p>
+        </w:tc>
+        <w:tc>
+          <w:tcPr>
+            <w:tcW w:w="1140" w:type="dxa"/>
+            <w:hideMark/>
+          </w:tcPr>
+          <w:p>
+            <w:pPr>
+              <w:jc w:val="both"/>
+            </w:pPr>
+            <w:r>
+              <w:t>1645</w:t>
+            </w:r>
+          </w:p>
+        </w:tc>
+        <w:tc>
+          <w:tcPr>
+            <w:tcW w:w="1140" w:type="dxa"/>
+            <w:hideMark/>
+          </w:tcPr>
+          <w:p>
+            <w:pPr>
+              <w:jc w:val="both"/>
+            </w:pPr>
+            <w:r>
+              <w:t>1705</w:t>
+            </w:r>
+          </w:p>
+        </w:tc>
+        <w:tc>
+          <w:tcPr>
+            <w:tcW w:w="1140" w:type="dxa"/>
+            <w:hideMark/>
+          </w:tcPr>
+          <w:p>
+            <w:pPr>
+              <w:jc w:val="both"/>
+            </w:pPr>
+            <w:r>
+              <w:t>1775</w:t>
+            </w:r>
+          </w:p>
+        </w:tc>
+        <w:tc>
+          <w:tcPr>
+            <w:tcW w:w="1140" w:type="dxa"/>
+            <w:hideMark/>
+          </w:tcPr>
+          <w:p>
+            <w:pPr>
+              <w:jc w:val="both"/>
+            </w:pPr>
+            <w:r>
+              <w:t>1795</w:t>
+            </w:r>
+          </w:p>
+        </w:tc>
+        <w:tc>
+          <w:tcPr>
+            <w:tcW w:w="1140" w:type="dxa"/>
+            <w:hideMark/>
+          </w:tcPr>
+          <w:p>
+            <w:pPr>
+              <w:jc w:val="both"/>
+            </w:pPr>
+            <w:r>
+              <w:t>1785</w:t>
+            </w:r>
+          </w:p>
+        </w:tc>
+      </w:tr>
+      <w:tr>
+        <w:trPr>
+          <w:trHeight w:val="290"/>
+        </w:trPr>
+        <w:tc>
+          <w:tcPr>
+            <w:tcW w:w="2320" w:type="dxa"/>
+            <w:hideMark/>
+          </w:tcPr>
+          <w:p>
+            <w:pPr>
+              <w:jc w:val="both"/>
+            </w:pPr>
+            <w:r>
+              <w:t>New Subscribers</w:t>
+            </w:r>
+          </w:p>
+        </w:tc>
+        <w:tc>
+          <w:tcPr>
+            <w:tcW w:w="840" w:type="dxa"/>
+            <w:hideMark/>
+          </w:tcPr>
+          <w:p>
+            <w:pPr>
+              <w:jc w:val="both"/>
+            </w:pPr>
+            <w:r>
+              <w:t>300</w:t>
+            </w:r>
+          </w:p>
+        </w:tc>
+        <w:tc>
+          <w:tcPr>
+            <w:tcW w:w="1140" w:type="dxa"/>
+            <w:hideMark/>
+          </w:tcPr>
+          <w:p>
+            <w:pPr>
+              <w:jc w:val="both"/>
+            </w:pPr>
+            <w:r>
+              <w:t>300</w:t>
+            </w:r>
+          </w:p>
+        </w:tc>
+        <w:tc>
+          <w:tcPr>
+            <w:tcW w:w="1140" w:type="dxa"/>
+            <w:hideMark/>
+          </w:tcPr>
+          <w:p>
+            <w:pPr>
+              <w:jc w:val="both"/>
+            </w:pPr>
+            <w:r>
+              <w:t>200</w:t>
+            </w:r>
+          </w:p>
+        </w:tc>
+        <w:tc>
+          <w:tcPr>
+            <w:tcW w:w="1140" w:type="dxa"/>
+            <w:hideMark/>
+          </w:tcPr>
+          <w:p>
+            <w:pPr>
+              <w:jc w:val="both"/>
+            </w:pPr>
+            <w:r>
+              <w:t>300</w:t>
+            </w:r>
+          </w:p>
+        </w:tc>
+        <w:tc>
+          <w:tcPr>
+            <w:tcW w:w="1140" w:type="dxa"/>
+            <w:hideMark/>
+          </w:tcPr>
+          <w:p>
+            <w:pPr>
+              <w:jc w:val="both"/>
+            </w:pPr>
+            <w:r>
+              <w:t>350</w:t>
+            </w:r>
+          </w:p>
+        </w:tc>
+        <w:tc>
+          <w:tcPr>
+            <w:tcW w:w="1140" w:type="dxa"/>
+            <w:hideMark/>
+          </w:tcPr>
+          <w:p>
+            <w:pPr>
+              <w:jc w:val="both"/>
+            </w:pPr>
+            <w:r>
+              <w:t>200</w:t>
+            </w:r>
+          </w:p>
+        </w:tc>
+        <w:tc>
+          <w:tcPr>
+            <w:tcW w:w="1140" w:type="dxa"/>
+            <w:hideMark/>
+          </w:tcPr>
+          <w:p>
+            <w:pPr>
+              <w:jc w:val="both"/>
+            </w:pPr>
+            <w:r>
+              <w:t>150</w:t>
+            </w:r>
+          </w:p>
+        </w:tc>
+        <w:tc>
+          <w:tcPr>
+            <w:tcW w:w="1140" w:type="dxa"/>
+            <w:hideMark/>
+          </w:tcPr>
+          <w:p>
+            <w:pPr>
+              <w:jc w:val="both"/>
+            </w:pPr>
+            <w:r>
+              <w:t>100</w:t>
+            </w:r>
+          </w:p>
+        </w:tc>
+        <w:tc>
+          <w:tcPr>
+            <w:tcW w:w="1140" w:type="dxa"/>
+            <w:hideMark/>
+          </w:tcPr>
+          <w:p>
+            <w:pPr>
+              <w:jc w:val="both"/>
+            </w:pPr>
+            <w:r>
+              <w:t>100</w:t>
+            </w:r>
+          </w:p>
+        </w:tc>
+        <w:tc>
+          <w:tcPr>
+            <w:tcW w:w="1140" w:type="dxa"/>
+            <w:hideMark/>
+          </w:tcPr>
+          <w:p>
+            <w:pPr>
+              <w:jc w:val="both"/>
+            </w:pPr>
+            <w:r>
+              <w:t>50</w:t>
+            </w:r>
+          </w:p>
+        </w:tc>
+        <w:tc>
+          <w:tcPr>
+            <w:tcW w:w="1140" w:type="dxa"/>
+            <w:hideMark/>
+          </w:tcPr>
+          <w:p>
+            <w:pPr>
+              <w:jc w:val="both"/>
+            </w:pPr>
+            <w:r>
+              <w:t>10</w:t>
+            </w:r>
+          </w:p>
+        </w:tc>
+        <w:tc>
+          <w:tcPr>
+            <w:tcW w:w="1140" w:type="dxa"/>
+            <w:hideMark/>
+          </w:tcPr>
+          <w:p>
+            <w:pPr>
+              <w:jc w:val="both"/>
+            </w:pPr>
+            <w:r>
+              <w:t>0</w:t>
+            </w:r>
+          </w:p>
+        </w:tc>
+      </w:tr>
+      <w:tr>
+        <w:trPr>
+          <w:trHeight w:val="290"/>
+        </w:trPr>
+        <w:tc>
+          <w:tcPr>
+            <w:tcW w:w="2320" w:type="dxa"/>
+            <w:hideMark/>
+          </w:tcPr>
+          <w:p>
+            <w:pPr>
+              <w:jc w:val="both"/>
+            </w:pPr>
+            <w:r>
+              <w:t>Cancellations</w:t>
+            </w:r>
+          </w:p>
+        </w:tc>
+        <w:tc>
+          <w:tcPr>
+            <w:tcW w:w="840" w:type="dxa"/>
+            <w:hideMark/>
+          </w:tcPr>
+          <w:p>
+            <w:pPr>
+              <w:jc w:val="both"/>
+            </w:pPr>
+            <w:r>
+              <w:t>10</w:t>
+            </w:r>
+          </w:p>
+        </w:tc>
+        <w:tc>
+          <w:tcPr>
+            <w:tcW w:w="1140" w:type="dxa"/>
+            <w:hideMark/>
+          </w:tcPr>
+          <w:p>
+            <w:pPr>
+              <w:jc w:val="both"/>
+            </w:pPr>
+            <w:r>
+              <w:t>10</w:t>
+            </w:r>
+          </w:p>
+        </w:tc>
+        <w:tc>
+          <w:tcPr>
+            <w:tcW w:w="1140" w:type="dxa"/>
+            <w:hideMark/>
+          </w:tcPr>
+          <w:p>
+            <w:pPr>
+              <w:jc w:val="both"/>
+            </w:pPr>
+            <w:r>
+              <w:t>25</w:t>
+            </w:r>
+          </w:p>
+        </w:tc>
+        <w:tc>
+          <w:tcPr>
+            <w:tcW w:w="1140" w:type="dxa"/>
+            <w:hideMark/>
+          </w:tcPr>
+          <w:p>
+            <w:pPr>
+              <w:jc w:val="both"/>
+            </w:pPr>
+            <w:r>
+              <w:t>15</w:t>
+            </w:r>
+          </w:p>
+        </w:tc>
+        <w:tc>
+          <w:tcPr>
+            <w:tcW w:w="1140" w:type="dxa"/>
+            <w:hideMark/>
+          </w:tcPr>
+          <w:p>
+            <w:pPr>
+              <w:jc w:val="both"/>
+            </w:pPr>
+            <w:r>
+              <w:t>40</w:t>
+            </w:r>
+          </w:p>
+        </w:tc>
+        <w:tc>
+          <w:tcPr>
+            <w:tcW w:w="1140" w:type="dxa"/>
+            <w:hideMark/>
+          </w:tcPr>
+          <w:p>
+            <w:pPr>
+              <w:jc w:val="both"/>
+            </w:pPr>
+            <w:r>
+              <w:t>30</w:t>
+            </w:r>
+          </w:p>
+        </w:tc>
+        <w:tc>
+          <w:tcPr>
+            <w:tcW w:w="1140" w:type="dxa"/>
+            <w:hideMark/>
+          </w:tcPr>
+          <w:p>
+            <w:pPr>
+              <w:jc w:val="both"/>
+            </w:pPr>
+            <w:r>
+              <w:t>25</w:t>
+            </w:r>
+          </w:p>
+        </w:tc>
+        <w:tc>
+          <w:tcPr>
+            <w:tcW w:w="1140" w:type="dxa"/>
+            <w:hideMark/>
+          </w:tcPr>
+          <w:p>
+            <w:pPr>
+              <w:jc w:val="both"/>
+            </w:pPr>
+            <w:r>
+              <w:t>40</w:t>
+            </w:r>
+          </w:p>
+        </w:tc>
+        <w:tc>
+          <w:tcPr>
+            <w:tcW w:w="1140" w:type="dxa"/>
+            <w:hideMark/>
+          </w:tcPr>
+          <w:p>
+            <w:pPr>
+              <w:jc w:val="both"/>
+            </w:pPr>
+            <w:r>
+              <w:t>30</w:t>
+            </w:r>
+          </w:p>
+        </w:tc>
+        <w:tc>
+          <w:tcPr>
+            <w:tcW w:w="1140" w:type="dxa"/>
+            <w:hideMark/>
+          </w:tcPr>
+          <w:p>
+            <w:pPr>
+              <w:jc w:val="both"/>
+            </w:pPr>
+            <w:r>
+              <w:t>30</w:t>
+            </w:r>
+          </w:p>
+        </w:tc>
+        <w:tc>
+          <w:tcPr>
+            <w:tcW w:w="1140" w:type="dxa"/>
+            <w:hideMark/>
+          </w:tcPr>
+          <w:p>
+            <w:pPr>
+              <w:jc w:val="both"/>
+            </w:pPr>
+            <w:r>
+              <w:t>20</w:t>
+            </w:r>
+          </w:p>
+        </w:tc>
+        <w:tc>
+          <w:tcPr>
+            <w:tcW w:w="1140" w:type="dxa"/>
+            <w:hideMark/>
+          </w:tcPr>
+          <w:p>
+            <w:pPr>
+              <w:jc w:val="both"/>
+            </w:pPr>
+            <w:r>
+              <w:t>20</w:t>
+            </w:r>
+          </w:p>
+        </w:tc>
+      </w:tr>
+      <w:tr>
+        <w:trPr>
+          <w:trHeight w:val="290"/>
+        </w:trPr>
+        <w:tc>
+          <w:tcPr>
+            <w:tcW w:w="2320" w:type="dxa"/>
+            <w:hideMark/>
+          </w:tcPr>
+          <w:p>
+            <w:pPr>
+              <w:jc w:val="both"/>
+            </w:pPr>
+            <w:r>
+              <w:t>Net Additions</w:t>
+            </w:r>
+          </w:p>
+        </w:tc>
+        <w:tc>
+          <w:tcPr>
+            <w:tcW w:w="840" w:type="dxa"/>
+            <w:hideMark/>
+          </w:tcPr>
+          <w:p>
+            <w:pPr>
+              <w:jc w:val="both"/>
+            </w:pPr>
+            <w:r>
+              <w:t>290</w:t>
+            </w:r>
+          </w:p>
+        </w:tc>
+        <w:tc>
+          <w:tcPr>
+            <w:tcW w:w="1140" w:type="dxa"/>
+            <w:hideMark/>
+          </w:tcPr>
+          <w:p>
+            <w:pPr>
+              <w:jc w:val="both"/>
+            </w:pPr>
+            <w:r>
+              <w:t>290</w:t>
+            </w:r>
+          </w:p>
+        </w:tc>
+        <w:tc>
+          <w:tcPr>
+            <w:tcW w:w="1140" w:type="dxa"/>
+            <w:hideMark/>
+          </w:tcPr>
+          <w:p>
+            <w:pPr>
+              <w:jc w:val="both"/>
+            </w:pPr>
+            <w:r>
+              <w:t>175</w:t>
+            </w:r>
+          </w:p>
+        </w:tc>
+        <w:tc>
+          <w:tcPr>
+            <w:tcW w:w="1140" w:type="dxa"/>
+            <w:hideMark/>
+          </w:tcPr>
+          <w:p>
+            <w:pPr>
+              <w:jc w:val="both"/>
+            </w:pPr>
+            <w:r>
+              <w:t>285</w:t>
+            </w:r>
+          </w:p>
+        </w:tc>
+        <w:tc>
+          <w:tcPr>
+            <w:tcW w:w="1140" w:type="dxa"/>
+            <w:hideMark/>
+          </w:tcPr>
+          <w:p>
+            <w:pPr>
+              <w:jc w:val="both"/>
+            </w:pPr>
+            <w:r>
+              <w:t>310</w:t>
+            </w:r>
+          </w:p>
+        </w:tc>
+        <w:tc>
+          <w:tcPr>
+            <w:tcW w:w="1140" w:type="dxa"/>
+            <w:hideMark/>
+          </w:tcPr>
+          <w:p>
+            <w:pPr>
+              <w:jc w:val="both"/>
+            </w:pPr>
+            <w:r>
+              <w:t>170</w:t>
+            </w:r>
+          </w:p>
+        </w:tc>
+        <w:tc>
+          <w:tcPr>
+            <w:tcW w:w="1140" w:type="dxa"/>
+            <w:hideMark/>
+          </w:tcPr>
+          <w:p>
+            <w:pPr>
+              <w:jc w:val="both"/>
+            </w:pPr>
+            <w:r>
+              <w:t>125</w:t>
+            </w:r>
+          </w:p>
+        </w:tc>
+        <w:tc>
+          <w:tcPr>
+            <w:tcW w:w="1140" w:type="dxa"/>
+            <w:hideMark/>
+          </w:tcPr>
+          <w:p>
+            <w:pPr>
+              <w:jc w:val="both"/>
+            </w:pPr>
+            <w:r>
+              <w:t>60</w:t>
+            </w:r>
+          </w:p>
+        </w:tc>
+        <w:tc>
+          <w:tcPr>
+            <w:tcW w:w="1140" w:type="dxa"/>
+            <w:hideMark/>
+          </w:tcPr>
+          <w:p>
+            <w:pPr>
+              <w:jc w:val="both"/>
+            </w:pPr>
+            <w:r>
+              <w:t>70</w:t>
+            </w:r>
+          </w:p>
+        </w:tc>
+        <w:tc>
+          <w:tcPr>
+            <w:tcW w:w="1140" w:type="dxa"/>
+            <w:hideMark/>
+          </w:tcPr>
+          <w:p>
+            <w:pPr>
+              <w:jc w:val="both"/>
+            </w:pPr>
+            <w:r>
+              <w:t>20</w:t>
+            </w:r>
+          </w:p>
+        </w:tc>
+        <w:tc>
+          <w:tcPr>
+            <w:tcW w:w="1140" w:type="dxa"/>
+            <w:hideMark/>
+          </w:tcPr>
+          <w:p>
+            <w:pPr>
+              <w:jc w:val="both"/>
+            </w:pPr>
+            <w:r>
+              <w:t>-10</w:t>
+            </w:r>
+          </w:p>
+        </w:tc>
+        <w:tc>
+          <w:tcPr>
+            <w:tcW w:w="1140" w:type="dxa"/>
+            <w:hideMark/>
+          </w:tcPr>
+          <w:p>
+            <w:pPr>
+              <w:jc w:val="both"/>
+            </w:pPr>
+            <w:r>
+              <w:t>-20</w:t>
+            </w:r>
+          </w:p>
+        </w:tc>
+      </w:tr>
+      <w:tr>
+        <w:trPr>
+          <w:trHeight w:val="290"/>
+        </w:trPr>
+        <w:tc>
+          <w:tcPr>
+            <w:tcW w:w="2320" w:type="dxa"/>
+            <w:hideMark/>
+          </w:tcPr>
+          <w:p>
+            <w:pPr>
+              <w:jc w:val="both"/>
+            </w:pPr>
+            <w:r>
+              <w:t>Ending Subscribers</w:t>
+            </w:r>
+          </w:p>
+        </w:tc>
+        <w:tc>
+          <w:tcPr>
+            <w:tcW w:w="840" w:type="dxa"/>
+            <w:hideMark/>
+          </w:tcPr>
+          <w:p>
+            <w:pPr>
+              <w:jc w:val="both"/>
+            </w:pPr>
+            <w:r>
+              <w:t>290</w:t>
+            </w:r>
+          </w:p>
+        </w:tc>
+        <w:tc>
+          <w:tcPr>
+            <w:tcW w:w="1140" w:type="dxa"/>
+            <w:hideMark/>
+          </w:tcPr>
+          <w:p>
+            <w:pPr>
+              <w:jc w:val="both"/>
+            </w:pPr>
+            <w:r>
+              <w:t>580</w:t>
+            </w:r>
+          </w:p>
+        </w:tc>
+        <w:tc>
+          <w:tcPr>
+            <w:tcW w:w="1140" w:type="dxa"/>
+            <w:hideMark/>
+          </w:tcPr>
+          <w:p>
+            <w:pPr>
+              <w:jc w:val="both"/>
+            </w:pPr>
+            <w:r>
+              <w:t>755</w:t>
+            </w:r>
+          </w:p>
+        </w:tc>
+        <w:tc>
+          <w:tcPr>
+            <w:tcW w:w="1140" w:type="dxa"/>
+            <w:hideMark/>
+          </w:tcPr>
+          <w:p>
+            <w:pPr>
+              <w:jc w:val="both"/>
+            </w:pPr>
+            <w:r>
+              <w:t>1040</w:t>
+            </w:r>
+          </w:p>
+        </w:tc>
+        <w:tc>
+          <w:tcPr>
+            <w:tcW w:w="1140" w:type="dxa"/>
+            <w:hideMark/>
+          </w:tcPr>
+          <w:p>
+            <w:pPr>
+              <w:jc w:val="both"/>
+            </w:pPr>
+            <w:r>
+              <w:t>1350</w:t>
+            </w:r>
+          </w:p>
+        </w:tc>
+        <w:tc>
+          <w:tcPr>
+            <w:tcW w:w="1140" w:type="dxa"/>
+            <w:hideMark/>
+          </w:tcPr>
+          <w:p>
+            <w:pPr>
+              <w:jc w:val="both"/>
+            </w:pPr>
+            <w:r>
+              <w:t>1520</w:t>
+            </w:r>
+          </w:p>
+        </w:tc>
+        <w:tc>
+          <w:tcPr>
+            <w:tcW w:w="1140" w:type="dxa"/>
+            <w:hideMark/>
+          </w:tcPr>
+          <w:p>
+            <w:pPr>
+              <w:jc w:val="both"/>
+            </w:pPr>
+            <w:r>
+              <w:t>1645</w:t>
+            </w:r>
+          </w:p>
+        </w:tc>
+        <w:tc>
+          <w:tcPr>
+            <w:tcW w:w="1140" w:type="dxa"/>
+            <w:hideMark/>
+          </w:tcPr>
+          <w:p>
+            <w:pPr>
+              <w:jc w:val="both"/>
+            </w:pPr>
+            <w:r>
+              <w:t>1705</w:t>
+            </w:r>
+          </w:p>
+        </w:tc>
+        <w:tc>
+          <w:tcPr>
+            <w:tcW w:w="1140" w:type="dxa"/>
+            <w:hideMark/>
+          </w:tcPr>
+          <w:p>
+            <w:pPr>
+              <w:jc w:val="both"/>
+            </w:pPr>
+            <w:r>
+              <w:t>1775</w:t>
+            </w:r>
+          </w:p>
+        </w:tc>
+        <w:tc>
+          <w:tcPr>
+            <w:tcW w:w="1140" w:type="dxa"/>
+            <w:hideMark/>
+          </w:tcPr>
+          <w:p>
+            <w:pPr>
+              <w:jc w:val="both"/>
+            </w:pPr>
+            <w:r>
+              <w:t>1795</w:t>
+            </w:r>
+          </w:p>
+        </w:tc>
+        <w:tc>
+          <w:tcPr>
+            <w:tcW w:w="1140" w:type="dxa"/>
+            <w:hideMark/>
+          </w:tcPr>
+          <w:p>
+            <w:pPr>
+              <w:jc w:val="both"/>
+            </w:pPr>
+            <w:r>
+              <w:t>1785</w:t>
+            </w:r>
+          </w:p>
+        </w:tc>
+        <w:tc>
+          <w:tcPr>
+            <w:tcW w:w="1140" w:type="dxa"/>
+            <w:hideMark/>
+          </w:tcPr>
+          <w:p>
+            <w:pPr>
+              <w:jc w:val="both"/>
+            </w:pPr>
+            <w:r>
+              <w:t>1765</w:t>
+            </w:r>
+          </w:p>
+        </w:tc>
+      </w:tr>
+      <w:tr>
+        <w:trPr>
+          <w:trHeight w:val="140"/>
+        </w:trPr>
+        <w:tc>
+          <w:tcPr>
+            <w:tcW w:w="2320" w:type="dxa"/>
+            <w:hideMark/>
+          </w:tcPr>
+          <w:p>
+            <w:pPr>
+              <w:jc w:val="both"/>
+            </w:pPr>
+            <w:r>
+              <w:t> </w:t>
+            </w:r>
+          </w:p>
+        </w:tc>
+        <w:tc>
+          <w:tcPr>
+            <w:tcW w:w="840" w:type="dxa"/>
+            <w:hideMark/>
+          </w:tcPr>
+          <w:p>
+            <w:pPr>
+              <w:jc w:val="both"/>
+            </w:pPr>
+            <w:r>
+              <w:t> </w:t>
+            </w:r>
+          </w:p>
+        </w:tc>
+        <w:tc>
+          <w:tcPr>
+            <w:tcW w:w="1140" w:type="dxa"/>
+            <w:hideMark/>
+          </w:tcPr>
+          <w:p>
+            <w:pPr>
+              <w:jc w:val="both"/>
+            </w:pPr>
+            <w:r>
+              <w:t> </w:t>
+            </w:r>
+          </w:p>
+        </w:tc>
+        <w:tc>
+          <w:tcPr>
+            <w:tcW w:w="1140" w:type="dxa"/>
+            <w:hideMark/>
+          </w:tcPr>
+          <w:p>
+            <w:pPr>
+              <w:jc w:val="both"/>
+            </w:pPr>
+            <w:r>
+              <w:t> </w:t>
+            </w:r>
+          </w:p>
+        </w:tc>
+        <w:tc>
+          <w:tcPr>
+            <w:tcW w:w="1140" w:type="dxa"/>
+            <w:hideMark/>
+          </w:tcPr>
+          <w:p>
+            <w:pPr>
+              <w:jc w:val="both"/>
+            </w:pPr>
+            <w:r>
+              <w:t> </w:t>
+            </w:r>
+          </w:p>
+        </w:tc>
+        <w:tc>
+          <w:tcPr>
+            <w:tcW w:w="1140" w:type="dxa"/>
+            <w:hideMark/>
+          </w:tcPr>
+          <w:p>
+            <w:pPr>
+              <w:jc w:val="both"/>
+            </w:pPr>
+            <w:r>
+              <w:t> </w:t>
+            </w:r>
+          </w:p>
+        </w:tc>
+        <w:tc>
+          <w:tcPr>
+            <w:tcW w:w="1140" w:type="dxa"/>
+            <w:hideMark/>
+          </w:tcPr>
+          <w:p>
+            <w:pPr>
+              <w:jc w:val="both"/>
+            </w:pPr>
+            <w:r>
+              <w:t> </w:t>
+            </w:r>
+          </w:p>
+        </w:tc>
+        <w:tc>
+          <w:tcPr>
+            <w:tcW w:w="1140" w:type="dxa"/>
+            <w:hideMark/>
+          </w:tcPr>
+          <w:p>
+            <w:pPr>
+              <w:jc w:val="both"/>
+            </w:pPr>
+            <w:r>
+              <w:t> </w:t>
+            </w:r>
+          </w:p>
+        </w:tc>
+        <w:tc>
+          <w:tcPr>
+            <w:tcW w:w="1140" w:type="dxa"/>
+            <w:hideMark/>
+          </w:tcPr>
+          <w:p>
+            <w:pPr>
+              <w:jc w:val="both"/>
+            </w:pPr>
+            <w:r>
+              <w:t> </w:t>
+            </w:r>
+          </w:p>
+        </w:tc>
+        <w:tc>
+          <w:tcPr>
+            <w:tcW w:w="1140" w:type="dxa"/>
+            <w:hideMark/>
+          </w:tcPr>
+          <w:p>
+            <w:pPr>
+              <w:jc w:val="both"/>
+            </w:pPr>
+            <w:r>
+              <w:t> </w:t>
+            </w:r>
+          </w:p>
+        </w:tc>
+        <w:tc>
+          <w:tcPr>
+            <w:tcW w:w="1140" w:type="dxa"/>
+            <w:hideMark/>
+          </w:tcPr>
+          <w:p>
+            <w:pPr>
+              <w:jc w:val="both"/>
+            </w:pPr>
+            <w:r>
+              <w:t> </w:t>
+            </w:r>
+          </w:p>
+        </w:tc>
+        <w:tc>
+          <w:tcPr>
+            <w:tcW w:w="1140" w:type="dxa"/>
+            <w:hideMark/>
+          </w:tcPr>
+          <w:p>
+            <w:pPr>
+              <w:jc w:val="both"/>
+            </w:pPr>
+            <w:r>
+              <w:t> </w:t>
+            </w:r>
+          </w:p>
+        </w:tc>
+        <w:tc>
+          <w:tcPr>
+            <w:tcW w:w="1140" w:type="dxa"/>
+            <w:hideMark/>
+          </w:tcPr>
+          <w:p>
+            <w:pPr>
+              <w:jc w:val="both"/>
+            </w:pPr>
+            <w:r>
+              <w:t> </w:t>
+            </w:r>
+          </w:p>
+        </w:tc>
+      </w:tr>
+      <w:tr>
+        <w:trPr>
+          <w:trHeight w:val="290"/>
+        </w:trPr>
+        <w:tc>
+          <w:tcPr>
+            <w:tcW w:w="2320" w:type="dxa"/>
+            <w:hideMark/>
+          </w:tcPr>
+          <w:p>
+            <w:pPr>
+              <w:jc w:val="both"/>
+            </w:pPr>
+            <w:r>
+              <w:t>Churn Rate</w:t>
+            </w:r>
+          </w:p>
+        </w:tc>
+        <w:tc>
+          <w:tcPr>
+            <w:tcW w:w="840" w:type="dxa"/>
+            <w:hideMark/>
+          </w:tcPr>
+          <w:p>
+            <w:pPr>
+              <w:jc w:val="both"/>
+            </w:pPr>
+            <w:r>
+              <w:t>#DIV/0!</w:t>
+            </w:r>
+          </w:p>
+        </w:tc>
+        <w:tc>
+          <w:tcPr>
+            <w:tcW w:w="1140" w:type="dxa"/>
+            <w:hideMark/>
+          </w:tcPr>
+          <w:p>
+            <w:pPr>
+              <w:jc w:val="both"/>
+            </w:pPr>
+            <w:r>
+              <w:t>0.03448276</w:t>
+            </w:r>
+          </w:p>
+        </w:tc>
+        <w:tc>
+          <w:tcPr>
+            <w:tcW w:w="1140" w:type="dxa"/>
+            <w:hideMark/>
+          </w:tcPr>
+          <w:p>
+            <w:pPr>
+              <w:jc w:val="both"/>
+            </w:pPr>
+            <w:r>
+              <w:t>0.04310345</w:t>
+            </w:r>
+          </w:p>
+        </w:tc>
+        <w:tc>
+          <w:tcPr>
+            <w:tcW w:w="1140" w:type="dxa"/>
+            <w:hideMark/>
+          </w:tcPr>
+          <w:p>
+            <w:pPr>
+              <w:jc w:val="both"/>
+            </w:pPr>
+            <w:r>
+              <w:t>0.01986755</w:t>
+            </w:r>
+          </w:p>
+        </w:tc>
+        <w:tc>
+          <w:tcPr>
+            <w:tcW w:w="1140" w:type="dxa"/>
+            <w:hideMark/>
+          </w:tcPr>
+          <w:p>
+            <w:pPr>
+              <w:jc w:val="both"/>
+            </w:pPr>
+            <w:r>
+              <w:t>0.03846154</w:t>
+            </w:r>
+          </w:p>
+        </w:tc>
+        <w:tc>
+          <w:tcPr>
+            <w:tcW w:w="1140" w:type="dxa"/>
+            <w:hideMark/>
+          </w:tcPr>
+          <w:p>
+            <w:pPr>
+              <w:jc w:val="both"/>
+            </w:pPr>
+            <w:r>
+              <w:t>0.02222222</w:t>
+            </w:r>
+          </w:p>
+        </w:tc>
+        <w:tc>
+          <w:tcPr>
+            <w:tcW w:w="1140" w:type="dxa"/>
+            <w:hideMark/>
+          </w:tcPr>
+          <w:p>
+            <w:pPr>
+              <w:jc w:val="both"/>
+            </w:pPr>
+            <w:r>
+              <w:t>0.01644737</w:t>
+            </w:r>
+          </w:p>
+        </w:tc>
+        <w:tc>
+          <w:tcPr>
+            <w:tcW w:w="1140" w:type="dxa"/>
+            <w:hideMark/>
+          </w:tcPr>
+          <w:p>
+            <w:pPr>
+              <w:jc w:val="both"/>
+            </w:pPr>
+            <w:r>
+              <w:t>0.02431611</w:t>
+            </w:r>
+          </w:p>
+        </w:tc>
+        <w:tc>
+          <w:tcPr>
+            <w:tcW w:w="1140" w:type="dxa"/>
+            <w:hideMark/>
+          </w:tcPr>
+          <w:p>
+            <w:pPr>
+              <w:jc w:val="both"/>
+            </w:pPr>
+            <w:r>
+              <w:t>0.01759531</w:t>
+            </w:r>
+          </w:p>
+        </w:tc>
+        <w:tc>
+          <w:tcPr>
+            <w:tcW w:w="1140" w:type="dxa"/>
+            <w:hideMark/>
+          </w:tcPr>
+          <w:p>
+            <w:pPr>
+              <w:jc w:val="both"/>
+            </w:pPr>
+            <w:r>
+              <w:t>0.01690141</w:t>
+            </w:r>
+          </w:p>
+        </w:tc>
+        <w:tc>
+          <w:tcPr>
+            <w:tcW w:w="1140" w:type="dxa"/>
+            <w:hideMark/>
+          </w:tcPr>
+          <w:p>
+            <w:pPr>
+              <w:jc w:val="both"/>
+            </w:pPr>
+            <w:r>
+              <w:t>0.01114206</w:t>
+            </w:r>
+          </w:p>
+        </w:tc>
+        <w:tc>
+          <w:tcPr>
+            <w:tcW w:w="1140" w:type="dxa"/>
+            <w:hideMark/>
+          </w:tcPr>
+          <w:p>
+            <w:pPr>
+              <w:jc w:val="both"/>
+            </w:pPr>
+            <w:r>
+              <w:t>0.01120448</w:t>
+            </w:r>
+          </w:p>
+        </w:tc>
+      </w:tr>
+      <w:tr>
+        <w:trPr>
+          <w:trHeight w:val="520"/>
+        </w:trPr>
+        <w:tc>
+          <w:tcPr>
+            <w:tcW w:w="2320" w:type="dxa"/>
+            <w:hideMark/>
+          </w:tcPr>
+          <w:p>
+            <w:pPr>
+              <w:jc w:val="both"/>
+            </w:pPr>
+            <w:r>
+              <w:t>Average Subscriber Lifetime(ASL)</w:t>
+            </w:r>
+          </w:p>
+        </w:tc>
+        <w:tc>
+          <w:tcPr>
+            <w:tcW w:w="840" w:type="dxa"/>
+            <w:hideMark/>
+          </w:tcPr>
+          <w:p>
+            <w:pPr>
+              <w:jc w:val="both"/>
+            </w:pPr>
+            <w:r>
+              <w:t>#DIV/0!</w:t>
+            </w:r>
+          </w:p>
+        </w:tc>
+        <w:tc>
+          <w:tcPr>
+            <w:tcW w:w="1140" w:type="dxa"/>
+            <w:hideMark/>
+          </w:tcPr>
+          <w:p>
+            <w:pPr>
+              <w:jc w:val="both"/>
+            </w:pPr>
+            <w:r>
+              <w:t>29</w:t>
+            </w:r>
+          </w:p>
+        </w:tc>
+        <w:tc>
+          <w:tcPr>
+            <w:tcW w:w="1140" w:type="dxa"/>
+            <w:hideMark/>
+          </w:tcPr>
+          <w:p>
+            <w:pPr>
+              <w:jc w:val="both"/>
+            </w:pPr>
+            <w:r>
+              <w:t>23.2</w:t>
+            </w:r>
+          </w:p>
+        </w:tc>
+        <w:tc>
+          <w:tcPr>
+            <w:tcW w:w="1140" w:type="dxa"/>
+            <w:hideMark/>
+          </w:tcPr>
+          <w:p>
+            <w:pPr>
+              <w:jc w:val="both"/>
+            </w:pPr>
+            <w:r>
+              <w:t>50.3333333</w:t>
+            </w:r>
+          </w:p>
+        </w:tc>
+        <w:tc>
+          <w:tcPr>
+            <w:tcW w:w="1140" w:type="dxa"/>
+            <w:hideMark/>
+          </w:tcPr>
+          <w:p>
+            <w:pPr>
+              <w:jc w:val="both"/>
+            </w:pPr>
+            <w:r>
+              <w:t>26</w:t>
+            </w:r>
+          </w:p>
+        </w:tc>
+        <w:tc>
+          <w:tcPr>
+            <w:tcW w:w="1140" w:type="dxa"/>
+            <w:hideMark/>
+          </w:tcPr>
+          <w:p>
+            <w:pPr>
+              <w:jc w:val="both"/>
+            </w:pPr>
+            <w:r>
+              <w:t>45</w:t>
+            </w:r>
+          </w:p>
+        </w:tc>
+        <w:tc>
+          <w:tcPr>
+            <w:tcW w:w="1140" w:type="dxa"/>
+            <w:hideMark/>
+          </w:tcPr>
+          <w:p>
+            <w:pPr>
+              <w:jc w:val="both"/>
+            </w:pPr>
+            <w:r>
+              <w:t>60.8</w:t>
+            </w:r>
+          </w:p>
+        </w:tc>
+        <w:tc>
+          <w:tcPr>
+            <w:tcW w:w="1140" w:type="dxa"/>
+            <w:hideMark/>
+          </w:tcPr>
+          <w:p>
+            <w:pPr>
+              <w:jc w:val="both"/>
+            </w:pPr>
+            <w:r>
+              <w:t>41.125</w:t>
+            </w:r>
+          </w:p>
+        </w:tc>
+        <w:tc>
+          <w:tcPr>
+            <w:tcW w:w="1140" w:type="dxa"/>
+            <w:hideMark/>
+          </w:tcPr>
+          <w:p>
+            <w:pPr>
+              <w:jc w:val="both"/>
+            </w:pPr>
+            <w:r>
+              <w:t>56.8333333</w:t>
+            </w:r>
+          </w:p>
+        </w:tc>
+        <w:tc>
+          <w:tcPr>
+            <w:tcW w:w="1140" w:type="dxa"/>
+            <w:hideMark/>
+          </w:tcPr>
+          <w:p>
+            <w:pPr>
+              <w:jc w:val="both"/>
+            </w:pPr>
+            <w:r>
+              <w:t>59.1666667</w:t>
+            </w:r>
+          </w:p>
+        </w:tc>
+        <w:tc>
+          <w:tcPr>
+            <w:tcW w:w="1140" w:type="dxa"/>
+            <w:hideMark/>
+          </w:tcPr>
+          <w:p>
+            <w:pPr>
+              <w:jc w:val="both"/>
+            </w:pPr>
+            <w:r>
+              <w:t>89.75</w:t>
+            </w:r>
+          </w:p>
+        </w:tc>
+        <w:tc>
+          <w:tcPr>
+            <w:tcW w:w="1140" w:type="dxa"/>
+            <w:hideMark/>
+          </w:tcPr>
+          <w:p>
+            <w:pPr>
+              <w:jc w:val="both"/>
+            </w:pPr>
+            <w:r>
+              <w:t>89.25</w:t>
+            </w:r>
+          </w:p>
+        </w:tc>
+      </w:tr>
+      <w:tr>
+        <w:trPr>
+          <w:trHeight w:val="520"/>
+        </w:trPr>
+        <w:tc>
+          <w:tcPr>
+            <w:tcW w:w="2320" w:type="dxa"/>
+            <w:hideMark/>
+          </w:tcPr>
+          <w:p>
+            <w:pPr>
+              <w:jc w:val="both"/>
+            </w:pPr>
+            <w:r>
+              <w:t>Projected Subscriber Lifetime Value(SLV)</w:t>
+            </w:r>
+          </w:p>
+        </w:tc>
+        <w:tc>
+          <w:tcPr>
+            <w:tcW w:w="840" w:type="dxa"/>
+            <w:hideMark/>
+          </w:tcPr>
+          <w:p>
+            <w:pPr>
+              <w:jc w:val="both"/>
+            </w:pPr>
+            <w:r>
+              <w:t>#DIV/0!</w:t>
+            </w:r>
+          </w:p>
+        </w:tc>
+        <w:tc>
+          <w:tcPr>
+            <w:tcW w:w="1140" w:type="dxa"/>
+            <w:hideMark/>
+          </w:tcPr>
+          <w:p>
+            <w:pPr>
+              <w:jc w:val="both"/>
+            </w:pPr>
+            <w:r>
+              <w:t>58000</w:t>
+            </w:r>
+          </w:p>
+        </w:tc>
+        <w:tc>
+          <w:tcPr>
+            <w:tcW w:w="1140" w:type="dxa"/>
+            <w:hideMark/>
+          </w:tcPr>
+          <w:p>
+            <w:pPr>
+              <w:jc w:val="both"/>
+            </w:pPr>
+            <w:r>
+              <w:t>46400</w:t>
+            </w:r>
+          </w:p>
+        </w:tc>
+        <w:tc>
+          <w:tcPr>
+            <w:tcW w:w="1140" w:type="dxa"/>
+            <w:hideMark/>
+          </w:tcPr>
+          <w:p>
+            <w:pPr>
+              <w:jc w:val="both"/>
+            </w:pPr>
+            <w:r>
+              <w:t>100666.667</w:t>
+            </w:r>
+          </w:p>
+        </w:tc>
+        <w:tc>
+          <w:tcPr>
+            <w:tcW w:w="1140" w:type="dxa"/>
+            <w:hideMark/>
+          </w:tcPr>
+          <w:p>
+            <w:pPr>
+              <w:jc w:val="both"/>
+            </w:pPr>
+            <w:r>
+              <w:t>52000</w:t>
+            </w:r>
+          </w:p>
+        </w:tc>
+        <w:tc>
+          <w:tcPr>
+            <w:tcW w:w="1140" w:type="dxa"/>
+            <w:hideMark/>
+          </w:tcPr>
+          <w:p>
+            <w:pPr>
+              <w:jc w:val="both"/>
+            </w:pPr>
+            <w:r>
+              <w:t>90000</w:t>
+            </w:r>
+          </w:p>
+        </w:tc>
+        <w:tc>
+          <w:tcPr>
+            <w:tcW w:w="1140" w:type="dxa"/>
+            <w:hideMark/>
+          </w:tcPr>
+          <w:p>
+            <w:pPr>
+              <w:jc w:val="both"/>
+            </w:pPr>
+            <w:r>
+              <w:t>121600</w:t>
+            </w:r>
+          </w:p>
+        </w:tc>
+        <w:tc>
+          <w:tcPr>
+            <w:tcW w:w="1140" w:type="dxa"/>
+            <w:hideMark/>
+          </w:tcPr>
+          <w:p>
+            <w:pPr>
+              <w:jc w:val="both"/>
+            </w:pPr>
+            <w:r>
+              <w:t>82250</w:t>
+            </w:r>
+          </w:p>
+        </w:tc>
+        <w:tc>
+          <w:tcPr>
+            <w:tcW w:w="1140" w:type="dxa"/>
+            <w:hideMark/>
+          </w:tcPr>
+          <w:p>
+            <w:pPr>
+              <w:jc w:val="both"/>
+            </w:pPr>
+            <w:r>
+              <w:t>113666.667</w:t>
+            </w:r>
+          </w:p>
+        </w:tc>
+        <w:tc>
+          <w:tcPr>
+            <w:tcW w:w="1140" w:type="dxa"/>
+            <w:hideMark/>
+          </w:tcPr>
+          <w:p>
+            <w:pPr>
+              <w:jc w:val="both"/>
+            </w:pPr>
+            <w:r>
+              <w:t>118333.333</w:t>
+            </w:r>
+          </w:p>
+        </w:tc>
+        <w:tc>
+          <w:tcPr>
+            <w:tcW w:w="1140" w:type="dxa"/>
+            <w:hideMark/>
+          </w:tcPr>
+          <w:p>
+            <w:pPr>
+              <w:jc w:val="both"/>
+            </w:pPr>
+            <w:r>
+              <w:t>179500</w:t>
+            </w:r>
+          </w:p>
+        </w:tc>
+        <w:tc>
+          <w:tcPr>
+            <w:tcW w:w="1140" w:type="dxa"/>
+            <w:hideMark/>
+          </w:tcPr>
+          <w:p>
+            <w:pPr>
+              <w:jc w:val="both"/>
+            </w:pPr>
+            <w:r>
+              <w:t>178500</w:t>
+            </w:r>
+          </w:p>
+        </w:tc>
+      </w:tr>
+      <w:tr>
+        <w:trPr>
+          <w:trHeight w:val="520"/>
+        </w:trPr>
+        <w:tc>
+          <w:tcPr>
+            <w:tcW w:w="2320" w:type="dxa"/>
+            <w:hideMark/>
+          </w:tcPr>
+          <w:p>
+            <w:pPr>
+              <w:jc w:val="both"/>
+            </w:pPr>
+            <w:r>
+              <w:t>Total Monthly Recurring Revenue(MRR)</w:t>
+            </w:r>
+          </w:p>
+        </w:tc>
+        <w:tc>
+          <w:tcPr>
+            <w:tcW w:w="840" w:type="dxa"/>
+            <w:hideMark/>
+          </w:tcPr>
+          <w:p>
+            <w:pPr>
+              <w:jc w:val="both"/>
+            </w:pPr>
+            <w:r>
+              <w:t>600000</w:t>
+            </w:r>
+          </w:p>
+        </w:tc>
+        <w:tc>
+          <w:tcPr>
+            <w:tcW w:w="1140" w:type="dxa"/>
+            <w:hideMark/>
+          </w:tcPr>
+          <w:p>
+            <w:pPr>
+              <w:jc w:val="both"/>
+            </w:pPr>
+            <w:r>
+              <w:t>1180000</w:t>
+            </w:r>
+          </w:p>
+        </w:tc>
+        <w:tc>
+          <w:tcPr>
+            <w:tcW w:w="1140" w:type="dxa"/>
+            <w:hideMark/>
+          </w:tcPr>
+          <w:p>
+            <w:pPr>
+              <w:jc w:val="both"/>
+            </w:pPr>
+            <w:r>
+              <w:t>1560000</w:t>
+            </w:r>
+          </w:p>
+        </w:tc>
+        <w:tc>
+          <w:tcPr>
+            <w:tcW w:w="1140" w:type="dxa"/>
+            <w:hideMark/>
+          </w:tcPr>
+          <w:p>
+            <w:pPr>
+              <w:jc w:val="both"/>
+            </w:pPr>
+            <w:r>
+              <w:t>2110000</w:t>
+            </w:r>
+          </w:p>
+        </w:tc>
+        <w:tc>
+          <w:tcPr>
+            <w:tcW w:w="1140" w:type="dxa"/>
+            <w:hideMark/>
+          </w:tcPr>
+          <w:p>
+            <w:pPr>
+              <w:jc w:val="both"/>
+            </w:pPr>
+            <w:r>
+              <w:t>2780000</w:t>
+            </w:r>
+          </w:p>
+        </w:tc>
+        <w:tc>
+          <w:tcPr>
+            <w:tcW w:w="1140" w:type="dxa"/>
+            <w:hideMark/>
+          </w:tcPr>
+          <w:p>
+            <w:pPr>
+              <w:jc w:val="both"/>
+            </w:pPr>
+            <w:r>
+              <w:t>3100000</w:t>
+            </w:r>
+          </w:p>
+        </w:tc>
+        <w:tc>
+          <w:tcPr>
+            <w:tcW w:w="1140" w:type="dxa"/>
+            <w:hideMark/>
+          </w:tcPr>
+          <w:p>
+            <w:pPr>
+              <w:jc w:val="both"/>
+            </w:pPr>
+            <w:r>
+              <w:t>3340000</w:t>
+            </w:r>
+          </w:p>
+        </w:tc>
+        <w:tc>
+          <w:tcPr>
+            <w:tcW w:w="1140" w:type="dxa"/>
+            <w:hideMark/>
+          </w:tcPr>
+          <w:p>
+            <w:pPr>
+              <w:jc w:val="both"/>
+            </w:pPr>
+            <w:r>
+              <w:t>3490000</w:t>
+            </w:r>
+          </w:p>
+        </w:tc>
+        <w:tc>
+          <w:tcPr>
+            <w:tcW w:w="1140" w:type="dxa"/>
+            <w:hideMark/>
+          </w:tcPr>
+          <w:p>
+            <w:pPr>
+              <w:jc w:val="both"/>
+            </w:pPr>
+            <w:r>
+              <w:t>3610000</w:t>
+            </w:r>
+          </w:p>
+        </w:tc>
+        <w:tc>
+          <w:tcPr>
+            <w:tcW w:w="1140" w:type="dxa"/>
+            <w:hideMark/>
+          </w:tcPr>
+          <w:p>
+            <w:pPr>
+              <w:jc w:val="both"/>
+            </w:pPr>
+            <w:r>
+              <w:t>3650000</w:t>
+            </w:r>
+          </w:p>
+        </w:tc>
+        <w:tc>
+          <w:tcPr>
+            <w:tcW w:w="1140" w:type="dxa"/>
+            <w:hideMark/>
+          </w:tcPr>
+          <w:p>
+            <w:pPr>
+              <w:jc w:val="both"/>
+            </w:pPr>
+            <w:r>
+              <w:t>3610000</w:t>
+            </w:r>
+          </w:p>
+        </w:tc>
+        <w:tc>
+          <w:tcPr>
+            <w:tcW w:w="1140" w:type="dxa"/>
+            <w:hideMark/>
+          </w:tcPr>
+          <w:p>
+            <w:pPr>
+              <w:jc w:val="both"/>
+            </w:pPr>
+            <w:r>
+              <w:t>3570000</w:t>
+            </w:r>
+          </w:p>
+        </w:tc>
+      </w:tr>
+    </w:tbl>
+    <w:p>
+      <w:pPr>
+        <w:jc w:val="both"/>
+      </w:pPr>
+      <w:bookmarkStart w:id="0" w:name="_GoBack"/>
+      <w:bookmarkEnd w:id="0"/>
+    </w:p>
+    <w:p>
+      <w:pPr>
+        <w:pStyle w:val="Heading2"/>
+        <w:jc w:val="both"/>
+      </w:pPr>
+      <w:r>
+        <w:t xml:space="preserve">What </w:t>
+      </w:r>
+      <w:r>
+        <w:t>Next:</w:t>
+      </w:r>
+    </w:p>
+    <w:p>
+      <w:pPr>
+        <w:jc w:val="both"/>
+      </w:pPr>
+      <w:r>
+        <w:t>The forecasting exercise give us approximate monthly revenue(amount of total Sale,</w:t>
+      </w:r>
+      <w:r>
+        <w:t xml:space="preserve"> </w:t>
+      </w:r>
+      <w:r>
+        <w:t>after purchasing required goods items as well as after bearing all overhead expenses) based on the changing customer base and average customer spend per month.</w:t>
+      </w:r>
+    </w:p>
+    <w:p>
+      <w:pPr>
+        <w:jc w:val="both"/>
+      </w:pPr>
+      <w:r>
+        <w:t xml:space="preserve">But amount of profit made is dependent on </w:t>
+      </w:r>
+      <w:r>
+        <w:t xml:space="preserve">what products are selected by customers. If a customer adds most high demand items which usually yield less to customer, in the 2000 </w:t>
+      </w:r>
+      <w:proofErr w:type="spellStart"/>
+      <w:r>
+        <w:t>Rs</w:t>
+      </w:r>
+      <w:proofErr w:type="spellEnd"/>
+      <w:r>
+        <w:t xml:space="preserve"> basket then the </w:t>
+      </w:r>
+      <w:r>
+        <w:lastRenderedPageBreak/>
+        <w:t xml:space="preserve">profit from that customer will be minimal whereas if someone adds more upcoming/moderate demand items then the merchant profit will increase.  </w:t>
+      </w:r>
+    </w:p>
+    <w:p>
+      <w:pPr>
+        <w:pStyle w:val="Heading2"/>
+        <w:jc w:val="both"/>
+      </w:pPr>
+      <w:r>
         <w:t xml:space="preserve">Bonus Offering </w:t>
       </w:r>
       <w:r>
@@ -288,11 +3591,7 @@
         <w:t>)</w:t>
       </w:r>
       <w:r>
-        <w:t xml:space="preserve"> as compared to their </w:t>
-      </w:r>
-      <w:r>
-        <w:lastRenderedPageBreak/>
-        <w:t>less popular competitors. So a merchant</w:t>
+        <w:t xml:space="preserve"> as compared to their less popular competitors. So a merchant</w:t>
       </w:r>
       <w:r>
         <w:t>/retailer</w:t>
@@ -695,10 +3994,7 @@
         <w:jc w:val="both"/>
       </w:pPr>
       <w:r>
-        <w:t>But all low demand items do not necessarily yield greater profits, as few of them cannot pick up well in the market, despite of adequate promotional measures.</w:t>
-      </w:r>
-      <w:r>
-        <w:t xml:space="preserve"> </w:t>
+        <w:t xml:space="preserve">But all low demand items do not necessarily yield greater profits, as few of them cannot pick up well in the market, despite of adequate promotional measures. </w:t>
       </w:r>
       <w:r>
         <w:t>How to choose right products which are eligible for increased promotion? And how to decide on how much promotional investment to be made on every item</w:t>
@@ -772,6 +4068,7 @@
         <w:jc w:val="both"/>
       </w:pPr>
       <w:r>
+        <w:lastRenderedPageBreak/>
         <w:t>The revised price of the same item</w:t>
       </w:r>
       <w:r>
@@ -829,7 +4126,6 @@
         <w:jc w:val="both"/>
       </w:pPr>
       <w:r>
-        <w:lastRenderedPageBreak/>
         <w:t xml:space="preserve">For maintaining the corpus to yield additional benefits to subscribers such as offers, loyalty points, basket level discounts, brand loyalty discounts etc. </w:t>
       </w:r>
     </w:p>
@@ -971,19 +4267,21 @@
           <w:szCs w:val="22"/>
           <w:lang w:val="en-IN"/>
         </w:rPr>
-        <w:t xml:space="preserve">Example: Consider ABC has purchased </w:t>
-      </w:r>
-      <w:proofErr w:type="spellStart"/>
-      <w:r>
+        <w:t xml:space="preserve">Example: Consider ABC has purchased tyres at $31,200 and sold it at $52,000 then </w:t>
+      </w:r>
+    </w:p>
+    <w:p>
+      <w:pPr>
+        <w:pStyle w:val="NormalWeb"/>
+        <w:spacing w:before="0" w:beforeAutospacing="0" w:after="0" w:afterAutospacing="0"/>
+        <w:jc w:val="both"/>
         <w:rPr>
           <w:rFonts w:asciiTheme="minorHAnsi" w:eastAsiaTheme="minorHAnsi" w:hAnsiTheme="minorHAnsi" w:cstheme="minorBidi"/>
           <w:sz w:val="22"/>
           <w:szCs w:val="22"/>
           <w:lang w:val="en-IN"/>
         </w:rPr>
-        <w:t>tyres</w:t>
-      </w:r>
-      <w:proofErr w:type="spellEnd"/>
+      </w:pPr>
       <w:r>
         <w:rPr>
           <w:rFonts w:asciiTheme="minorHAnsi" w:eastAsiaTheme="minorHAnsi" w:hAnsiTheme="minorHAnsi" w:cstheme="minorBidi"/>
@@ -991,28 +4289,6 @@
           <w:szCs w:val="22"/>
           <w:lang w:val="en-IN"/>
         </w:rPr>
-        <w:t xml:space="preserve"> at $31,200 and sold it at $52,000 then </w:t>
-      </w:r>
-    </w:p>
-    <w:p>
-      <w:pPr>
-        <w:pStyle w:val="NormalWeb"/>
-        <w:spacing w:before="0" w:beforeAutospacing="0" w:after="0" w:afterAutospacing="0"/>
-        <w:jc w:val="both"/>
-        <w:rPr>
-          <w:rFonts w:asciiTheme="minorHAnsi" w:eastAsiaTheme="minorHAnsi" w:hAnsiTheme="minorHAnsi" w:cstheme="minorBidi"/>
-          <w:sz w:val="22"/>
-          <w:szCs w:val="22"/>
-          <w:lang w:val="en-IN"/>
-        </w:rPr>
-      </w:pPr>
-      <w:r>
-        <w:rPr>
-          <w:rFonts w:asciiTheme="minorHAnsi" w:eastAsiaTheme="minorHAnsi" w:hAnsiTheme="minorHAnsi" w:cstheme="minorBidi"/>
-          <w:sz w:val="22"/>
-          <w:szCs w:val="22"/>
-          <w:lang w:val="en-IN"/>
-        </w:rPr>
         <w:t>Gross Profit: $52,000 - $31,200 = $20,800</w:t>
       </w:r>
     </w:p>
@@ -1168,264 +4444,210 @@
         <w:rPr>
           <w:b/>
         </w:rPr>
-        <w:t xml:space="preserve"> percentage value = (</w:t>
-      </w:r>
-      <w:r>
+        <w:t xml:space="preserve"> percentage value = (Gross profit / Cost of Goods Sold) x 100</w:t>
+      </w:r>
+    </w:p>
+    <w:p>
+      <w:pPr>
+        <w:jc w:val="both"/>
+      </w:pPr>
+      <w:r>
+        <w:t>So in above example</w:t>
+      </w:r>
+    </w:p>
+    <w:p>
+      <w:pPr>
+        <w:jc w:val="both"/>
+      </w:pPr>
+      <w:proofErr w:type="spellStart"/>
+      <w:r>
+        <w:lastRenderedPageBreak/>
+        <w:t>Markup</w:t>
+      </w:r>
+      <w:proofErr w:type="spellEnd"/>
+      <w:r>
+        <w:t xml:space="preserve"> percentage = (20,800/31,200)*100=66.67%</w:t>
+      </w:r>
+    </w:p>
+    <w:p>
+      <w:pPr>
+        <w:jc w:val="both"/>
+      </w:pPr>
+      <w:r>
+        <w:t>To reach the gross profit of $20,800 by selling motorbike tyres bought for $31.20, Joe will multiply his unit cost price by the markup percentage ($31.20 x 1.6667 = $52 ). Each tyre will have a minimum price of $52 each to earn enough money to cover business expenses.</w:t>
+      </w:r>
+    </w:p>
+    <w:p>
+      <w:pPr>
+        <w:jc w:val="both"/>
+        <w:rPr>
+          <w:lang w:val="en-US"/>
+        </w:rPr>
+      </w:pPr>
+      <w:r>
+        <w:rPr>
+          <w:lang w:val="en-US"/>
+        </w:rPr>
+        <w:t xml:space="preserve">The </w:t>
+      </w:r>
+      <w:proofErr w:type="spellStart"/>
+      <w:r>
+        <w:rPr>
+          <w:lang w:val="en-US"/>
+        </w:rPr>
+        <w:t>break even</w:t>
+      </w:r>
+      <w:proofErr w:type="spellEnd"/>
+      <w:r>
+        <w:rPr>
+          <w:lang w:val="en-US"/>
+        </w:rPr>
+        <w:t xml:space="preserve"> calculation identifies the number of sales to be made, (in dollars or units), before all the business expenses are covered and profit begins. (</w:t>
+      </w:r>
+      <w:proofErr w:type="gramStart"/>
+      <w:r>
+        <w:rPr>
+          <w:lang w:val="en-US"/>
+        </w:rPr>
+        <w:t>before</w:t>
+      </w:r>
+      <w:proofErr w:type="gramEnd"/>
+      <w:r>
+        <w:rPr>
+          <w:lang w:val="en-US"/>
+        </w:rPr>
+        <w:t xml:space="preserve"> tax).</w:t>
+      </w:r>
+    </w:p>
+    <w:p>
+      <w:pPr>
+        <w:jc w:val="both"/>
+      </w:pPr>
+      <w:r>
+        <w:rPr>
+          <w:lang w:val="en-US"/>
+        </w:rPr>
+        <w:t>If you know the unit’s sale price and cost price and the business operating expenses you can calculate the number of units you need to sell before you start making a profit.</w:t>
+      </w:r>
+    </w:p>
+    <w:p>
+      <w:pPr>
+        <w:jc w:val="both"/>
+      </w:pPr>
+      <w:r>
+        <w:t>Breakeven analysis is helpful information when preparing and updating your business plan and can be used to set sales targets.</w:t>
+      </w:r>
+    </w:p>
+    <w:p>
+      <w:pPr>
+        <w:jc w:val="both"/>
+      </w:pPr>
+      <w:r>
+        <w:t>The price of goods sold needs to cover the cost of goods plus overhead expenses and allow for profit to be earned</w:t>
+      </w:r>
+      <w:r>
+        <w:t>.</w:t>
+      </w:r>
+    </w:p>
+    <w:p>
+      <w:pPr>
+        <w:jc w:val="both"/>
         <w:rPr>
           <w:b/>
         </w:rPr>
-        <w:t>Gross profit</w:t>
-      </w:r>
+      </w:pPr>
       <w:r>
         <w:rPr>
           <w:b/>
         </w:rPr>
-        <w:t xml:space="preserve"> / Cost of Goods Sold) x 100</w:t>
-      </w:r>
-    </w:p>
-    <w:p>
-      <w:pPr>
-        <w:jc w:val="both"/>
-      </w:pPr>
-      <w:r>
-        <w:t>So in above example</w:t>
-      </w:r>
-    </w:p>
-    <w:p>
-      <w:pPr>
-        <w:jc w:val="both"/>
-      </w:pPr>
-      <w:proofErr w:type="spellStart"/>
-      <w:r>
-        <w:t>Markup</w:t>
-      </w:r>
-      <w:proofErr w:type="spellEnd"/>
-      <w:r>
-        <w:t xml:space="preserve"> percentage = (20,800/31,200)*100=66.67%</w:t>
-      </w:r>
-    </w:p>
-    <w:p>
-      <w:pPr>
-        <w:jc w:val="both"/>
-      </w:pPr>
-      <w:r>
-        <w:t xml:space="preserve">To reach the gross profit of $20,800 by selling motorbike </w:t>
-      </w:r>
-      <w:proofErr w:type="spellStart"/>
-      <w:r>
-        <w:t>tyres</w:t>
-      </w:r>
-      <w:proofErr w:type="spellEnd"/>
-      <w:r>
-        <w:t xml:space="preserve"> bought for $31.20, Joe will multiply his unit cost price by the markup percentage ($31.20 x 1.6667 = $52 ).</w:t>
-      </w:r>
-      <w:r>
-        <w:t xml:space="preserve"> </w:t>
-      </w:r>
-      <w:r>
-        <w:t xml:space="preserve">Each </w:t>
-      </w:r>
-      <w:proofErr w:type="spellStart"/>
-      <w:r>
-        <w:t>tyre</w:t>
-      </w:r>
-      <w:proofErr w:type="spellEnd"/>
-      <w:r>
-        <w:t xml:space="preserve"> will have a minimum price of $52 each to earn enough money to cover business expenses.</w:t>
-      </w:r>
-    </w:p>
-    <w:p>
-      <w:pPr>
-        <w:jc w:val="both"/>
+        <w:t>Breakeven dollar value needed before net profit = Overhead expenses/ (1 – (Cost of Goods Sold / Total Sales))</w:t>
+      </w:r>
+    </w:p>
+    <w:p>
+      <w:pPr>
+        <w:jc w:val="both"/>
+        <w:rPr>
+          <w:b/>
+        </w:rPr>
+      </w:pPr>
+      <w:r>
+        <w:rPr>
+          <w:b/>
+        </w:rPr>
+        <w:t>Breakeven number of units to be sold before net profit = Overhead expenses / (Unit selling price – unit cost to produce)</w:t>
+      </w:r>
+    </w:p>
+    <w:p>
+      <w:pPr>
+        <w:jc w:val="both"/>
+      </w:pPr>
+      <w:r>
+        <w:t>As per above example:</w:t>
+      </w:r>
+    </w:p>
+    <w:p>
+      <w:pPr>
+        <w:jc w:val="both"/>
+      </w:pPr>
+      <w:r>
+        <w:t>Breakeven dollar value = $15,600</w:t>
+      </w:r>
+      <w:proofErr w:type="gramStart"/>
+      <w:r>
+        <w:t>/(</w:t>
+      </w:r>
+      <w:proofErr w:type="gramEnd"/>
+      <w:r>
+        <w:t>1-($31,200/$52,000)=$39,000</w:t>
+      </w:r>
+    </w:p>
+    <w:p>
+      <w:pPr>
+        <w:jc w:val="both"/>
+      </w:pPr>
+      <w:r>
+        <w:t>Breakeven number of units to be sold=$15,600</w:t>
+      </w:r>
+      <w:proofErr w:type="gramStart"/>
+      <w:r>
+        <w:t>/(</w:t>
+      </w:r>
+      <w:proofErr w:type="gramEnd"/>
+      <w:r>
+        <w:t>$52.00-$31.20)= 750</w:t>
+      </w:r>
+    </w:p>
+    <w:p>
+      <w:pPr>
+        <w:jc w:val="both"/>
+      </w:pPr>
+      <w:r>
         <w:rPr>
           <w:lang w:val="en-US"/>
         </w:rPr>
-      </w:pPr>
-      <w:r>
+        <w:t>ABC will need to sell $39,000 worth of stock or 750 units before the business earns any profit (before tax).</w:t>
+      </w:r>
+    </w:p>
+    <w:p>
+      <w:pPr>
+        <w:jc w:val="both"/>
         <w:rPr>
           <w:lang w:val="en-US"/>
         </w:rPr>
-        <w:lastRenderedPageBreak/>
-        <w:t xml:space="preserve">The </w:t>
-      </w:r>
-      <w:proofErr w:type="spellStart"/>
-      <w:r>
+      </w:pPr>
+    </w:p>
+    <w:p>
+      <w:pPr>
+        <w:jc w:val="both"/>
         <w:rPr>
           <w:lang w:val="en-US"/>
         </w:rPr>
-        <w:t>break even</w:t>
-      </w:r>
-      <w:proofErr w:type="spellEnd"/>
+      </w:pPr>
       <w:r>
         <w:rPr>
           <w:lang w:val="en-US"/>
         </w:rPr>
-        <w:t xml:space="preserve"> calculation identifies the number of sales to be made, (in dollars or units), before all the business expenses are covered and profit begins. (</w:t>
-      </w:r>
-      <w:proofErr w:type="gramStart"/>
-      <w:r>
-        <w:rPr>
-          <w:lang w:val="en-US"/>
-        </w:rPr>
-        <w:t>before</w:t>
-      </w:r>
-      <w:proofErr w:type="gramEnd"/>
-      <w:r>
-        <w:rPr>
-          <w:lang w:val="en-US"/>
-        </w:rPr>
-        <w:t xml:space="preserve"> tax).</w:t>
-      </w:r>
-    </w:p>
-    <w:p>
-      <w:pPr>
-        <w:jc w:val="both"/>
-      </w:pPr>
-      <w:r>
-        <w:rPr>
-          <w:lang w:val="en-US"/>
-        </w:rPr>
-        <w:t>If you know the unit’s sale price and cost price and the business operating expenses you can calculate the number of units you need to sell before you start making a profit.</w:t>
-      </w:r>
-    </w:p>
-    <w:p>
-      <w:pPr>
-        <w:jc w:val="both"/>
-      </w:pPr>
-      <w:r>
-        <w:t>Breakeven analysis is helpful information when preparing and updating your business plan and can be used to set sales targets.</w:t>
-      </w:r>
-    </w:p>
-    <w:p>
-      <w:pPr>
-        <w:jc w:val="both"/>
-      </w:pPr>
-      <w:r>
-        <w:t>The price of goods sold needs to cover the cost of goods plus overhead expenses and allow for profit to be earned</w:t>
-      </w:r>
-      <w:r>
-        <w:t>.</w:t>
-      </w:r>
-    </w:p>
-    <w:p>
-      <w:pPr>
-        <w:jc w:val="both"/>
-        <w:rPr>
-          <w:b/>
-        </w:rPr>
-      </w:pPr>
-      <w:r>
-        <w:rPr>
-          <w:b/>
-        </w:rPr>
-        <w:t>Breakeven dollar value needed before net profit = Overhead expenses/ (1 – (Cost of Goods Sold / Total Sales))</w:t>
-      </w:r>
-    </w:p>
-    <w:p>
-      <w:pPr>
-        <w:jc w:val="both"/>
-        <w:rPr>
-          <w:b/>
-        </w:rPr>
-      </w:pPr>
-      <w:r>
-        <w:rPr>
-          <w:b/>
-        </w:rPr>
-        <w:t>Breakeven number of units to be sold before net profit = Overhead expenses / (Unit selling price – unit cost to produce)</w:t>
-      </w:r>
-    </w:p>
-    <w:p>
-      <w:pPr>
-        <w:jc w:val="both"/>
-      </w:pPr>
-      <w:r>
-        <w:t>As per above example:</w:t>
-      </w:r>
-    </w:p>
-    <w:p>
-      <w:pPr>
-        <w:jc w:val="both"/>
-      </w:pPr>
-      <w:r>
-        <w:t>Breakeven dollar value = $15,600</w:t>
-      </w:r>
-      <w:proofErr w:type="gramStart"/>
-      <w:r>
-        <w:t>/(</w:t>
-      </w:r>
-      <w:proofErr w:type="gramEnd"/>
-      <w:r>
-        <w:t>1-($31,200/$52,000)=$39,000</w:t>
-      </w:r>
-    </w:p>
-    <w:p>
-      <w:pPr>
-        <w:jc w:val="both"/>
-      </w:pPr>
-      <w:r>
-        <w:t>Breakeven number of units to be sold=$15,600</w:t>
-      </w:r>
-      <w:proofErr w:type="gramStart"/>
-      <w:r>
-        <w:t>/(</w:t>
-      </w:r>
-      <w:proofErr w:type="gramEnd"/>
-      <w:r>
-        <w:t>$52.00-$31.20)= 750</w:t>
-      </w:r>
-    </w:p>
-    <w:p>
-      <w:pPr>
-        <w:jc w:val="both"/>
-      </w:pPr>
-      <w:r>
-        <w:rPr>
-          <w:lang w:val="en-US"/>
-        </w:rPr>
-        <w:t>ABC</w:t>
-      </w:r>
-      <w:r>
-        <w:rPr>
-          <w:lang w:val="en-US"/>
-        </w:rPr>
-        <w:t xml:space="preserve"> will need to sell $39,000 worth of stock or 750 units before the business earns any profit (before tax).</w:t>
-      </w:r>
-    </w:p>
-    <w:p>
-      <w:pPr>
-        <w:jc w:val="both"/>
-        <w:rPr>
-          <w:lang w:val="en-US"/>
-        </w:rPr>
-      </w:pPr>
-    </w:p>
-    <w:p>
-      <w:pPr>
-        <w:jc w:val="both"/>
-        <w:rPr>
-          <w:lang w:val="en-US"/>
-        </w:rPr>
-      </w:pPr>
-      <w:r>
-        <w:rPr>
-          <w:lang w:val="en-US"/>
-        </w:rPr>
-        <w:t xml:space="preserve">Whenever you alter the sales price (and markup) of your goods and services it is important to understand how this will affect your profit margins and sales targets. To successfully run a </w:t>
-      </w:r>
-      <w:proofErr w:type="gramStart"/>
-      <w:r>
-        <w:rPr>
-          <w:lang w:val="en-US"/>
-        </w:rPr>
-        <w:t>sale</w:t>
-      </w:r>
-      <w:proofErr w:type="gramEnd"/>
-      <w:r>
-        <w:rPr>
-          <w:lang w:val="en-US"/>
-        </w:rPr>
-        <w:t xml:space="preserve"> without making a loss you should know your </w:t>
+        <w:t>Whenever you alter the sales price (and markup) of your goods and services it is important to understand how this will affect your profit margins and sales targets. To successfully run a sale without making a loss you should know your </w:t>
       </w:r>
       <w:r>
         <w:rPr>
@@ -1512,7 +4734,7 @@
           </w:tcPr>
           <w:p>
             <w:pPr>
-              <w:jc w:val="center"/>
+              <w:jc w:val="both"/>
               <w:rPr>
                 <w:sz w:val="24"/>
                 <w:szCs w:val="24"/>
@@ -1537,6 +4759,7 @@
           </w:tcPr>
           <w:p>
             <w:pPr>
+              <w:jc w:val="both"/>
               <w:rPr>
                 <w:b/>
                 <w:bCs/>
@@ -1560,6 +4783,7 @@
           </w:tcPr>
           <w:p>
             <w:pPr>
+              <w:jc w:val="both"/>
               <w:rPr>
                 <w:b/>
                 <w:bCs/>
@@ -1604,6 +4828,7 @@
           </w:tcPr>
           <w:p>
             <w:pPr>
+              <w:jc w:val="both"/>
               <w:rPr>
                 <w:b/>
                 <w:bCs/>
@@ -1621,6 +4846,7 @@
           </w:tcPr>
           <w:p>
             <w:pPr>
+              <w:jc w:val="both"/>
               <w:rPr>
                 <w:b/>
                 <w:bCs/>
@@ -1642,6 +4868,9 @@
             <w:hideMark/>
           </w:tcPr>
           <w:p>
+            <w:pPr>
+              <w:jc w:val="both"/>
+            </w:pPr>
             <w:r>
               <w:rPr>
                 <w:rStyle w:val="Strong"/>
@@ -1657,6 +4886,9 @@
             <w:hideMark/>
           </w:tcPr>
           <w:p>
+            <w:pPr>
+              <w:jc w:val="both"/>
+            </w:pPr>
             <w:r>
               <w:rPr>
                 <w:rStyle w:val="Strong"/>
@@ -1673,6 +4905,7 @@
           </w:tcPr>
           <w:p>
             <w:pPr>
+              <w:jc w:val="both"/>
               <w:rPr>
                 <w:b/>
                 <w:bCs/>
@@ -1695,6 +4928,7 @@
           </w:tcPr>
           <w:p>
             <w:pPr>
+              <w:jc w:val="both"/>
               <w:rPr>
                 <w:b/>
                 <w:bCs/>
@@ -1717,6 +4951,7 @@
           </w:tcPr>
           <w:p>
             <w:pPr>
+              <w:jc w:val="both"/>
               <w:rPr>
                 <w:b/>
                 <w:bCs/>
@@ -1739,6 +4974,7 @@
           </w:tcPr>
           <w:p>
             <w:pPr>
+              <w:jc w:val="both"/>
               <w:rPr>
                 <w:b/>
                 <w:bCs/>
@@ -1766,6 +5002,7 @@
           </w:tcPr>
           <w:p>
             <w:pPr>
+              <w:jc w:val="both"/>
               <w:rPr>
                 <w:b/>
                 <w:bCs/>
@@ -1787,6 +5024,9 @@
             <w:hideMark/>
           </w:tcPr>
           <w:p>
+            <w:pPr>
+              <w:jc w:val="both"/>
+            </w:pPr>
             <w:r>
               <w:t> </w:t>
             </w:r>
@@ -1799,6 +5039,9 @@
             <w:hideMark/>
           </w:tcPr>
           <w:p>
+            <w:pPr>
+              <w:jc w:val="both"/>
+            </w:pPr>
             <w:r>
               <w:t>50.0%</w:t>
             </w:r>
@@ -1811,6 +5054,9 @@
             <w:hideMark/>
           </w:tcPr>
           <w:p>
+            <w:pPr>
+              <w:jc w:val="both"/>
+            </w:pPr>
             <w:r>
               <w:t>33.3%</w:t>
             </w:r>
@@ -1823,6 +5069,9 @@
             <w:hideMark/>
           </w:tcPr>
           <w:p>
+            <w:pPr>
+              <w:jc w:val="both"/>
+            </w:pPr>
             <w:r>
               <w:t>25.0%</w:t>
             </w:r>
@@ -1835,6 +5084,9 @@
             <w:hideMark/>
           </w:tcPr>
           <w:p>
+            <w:pPr>
+              <w:jc w:val="both"/>
+            </w:pPr>
             <w:r>
               <w:t>20.0%</w:t>
             </w:r>
@@ -1847,6 +5099,9 @@
             <w:hideMark/>
           </w:tcPr>
           <w:p>
+            <w:pPr>
+              <w:jc w:val="both"/>
+            </w:pPr>
             <w:r>
               <w:t>16.7%</w:t>
             </w:r>
@@ -1859,6 +5114,9 @@
             <w:hideMark/>
           </w:tcPr>
           <w:p>
+            <w:pPr>
+              <w:jc w:val="both"/>
+            </w:pPr>
             <w:r>
               <w:t>14.3%</w:t>
             </w:r>
@@ -1877,6 +5135,7 @@
           </w:tcPr>
           <w:p>
             <w:pPr>
+              <w:jc w:val="both"/>
               <w:rPr>
                 <w:b/>
                 <w:bCs/>
@@ -1887,6 +5146,7 @@
                 <w:b/>
                 <w:bCs/>
               </w:rPr>
+              <w:lastRenderedPageBreak/>
               <w:t>6%</w:t>
             </w:r>
           </w:p>
@@ -1898,6 +5158,9 @@
             <w:hideMark/>
           </w:tcPr>
           <w:p>
+            <w:pPr>
+              <w:jc w:val="both"/>
+            </w:pPr>
             <w:r>
               <w:t>150.0%</w:t>
             </w:r>
@@ -1910,6 +5173,9 @@
             <w:hideMark/>
           </w:tcPr>
           <w:p>
+            <w:pPr>
+              <w:jc w:val="both"/>
+            </w:pPr>
             <w:r>
               <w:t>66.7%</w:t>
             </w:r>
@@ -1922,6 +5188,9 @@
             <w:hideMark/>
           </w:tcPr>
           <w:p>
+            <w:pPr>
+              <w:jc w:val="both"/>
+            </w:pPr>
             <w:r>
               <w:t>42.9%</w:t>
             </w:r>
@@ -1934,6 +5203,9 @@
             <w:hideMark/>
           </w:tcPr>
           <w:p>
+            <w:pPr>
+              <w:jc w:val="both"/>
+            </w:pPr>
             <w:r>
               <w:t>31.6%</w:t>
             </w:r>
@@ -1946,6 +5218,9 @@
             <w:hideMark/>
           </w:tcPr>
           <w:p>
+            <w:pPr>
+              <w:jc w:val="both"/>
+            </w:pPr>
             <w:r>
               <w:t>25.0%</w:t>
             </w:r>
@@ -1958,6 +5233,9 @@
             <w:hideMark/>
           </w:tcPr>
           <w:p>
+            <w:pPr>
+              <w:jc w:val="both"/>
+            </w:pPr>
             <w:r>
               <w:t>20.7%</w:t>
             </w:r>
@@ -1970,6 +5248,9 @@
             <w:hideMark/>
           </w:tcPr>
           <w:p>
+            <w:pPr>
+              <w:jc w:val="both"/>
+            </w:pPr>
             <w:r>
               <w:t>17.6%</w:t>
             </w:r>
@@ -1988,6 +5269,7 @@
           </w:tcPr>
           <w:p>
             <w:pPr>
+              <w:jc w:val="both"/>
               <w:rPr>
                 <w:b/>
                 <w:bCs/>
@@ -2009,6 +5291,9 @@
             <w:hideMark/>
           </w:tcPr>
           <w:p>
+            <w:pPr>
+              <w:jc w:val="both"/>
+            </w:pPr>
             <w:r>
               <w:t>400.0%</w:t>
             </w:r>
@@ -2021,6 +5306,9 @@
             <w:hideMark/>
           </w:tcPr>
           <w:p>
+            <w:pPr>
+              <w:jc w:val="both"/>
+            </w:pPr>
             <w:r>
               <w:t>114.3%</w:t>
             </w:r>
@@ -2033,6 +5321,9 @@
             <w:hideMark/>
           </w:tcPr>
           <w:p>
+            <w:pPr>
+              <w:jc w:val="both"/>
+            </w:pPr>
             <w:r>
               <w:t>66.7%</w:t>
             </w:r>
@@ -2045,6 +5336,9 @@
             <w:hideMark/>
           </w:tcPr>
           <w:p>
+            <w:pPr>
+              <w:jc w:val="both"/>
+            </w:pPr>
             <w:r>
               <w:t>47.1%</w:t>
             </w:r>
@@ -2057,6 +5351,9 @@
             <w:hideMark/>
           </w:tcPr>
           <w:p>
+            <w:pPr>
+              <w:jc w:val="both"/>
+            </w:pPr>
             <w:r>
               <w:t>36.4%</w:t>
             </w:r>
@@ -2069,6 +5366,9 @@
             <w:hideMark/>
           </w:tcPr>
           <w:p>
+            <w:pPr>
+              <w:jc w:val="both"/>
+            </w:pPr>
             <w:r>
               <w:t>29.6%</w:t>
             </w:r>
@@ -2081,6 +5381,9 @@
             <w:hideMark/>
           </w:tcPr>
           <w:p>
+            <w:pPr>
+              <w:jc w:val="both"/>
+            </w:pPr>
             <w:r>
               <w:t>25.0%</w:t>
             </w:r>
@@ -2099,6 +5402,7 @@
           </w:tcPr>
           <w:p>
             <w:pPr>
+              <w:jc w:val="both"/>
               <w:rPr>
                 <w:b/>
                 <w:bCs/>
@@ -2120,6 +5424,9 @@
             <w:hideMark/>
           </w:tcPr>
           <w:p>
+            <w:pPr>
+              <w:jc w:val="both"/>
+            </w:pPr>
             <w:r>
               <w:t> </w:t>
             </w:r>
@@ -2132,6 +5439,9 @@
             <w:hideMark/>
           </w:tcPr>
           <w:p>
+            <w:pPr>
+              <w:jc w:val="both"/>
+            </w:pPr>
             <w:r>
               <w:t>200.0%</w:t>
             </w:r>
@@ -2144,6 +5454,9 @@
             <w:hideMark/>
           </w:tcPr>
           <w:p>
+            <w:pPr>
+              <w:jc w:val="both"/>
+            </w:pPr>
             <w:r>
               <w:t>100.0%</w:t>
             </w:r>
@@ -2156,6 +5469,9 @@
             <w:hideMark/>
           </w:tcPr>
           <w:p>
+            <w:pPr>
+              <w:jc w:val="both"/>
+            </w:pPr>
             <w:r>
               <w:t>66.7%</w:t>
             </w:r>
@@ -2168,6 +5484,9 @@
             <w:hideMark/>
           </w:tcPr>
           <w:p>
+            <w:pPr>
+              <w:jc w:val="both"/>
+            </w:pPr>
             <w:r>
               <w:t>50.0%</w:t>
             </w:r>
@@ -2180,6 +5499,9 @@
             <w:hideMark/>
           </w:tcPr>
           <w:p>
+            <w:pPr>
+              <w:jc w:val="both"/>
+            </w:pPr>
             <w:r>
               <w:t>40.0%</w:t>
             </w:r>
@@ -2192,6 +5514,9 @@
             <w:hideMark/>
           </w:tcPr>
           <w:p>
+            <w:pPr>
+              <w:jc w:val="both"/>
+            </w:pPr>
             <w:r>
               <w:t>33.3%</w:t>
             </w:r>
@@ -2210,6 +5535,7 @@
           </w:tcPr>
           <w:p>
             <w:pPr>
+              <w:jc w:val="both"/>
               <w:rPr>
                 <w:b/>
                 <w:bCs/>
@@ -2220,7 +5546,6 @@
                 <w:b/>
                 <w:bCs/>
               </w:rPr>
-              <w:lastRenderedPageBreak/>
               <w:t>12%</w:t>
             </w:r>
           </w:p>
@@ -2232,6 +5557,9 @@
             <w:hideMark/>
           </w:tcPr>
           <w:p>
+            <w:pPr>
+              <w:jc w:val="both"/>
+            </w:pPr>
             <w:r>
               <w:t> </w:t>
             </w:r>
@@ -2244,6 +5572,9 @@
             <w:hideMark/>
           </w:tcPr>
           <w:p>
+            <w:pPr>
+              <w:jc w:val="both"/>
+            </w:pPr>
             <w:r>
               <w:t>400.0%</w:t>
             </w:r>
@@ -2256,6 +5587,9 @@
             <w:hideMark/>
           </w:tcPr>
           <w:p>
+            <w:pPr>
+              <w:jc w:val="both"/>
+            </w:pPr>
             <w:r>
               <w:t>150.0%</w:t>
             </w:r>
@@ -2268,6 +5602,9 @@
             <w:hideMark/>
           </w:tcPr>
           <w:p>
+            <w:pPr>
+              <w:jc w:val="both"/>
+            </w:pPr>
             <w:r>
               <w:t>92.3%</w:t>
             </w:r>
@@ -2280,6 +5617,9 @@
             <w:hideMark/>
           </w:tcPr>
           <w:p>
+            <w:pPr>
+              <w:jc w:val="both"/>
+            </w:pPr>
             <w:r>
               <w:t>66.7%</w:t>
             </w:r>
@@ -2292,6 +5632,9 @@
             <w:hideMark/>
           </w:tcPr>
           <w:p>
+            <w:pPr>
+              <w:jc w:val="both"/>
+            </w:pPr>
             <w:r>
               <w:t>52.2%</w:t>
             </w:r>
@@ -2304,6 +5647,9 @@
             <w:hideMark/>
           </w:tcPr>
           <w:p>
+            <w:pPr>
+              <w:jc w:val="both"/>
+            </w:pPr>
             <w:r>
               <w:t>42.9%</w:t>
             </w:r>
@@ -2322,6 +5668,7 @@
           </w:tcPr>
           <w:p>
             <w:pPr>
+              <w:jc w:val="both"/>
               <w:rPr>
                 <w:b/>
                 <w:bCs/>
@@ -2343,6 +5690,9 @@
             <w:hideMark/>
           </w:tcPr>
           <w:p>
+            <w:pPr>
+              <w:jc w:val="both"/>
+            </w:pPr>
             <w:r>
               <w:t> </w:t>
             </w:r>
@@ -2355,6 +5705,9 @@
             <w:hideMark/>
           </w:tcPr>
           <w:p>
+            <w:pPr>
+              <w:jc w:val="both"/>
+            </w:pPr>
             <w:r>
               <w:t> </w:t>
             </w:r>
@@ -2367,6 +5720,9 @@
             <w:hideMark/>
           </w:tcPr>
           <w:p>
+            <w:pPr>
+              <w:jc w:val="both"/>
+            </w:pPr>
             <w:r>
               <w:t>300.0%</w:t>
             </w:r>
@@ -2379,6 +5735,9 @@
             <w:hideMark/>
           </w:tcPr>
           <w:p>
+            <w:pPr>
+              <w:jc w:val="both"/>
+            </w:pPr>
             <w:r>
               <w:t>150.0%</w:t>
             </w:r>
@@ -2391,6 +5750,9 @@
             <w:hideMark/>
           </w:tcPr>
           <w:p>
+            <w:pPr>
+              <w:jc w:val="both"/>
+            </w:pPr>
             <w:r>
               <w:t>100.0%</w:t>
             </w:r>
@@ -2403,6 +5765,9 @@
             <w:hideMark/>
           </w:tcPr>
           <w:p>
+            <w:pPr>
+              <w:jc w:val="both"/>
+            </w:pPr>
             <w:r>
               <w:t>75.0%</w:t>
             </w:r>
@@ -2415,6 +5780,9 @@
             <w:hideMark/>
           </w:tcPr>
           <w:p>
+            <w:pPr>
+              <w:jc w:val="both"/>
+            </w:pPr>
             <w:r>
               <w:t>60.0%</w:t>
             </w:r>
@@ -2544,8 +5912,6 @@
         <w:ind w:left="360"/>
         <w:jc w:val="both"/>
       </w:pPr>
-      <w:bookmarkStart w:id="0" w:name="_GoBack"/>
-      <w:bookmarkEnd w:id="0"/>
       <w:r>
         <w:t>If a merchant has purchase</w:t>
       </w:r>
@@ -3003,6 +6369,7 @@
         <w:jc w:val="both"/>
       </w:pPr>
       <w:r>
+        <w:lastRenderedPageBreak/>
         <w:t xml:space="preserve">Thus </w:t>
       </w:r>
       <w:r>
@@ -3953,7 +7320,11 @@
         <w:t>.</w:t>
       </w:r>
       <w:r>
-        <w:t>), his sale exceeded much beyond his target volume and he was able to sale 60,000 units in that month. Since he needs additional inventory for this item he would procure it.</w:t>
+        <w:t xml:space="preserve">), his sale exceeded much beyond his target volume </w:t>
+      </w:r>
+      <w:r>
+        <w:lastRenderedPageBreak/>
+        <w:t>and he was able to sale 60,000 units in that month. Since he needs additional inventory for this item he would procure it.</w:t>
       </w:r>
       <w:r>
         <w:t xml:space="preserve"> </w:t>
@@ -4058,7 +7429,6 @@
         <w:jc w:val="both"/>
       </w:pPr>
       <w:r>
-        <w:lastRenderedPageBreak/>
         <w:t xml:space="preserve">This example shows how a merchant exceeds targets in some product because he under-estimates </w:t>
       </w:r>
     </w:p>
@@ -4647,16 +8017,16 @@
     </w:lvl>
   </w:abstractNum>
   <w:abstractNum w:abstractNumId="2" w15:restartNumberingAfterBreak="0">
-    <w:nsid w:val="17CE7EAB"/>
+    <w:nsid w:val="0D2C0455"/>
     <w:multiLevelType w:val="hybridMultilevel"/>
-    <w:tmpl w:val="6AAA9C72"/>
+    <w:tmpl w:val="6F2A118A"/>
     <w:lvl w:ilvl="0" w:tplc="4009000F">
       <w:start w:val="1"/>
       <w:numFmt w:val="decimal"/>
       <w:lvlText w:val="%1."/>
       <w:lvlJc w:val="left"/>
       <w:pPr>
-        <w:ind w:left="360" w:hanging="360"/>
+        <w:ind w:left="720" w:hanging="360"/>
       </w:pPr>
       <w:rPr>
         <w:rFonts w:hint="default"/>
@@ -4668,7 +8038,7 @@
       <w:lvlText w:val="%2."/>
       <w:lvlJc w:val="left"/>
       <w:pPr>
-        <w:ind w:left="1080" w:hanging="360"/>
+        <w:ind w:left="1440" w:hanging="360"/>
       </w:pPr>
     </w:lvl>
     <w:lvl w:ilvl="2" w:tplc="4009001B" w:tentative="1">
@@ -4677,7 +8047,7 @@
       <w:lvlText w:val="%3."/>
       <w:lvlJc w:val="right"/>
       <w:pPr>
-        <w:ind w:left="1800" w:hanging="180"/>
+        <w:ind w:left="2160" w:hanging="180"/>
       </w:pPr>
     </w:lvl>
     <w:lvl w:ilvl="3" w:tplc="4009000F" w:tentative="1">
@@ -4686,7 +8056,7 @@
       <w:lvlText w:val="%4."/>
       <w:lvlJc w:val="left"/>
       <w:pPr>
-        <w:ind w:left="2520" w:hanging="360"/>
+        <w:ind w:left="2880" w:hanging="360"/>
       </w:pPr>
     </w:lvl>
     <w:lvl w:ilvl="4" w:tplc="40090019" w:tentative="1">
@@ -4695,7 +8065,7 @@
       <w:lvlText w:val="%5."/>
       <w:lvlJc w:val="left"/>
       <w:pPr>
-        <w:ind w:left="3240" w:hanging="360"/>
+        <w:ind w:left="3600" w:hanging="360"/>
       </w:pPr>
     </w:lvl>
     <w:lvl w:ilvl="5" w:tplc="4009001B" w:tentative="1">
@@ -4704,7 +8074,7 @@
       <w:lvlText w:val="%6."/>
       <w:lvlJc w:val="right"/>
       <w:pPr>
-        <w:ind w:left="3960" w:hanging="180"/>
+        <w:ind w:left="4320" w:hanging="180"/>
       </w:pPr>
     </w:lvl>
     <w:lvl w:ilvl="6" w:tplc="4009000F" w:tentative="1">
@@ -4713,7 +8083,7 @@
       <w:lvlText w:val="%7."/>
       <w:lvlJc w:val="left"/>
       <w:pPr>
-        <w:ind w:left="4680" w:hanging="360"/>
+        <w:ind w:left="5040" w:hanging="360"/>
       </w:pPr>
     </w:lvl>
     <w:lvl w:ilvl="7" w:tplc="40090019" w:tentative="1">
@@ -4722,7 +8092,7 @@
       <w:lvlText w:val="%8."/>
       <w:lvlJc w:val="left"/>
       <w:pPr>
-        <w:ind w:left="5400" w:hanging="360"/>
+        <w:ind w:left="5760" w:hanging="360"/>
       </w:pPr>
     </w:lvl>
     <w:lvl w:ilvl="8" w:tplc="4009001B" w:tentative="1">
@@ -4731,21 +8101,21 @@
       <w:lvlText w:val="%9."/>
       <w:lvlJc w:val="right"/>
       <w:pPr>
-        <w:ind w:left="6120" w:hanging="180"/>
+        <w:ind w:left="6480" w:hanging="180"/>
       </w:pPr>
     </w:lvl>
   </w:abstractNum>
   <w:abstractNum w:abstractNumId="3" w15:restartNumberingAfterBreak="0">
-    <w:nsid w:val="3A0C2507"/>
+    <w:nsid w:val="17CE7EAB"/>
     <w:multiLevelType w:val="hybridMultilevel"/>
-    <w:tmpl w:val="CF3E30FA"/>
+    <w:tmpl w:val="6AAA9C72"/>
     <w:lvl w:ilvl="0" w:tplc="4009000F">
       <w:start w:val="1"/>
       <w:numFmt w:val="decimal"/>
       <w:lvlText w:val="%1."/>
       <w:lvlJc w:val="left"/>
       <w:pPr>
-        <w:ind w:left="720" w:hanging="360"/>
+        <w:ind w:left="360" w:hanging="360"/>
       </w:pPr>
       <w:rPr>
         <w:rFonts w:hint="default"/>
@@ -4757,7 +8127,7 @@
       <w:lvlText w:val="%2."/>
       <w:lvlJc w:val="left"/>
       <w:pPr>
-        <w:ind w:left="1440" w:hanging="360"/>
+        <w:ind w:left="1080" w:hanging="360"/>
       </w:pPr>
     </w:lvl>
     <w:lvl w:ilvl="2" w:tplc="4009001B" w:tentative="1">
@@ -4766,7 +8136,7 @@
       <w:lvlText w:val="%3."/>
       <w:lvlJc w:val="right"/>
       <w:pPr>
-        <w:ind w:left="2160" w:hanging="180"/>
+        <w:ind w:left="1800" w:hanging="180"/>
       </w:pPr>
     </w:lvl>
     <w:lvl w:ilvl="3" w:tplc="4009000F" w:tentative="1">
@@ -4775,7 +8145,7 @@
       <w:lvlText w:val="%4."/>
       <w:lvlJc w:val="left"/>
       <w:pPr>
-        <w:ind w:left="2880" w:hanging="360"/>
+        <w:ind w:left="2520" w:hanging="360"/>
       </w:pPr>
     </w:lvl>
     <w:lvl w:ilvl="4" w:tplc="40090019" w:tentative="1">
@@ -4784,7 +8154,7 @@
       <w:lvlText w:val="%5."/>
       <w:lvlJc w:val="left"/>
       <w:pPr>
-        <w:ind w:left="3600" w:hanging="360"/>
+        <w:ind w:left="3240" w:hanging="360"/>
       </w:pPr>
     </w:lvl>
     <w:lvl w:ilvl="5" w:tplc="4009001B" w:tentative="1">
@@ -4793,7 +8163,7 @@
       <w:lvlText w:val="%6."/>
       <w:lvlJc w:val="right"/>
       <w:pPr>
-        <w:ind w:left="4320" w:hanging="180"/>
+        <w:ind w:left="3960" w:hanging="180"/>
       </w:pPr>
     </w:lvl>
     <w:lvl w:ilvl="6" w:tplc="4009000F" w:tentative="1">
@@ -4802,7 +8172,7 @@
       <w:lvlText w:val="%7."/>
       <w:lvlJc w:val="left"/>
       <w:pPr>
-        <w:ind w:left="5040" w:hanging="360"/>
+        <w:ind w:left="4680" w:hanging="360"/>
       </w:pPr>
     </w:lvl>
     <w:lvl w:ilvl="7" w:tplc="40090019" w:tentative="1">
@@ -4811,7 +8181,7 @@
       <w:lvlText w:val="%8."/>
       <w:lvlJc w:val="left"/>
       <w:pPr>
-        <w:ind w:left="5760" w:hanging="360"/>
+        <w:ind w:left="5400" w:hanging="360"/>
       </w:pPr>
     </w:lvl>
     <w:lvl w:ilvl="8" w:tplc="4009001B" w:tentative="1">
@@ -4820,11 +8190,100 @@
       <w:lvlText w:val="%9."/>
       <w:lvlJc w:val="right"/>
       <w:pPr>
-        <w:ind w:left="6480" w:hanging="180"/>
+        <w:ind w:left="6120" w:hanging="180"/>
       </w:pPr>
     </w:lvl>
   </w:abstractNum>
   <w:abstractNum w:abstractNumId="4" w15:restartNumberingAfterBreak="0">
+    <w:nsid w:val="3A0C2507"/>
+    <w:multiLevelType w:val="hybridMultilevel"/>
+    <w:tmpl w:val="CF3E30FA"/>
+    <w:lvl w:ilvl="0" w:tplc="4009000F">
+      <w:start w:val="1"/>
+      <w:numFmt w:val="decimal"/>
+      <w:lvlText w:val="%1."/>
+      <w:lvlJc w:val="left"/>
+      <w:pPr>
+        <w:ind w:left="720" w:hanging="360"/>
+      </w:pPr>
+      <w:rPr>
+        <w:rFonts w:hint="default"/>
+      </w:rPr>
+    </w:lvl>
+    <w:lvl w:ilvl="1" w:tplc="40090019" w:tentative="1">
+      <w:start w:val="1"/>
+      <w:numFmt w:val="lowerLetter"/>
+      <w:lvlText w:val="%2."/>
+      <w:lvlJc w:val="left"/>
+      <w:pPr>
+        <w:ind w:left="1440" w:hanging="360"/>
+      </w:pPr>
+    </w:lvl>
+    <w:lvl w:ilvl="2" w:tplc="4009001B" w:tentative="1">
+      <w:start w:val="1"/>
+      <w:numFmt w:val="lowerRoman"/>
+      <w:lvlText w:val="%3."/>
+      <w:lvlJc w:val="right"/>
+      <w:pPr>
+        <w:ind w:left="2160" w:hanging="180"/>
+      </w:pPr>
+    </w:lvl>
+    <w:lvl w:ilvl="3" w:tplc="4009000F" w:tentative="1">
+      <w:start w:val="1"/>
+      <w:numFmt w:val="decimal"/>
+      <w:lvlText w:val="%4."/>
+      <w:lvlJc w:val="left"/>
+      <w:pPr>
+        <w:ind w:left="2880" w:hanging="360"/>
+      </w:pPr>
+    </w:lvl>
+    <w:lvl w:ilvl="4" w:tplc="40090019" w:tentative="1">
+      <w:start w:val="1"/>
+      <w:numFmt w:val="lowerLetter"/>
+      <w:lvlText w:val="%5."/>
+      <w:lvlJc w:val="left"/>
+      <w:pPr>
+        <w:ind w:left="3600" w:hanging="360"/>
+      </w:pPr>
+    </w:lvl>
+    <w:lvl w:ilvl="5" w:tplc="4009001B" w:tentative="1">
+      <w:start w:val="1"/>
+      <w:numFmt w:val="lowerRoman"/>
+      <w:lvlText w:val="%6."/>
+      <w:lvlJc w:val="right"/>
+      <w:pPr>
+        <w:ind w:left="4320" w:hanging="180"/>
+      </w:pPr>
+    </w:lvl>
+    <w:lvl w:ilvl="6" w:tplc="4009000F" w:tentative="1">
+      <w:start w:val="1"/>
+      <w:numFmt w:val="decimal"/>
+      <w:lvlText w:val="%7."/>
+      <w:lvlJc w:val="left"/>
+      <w:pPr>
+        <w:ind w:left="5040" w:hanging="360"/>
+      </w:pPr>
+    </w:lvl>
+    <w:lvl w:ilvl="7" w:tplc="40090019" w:tentative="1">
+      <w:start w:val="1"/>
+      <w:numFmt w:val="lowerLetter"/>
+      <w:lvlText w:val="%8."/>
+      <w:lvlJc w:val="left"/>
+      <w:pPr>
+        <w:ind w:left="5760" w:hanging="360"/>
+      </w:pPr>
+    </w:lvl>
+    <w:lvl w:ilvl="8" w:tplc="4009001B" w:tentative="1">
+      <w:start w:val="1"/>
+      <w:numFmt w:val="lowerRoman"/>
+      <w:lvlText w:val="%9."/>
+      <w:lvlJc w:val="right"/>
+      <w:pPr>
+        <w:ind w:left="6480" w:hanging="180"/>
+      </w:pPr>
+    </w:lvl>
+  </w:abstractNum>
+  <w:abstractNum w:abstractNumId="5" w15:restartNumberingAfterBreak="0">
     <w:nsid w:val="406B10CF"/>
     <w:multiLevelType w:val="hybridMultilevel"/>
     <w:tmpl w:val="F7BC815A"/>
@@ -4937,7 +8396,7 @@
       </w:rPr>
     </w:lvl>
   </w:abstractNum>
-  <w:abstractNum w:abstractNumId="5" w15:restartNumberingAfterBreak="0">
+  <w:abstractNum w:abstractNumId="6" w15:restartNumberingAfterBreak="0">
     <w:nsid w:val="78455271"/>
     <w:multiLevelType w:val="multilevel"/>
     <w:tmpl w:val="E9E23296"/>
@@ -5087,22 +8546,25 @@
     </w:lvl>
   </w:abstractNum>
   <w:num w:numId="1">
-    <w:abstractNumId w:val="3"/>
+    <w:abstractNumId w:val="4"/>
   </w:num>
   <w:num w:numId="2">
-    <w:abstractNumId w:val="2"/>
+    <w:abstractNumId w:val="3"/>
   </w:num>
   <w:num w:numId="3">
     <w:abstractNumId w:val="1"/>
   </w:num>
   <w:num w:numId="4">
-    <w:abstractNumId w:val="4"/>
+    <w:abstractNumId w:val="5"/>
   </w:num>
   <w:num w:numId="5">
-    <w:abstractNumId w:val="5"/>
+    <w:abstractNumId w:val="6"/>
   </w:num>
   <w:num w:numId="6">
     <w:abstractNumId w:val="0"/>
+  </w:num>
+  <w:num w:numId="7">
+    <w:abstractNumId w:val="2"/>
   </w:num>
 </w:numbering>
 </file>
@@ -5526,7 +8988,6 @@
   <w:style w:type="character" w:default="1" w:styleId="DefaultParagraphFont">
     <w:name w:val="Default Paragraph Font"/>
     <w:uiPriority w:val="1"/>
-    <w:semiHidden/>
     <w:unhideWhenUsed/>
   </w:style>
   <w:style w:type="table" w:default="1" w:styleId="TableNormal">
@@ -5618,6 +9079,25 @@
       <w:b/>
       <w:bCs/>
     </w:rPr>
+  </w:style>
+  <w:style w:type="table" w:styleId="TableGrid">
+    <w:name w:val="Table Grid"/>
+    <w:basedOn w:val="TableNormal"/>
+    <w:uiPriority w:val="39"/>
+    <w:rsid w:val="005F5EAE"/>
+    <w:pPr>
+      <w:spacing w:after="0" w:line="240" w:lineRule="auto"/>
+    </w:pPr>
+    <w:tblPr>
+      <w:tblBorders>
+        <w:top w:val="single" w:sz="4" w:space="0" w:color="auto"/>
+        <w:left w:val="single" w:sz="4" w:space="0" w:color="auto"/>
+        <w:bottom w:val="single" w:sz="4" w:space="0" w:color="auto"/>
+        <w:right w:val="single" w:sz="4" w:space="0" w:color="auto"/>
+        <w:insideH w:val="single" w:sz="4" w:space="0" w:color="auto"/>
+        <w:insideV w:val="single" w:sz="4" w:space="0" w:color="auto"/>
+      </w:tblBorders>
+    </w:tblPr>
   </w:style>
 </w:styles>
 </file>
@@ -5888,7 +9368,7 @@
 </file>
 
 <file path=customXml/itemProps1.xml><?xml version="1.0" encoding="utf-8"?>
-<ds:datastoreItem xmlns:ds="http://schemas.openxmlformats.org/officeDocument/2006/customXml" ds:itemID="{EB1006EF-C30C-40C4-8F7B-E07F3217B5FF}">
+<ds:datastoreItem xmlns:ds="http://schemas.openxmlformats.org/officeDocument/2006/customXml" ds:itemID="{4A35A172-B44A-4FE4-A8AC-78BBD6F42EA8}">
   <ds:schemaRefs>
     <ds:schemaRef ds:uri="http://schemas.openxmlformats.org/officeDocument/2006/bibliography"/>
   </ds:schemaRefs>

</xml_diff>

<commit_message>
Updated Subscriber account section with few details on how to calculate basket level discount for a subscriber. Need to work more.
</commit_message>
<xml_diff>
--- a/documentation/Pricing/Pricing Strategies.docx
+++ b/documentation/Pricing/Pricing Strategies.docx
@@ -2,6 +2,8 @@
 <file path=word/document.xml><?xml version="1.0" encoding="utf-8"?>
 <w:document xmlns:wpc="http://schemas.microsoft.com/office/word/2010/wordprocessingCanvas" xmlns:mc="http://schemas.openxmlformats.org/markup-compatibility/2006" xmlns:o="urn:schemas-microsoft-com:office:office" xmlns:r="http://schemas.openxmlformats.org/officeDocument/2006/relationships" xmlns:m="http://schemas.openxmlformats.org/officeDocument/2006/math" xmlns:v="urn:schemas-microsoft-com:vml" xmlns:wp14="http://schemas.microsoft.com/office/word/2010/wordprocessingDrawing" xmlns:wp="http://schemas.openxmlformats.org/drawingml/2006/wordprocessingDrawing" xmlns:w10="urn:schemas-microsoft-com:office:word" xmlns:w="http://schemas.openxmlformats.org/wordprocessingml/2006/main" xmlns:w14="http://schemas.microsoft.com/office/word/2010/wordml" xmlns:wpg="http://schemas.microsoft.com/office/word/2010/wordprocessingGroup" xmlns:wpi="http://schemas.microsoft.com/office/word/2010/wordprocessingInk" xmlns:wne="http://schemas.microsoft.com/office/word/2006/wordml" xmlns:wps="http://schemas.microsoft.com/office/word/2010/wordprocessingShape" mc:Ignorable="w14 wp14">
   <w:body>
+    <w:bookmarkStart w:id="0" w:name="_GoBack" w:displacedByCustomXml="next"/>
+    <w:bookmarkEnd w:id="0" w:displacedByCustomXml="next"/>
     <w:sdt>
       <w:sdtPr>
         <w:rPr>
@@ -28,6 +30,7 @@
         <w:p>
           <w:pPr>
             <w:pStyle w:val="TOCHeading"/>
+            <w:jc w:val="both"/>
           </w:pPr>
           <w:r>
             <w:t>Table of Contents</w:t>
@@ -54,7 +57,7 @@
           <w:r>
             <w:fldChar w:fldCharType="separate"/>
           </w:r>
-          <w:hyperlink w:anchor="_Toc434937001" w:history="1">
+          <w:hyperlink w:anchor="_Toc435089768" w:history="1">
             <w:r>
               <w:rPr>
                 <w:rStyle w:val="Hyperlink"/>
@@ -81,7 +84,7 @@
                 <w:noProof/>
                 <w:webHidden/>
               </w:rPr>
-              <w:instrText xml:space="preserve"> PAGEREF _Toc434937001 \h </w:instrText>
+              <w:instrText xml:space="preserve"> PAGEREF _Toc435089768 \h </w:instrText>
             </w:r>
             <w:r>
               <w:rPr>
@@ -125,7 +128,7 @@
               <w:lang w:val="en-US"/>
             </w:rPr>
           </w:pPr>
-          <w:hyperlink w:anchor="_Toc434937002" w:history="1">
+          <w:hyperlink w:anchor="_Toc435089769" w:history="1">
             <w:r>
               <w:rPr>
                 <w:rStyle w:val="Hyperlink"/>
@@ -167,7 +170,7 @@
                 <w:noProof/>
                 <w:webHidden/>
               </w:rPr>
-              <w:instrText xml:space="preserve"> PAGEREF _Toc434937002 \h </w:instrText>
+              <w:instrText xml:space="preserve"> PAGEREF _Toc435089769 \h </w:instrText>
             </w:r>
             <w:r>
               <w:rPr>
@@ -211,7 +214,7 @@
               <w:lang w:val="en-US"/>
             </w:rPr>
           </w:pPr>
-          <w:hyperlink w:anchor="_Toc434937003" w:history="1">
+          <w:hyperlink w:anchor="_Toc435089770" w:history="1">
             <w:r>
               <w:rPr>
                 <w:rStyle w:val="Hyperlink"/>
@@ -253,7 +256,7 @@
                 <w:noProof/>
                 <w:webHidden/>
               </w:rPr>
-              <w:instrText xml:space="preserve"> PAGEREF _Toc434937003 \h </w:instrText>
+              <w:instrText xml:space="preserve"> PAGEREF _Toc435089770 \h </w:instrText>
             </w:r>
             <w:r>
               <w:rPr>
@@ -297,7 +300,7 @@
               <w:lang w:val="en-US"/>
             </w:rPr>
           </w:pPr>
-          <w:hyperlink w:anchor="_Toc434937004" w:history="1">
+          <w:hyperlink w:anchor="_Toc435089771" w:history="1">
             <w:r>
               <w:rPr>
                 <w:rStyle w:val="Hyperlink"/>
@@ -339,7 +342,7 @@
                 <w:noProof/>
                 <w:webHidden/>
               </w:rPr>
-              <w:instrText xml:space="preserve"> PAGEREF _Toc434937004 \h </w:instrText>
+              <w:instrText xml:space="preserve"> PAGEREF _Toc435089771 \h </w:instrText>
             </w:r>
             <w:r>
               <w:rPr>
@@ -359,7 +362,7 @@
                 <w:noProof/>
                 <w:webHidden/>
               </w:rPr>
-              <w:t>4</w:t>
+              <w:t>5</w:t>
             </w:r>
             <w:r>
               <w:rPr>
@@ -383,7 +386,7 @@
               <w:lang w:val="en-US"/>
             </w:rPr>
           </w:pPr>
-          <w:hyperlink w:anchor="_Toc434937005" w:history="1">
+          <w:hyperlink w:anchor="_Toc435089772" w:history="1">
             <w:r>
               <w:rPr>
                 <w:rStyle w:val="Hyperlink"/>
@@ -427,7 +430,7 @@
                 <w:noProof/>
                 <w:webHidden/>
               </w:rPr>
-              <w:instrText xml:space="preserve"> PAGEREF _Toc434937005 \h </w:instrText>
+              <w:instrText xml:space="preserve"> PAGEREF _Toc435089772 \h </w:instrText>
             </w:r>
             <w:r>
               <w:rPr>
@@ -447,7 +450,7 @@
                 <w:noProof/>
                 <w:webHidden/>
               </w:rPr>
-              <w:t>4</w:t>
+              <w:t>5</w:t>
             </w:r>
             <w:r>
               <w:rPr>
@@ -471,7 +474,7 @@
               <w:lang w:val="en-US"/>
             </w:rPr>
           </w:pPr>
-          <w:hyperlink w:anchor="_Toc434937006" w:history="1">
+          <w:hyperlink w:anchor="_Toc435089773" w:history="1">
             <w:r>
               <w:rPr>
                 <w:rStyle w:val="Hyperlink"/>
@@ -515,7 +518,7 @@
                 <w:noProof/>
                 <w:webHidden/>
               </w:rPr>
-              <w:instrText xml:space="preserve"> PAGEREF _Toc434937006 \h </w:instrText>
+              <w:instrText xml:space="preserve"> PAGEREF _Toc435089773 \h </w:instrText>
             </w:r>
             <w:r>
               <w:rPr>
@@ -559,7 +562,7 @@
               <w:lang w:val="en-US"/>
             </w:rPr>
           </w:pPr>
-          <w:hyperlink w:anchor="_Toc434937007" w:history="1">
+          <w:hyperlink w:anchor="_Toc435089774" w:history="1">
             <w:r>
               <w:rPr>
                 <w:rStyle w:val="Hyperlink"/>
@@ -603,7 +606,7 @@
                 <w:noProof/>
                 <w:webHidden/>
               </w:rPr>
-              <w:instrText xml:space="preserve"> PAGEREF _Toc434937007 \h </w:instrText>
+              <w:instrText xml:space="preserve"> PAGEREF _Toc435089774 \h </w:instrText>
             </w:r>
             <w:r>
               <w:rPr>
@@ -647,7 +650,7 @@
               <w:lang w:val="en-US"/>
             </w:rPr>
           </w:pPr>
-          <w:hyperlink w:anchor="_Toc434937008" w:history="1">
+          <w:hyperlink w:anchor="_Toc435089775" w:history="1">
             <w:r>
               <w:rPr>
                 <w:rStyle w:val="Hyperlink"/>
@@ -691,7 +694,7 @@
                 <w:noProof/>
                 <w:webHidden/>
               </w:rPr>
-              <w:instrText xml:space="preserve"> PAGEREF _Toc434937008 \h </w:instrText>
+              <w:instrText xml:space="preserve"> PAGEREF _Toc435089775 \h </w:instrText>
             </w:r>
             <w:r>
               <w:rPr>
@@ -735,7 +738,7 @@
               <w:lang w:val="en-US"/>
             </w:rPr>
           </w:pPr>
-          <w:hyperlink w:anchor="_Toc434937009" w:history="1">
+          <w:hyperlink w:anchor="_Toc435089776" w:history="1">
             <w:r>
               <w:rPr>
                 <w:rStyle w:val="Hyperlink"/>
@@ -779,7 +782,7 @@
                 <w:noProof/>
                 <w:webHidden/>
               </w:rPr>
-              <w:instrText xml:space="preserve"> PAGEREF _Toc434937009 \h </w:instrText>
+              <w:instrText xml:space="preserve"> PAGEREF _Toc435089776 \h </w:instrText>
             </w:r>
             <w:r>
               <w:rPr>
@@ -823,7 +826,7 @@
               <w:lang w:val="en-US"/>
             </w:rPr>
           </w:pPr>
-          <w:hyperlink w:anchor="_Toc434937010" w:history="1">
+          <w:hyperlink w:anchor="_Toc435089777" w:history="1">
             <w:r>
               <w:rPr>
                 <w:rStyle w:val="Hyperlink"/>
@@ -867,7 +870,7 @@
                 <w:noProof/>
                 <w:webHidden/>
               </w:rPr>
-              <w:instrText xml:space="preserve"> PAGEREF _Toc434937010 \h </w:instrText>
+              <w:instrText xml:space="preserve"> PAGEREF _Toc435089777 \h </w:instrText>
             </w:r>
             <w:r>
               <w:rPr>
@@ -887,7 +890,7 @@
                 <w:noProof/>
                 <w:webHidden/>
               </w:rPr>
-              <w:t>5</w:t>
+              <w:t>6</w:t>
             </w:r>
             <w:r>
               <w:rPr>
@@ -911,7 +914,7 @@
               <w:lang w:val="en-US"/>
             </w:rPr>
           </w:pPr>
-          <w:hyperlink w:anchor="_Toc434937011" w:history="1">
+          <w:hyperlink w:anchor="_Toc435089778" w:history="1">
             <w:r>
               <w:rPr>
                 <w:rStyle w:val="Hyperlink"/>
@@ -955,7 +958,7 @@
                 <w:noProof/>
                 <w:webHidden/>
               </w:rPr>
-              <w:instrText xml:space="preserve"> PAGEREF _Toc434937011 \h </w:instrText>
+              <w:instrText xml:space="preserve"> PAGEREF _Toc435089778 \h </w:instrText>
             </w:r>
             <w:r>
               <w:rPr>
@@ -999,7 +1002,7 @@
               <w:lang w:val="en-US"/>
             </w:rPr>
           </w:pPr>
-          <w:hyperlink w:anchor="_Toc434937012" w:history="1">
+          <w:hyperlink w:anchor="_Toc435089779" w:history="1">
             <w:r>
               <w:rPr>
                 <w:rStyle w:val="Hyperlink"/>
@@ -1041,7 +1044,7 @@
                 <w:noProof/>
                 <w:webHidden/>
               </w:rPr>
-              <w:instrText xml:space="preserve"> PAGEREF _Toc434937012 \h </w:instrText>
+              <w:instrText xml:space="preserve"> PAGEREF _Toc435089779 \h </w:instrText>
             </w:r>
             <w:r>
               <w:rPr>
@@ -1085,7 +1088,7 @@
               <w:lang w:val="en-US"/>
             </w:rPr>
           </w:pPr>
-          <w:hyperlink w:anchor="_Toc434937013" w:history="1">
+          <w:hyperlink w:anchor="_Toc435089780" w:history="1">
             <w:r>
               <w:rPr>
                 <w:rStyle w:val="Hyperlink"/>
@@ -1127,7 +1130,7 @@
                 <w:noProof/>
                 <w:webHidden/>
               </w:rPr>
-              <w:instrText xml:space="preserve"> PAGEREF _Toc434937013 \h </w:instrText>
+              <w:instrText xml:space="preserve"> PAGEREF _Toc435089780 \h </w:instrText>
             </w:r>
             <w:r>
               <w:rPr>
@@ -1171,7 +1174,7 @@
               <w:lang w:val="en-US"/>
             </w:rPr>
           </w:pPr>
-          <w:hyperlink w:anchor="_Toc434937014" w:history="1">
+          <w:hyperlink w:anchor="_Toc435089781" w:history="1">
             <w:r>
               <w:rPr>
                 <w:rStyle w:val="Hyperlink"/>
@@ -1213,7 +1216,7 @@
                 <w:noProof/>
                 <w:webHidden/>
               </w:rPr>
-              <w:instrText xml:space="preserve"> PAGEREF _Toc434937014 \h </w:instrText>
+              <w:instrText xml:space="preserve"> PAGEREF _Toc435089781 \h </w:instrText>
             </w:r>
             <w:r>
               <w:rPr>
@@ -1257,7 +1260,7 @@
               <w:lang w:val="en-US"/>
             </w:rPr>
           </w:pPr>
-          <w:hyperlink w:anchor="_Toc434937015" w:history="1">
+          <w:hyperlink w:anchor="_Toc435089782" w:history="1">
             <w:r>
               <w:rPr>
                 <w:rStyle w:val="Hyperlink"/>
@@ -1299,7 +1302,7 @@
                 <w:noProof/>
                 <w:webHidden/>
               </w:rPr>
-              <w:instrText xml:space="preserve"> PAGEREF _Toc434937015 \h </w:instrText>
+              <w:instrText xml:space="preserve"> PAGEREF _Toc435089782 \h </w:instrText>
             </w:r>
             <w:r>
               <w:rPr>
@@ -1343,7 +1346,7 @@
               <w:lang w:val="en-US"/>
             </w:rPr>
           </w:pPr>
-          <w:hyperlink w:anchor="_Toc434937016" w:history="1">
+          <w:hyperlink w:anchor="_Toc435089783" w:history="1">
             <w:r>
               <w:rPr>
                 <w:rStyle w:val="Hyperlink"/>
@@ -1366,7 +1369,7 @@
                 <w:bCs/>
                 <w:noProof/>
               </w:rPr>
-              <w:t>Product Account:</w:t>
+              <w:t>Subscriber account:</w:t>
             </w:r>
             <w:r>
               <w:rPr>
@@ -1387,7 +1390,7 @@
                 <w:noProof/>
                 <w:webHidden/>
               </w:rPr>
-              <w:instrText xml:space="preserve"> PAGEREF _Toc434937016 \h </w:instrText>
+              <w:instrText xml:space="preserve"> PAGEREF _Toc435089783 \h </w:instrText>
             </w:r>
             <w:r>
               <w:rPr>
@@ -1431,7 +1434,7 @@
               <w:lang w:val="en-US"/>
             </w:rPr>
           </w:pPr>
-          <w:hyperlink w:anchor="_Toc434937017" w:history="1">
+          <w:hyperlink w:anchor="_Toc435089784" w:history="1">
             <w:r>
               <w:rPr>
                 <w:rStyle w:val="Hyperlink"/>
@@ -1454,7 +1457,7 @@
                 <w:bCs/>
                 <w:noProof/>
               </w:rPr>
-              <w:t>Operating expenses Account.</w:t>
+              <w:t>Product Account:</w:t>
             </w:r>
             <w:r>
               <w:rPr>
@@ -1475,7 +1478,7 @@
                 <w:noProof/>
                 <w:webHidden/>
               </w:rPr>
-              <w:instrText xml:space="preserve"> PAGEREF _Toc434937017 \h </w:instrText>
+              <w:instrText xml:space="preserve"> PAGEREF _Toc435089784 \h </w:instrText>
             </w:r>
             <w:r>
               <w:rPr>
@@ -1519,36 +1522,30 @@
               <w:lang w:val="en-US"/>
             </w:rPr>
           </w:pPr>
-          <w:hyperlink w:anchor="_Toc434937018" w:history="1">
-            <w:r>
-              <w:rPr>
-                <w:rStyle w:val="Hyperlink"/>
-                <w:noProof/>
-              </w:rPr>
-              <w:t>7.3.</w:t>
-            </w:r>
-            <w:r>
-              <w:rPr>
-                <w:rFonts w:eastAsiaTheme="minorEastAsia"/>
-                <w:noProof/>
-                <w:lang w:val="en-US"/>
-              </w:rPr>
-              <w:tab/>
-            </w:r>
+          <w:hyperlink w:anchor="_Toc435089785" w:history="1">
             <w:r>
               <w:rPr>
                 <w:rStyle w:val="Hyperlink"/>
                 <w:bCs/>
                 <w:noProof/>
               </w:rPr>
-              <w:t>Account for sales and marketing expenses</w:t>
+              <w:t>7.3.</w:t>
+            </w:r>
+            <w:r>
+              <w:rPr>
+                <w:rFonts w:eastAsiaTheme="minorEastAsia"/>
+                <w:noProof/>
+                <w:lang w:val="en-US"/>
+              </w:rPr>
+              <w:tab/>
             </w:r>
             <w:r>
               <w:rPr>
                 <w:rStyle w:val="Hyperlink"/>
-                <w:noProof/>
-              </w:rPr>
-              <w:t xml:space="preserve"> (should we have this under scope??).</w:t>
+                <w:bCs/>
+                <w:noProof/>
+              </w:rPr>
+              <w:t>Operating expenses Account.</w:t>
             </w:r>
             <w:r>
               <w:rPr>
@@ -1569,7 +1566,7 @@
                 <w:noProof/>
                 <w:webHidden/>
               </w:rPr>
-              <w:instrText xml:space="preserve"> PAGEREF _Toc434937018 \h </w:instrText>
+              <w:instrText xml:space="preserve"> PAGEREF _Toc435089785 \h </w:instrText>
             </w:r>
             <w:r>
               <w:rPr>
@@ -1589,7 +1586,7 @@
                 <w:noProof/>
                 <w:webHidden/>
               </w:rPr>
-              <w:t>13</w:t>
+              <w:t>12</w:t>
             </w:r>
             <w:r>
               <w:rPr>
@@ -1613,40 +1610,46 @@
               <w:lang w:val="en-US"/>
             </w:rPr>
           </w:pPr>
-          <w:hyperlink w:anchor="_Toc434937019" w:history="1">
+          <w:hyperlink w:anchor="_Toc435089786" w:history="1">
+            <w:r>
+              <w:rPr>
+                <w:rStyle w:val="Hyperlink"/>
+                <w:noProof/>
+              </w:rPr>
+              <w:t>7.4.</w:t>
+            </w:r>
+            <w:r>
+              <w:rPr>
+                <w:rFonts w:eastAsiaTheme="minorEastAsia"/>
+                <w:noProof/>
+                <w:lang w:val="en-US"/>
+              </w:rPr>
+              <w:tab/>
+            </w:r>
             <w:r>
               <w:rPr>
                 <w:rStyle w:val="Hyperlink"/>
                 <w:bCs/>
                 <w:noProof/>
               </w:rPr>
-              <w:t>7.4.</w:t>
-            </w:r>
-            <w:r>
-              <w:rPr>
-                <w:rFonts w:eastAsiaTheme="minorEastAsia"/>
-                <w:noProof/>
-                <w:lang w:val="en-US"/>
+              <w:t>Account for sales and marketing expenses</w:t>
+            </w:r>
+            <w:r>
+              <w:rPr>
+                <w:rStyle w:val="Hyperlink"/>
+                <w:noProof/>
+              </w:rPr>
+              <w:t xml:space="preserve"> (should we have this under scope??).</w:t>
+            </w:r>
+            <w:r>
+              <w:rPr>
+                <w:noProof/>
+                <w:webHidden/>
               </w:rPr>
               <w:tab/>
             </w:r>
             <w:r>
               <w:rPr>
-                <w:rStyle w:val="Hyperlink"/>
-                <w:bCs/>
-                <w:noProof/>
-              </w:rPr>
-              <w:t>Nodal Account</w:t>
-            </w:r>
-            <w:r>
-              <w:rPr>
-                <w:noProof/>
-                <w:webHidden/>
-              </w:rPr>
-              <w:tab/>
-            </w:r>
-            <w:r>
-              <w:rPr>
                 <w:noProof/>
                 <w:webHidden/>
               </w:rPr>
@@ -1657,7 +1660,7 @@
                 <w:noProof/>
                 <w:webHidden/>
               </w:rPr>
-              <w:instrText xml:space="preserve"> PAGEREF _Toc434937019 \h </w:instrText>
+              <w:instrText xml:space="preserve"> PAGEREF _Toc435089786 \h </w:instrText>
             </w:r>
             <w:r>
               <w:rPr>
@@ -1677,7 +1680,7 @@
                 <w:noProof/>
                 <w:webHidden/>
               </w:rPr>
-              <w:t>13</w:t>
+              <w:t>15</w:t>
             </w:r>
             <w:r>
               <w:rPr>
@@ -1701,7 +1704,7 @@
               <w:lang w:val="en-US"/>
             </w:rPr>
           </w:pPr>
-          <w:hyperlink w:anchor="_Toc434937020" w:history="1">
+          <w:hyperlink w:anchor="_Toc435089787" w:history="1">
             <w:r>
               <w:rPr>
                 <w:rStyle w:val="Hyperlink"/>
@@ -1724,6 +1727,94 @@
                 <w:bCs/>
                 <w:noProof/>
               </w:rPr>
+              <w:t>Nodal Account</w:t>
+            </w:r>
+            <w:r>
+              <w:rPr>
+                <w:noProof/>
+                <w:webHidden/>
+              </w:rPr>
+              <w:tab/>
+            </w:r>
+            <w:r>
+              <w:rPr>
+                <w:noProof/>
+                <w:webHidden/>
+              </w:rPr>
+              <w:fldChar w:fldCharType="begin"/>
+            </w:r>
+            <w:r>
+              <w:rPr>
+                <w:noProof/>
+                <w:webHidden/>
+              </w:rPr>
+              <w:instrText xml:space="preserve"> PAGEREF _Toc435089787 \h </w:instrText>
+            </w:r>
+            <w:r>
+              <w:rPr>
+                <w:noProof/>
+                <w:webHidden/>
+              </w:rPr>
+            </w:r>
+            <w:r>
+              <w:rPr>
+                <w:noProof/>
+                <w:webHidden/>
+              </w:rPr>
+              <w:fldChar w:fldCharType="separate"/>
+            </w:r>
+            <w:r>
+              <w:rPr>
+                <w:noProof/>
+                <w:webHidden/>
+              </w:rPr>
+              <w:t>15</w:t>
+            </w:r>
+            <w:r>
+              <w:rPr>
+                <w:noProof/>
+                <w:webHidden/>
+              </w:rPr>
+              <w:fldChar w:fldCharType="end"/>
+            </w:r>
+          </w:hyperlink>
+        </w:p>
+        <w:p>
+          <w:pPr>
+            <w:pStyle w:val="TOC2"/>
+            <w:tabs>
+              <w:tab w:val="left" w:pos="880"/>
+              <w:tab w:val="right" w:leader="dot" w:pos="9016"/>
+            </w:tabs>
+            <w:rPr>
+              <w:rFonts w:eastAsiaTheme="minorEastAsia"/>
+              <w:noProof/>
+              <w:lang w:val="en-US"/>
+            </w:rPr>
+          </w:pPr>
+          <w:hyperlink w:anchor="_Toc435089788" w:history="1">
+            <w:r>
+              <w:rPr>
+                <w:rStyle w:val="Hyperlink"/>
+                <w:bCs/>
+                <w:noProof/>
+              </w:rPr>
+              <w:t>7.6.</w:t>
+            </w:r>
+            <w:r>
+              <w:rPr>
+                <w:rFonts w:eastAsiaTheme="minorEastAsia"/>
+                <w:noProof/>
+                <w:lang w:val="en-US"/>
+              </w:rPr>
+              <w:tab/>
+            </w:r>
+            <w:r>
+              <w:rPr>
+                <w:rStyle w:val="Hyperlink"/>
+                <w:bCs/>
+                <w:noProof/>
+              </w:rPr>
               <w:t>Merchant’s account.</w:t>
             </w:r>
             <w:r>
@@ -1745,7 +1836,7 @@
                 <w:noProof/>
                 <w:webHidden/>
               </w:rPr>
-              <w:instrText xml:space="preserve"> PAGEREF _Toc434937020 \h </w:instrText>
+              <w:instrText xml:space="preserve"> PAGEREF _Toc435089788 \h </w:instrText>
             </w:r>
             <w:r>
               <w:rPr>
@@ -1765,7 +1856,7 @@
                 <w:noProof/>
                 <w:webHidden/>
               </w:rPr>
-              <w:t>13</w:t>
+              <w:t>15</w:t>
             </w:r>
             <w:r>
               <w:rPr>
@@ -1789,7 +1880,7 @@
               <w:lang w:val="en-US"/>
             </w:rPr>
           </w:pPr>
-          <w:hyperlink w:anchor="_Toc434937021" w:history="1">
+          <w:hyperlink w:anchor="_Toc435089789" w:history="1">
             <w:r>
               <w:rPr>
                 <w:rStyle w:val="Hyperlink"/>
@@ -1831,7 +1922,7 @@
                 <w:noProof/>
                 <w:webHidden/>
               </w:rPr>
-              <w:instrText xml:space="preserve"> PAGEREF _Toc434937021 \h </w:instrText>
+              <w:instrText xml:space="preserve"> PAGEREF _Toc435089789 \h </w:instrText>
             </w:r>
             <w:r>
               <w:rPr>
@@ -1851,7 +1942,7 @@
                 <w:noProof/>
                 <w:webHidden/>
               </w:rPr>
-              <w:t>14</w:t>
+              <w:t>15</w:t>
             </w:r>
             <w:r>
               <w:rPr>
@@ -1875,7 +1966,7 @@
               <w:lang w:val="en-US"/>
             </w:rPr>
           </w:pPr>
-          <w:hyperlink w:anchor="_Toc434937022" w:history="1">
+          <w:hyperlink w:anchor="_Toc435089790" w:history="1">
             <w:r>
               <w:rPr>
                 <w:rStyle w:val="Hyperlink"/>
@@ -1917,7 +2008,7 @@
                 <w:noProof/>
                 <w:webHidden/>
               </w:rPr>
-              <w:instrText xml:space="preserve"> PAGEREF _Toc434937022 \h </w:instrText>
+              <w:instrText xml:space="preserve"> PAGEREF _Toc435089790 \h </w:instrText>
             </w:r>
             <w:r>
               <w:rPr>
@@ -1937,7 +2028,7 @@
                 <w:noProof/>
                 <w:webHidden/>
               </w:rPr>
-              <w:t>15</w:t>
+              <w:t>17</w:t>
             </w:r>
             <w:r>
               <w:rPr>
@@ -1961,7 +2052,7 @@
               <w:lang w:val="en-US"/>
             </w:rPr>
           </w:pPr>
-          <w:hyperlink w:anchor="_Toc434937023" w:history="1">
+          <w:hyperlink w:anchor="_Toc435089791" w:history="1">
             <w:r>
               <w:rPr>
                 <w:rStyle w:val="Hyperlink"/>
@@ -2003,7 +2094,7 @@
                 <w:noProof/>
                 <w:webHidden/>
               </w:rPr>
-              <w:instrText xml:space="preserve"> PAGEREF _Toc434937023 \h </w:instrText>
+              <w:instrText xml:space="preserve"> PAGEREF _Toc435089791 \h </w:instrText>
             </w:r>
             <w:r>
               <w:rPr>
@@ -2023,7 +2114,7 @@
                 <w:noProof/>
                 <w:webHidden/>
               </w:rPr>
-              <w:t>15</w:t>
+              <w:t>17</w:t>
             </w:r>
             <w:r>
               <w:rPr>
@@ -2047,7 +2138,7 @@
               <w:lang w:val="en-US"/>
             </w:rPr>
           </w:pPr>
-          <w:hyperlink w:anchor="_Toc434937024" w:history="1">
+          <w:hyperlink w:anchor="_Toc435089792" w:history="1">
             <w:r>
               <w:rPr>
                 <w:rStyle w:val="Hyperlink"/>
@@ -2089,7 +2180,7 @@
                 <w:noProof/>
                 <w:webHidden/>
               </w:rPr>
-              <w:instrText xml:space="preserve"> PAGEREF _Toc434937024 \h </w:instrText>
+              <w:instrText xml:space="preserve"> PAGEREF _Toc435089792 \h </w:instrText>
             </w:r>
             <w:r>
               <w:rPr>
@@ -2109,7 +2200,7 @@
                 <w:noProof/>
                 <w:webHidden/>
               </w:rPr>
-              <w:t>16</w:t>
+              <w:t>17</w:t>
             </w:r>
             <w:r>
               <w:rPr>
@@ -2133,7 +2224,7 @@
               <w:lang w:val="en-US"/>
             </w:rPr>
           </w:pPr>
-          <w:hyperlink w:anchor="_Toc434937025" w:history="1">
+          <w:hyperlink w:anchor="_Toc435089793" w:history="1">
             <w:r>
               <w:rPr>
                 <w:rStyle w:val="Hyperlink"/>
@@ -2175,7 +2266,7 @@
                 <w:noProof/>
                 <w:webHidden/>
               </w:rPr>
-              <w:instrText xml:space="preserve"> PAGEREF _Toc434937025 \h </w:instrText>
+              <w:instrText xml:space="preserve"> PAGEREF _Toc435089793 \h </w:instrText>
             </w:r>
             <w:r>
               <w:rPr>
@@ -2195,7 +2286,7 @@
                 <w:noProof/>
                 <w:webHidden/>
               </w:rPr>
-              <w:t>16</w:t>
+              <w:t>17</w:t>
             </w:r>
             <w:r>
               <w:rPr>
@@ -2219,7 +2310,7 @@
               <w:lang w:val="en-US"/>
             </w:rPr>
           </w:pPr>
-          <w:hyperlink w:anchor="_Toc434937026" w:history="1">
+          <w:hyperlink w:anchor="_Toc435089794" w:history="1">
             <w:r>
               <w:rPr>
                 <w:rStyle w:val="Hyperlink"/>
@@ -2261,7 +2352,7 @@
                 <w:noProof/>
                 <w:webHidden/>
               </w:rPr>
-              <w:instrText xml:space="preserve"> PAGEREF _Toc434937026 \h </w:instrText>
+              <w:instrText xml:space="preserve"> PAGEREF _Toc435089794 \h </w:instrText>
             </w:r>
             <w:r>
               <w:rPr>
@@ -2281,7 +2372,7 @@
                 <w:noProof/>
                 <w:webHidden/>
               </w:rPr>
-              <w:t>17</w:t>
+              <w:t>19</w:t>
             </w:r>
             <w:r>
               <w:rPr>
@@ -2305,7 +2396,7 @@
               <w:lang w:val="en-US"/>
             </w:rPr>
           </w:pPr>
-          <w:hyperlink w:anchor="_Toc434937027" w:history="1">
+          <w:hyperlink w:anchor="_Toc435089795" w:history="1">
             <w:r>
               <w:rPr>
                 <w:rStyle w:val="Hyperlink"/>
@@ -2347,7 +2438,7 @@
                 <w:noProof/>
                 <w:webHidden/>
               </w:rPr>
-              <w:instrText xml:space="preserve"> PAGEREF _Toc434937027 \h </w:instrText>
+              <w:instrText xml:space="preserve"> PAGEREF _Toc435089795 \h </w:instrText>
             </w:r>
             <w:r>
               <w:rPr>
@@ -2367,7 +2458,7 @@
                 <w:noProof/>
                 <w:webHidden/>
               </w:rPr>
-              <w:t>18</w:t>
+              <w:t>19</w:t>
             </w:r>
             <w:r>
               <w:rPr>
@@ -2391,7 +2482,7 @@
               <w:lang w:val="en-US"/>
             </w:rPr>
           </w:pPr>
-          <w:hyperlink w:anchor="_Toc434937028" w:history="1">
+          <w:hyperlink w:anchor="_Toc435089796" w:history="1">
             <w:r>
               <w:rPr>
                 <w:rStyle w:val="Hyperlink"/>
@@ -2433,7 +2524,7 @@
                 <w:noProof/>
                 <w:webHidden/>
               </w:rPr>
-              <w:instrText xml:space="preserve"> PAGEREF _Toc434937028 \h </w:instrText>
+              <w:instrText xml:space="preserve"> PAGEREF _Toc435089796 \h </w:instrText>
             </w:r>
             <w:r>
               <w:rPr>
@@ -2453,7 +2544,7 @@
                 <w:noProof/>
                 <w:webHidden/>
               </w:rPr>
-              <w:t>20</w:t>
+              <w:t>21</w:t>
             </w:r>
             <w:r>
               <w:rPr>
@@ -2465,6 +2556,9 @@
           </w:hyperlink>
         </w:p>
         <w:p>
+          <w:pPr>
+            <w:jc w:val="both"/>
+          </w:pPr>
           <w:r>
             <w:rPr>
               <w:b/>
@@ -2478,6 +2572,7 @@
     </w:sdt>
     <w:p>
       <w:pPr>
+        <w:jc w:val="both"/>
         <w:rPr>
           <w:rFonts w:asciiTheme="majorHAnsi" w:eastAsiaTheme="majorEastAsia" w:hAnsiTheme="majorHAnsi" w:cstheme="majorBidi"/>
           <w:b/>
@@ -2494,8 +2589,9 @@
     <w:p>
       <w:pPr>
         <w:pStyle w:val="Heading1"/>
-      </w:pPr>
-      <w:bookmarkStart w:id="0" w:name="_Toc434937001"/>
+        <w:jc w:val="both"/>
+      </w:pPr>
+      <w:bookmarkStart w:id="1" w:name="_Toc435089768"/>
       <w:r>
         <w:lastRenderedPageBreak/>
         <w:t xml:space="preserve">Finance Management and </w:t>
@@ -2506,7 +2602,7 @@
       <w:r>
         <w:t>in Subscription business</w:t>
       </w:r>
-      <w:bookmarkEnd w:id="0"/>
+      <w:bookmarkEnd w:id="1"/>
     </w:p>
     <w:p>
       <w:pPr>
@@ -2517,11 +2613,11 @@
         </w:numPr>
         <w:jc w:val="both"/>
       </w:pPr>
-      <w:bookmarkStart w:id="1" w:name="_Toc434937002"/>
+      <w:bookmarkStart w:id="2" w:name="_Toc435089769"/>
       <w:r>
         <w:t>Introduction</w:t>
       </w:r>
-      <w:bookmarkEnd w:id="1"/>
+      <w:bookmarkEnd w:id="2"/>
     </w:p>
     <w:p>
       <w:pPr>
@@ -2868,11 +2964,11 @@
         </w:numPr>
         <w:jc w:val="both"/>
       </w:pPr>
-      <w:bookmarkStart w:id="2" w:name="_Toc434937003"/>
+      <w:bookmarkStart w:id="3" w:name="_Toc435089770"/>
       <w:r>
         <w:t>Objectives of subscription business</w:t>
       </w:r>
-      <w:bookmarkEnd w:id="2"/>
+      <w:bookmarkEnd w:id="3"/>
     </w:p>
     <w:p>
       <w:pPr>
@@ -3297,8 +3393,6 @@
       <w:r>
         <w:t>/priorities</w:t>
       </w:r>
-      <w:bookmarkStart w:id="3" w:name="_GoBack"/>
-      <w:bookmarkEnd w:id="3"/>
     </w:p>
     <w:p>
       <w:pPr>
@@ -3384,7 +3478,7 @@
         </w:numPr>
         <w:jc w:val="both"/>
       </w:pPr>
-      <w:bookmarkStart w:id="4" w:name="_Toc434937004"/>
+      <w:bookmarkStart w:id="4" w:name="_Toc435089771"/>
       <w:r>
         <w:lastRenderedPageBreak/>
         <w:t xml:space="preserve">Product </w:t>
@@ -3409,7 +3503,7 @@
           <w:szCs w:val="22"/>
         </w:rPr>
       </w:pPr>
-      <w:bookmarkStart w:id="5" w:name="_Toc434937005"/>
+      <w:bookmarkStart w:id="5" w:name="_Toc435089772"/>
       <w:r>
         <w:rPr>
           <w:bCs/>
@@ -3498,7 +3592,7 @@
           <w:szCs w:val="22"/>
         </w:rPr>
       </w:pPr>
-      <w:bookmarkStart w:id="6" w:name="_Toc434937006"/>
+      <w:bookmarkStart w:id="6" w:name="_Toc435089773"/>
       <w:r>
         <w:rPr>
           <w:bCs/>
@@ -3727,7 +3821,7 @@
           <w:szCs w:val="22"/>
         </w:rPr>
       </w:pPr>
-      <w:bookmarkStart w:id="7" w:name="_Toc434937007"/>
+      <w:bookmarkStart w:id="7" w:name="_Toc435089774"/>
       <w:r>
         <w:rPr>
           <w:bCs/>
@@ -3827,7 +3921,7 @@
           <w:szCs w:val="22"/>
         </w:rPr>
       </w:pPr>
-      <w:bookmarkStart w:id="8" w:name="_Toc434937008"/>
+      <w:bookmarkStart w:id="8" w:name="_Toc435089775"/>
       <w:r>
         <w:rPr>
           <w:bCs/>
@@ -3911,7 +4005,7 @@
           <w:szCs w:val="22"/>
         </w:rPr>
       </w:pPr>
-      <w:bookmarkStart w:id="9" w:name="_Toc434937009"/>
+      <w:bookmarkStart w:id="9" w:name="_Toc435089776"/>
       <w:r>
         <w:rPr>
           <w:bCs/>
@@ -3998,7 +4092,7 @@
           <w:szCs w:val="22"/>
         </w:rPr>
       </w:pPr>
-      <w:bookmarkStart w:id="10" w:name="_Toc434937010"/>
+      <w:bookmarkStart w:id="10" w:name="_Toc435089777"/>
       <w:r>
         <w:rPr>
           <w:bCs/>
@@ -4094,7 +4188,7 @@
           <w:szCs w:val="22"/>
         </w:rPr>
       </w:pPr>
-      <w:bookmarkStart w:id="11" w:name="_Toc434937011"/>
+      <w:bookmarkStart w:id="11" w:name="_Toc435089778"/>
       <w:r>
         <w:rPr>
           <w:bCs/>
@@ -4175,7 +4269,7 @@
         </w:numPr>
         <w:jc w:val="both"/>
       </w:pPr>
-      <w:bookmarkStart w:id="12" w:name="_Toc434937012"/>
+      <w:bookmarkStart w:id="12" w:name="_Toc435089779"/>
       <w:r>
         <w:t>Determinants of Demand</w:t>
       </w:r>
@@ -4439,13 +4533,6 @@
     <w:p>
       <w:pPr>
         <w:pStyle w:val="ListParagraph"/>
-        <w:ind w:left="360"/>
-        <w:jc w:val="both"/>
-      </w:pPr>
-    </w:p>
-    <w:p>
-      <w:pPr>
-        <w:pStyle w:val="ListParagraph"/>
         <w:jc w:val="both"/>
       </w:pPr>
     </w:p>
@@ -4458,7 +4545,7 @@
         </w:numPr>
         <w:jc w:val="both"/>
       </w:pPr>
-      <w:bookmarkStart w:id="13" w:name="_Toc434937013"/>
+      <w:bookmarkStart w:id="13" w:name="_Toc435089780"/>
       <w:r>
         <w:t>Estimation</w:t>
       </w:r>
@@ -4609,7 +4696,7 @@
         </w:numPr>
         <w:jc w:val="both"/>
       </w:pPr>
-      <w:bookmarkStart w:id="14" w:name="_Toc434937014"/>
+      <w:bookmarkStart w:id="14" w:name="_Toc435089781"/>
       <w:r>
         <w:t>Provisioning</w:t>
       </w:r>
@@ -4875,7 +4962,7 @@
         </w:numPr>
         <w:jc w:val="both"/>
       </w:pPr>
-      <w:bookmarkStart w:id="15" w:name="_Toc434937015"/>
+      <w:bookmarkStart w:id="15" w:name="_Toc435089782"/>
       <w:r>
         <w:t xml:space="preserve">Budget </w:t>
       </w:r>
@@ -4928,7 +5015,7 @@
           <w:szCs w:val="22"/>
         </w:rPr>
       </w:pPr>
-      <w:bookmarkStart w:id="16" w:name="_Toc434937016"/>
+      <w:bookmarkStart w:id="16" w:name="_Toc435089783"/>
       <w:r>
         <w:rPr>
           <w:bCs/>
@@ -4936,9 +5023,443 @@
           <w:sz w:val="22"/>
           <w:szCs w:val="22"/>
         </w:rPr>
+        <w:t>Subscriber</w:t>
+      </w:r>
+      <w:r>
+        <w:rPr>
+          <w:bCs/>
+          <w:color w:val="5B9BD5" w:themeColor="accent1"/>
+          <w:sz w:val="22"/>
+          <w:szCs w:val="22"/>
+        </w:rPr>
+        <w:t xml:space="preserve"> account:</w:t>
+      </w:r>
+      <w:bookmarkEnd w:id="16"/>
+    </w:p>
+    <w:p>
+      <w:pPr>
+        <w:ind w:left="360"/>
+        <w:jc w:val="both"/>
+      </w:pPr>
+      <w:r>
+        <w:t>Subscriber</w:t>
+      </w:r>
+      <w:r>
+        <w:t xml:space="preserve"> account keeps track for </w:t>
+      </w:r>
+      <w:r>
+        <w:t xml:space="preserve">all transactions such as </w:t>
+      </w:r>
+      <w:r>
+        <w:t>payments made, provision for different expenses, payment due, loyalty points, prices committed for every product he has added to basket, basket level benefits committed,</w:t>
+      </w:r>
+      <w:r>
+        <w:t xml:space="preserve"> </w:t>
+      </w:r>
+      <w:r>
+        <w:t>last subscription history</w:t>
+      </w:r>
+      <w:r>
+        <w:t xml:space="preserve"> </w:t>
+      </w:r>
+      <w:r>
+        <w:t>( should</w:t>
+      </w:r>
+      <w:r>
+        <w:t xml:space="preserve"> </w:t>
+      </w:r>
+      <w:r>
+        <w:t xml:space="preserve">it be in </w:t>
+      </w:r>
+      <w:r>
+        <w:t>Subscriber</w:t>
+      </w:r>
+      <w:r>
+        <w:t xml:space="preserve"> instead?)</w:t>
+      </w:r>
+      <w:r>
+        <w:t>.</w:t>
+      </w:r>
+    </w:p>
+    <w:p>
+      <w:pPr>
+        <w:ind w:left="360"/>
+        <w:jc w:val="both"/>
+      </w:pPr>
+      <w:r>
+        <w:rPr>
+          <w:b/>
+        </w:rPr>
+        <w:t xml:space="preserve">Item prices: </w:t>
+      </w:r>
+      <w:r>
+        <w:t xml:space="preserve">When </w:t>
+      </w:r>
+      <w:r>
+        <w:t>a subscriber</w:t>
+      </w:r>
+      <w:r>
+        <w:t xml:space="preserve"> subscribes to some items for a specific period, the item level prices are committed to him</w:t>
+      </w:r>
+      <w:r>
+        <w:t>. For every item he has subscribed to, the identifier of the price bucket (described in Product Account) has been linked against that item for the periodic quantity he has asked for.</w:t>
+      </w:r>
+    </w:p>
+    <w:p>
+      <w:pPr>
+        <w:ind w:left="360"/>
+        <w:jc w:val="both"/>
+      </w:pPr>
+      <w:r>
+        <w:t>In case</w:t>
+      </w:r>
+      <w:r>
+        <w:t xml:space="preserve"> subscriber increases the quantity of some product later (than subscription date),</w:t>
+      </w:r>
+      <w:r>
+        <w:t xml:space="preserve"> </w:t>
+      </w:r>
+      <w:r>
+        <w:t>the newly added item will be charged at the revised price, whereas the existing items will get charged at earlier committed price. Also basket level discount will be recalculated</w:t>
+      </w:r>
+    </w:p>
+    <w:p>
+      <w:pPr>
+        <w:ind w:left="360"/>
+        <w:jc w:val="both"/>
+      </w:pPr>
+      <w:r>
+        <w:t>In case subscriber decreases the quantity of some product then revised price on that day will be applicable to the reaming quantity.</w:t>
+      </w:r>
+      <w:r>
+        <w:t xml:space="preserve"> </w:t>
+      </w:r>
+      <w:r>
+        <w:t>Also basket level discount will be recalculated.</w:t>
+      </w:r>
+    </w:p>
+    <w:p>
+      <w:pPr>
+        <w:ind w:left="360"/>
+        <w:jc w:val="both"/>
+      </w:pPr>
+    </w:p>
+    <w:p>
+      <w:pPr>
+        <w:ind w:left="360"/>
+        <w:jc w:val="both"/>
+      </w:pPr>
+      <w:r>
+        <w:lastRenderedPageBreak/>
+        <w:t>In case subscriber removes some product from his list completely, no price will be charged to him on that product then onwards but basket level discount will be recalculated.</w:t>
+      </w:r>
+    </w:p>
+    <w:p>
+      <w:pPr>
+        <w:ind w:left="360"/>
+        <w:jc w:val="both"/>
+      </w:pPr>
+      <w:r>
+        <w:rPr>
+          <w:b/>
+        </w:rPr>
+        <w:t xml:space="preserve">Basket level Benefit: </w:t>
+      </w:r>
+      <w:r>
+        <w:t>This will hold the total amount that needs to be reduced from the total basket price</w:t>
+      </w:r>
+      <w:r>
+        <w:t>.</w:t>
+      </w:r>
+      <w:r>
+        <w:t xml:space="preserve"> When subscriber registers for a basket the basket level benefits should be calculated and kept here.</w:t>
+      </w:r>
+    </w:p>
+    <w:p>
+      <w:pPr>
+        <w:ind w:left="360"/>
+        <w:jc w:val="both"/>
+      </w:pPr>
+      <w:r>
+        <w:t xml:space="preserve">How to calculate Basket level benefit:  </w:t>
+      </w:r>
+      <w:r>
+        <w:t>Basket level benefit should depend on following factors and in the given sequence</w:t>
+      </w:r>
+    </w:p>
+    <w:p>
+      <w:pPr>
+        <w:pStyle w:val="ListParagraph"/>
+        <w:numPr>
+          <w:ilvl w:val="0"/>
+          <w:numId w:val="33"/>
+        </w:numPr>
+        <w:jc w:val="both"/>
+      </w:pPr>
+      <w:r>
+        <w:t>Demand of the products being added to basket. More demanded products will yield lesser benefits. Demand can be realized by credit points earned by each product. Each product added to a basket should contribute to basket level benefit and the same can be calculated by using the credit points earned by that product.</w:t>
+      </w:r>
+    </w:p>
+    <w:p>
+      <w:pPr>
+        <w:pStyle w:val="ListParagraph"/>
+        <w:numPr>
+          <w:ilvl w:val="0"/>
+          <w:numId w:val="33"/>
+        </w:numPr>
+        <w:jc w:val="both"/>
+      </w:pPr>
+      <w:r>
+        <w:t xml:space="preserve">Total amount of basket. Obviously higher the amount of </w:t>
+      </w:r>
+      <w:proofErr w:type="gramStart"/>
+      <w:r>
+        <w:t>basket,</w:t>
+      </w:r>
+      <w:proofErr w:type="gramEnd"/>
+      <w:r>
+        <w:t xml:space="preserve"> </w:t>
+      </w:r>
+      <w:r>
+        <w:t>more will be the benefits.</w:t>
+      </w:r>
+    </w:p>
+    <w:p>
+      <w:pPr>
+        <w:pStyle w:val="ListParagraph"/>
+        <w:numPr>
+          <w:ilvl w:val="0"/>
+          <w:numId w:val="33"/>
+        </w:numPr>
+        <w:jc w:val="both"/>
+      </w:pPr>
+      <w:r>
+        <w:t>Duration of the subscription. More the subscription duration more will be benefit.</w:t>
+      </w:r>
+    </w:p>
+    <w:p>
+      <w:pPr>
+        <w:pStyle w:val="ListParagraph"/>
+        <w:numPr>
+          <w:ilvl w:val="0"/>
+          <w:numId w:val="33"/>
+        </w:numPr>
+        <w:jc w:val="both"/>
+      </w:pPr>
+      <w:r>
+        <w:t>Payment mode. Full advanced payment for the whole subscription duration will attract more benefits</w:t>
+      </w:r>
+    </w:p>
+    <w:p>
+      <w:pPr>
+        <w:pStyle w:val="ListParagraph"/>
+        <w:numPr>
+          <w:ilvl w:val="0"/>
+          <w:numId w:val="33"/>
+        </w:numPr>
+        <w:jc w:val="both"/>
+      </w:pPr>
+      <w:r>
+        <w:t>Stability of basket content. If no content is changed in the basket after subscription then it will attract full benefits. But if the content is modified /reduced the benefits should be reduced.</w:t>
+      </w:r>
+    </w:p>
+    <w:p>
+      <w:pPr>
+        <w:ind w:left="360"/>
+        <w:jc w:val="both"/>
+      </w:pPr>
+      <w:r>
+        <w:rPr>
+          <w:b/>
+        </w:rPr>
+        <w:t>Payments:</w:t>
+      </w:r>
+      <w:r>
+        <w:t xml:space="preserve"> </w:t>
+      </w:r>
+      <w:r>
+        <w:t>When a subscriber registers for a basket for a specific period, the total basket amount for the whole period is debited in this account. When subscriber makes payment</w:t>
+      </w:r>
+      <w:r>
+        <w:t xml:space="preserve"> (for full/partial subscription period)</w:t>
+      </w:r>
+      <w:r>
+        <w:t xml:space="preserve"> this payment is credited to the account, resulting into the total debit getting reduced by the paid amount.</w:t>
+      </w:r>
+    </w:p>
+    <w:p>
+      <w:pPr>
+        <w:ind w:left="360"/>
+        <w:jc w:val="both"/>
+      </w:pPr>
+      <w:r>
+        <w:t>Negative value in this element denotes</w:t>
+      </w:r>
+      <w:r>
+        <w:t xml:space="preserve"> payment due with customer for which appropriate notifications can be sent to him as well as corrective/collection actions can be performed. Positive amount indicates that he has made advanced payment for which all the deliveries have not been made yet. When subscription period ends this account should ideally denote 0 </w:t>
+      </w:r>
+      <w:proofErr w:type="gramStart"/>
+      <w:r>
+        <w:t>amount</w:t>
+      </w:r>
+      <w:proofErr w:type="gramEnd"/>
+      <w:r>
+        <w:t>.</w:t>
+      </w:r>
+    </w:p>
+    <w:p>
+      <w:pPr>
+        <w:ind w:left="360"/>
+        <w:jc w:val="both"/>
+      </w:pPr>
+      <w:r>
+        <w:rPr>
+          <w:b/>
+        </w:rPr>
+        <w:t>Provision for operating expenses:</w:t>
+      </w:r>
+      <w:r>
+        <w:t xml:space="preserve"> </w:t>
+      </w:r>
+      <w:r>
+        <w:t xml:space="preserve">When a </w:t>
+      </w:r>
+      <w:r>
+        <w:t>subscriber</w:t>
+      </w:r>
+      <w:r>
+        <w:t xml:space="preserve"> creates his/her subscription basket and makes payment (advanced/partially advanced), this event should be considered as a trigger when every </w:t>
+      </w:r>
+      <w:r>
+        <w:t>item</w:t>
+      </w:r>
+      <w:r>
+        <w:t xml:space="preserve"> </w:t>
+      </w:r>
+      <w:r>
+        <w:t>(</w:t>
+      </w:r>
+      <w:r>
+        <w:t xml:space="preserve">added in the basket) will contribute to </w:t>
+      </w:r>
+      <w:r>
+        <w:t xml:space="preserve">the “Provision for operating expenses” </w:t>
+      </w:r>
+      <w:r>
+        <w:t xml:space="preserve">for the period that </w:t>
+      </w:r>
+      <w:r>
+        <w:t>subscriber</w:t>
+      </w:r>
+      <w:r>
+        <w:t xml:space="preserve"> has made the payment for (in case of yearly advanced payment 1 entry </w:t>
+      </w:r>
+      <w:r>
+        <w:t>will be added to account =</w:t>
+      </w:r>
+      <w:r>
+        <w:t xml:space="preserve"> 12 months operating charges</w:t>
+      </w:r>
+      <w:r>
+        <w:t>(as per forecasting done above)</w:t>
+      </w:r>
+      <w:r>
+        <w:t xml:space="preserve"> </w:t>
+      </w:r>
+      <w:r>
+        <w:t>for all items added to basket</w:t>
+      </w:r>
+      <w:r>
+        <w:t xml:space="preserve">, in case of quarterly advanced payment 1 entry </w:t>
+      </w:r>
+      <w:r>
+        <w:t>will be added =</w:t>
+      </w:r>
+      <w:r>
+        <w:t xml:space="preserve"> 3 months operating charges </w:t>
+      </w:r>
+      <w:r>
+        <w:t>for all items added to basket</w:t>
+      </w:r>
+      <w:r>
+        <w:t>).</w:t>
+      </w:r>
+      <w:r>
+        <w:t xml:space="preserve"> Thus the amount equal to the provision calculated as described above will get debited from this payment credit and credited to this element.</w:t>
+      </w:r>
+    </w:p>
+    <w:p>
+      <w:pPr>
+        <w:ind w:left="360"/>
+        <w:jc w:val="both"/>
+      </w:pPr>
+      <w:r>
+        <w:t>Every time when the basket is successfully delivered to that subscriber,</w:t>
+      </w:r>
+      <w:r>
+        <w:t xml:space="preserve"> </w:t>
+      </w:r>
+      <w:r>
+        <w:t>the periodi</w:t>
+      </w:r>
+      <w:r>
+        <w:t>c</w:t>
+      </w:r>
+      <w:r>
+        <w:t xml:space="preserve"> operating expenses amount will get debited from this provision and get ad</w:t>
+      </w:r>
+      <w:r>
+        <w:t>ded to the Operating expenses a</w:t>
+      </w:r>
+      <w:r>
+        <w:t>ccount.</w:t>
+      </w:r>
+    </w:p>
+    <w:p>
+      <w:pPr>
+        <w:ind w:left="360"/>
+        <w:jc w:val="both"/>
+      </w:pPr>
+      <w:r>
+        <w:t>In case  subscriber who has subscribed for one year</w:t>
+      </w:r>
+      <w:r>
+        <w:t xml:space="preserve"> and made full/advanced payment</w:t>
+      </w:r>
+      <w:r>
+        <w:t xml:space="preserve">, decides to quit his subscription then the remaining amount credited to “provision for operating expenses” should get debited from there and should get credited back to </w:t>
+      </w:r>
+      <w:r>
+        <w:t>payments, so as to return total remaining amount left at the time of cancellation.</w:t>
+      </w:r>
+    </w:p>
+    <w:p>
+      <w:pPr>
+        <w:pStyle w:val="Heading2"/>
+        <w:numPr>
+          <w:ilvl w:val="1"/>
+          <w:numId w:val="16"/>
+        </w:numPr>
+        <w:jc w:val="both"/>
+        <w:rPr>
+          <w:bCs/>
+          <w:color w:val="5B9BD5" w:themeColor="accent1"/>
+          <w:sz w:val="22"/>
+          <w:szCs w:val="22"/>
+        </w:rPr>
+      </w:pPr>
+      <w:bookmarkStart w:id="17" w:name="_Toc435089784"/>
+      <w:r>
+        <w:rPr>
+          <w:bCs/>
+          <w:color w:val="5B9BD5" w:themeColor="accent1"/>
+          <w:sz w:val="22"/>
+          <w:szCs w:val="22"/>
+        </w:rPr>
+        <w:lastRenderedPageBreak/>
         <w:t>Product Account:</w:t>
       </w:r>
-      <w:bookmarkEnd w:id="16"/>
+      <w:bookmarkEnd w:id="17"/>
       <w:r>
         <w:rPr>
           <w:bCs/>
@@ -5179,7 +5700,6 @@
         <w:jc w:val="both"/>
       </w:pPr>
       <w:r>
-        <w:lastRenderedPageBreak/>
         <w:t xml:space="preserve">Each </w:t>
       </w:r>
       <w:r>
@@ -5402,7 +5922,11 @@
       </w:r>
       <w:proofErr w:type="gramEnd"/>
       <w:r>
-        <w:t xml:space="preserve"> both these price buckets will be updated where a new version of purchase price will get added to both with current date. So both buckets will have to versions of purchase </w:t>
+        <w:t xml:space="preserve"> both these price buckets will be updated where a new version of purchase price will get added to both with </w:t>
+      </w:r>
+      <w:r>
+        <w:lastRenderedPageBreak/>
+        <w:t xml:space="preserve">current date. So both buckets will have to versions of purchase </w:t>
       </w:r>
       <w:proofErr w:type="gramStart"/>
       <w:r>
@@ -5561,7 +6085,6 @@
         <w:rPr>
           <w:b/>
         </w:rPr>
-        <w:lastRenderedPageBreak/>
         <w:t>Total Debit</w:t>
       </w:r>
       <w:r>
@@ -5726,7 +6249,11 @@
       </w:r>
       <w:proofErr w:type="spellEnd"/>
       <w:r>
-        <w:t xml:space="preserve"> and forecasted sale amount with proposed offered price of 50 </w:t>
+        <w:t xml:space="preserve"> and forecasted sale amount with proposed offered </w:t>
+      </w:r>
+      <w:r>
+        <w:lastRenderedPageBreak/>
+        <w:t xml:space="preserve">price of 50 </w:t>
       </w:r>
       <w:proofErr w:type="spellStart"/>
       <w:r>
@@ -5899,7 +6426,6 @@
         </w:rPr>
       </w:pPr>
       <w:r>
-        <w:lastRenderedPageBreak/>
         <w:t>So in above cases the product has earned 8 credit points</w:t>
       </w:r>
       <w:r>
@@ -5921,7 +6447,7 @@
           <w:szCs w:val="22"/>
         </w:rPr>
       </w:pPr>
-      <w:bookmarkStart w:id="17" w:name="_Toc434937017"/>
+      <w:bookmarkStart w:id="18" w:name="_Toc435089785"/>
       <w:r>
         <w:rPr>
           <w:bCs/>
@@ -5931,7 +6457,7 @@
         </w:rPr>
         <w:t>Operating expenses Account.</w:t>
       </w:r>
-      <w:bookmarkEnd w:id="17"/>
+      <w:bookmarkEnd w:id="18"/>
       <w:r>
         <w:rPr>
           <w:bCs/>
@@ -6138,6 +6664,7 @@
         <w:jc w:val="both"/>
       </w:pPr>
       <w:r>
+        <w:lastRenderedPageBreak/>
         <w:t xml:space="preserve">Data Backup and software maintenance/enhancements cost </w:t>
       </w:r>
     </w:p>
@@ -6177,7 +6704,34 @@
         <w:jc w:val="both"/>
       </w:pPr>
       <w:r>
-        <w:t>Goods Delivery expenses</w:t>
+        <w:t xml:space="preserve">Goods Delivery </w:t>
+      </w:r>
+      <w:proofErr w:type="gramStart"/>
+      <w:r>
+        <w:t>expenses</w:t>
+      </w:r>
+      <w:r>
+        <w:t xml:space="preserve"> :</w:t>
+      </w:r>
+      <w:proofErr w:type="gramEnd"/>
+      <w:r>
+        <w:t xml:space="preserve"> A merchant need to specify average delivery expenses per basket for every KG. </w:t>
+      </w:r>
+      <w:proofErr w:type="gramStart"/>
+      <w:r>
+        <w:t>When  a</w:t>
+      </w:r>
+      <w:proofErr w:type="gramEnd"/>
+      <w:r>
+        <w:t xml:space="preserve"> subscriber confirms registration of basket </w:t>
+      </w:r>
+      <w:proofErr w:type="spellStart"/>
+      <w:r>
+        <w:t>items,the</w:t>
+      </w:r>
+      <w:proofErr w:type="spellEnd"/>
+      <w:r>
+        <w:t xml:space="preserve"> same event should calculate the total weight of that basket and registers total delivery expenses per delivery.</w:t>
       </w:r>
     </w:p>
     <w:p>
@@ -6284,74 +6838,6 @@
       <w:r>
         <w:t xml:space="preserve">: </w:t>
       </w:r>
-      <w:r>
-        <w:t xml:space="preserve">When a customer creates his/her subscription basket and makes payment (advanced/partially advanced), this event should be considered as a trigger when every </w:t>
-      </w:r>
-      <w:r>
-        <w:lastRenderedPageBreak/>
-        <w:t>item</w:t>
-      </w:r>
-      <w:r>
-        <w:t>(</w:t>
-      </w:r>
-      <w:r>
-        <w:t xml:space="preserve">added in the basket) will contribute to this account as for the period that </w:t>
-      </w:r>
-      <w:r>
-        <w:t>subscriber</w:t>
-      </w:r>
-      <w:r>
-        <w:t xml:space="preserve"> has made the payment for (</w:t>
-      </w:r>
-      <w:r>
-        <w:t xml:space="preserve">in case of yearly advanced payment </w:t>
-      </w:r>
-      <w:r>
-        <w:t xml:space="preserve">1 entry </w:t>
-      </w:r>
-      <w:r>
-        <w:t>will be added to account =</w:t>
-      </w:r>
-      <w:r>
-        <w:t xml:space="preserve"> 12 months operating charges</w:t>
-      </w:r>
-      <w:r>
-        <w:t>(as per forecasting done above)</w:t>
-      </w:r>
-      <w:r>
-        <w:t xml:space="preserve"> </w:t>
-      </w:r>
-      <w:r>
-        <w:t>for all items added to basket</w:t>
-      </w:r>
-      <w:r>
-        <w:t xml:space="preserve">, </w:t>
-      </w:r>
-      <w:r>
-        <w:t xml:space="preserve">in case of quarterly advanced payment </w:t>
-      </w:r>
-      <w:r>
-        <w:t xml:space="preserve">1 entry </w:t>
-      </w:r>
-      <w:r>
-        <w:t>will be added =</w:t>
-      </w:r>
-      <w:r>
-        <w:t xml:space="preserve"> 3 months operating charges </w:t>
-      </w:r>
-      <w:r>
-        <w:t>for all items added to basket</w:t>
-      </w:r>
-      <w:r>
-        <w:t xml:space="preserve">).  </w:t>
-      </w:r>
-    </w:p>
-    <w:p>
-      <w:pPr>
-        <w:pStyle w:val="ListParagraph"/>
-        <w:ind w:left="1224"/>
-        <w:jc w:val="both"/>
-      </w:pPr>
     </w:p>
     <w:p>
       <w:pPr>
@@ -6594,6 +7080,7 @@
         <w:jc w:val="both"/>
       </w:pPr>
       <w:r>
+        <w:lastRenderedPageBreak/>
         <w:t>Expenses on integration with third party paid services (payment gateway, goods tracking system etc.).</w:t>
       </w:r>
       <w:r>
@@ -6701,7 +7188,6 @@
         <w:jc w:val="both"/>
       </w:pPr>
       <w:r>
-        <w:lastRenderedPageBreak/>
         <w:t xml:space="preserve">Debit: </w:t>
       </w:r>
       <w:r>
@@ -6918,18 +7404,19 @@
         </w:numPr>
         <w:jc w:val="both"/>
       </w:pPr>
-      <w:bookmarkStart w:id="18" w:name="_Toc434937018"/>
+      <w:bookmarkStart w:id="19" w:name="_Toc435089786"/>
       <w:r>
         <w:rPr>
           <w:bCs/>
           <w:color w:val="5B9BD5" w:themeColor="accent1"/>
         </w:rPr>
+        <w:lastRenderedPageBreak/>
         <w:t>Account for sales and marketing expenses</w:t>
       </w:r>
       <w:r>
         <w:t xml:space="preserve"> (should we have this under scope??).</w:t>
       </w:r>
-      <w:bookmarkEnd w:id="18"/>
+      <w:bookmarkEnd w:id="19"/>
       <w:r>
         <w:t xml:space="preserve"> </w:t>
       </w:r>
@@ -6957,7 +7444,7 @@
           <w:color w:val="5B9BD5" w:themeColor="accent1"/>
         </w:rPr>
       </w:pPr>
-      <w:bookmarkStart w:id="19" w:name="_Toc434937019"/>
+      <w:bookmarkStart w:id="20" w:name="_Toc435089787"/>
       <w:r>
         <w:rPr>
           <w:bCs/>
@@ -6965,7 +7452,7 @@
         </w:rPr>
         <w:t>Nodal Account</w:t>
       </w:r>
-      <w:bookmarkEnd w:id="19"/>
+      <w:bookmarkEnd w:id="20"/>
       <w:r>
         <w:rPr>
           <w:bCs/>
@@ -7000,16 +7487,15 @@
           <w:color w:val="5B9BD5" w:themeColor="accent1"/>
         </w:rPr>
       </w:pPr>
-      <w:bookmarkStart w:id="20" w:name="_Toc434937020"/>
+      <w:bookmarkStart w:id="21" w:name="_Toc435089788"/>
       <w:r>
         <w:rPr>
           <w:bCs/>
           <w:color w:val="5B9BD5" w:themeColor="accent1"/>
         </w:rPr>
-        <w:lastRenderedPageBreak/>
         <w:t>Merchant’s account.</w:t>
       </w:r>
-      <w:bookmarkEnd w:id="20"/>
+      <w:bookmarkEnd w:id="21"/>
       <w:r>
         <w:rPr>
           <w:bCs/>
@@ -7040,6 +7526,12 @@
         <w:jc w:val="both"/>
       </w:pPr>
     </w:p>
+    <w:p/>
+    <w:p/>
+    <w:p/>
+    <w:p/>
+    <w:p/>
+    <w:p/>
     <w:p>
       <w:pPr>
         <w:pStyle w:val="Heading2"/>
@@ -7049,11 +7541,11 @@
         </w:numPr>
         <w:jc w:val="both"/>
       </w:pPr>
-      <w:bookmarkStart w:id="21" w:name="_Toc434937021"/>
+      <w:bookmarkStart w:id="22" w:name="_Toc435089789"/>
       <w:r>
         <w:t>Setting targets</w:t>
       </w:r>
-      <w:bookmarkEnd w:id="21"/>
+      <w:bookmarkEnd w:id="22"/>
     </w:p>
     <w:p>
       <w:pPr>
@@ -7218,6 +7710,7 @@
         <w:rPr>
           <w:color w:val="FF0000"/>
         </w:rPr>
+        <w:lastRenderedPageBreak/>
         <w:t>Its suggested discount percentage??</w:t>
       </w:r>
     </w:p>
@@ -7521,7 +8014,6 @@
         <w:jc w:val="both"/>
       </w:pPr>
       <w:r>
-        <w:lastRenderedPageBreak/>
         <w:t>Monthly Churned MRR among customers affiliated to price1, Churned MRR among customers affiliated Price2 and total churned MRR( approximate indication of impact of changed price on customer churn),percentage net MRR churn( churned MRR/starting MRR)</w:t>
       </w:r>
     </w:p>
@@ -7802,11 +8294,12 @@
         </w:numPr>
         <w:jc w:val="both"/>
       </w:pPr>
-      <w:bookmarkStart w:id="22" w:name="_Toc434937022"/>
-      <w:r>
+      <w:bookmarkStart w:id="23" w:name="_Toc435089790"/>
+      <w:r>
+        <w:lastRenderedPageBreak/>
         <w:t>Tracking Targets</w:t>
       </w:r>
-      <w:bookmarkEnd w:id="22"/>
+      <w:bookmarkEnd w:id="23"/>
     </w:p>
     <w:p>
       <w:pPr>
@@ -7815,12 +8308,13 @@
           <w:ilvl w:val="0"/>
           <w:numId w:val="21"/>
         </w:numPr>
-      </w:pPr>
-      <w:bookmarkStart w:id="23" w:name="_Toc434937023"/>
+        <w:jc w:val="both"/>
+      </w:pPr>
+      <w:bookmarkStart w:id="24" w:name="_Toc435089791"/>
       <w:r>
         <w:t>Getting Targets and the actuals at one level</w:t>
       </w:r>
-      <w:bookmarkEnd w:id="23"/>
+      <w:bookmarkEnd w:id="24"/>
     </w:p>
     <w:p>
       <w:pPr>
@@ -7829,6 +8323,7 @@
           <w:ilvl w:val="0"/>
           <w:numId w:val="21"/>
         </w:numPr>
+        <w:jc w:val="both"/>
       </w:pPr>
       <w:r>
         <w:t xml:space="preserve">As we have seen in the above discussion, targets are set at monthly level </w:t>
@@ -7847,6 +8342,7 @@
           <w:ilvl w:val="0"/>
           <w:numId w:val="21"/>
         </w:numPr>
+        <w:jc w:val="both"/>
       </w:pPr>
       <w:r>
         <w:t>H</w:t>
@@ -7868,6 +8364,7 @@
           <w:ilvl w:val="0"/>
           <w:numId w:val="21"/>
         </w:numPr>
+        <w:jc w:val="both"/>
       </w:pPr>
       <w:r>
         <w:t>W</w:t>
@@ -7889,6 +8386,7 @@
           <w:ilvl w:val="0"/>
           <w:numId w:val="21"/>
         </w:numPr>
+        <w:jc w:val="both"/>
       </w:pPr>
       <w:r>
         <w:t>W</w:t>
@@ -7910,6 +8408,7 @@
           <w:ilvl w:val="0"/>
           <w:numId w:val="21"/>
         </w:numPr>
+        <w:jc w:val="both"/>
       </w:pPr>
       <w:r>
         <w:t>W</w:t>
@@ -7925,6 +8424,7 @@
           <w:ilvl w:val="0"/>
           <w:numId w:val="21"/>
         </w:numPr>
+        <w:jc w:val="both"/>
       </w:pPr>
       <w:r>
         <w:t>How much of it the merchant wants to keep for him/herself</w:t>
@@ -7937,6 +8437,7 @@
           <w:ilvl w:val="0"/>
           <w:numId w:val="21"/>
         </w:numPr>
+        <w:jc w:val="both"/>
       </w:pPr>
       <w:r>
         <w:t>W</w:t>
@@ -7964,6 +8465,7 @@
           <w:ilvl w:val="0"/>
           <w:numId w:val="21"/>
         </w:numPr>
+        <w:jc w:val="both"/>
       </w:pPr>
       <w:r>
         <w:t>How much is the subscriber lifetime period</w:t>
@@ -7988,6 +8490,7 @@
           <w:ilvl w:val="0"/>
           <w:numId w:val="21"/>
         </w:numPr>
+        <w:jc w:val="both"/>
       </w:pPr>
       <w:r>
         <w:t>What is the cost of acquiring a customer(number of new customer as a result of sales &amp;</w:t>
@@ -8003,6 +8506,7 @@
           <w:ilvl w:val="0"/>
           <w:numId w:val="21"/>
         </w:numPr>
+        <w:jc w:val="both"/>
       </w:pPr>
       <w:r>
         <w:t>H</w:t>
@@ -8021,6 +8525,7 @@
           <w:ilvl w:val="0"/>
           <w:numId w:val="21"/>
         </w:numPr>
+        <w:jc w:val="both"/>
       </w:pPr>
       <w:r>
         <w:t>Finally based on the net profit and removing merchant’s share form it, the remaining profit is attributed to item level discount as well as basket level discounts.</w:t>
@@ -8036,7 +8541,6 @@
         <w:jc w:val="both"/>
       </w:pPr>
       <w:r>
-        <w:lastRenderedPageBreak/>
         <w:t>For now let’s assume that after all these calculations merchants has projected 45% net profit</w:t>
       </w:r>
       <w:r>
@@ -8083,8 +8587,9 @@
           <w:ilvl w:val="0"/>
           <w:numId w:val="21"/>
         </w:numPr>
-      </w:pPr>
-      <w:bookmarkStart w:id="24" w:name="_Toc434937024"/>
+        <w:jc w:val="both"/>
+      </w:pPr>
+      <w:bookmarkStart w:id="25" w:name="_Toc435089792"/>
       <w:r>
         <w:t xml:space="preserve">Interpolation for transforming monthly </w:t>
       </w:r>
@@ -8094,7 +8599,7 @@
       <w:r>
         <w:t>parameter values into daily values</w:t>
       </w:r>
-      <w:bookmarkEnd w:id="24"/>
+      <w:bookmarkEnd w:id="25"/>
       <w:r>
         <w:t xml:space="preserve"> </w:t>
       </w:r>
@@ -8161,12 +8666,13 @@
           <w:ilvl w:val="0"/>
           <w:numId w:val="21"/>
         </w:numPr>
-      </w:pPr>
-      <w:bookmarkStart w:id="25" w:name="_Toc434937025"/>
+        <w:jc w:val="both"/>
+      </w:pPr>
+      <w:bookmarkStart w:id="26" w:name="_Toc435089793"/>
       <w:r>
         <w:t>Extrapolation of actuals for the current day for comparison</w:t>
       </w:r>
-      <w:bookmarkEnd w:id="25"/>
+      <w:bookmarkEnd w:id="26"/>
     </w:p>
     <w:p>
       <w:pPr>
@@ -8175,6 +8681,7 @@
           <w:ilvl w:val="0"/>
           <w:numId w:val="21"/>
         </w:numPr>
+        <w:jc w:val="both"/>
       </w:pPr>
       <w:r>
         <w:t>With the start discounting price product is getting sold every day in some volume. The sale volume on a day may be more than the set target or it may be lesser.</w:t>
@@ -8187,6 +8694,7 @@
           <w:ilvl w:val="0"/>
           <w:numId w:val="21"/>
         </w:numPr>
+        <w:jc w:val="both"/>
       </w:pPr>
       <w:r>
         <w:t>Values of parameters for a current day (where sale is not yet happened) and until the end of current month are obtained through extrapolation of actual parameter values until yesterday (which one??)</w:t>
@@ -8199,6 +8707,7 @@
           <w:ilvl w:val="0"/>
           <w:numId w:val="21"/>
         </w:numPr>
+        <w:jc w:val="both"/>
       </w:pPr>
       <w:r>
         <w:t xml:space="preserve">These extrapolated figures are compared with target figures for that day (obtained at day level through interpolation). If the actuals are higher than targets it indicates that the product is doing better than expected and hence no more </w:t>
@@ -8217,8 +8726,10 @@
           <w:ilvl w:val="0"/>
           <w:numId w:val="21"/>
         </w:numPr>
-      </w:pPr>
-      <w:r>
+        <w:jc w:val="both"/>
+      </w:pPr>
+      <w:r>
+        <w:lastRenderedPageBreak/>
         <w:t xml:space="preserve">If the actuals are lesser than </w:t>
       </w:r>
       <w:r>
@@ -8235,6 +8746,7 @@
           <w:ilvl w:val="0"/>
           <w:numId w:val="21"/>
         </w:numPr>
+        <w:jc w:val="both"/>
       </w:pPr>
       <w:r>
         <w:t>Demand Curve???</w:t>
@@ -8317,7 +8829,6 @@
         <w:jc w:val="both"/>
       </w:pPr>
       <w:r>
-        <w:lastRenderedPageBreak/>
         <w:t xml:space="preserve">For every </w:t>
       </w:r>
       <w:r>
@@ -8651,6 +9162,7 @@
         <w:jc w:val="both"/>
       </w:pPr>
       <w:r>
+        <w:lastRenderedPageBreak/>
         <w:t>How to choose right products which are eligible for increased promotion? And how to decide on how much promotional investment to be made on every item</w:t>
       </w:r>
       <w:r>
@@ -8779,11 +9291,11 @@
         </w:numPr>
         <w:jc w:val="both"/>
       </w:pPr>
-      <w:bookmarkStart w:id="26" w:name="_Toc434937026"/>
+      <w:bookmarkStart w:id="27" w:name="_Toc435089794"/>
       <w:r>
         <w:t>Setting targets for a product.</w:t>
       </w:r>
-      <w:bookmarkEnd w:id="26"/>
+      <w:bookmarkEnd w:id="27"/>
     </w:p>
     <w:p>
       <w:pPr>
@@ -8842,7 +9354,6 @@
         <w:jc w:val="both"/>
       </w:pPr>
       <w:r>
-        <w:lastRenderedPageBreak/>
         <w:t>Breakeven number of units to be sold before net profit = Overhead expenses / (Unit selling price – unit cost to produce)</w:t>
       </w:r>
     </w:p>
@@ -8878,11 +9389,11 @@
         </w:numPr>
         <w:jc w:val="both"/>
       </w:pPr>
-      <w:bookmarkStart w:id="27" w:name="_Toc434937027"/>
+      <w:bookmarkStart w:id="28" w:name="_Toc435089795"/>
       <w:r>
         <w:t>Why do products exceed their set target?</w:t>
       </w:r>
-      <w:bookmarkEnd w:id="27"/>
+      <w:bookmarkEnd w:id="28"/>
     </w:p>
     <w:p>
       <w:pPr>
@@ -9162,6 +9673,7 @@
         <w:jc w:val="both"/>
       </w:pPr>
       <w:r>
+        <w:lastRenderedPageBreak/>
         <w:t xml:space="preserve">So anticipated profit = 3,60,00,000-2,70,00,000=90,00,000 </w:t>
       </w:r>
       <w:proofErr w:type="spellStart"/>
@@ -9538,7 +10050,6 @@
         <w:jc w:val="both"/>
       </w:pPr>
       <w:r>
-        <w:lastRenderedPageBreak/>
         <w:t>If a</w:t>
       </w:r>
       <w:r>
@@ -10191,6 +10702,7 @@
         <w:jc w:val="both"/>
       </w:pPr>
       <w:r>
+        <w:lastRenderedPageBreak/>
         <w:t>Actual profit – expected/target profit</w:t>
       </w:r>
       <w:proofErr w:type="gramStart"/>
@@ -10482,7 +10994,6 @@
         <w:jc w:val="both"/>
       </w:pPr>
       <w:r>
-        <w:lastRenderedPageBreak/>
         <w:t>So merchant made 60* 60,000= 36</w:t>
       </w:r>
       <w:proofErr w:type="gramStart"/>
@@ -10589,7 +11100,7 @@
         </w:numPr>
         <w:jc w:val="both"/>
       </w:pPr>
-      <w:bookmarkStart w:id="28" w:name="_Toc434937028"/>
+      <w:bookmarkStart w:id="29" w:name="_Toc435089796"/>
       <w:r>
         <w:t>Why do pro</w:t>
       </w:r>
@@ -10605,7 +11116,7 @@
       <w:r>
         <w:t>?</w:t>
       </w:r>
-      <w:bookmarkEnd w:id="28"/>
+      <w:bookmarkEnd w:id="29"/>
     </w:p>
     <w:p>
       <w:pPr>
@@ -10854,6 +11365,7 @@
         <w:jc w:val="both"/>
       </w:pPr>
       <w:r>
+        <w:lastRenderedPageBreak/>
         <w:t xml:space="preserve">Total wholesale cost = 45,00,000 + 2,50,00,000 = 2,95,00,000 ( 25,00,000 </w:t>
       </w:r>
       <w:proofErr w:type="spellStart"/>
@@ -13225,6 +13737,95 @@
     </w:lvl>
   </w:abstractNum>
   <w:abstractNum w:abstractNumId="25">
+    <w:nsid w:val="6BC52135"/>
+    <w:multiLevelType w:val="hybridMultilevel"/>
+    <w:tmpl w:val="EB06F29A"/>
+    <w:lvl w:ilvl="0" w:tplc="0409000F">
+      <w:start w:val="1"/>
+      <w:numFmt w:val="decimal"/>
+      <w:lvlText w:val="%1."/>
+      <w:lvlJc w:val="left"/>
+      <w:pPr>
+        <w:ind w:left="720" w:hanging="360"/>
+      </w:pPr>
+      <w:rPr>
+        <w:rFonts w:hint="default"/>
+      </w:rPr>
+    </w:lvl>
+    <w:lvl w:ilvl="1" w:tplc="04090019" w:tentative="1">
+      <w:start w:val="1"/>
+      <w:numFmt w:val="lowerLetter"/>
+      <w:lvlText w:val="%2."/>
+      <w:lvlJc w:val="left"/>
+      <w:pPr>
+        <w:ind w:left="1440" w:hanging="360"/>
+      </w:pPr>
+    </w:lvl>
+    <w:lvl w:ilvl="2" w:tplc="0409001B" w:tentative="1">
+      <w:start w:val="1"/>
+      <w:numFmt w:val="lowerRoman"/>
+      <w:lvlText w:val="%3."/>
+      <w:lvlJc w:val="right"/>
+      <w:pPr>
+        <w:ind w:left="2160" w:hanging="180"/>
+      </w:pPr>
+    </w:lvl>
+    <w:lvl w:ilvl="3" w:tplc="0409000F" w:tentative="1">
+      <w:start w:val="1"/>
+      <w:numFmt w:val="decimal"/>
+      <w:lvlText w:val="%4."/>
+      <w:lvlJc w:val="left"/>
+      <w:pPr>
+        <w:ind w:left="2880" w:hanging="360"/>
+      </w:pPr>
+    </w:lvl>
+    <w:lvl w:ilvl="4" w:tplc="04090019" w:tentative="1">
+      <w:start w:val="1"/>
+      <w:numFmt w:val="lowerLetter"/>
+      <w:lvlText w:val="%5."/>
+      <w:lvlJc w:val="left"/>
+      <w:pPr>
+        <w:ind w:left="3600" w:hanging="360"/>
+      </w:pPr>
+    </w:lvl>
+    <w:lvl w:ilvl="5" w:tplc="0409001B" w:tentative="1">
+      <w:start w:val="1"/>
+      <w:numFmt w:val="lowerRoman"/>
+      <w:lvlText w:val="%6."/>
+      <w:lvlJc w:val="right"/>
+      <w:pPr>
+        <w:ind w:left="4320" w:hanging="180"/>
+      </w:pPr>
+    </w:lvl>
+    <w:lvl w:ilvl="6" w:tplc="0409000F" w:tentative="1">
+      <w:start w:val="1"/>
+      <w:numFmt w:val="decimal"/>
+      <w:lvlText w:val="%7."/>
+      <w:lvlJc w:val="left"/>
+      <w:pPr>
+        <w:ind w:left="5040" w:hanging="360"/>
+      </w:pPr>
+    </w:lvl>
+    <w:lvl w:ilvl="7" w:tplc="04090019" w:tentative="1">
+      <w:start w:val="1"/>
+      <w:numFmt w:val="lowerLetter"/>
+      <w:lvlText w:val="%8."/>
+      <w:lvlJc w:val="left"/>
+      <w:pPr>
+        <w:ind w:left="5760" w:hanging="360"/>
+      </w:pPr>
+    </w:lvl>
+    <w:lvl w:ilvl="8" w:tplc="0409001B" w:tentative="1">
+      <w:start w:val="1"/>
+      <w:numFmt w:val="lowerRoman"/>
+      <w:lvlText w:val="%9."/>
+      <w:lvlJc w:val="right"/>
+      <w:pPr>
+        <w:ind w:left="6480" w:hanging="180"/>
+      </w:pPr>
+    </w:lvl>
+  </w:abstractNum>
+  <w:abstractNum w:abstractNumId="26">
     <w:nsid w:val="6DDB4BA2"/>
     <w:multiLevelType w:val="hybridMultilevel"/>
     <w:tmpl w:val="DEDE9F3C"/>
@@ -13313,7 +13914,7 @@
       </w:pPr>
     </w:lvl>
   </w:abstractNum>
-  <w:abstractNum w:abstractNumId="26">
+  <w:abstractNum w:abstractNumId="27">
     <w:nsid w:val="713140A8"/>
     <w:multiLevelType w:val="multilevel"/>
     <w:tmpl w:val="57F48704"/>
@@ -13405,7 +14006,96 @@
       </w:pPr>
     </w:lvl>
   </w:abstractNum>
-  <w:abstractNum w:abstractNumId="27">
+  <w:abstractNum w:abstractNumId="28">
+    <w:nsid w:val="71DC65CF"/>
+    <w:multiLevelType w:val="hybridMultilevel"/>
+    <w:tmpl w:val="8B3620C4"/>
+    <w:lvl w:ilvl="0" w:tplc="0409000F">
+      <w:start w:val="1"/>
+      <w:numFmt w:val="decimal"/>
+      <w:lvlText w:val="%1."/>
+      <w:lvlJc w:val="left"/>
+      <w:pPr>
+        <w:ind w:left="720" w:hanging="360"/>
+      </w:pPr>
+      <w:rPr>
+        <w:rFonts w:hint="default"/>
+      </w:rPr>
+    </w:lvl>
+    <w:lvl w:ilvl="1" w:tplc="04090019" w:tentative="1">
+      <w:start w:val="1"/>
+      <w:numFmt w:val="lowerLetter"/>
+      <w:lvlText w:val="%2."/>
+      <w:lvlJc w:val="left"/>
+      <w:pPr>
+        <w:ind w:left="1440" w:hanging="360"/>
+      </w:pPr>
+    </w:lvl>
+    <w:lvl w:ilvl="2" w:tplc="0409001B" w:tentative="1">
+      <w:start w:val="1"/>
+      <w:numFmt w:val="lowerRoman"/>
+      <w:lvlText w:val="%3."/>
+      <w:lvlJc w:val="right"/>
+      <w:pPr>
+        <w:ind w:left="2160" w:hanging="180"/>
+      </w:pPr>
+    </w:lvl>
+    <w:lvl w:ilvl="3" w:tplc="0409000F" w:tentative="1">
+      <w:start w:val="1"/>
+      <w:numFmt w:val="decimal"/>
+      <w:lvlText w:val="%4."/>
+      <w:lvlJc w:val="left"/>
+      <w:pPr>
+        <w:ind w:left="2880" w:hanging="360"/>
+      </w:pPr>
+    </w:lvl>
+    <w:lvl w:ilvl="4" w:tplc="04090019" w:tentative="1">
+      <w:start w:val="1"/>
+      <w:numFmt w:val="lowerLetter"/>
+      <w:lvlText w:val="%5."/>
+      <w:lvlJc w:val="left"/>
+      <w:pPr>
+        <w:ind w:left="3600" w:hanging="360"/>
+      </w:pPr>
+    </w:lvl>
+    <w:lvl w:ilvl="5" w:tplc="0409001B" w:tentative="1">
+      <w:start w:val="1"/>
+      <w:numFmt w:val="lowerRoman"/>
+      <w:lvlText w:val="%6."/>
+      <w:lvlJc w:val="right"/>
+      <w:pPr>
+        <w:ind w:left="4320" w:hanging="180"/>
+      </w:pPr>
+    </w:lvl>
+    <w:lvl w:ilvl="6" w:tplc="0409000F" w:tentative="1">
+      <w:start w:val="1"/>
+      <w:numFmt w:val="decimal"/>
+      <w:lvlText w:val="%7."/>
+      <w:lvlJc w:val="left"/>
+      <w:pPr>
+        <w:ind w:left="5040" w:hanging="360"/>
+      </w:pPr>
+    </w:lvl>
+    <w:lvl w:ilvl="7" w:tplc="04090019" w:tentative="1">
+      <w:start w:val="1"/>
+      <w:numFmt w:val="lowerLetter"/>
+      <w:lvlText w:val="%8."/>
+      <w:lvlJc w:val="left"/>
+      <w:pPr>
+        <w:ind w:left="5760" w:hanging="360"/>
+      </w:pPr>
+    </w:lvl>
+    <w:lvl w:ilvl="8" w:tplc="0409001B" w:tentative="1">
+      <w:start w:val="1"/>
+      <w:numFmt w:val="lowerRoman"/>
+      <w:lvlText w:val="%9."/>
+      <w:lvlJc w:val="right"/>
+      <w:pPr>
+        <w:ind w:left="6480" w:hanging="180"/>
+      </w:pPr>
+    </w:lvl>
+  </w:abstractNum>
+  <w:abstractNum w:abstractNumId="29">
     <w:nsid w:val="743E4088"/>
     <w:multiLevelType w:val="hybridMultilevel"/>
     <w:tmpl w:val="C33AFA9E"/>
@@ -13518,7 +14208,7 @@
       </w:rPr>
     </w:lvl>
   </w:abstractNum>
-  <w:abstractNum w:abstractNumId="28">
+  <w:abstractNum w:abstractNumId="30">
     <w:nsid w:val="75C44194"/>
     <w:multiLevelType w:val="hybridMultilevel"/>
     <w:tmpl w:val="830E3258"/>
@@ -13607,7 +14297,7 @@
       </w:pPr>
     </w:lvl>
   </w:abstractNum>
-  <w:abstractNum w:abstractNumId="29">
+  <w:abstractNum w:abstractNumId="31">
     <w:nsid w:val="7C0B0016"/>
     <w:multiLevelType w:val="hybridMultilevel"/>
     <w:tmpl w:val="C7BE627A"/>
@@ -13696,7 +14386,7 @@
       </w:pPr>
     </w:lvl>
   </w:abstractNum>
-  <w:abstractNum w:abstractNumId="30">
+  <w:abstractNum w:abstractNumId="32">
     <w:nsid w:val="7E9030FD"/>
     <w:multiLevelType w:val="hybridMultilevel"/>
     <w:tmpl w:val="B066BB40"/>
@@ -13798,10 +14488,10 @@
     <w:abstractNumId w:val="14"/>
   </w:num>
   <w:num w:numId="5">
-    <w:abstractNumId w:val="25"/>
+    <w:abstractNumId w:val="26"/>
   </w:num>
   <w:num w:numId="6">
-    <w:abstractNumId w:val="29"/>
+    <w:abstractNumId w:val="31"/>
   </w:num>
   <w:num w:numId="7">
     <w:abstractNumId w:val="8"/>
@@ -13816,7 +14506,7 @@
     <w:abstractNumId w:val="22"/>
   </w:num>
   <w:num w:numId="11">
-    <w:abstractNumId w:val="28"/>
+    <w:abstractNumId w:val="30"/>
   </w:num>
   <w:num w:numId="12">
     <w:abstractNumId w:val="1"/>
@@ -13855,7 +14545,7 @@
     <w:abstractNumId w:val="10"/>
   </w:num>
   <w:num w:numId="24">
-    <w:abstractNumId w:val="27"/>
+    <w:abstractNumId w:val="29"/>
   </w:num>
   <w:num w:numId="25">
     <w:abstractNumId w:val="18"/>
@@ -13864,10 +14554,10 @@
     <w:abstractNumId w:val="9"/>
   </w:num>
   <w:num w:numId="27">
-    <w:abstractNumId w:val="26"/>
+    <w:abstractNumId w:val="27"/>
   </w:num>
   <w:num w:numId="28">
-    <w:abstractNumId w:val="30"/>
+    <w:abstractNumId w:val="32"/>
   </w:num>
   <w:num w:numId="29">
     <w:abstractNumId w:val="24"/>
@@ -13877,6 +14567,12 @@
   </w:num>
   <w:num w:numId="31">
     <w:abstractNumId w:val="12"/>
+  </w:num>
+  <w:num w:numId="32">
+    <w:abstractNumId w:val="25"/>
+  </w:num>
+  <w:num w:numId="33">
+    <w:abstractNumId w:val="28"/>
   </w:num>
 </w:numbering>
 </file>
@@ -15045,7 +15741,7 @@
 </file>
 
 <file path=customXml/itemProps1.xml><?xml version="1.0" encoding="utf-8"?>
-<ds:datastoreItem xmlns:ds="http://schemas.openxmlformats.org/officeDocument/2006/customXml" ds:itemID="{B63EC791-99A5-4BB7-824B-75D87E166562}">
+<ds:datastoreItem xmlns:ds="http://schemas.openxmlformats.org/officeDocument/2006/customXml" ds:itemID="{0B1D911A-0F1D-4DB5-A28E-EE8AA79C5FA7}">
   <ds:schemaRefs>
     <ds:schemaRef ds:uri="http://schemas.openxmlformats.org/officeDocument/2006/bibliography"/>
   </ds:schemaRefs>

</xml_diff>

<commit_message>
Changed rules for payments in subscriber account. Added an illustration of same in pricing model xls.
</commit_message>
<xml_diff>
--- a/documentation/Pricing/Pricing Strategies.docx
+++ b/documentation/Pricing/Pricing Strategies.docx
@@ -2,8 +2,6 @@
 <file path=word/document.xml><?xml version="1.0" encoding="utf-8"?>
 <w:document xmlns:wpc="http://schemas.microsoft.com/office/word/2010/wordprocessingCanvas" xmlns:mc="http://schemas.openxmlformats.org/markup-compatibility/2006" xmlns:o="urn:schemas-microsoft-com:office:office" xmlns:r="http://schemas.openxmlformats.org/officeDocument/2006/relationships" xmlns:m="http://schemas.openxmlformats.org/officeDocument/2006/math" xmlns:v="urn:schemas-microsoft-com:vml" xmlns:wp14="http://schemas.microsoft.com/office/word/2010/wordprocessingDrawing" xmlns:wp="http://schemas.openxmlformats.org/drawingml/2006/wordprocessingDrawing" xmlns:w10="urn:schemas-microsoft-com:office:word" xmlns:w="http://schemas.openxmlformats.org/wordprocessingml/2006/main" xmlns:w14="http://schemas.microsoft.com/office/word/2010/wordml" xmlns:w15="http://schemas.microsoft.com/office/word/2012/wordml" xmlns:wpg="http://schemas.microsoft.com/office/word/2010/wordprocessingGroup" xmlns:wpi="http://schemas.microsoft.com/office/word/2010/wordprocessingInk" xmlns:wne="http://schemas.microsoft.com/office/word/2006/wordml" xmlns:wps="http://schemas.microsoft.com/office/word/2010/wordprocessingShape" mc:Ignorable="w14 w15 wp14">
   <w:body>
-    <w:bookmarkStart w:id="0" w:name="_GoBack" w:displacedByCustomXml="next"/>
-    <w:bookmarkEnd w:id="0" w:displacedByCustomXml="next"/>
     <w:sdt>
       <w:sdtPr>
         <w:rPr>
@@ -2955,7 +2953,7 @@
         <w:pStyle w:val="Heading1"/>
         <w:jc w:val="both"/>
       </w:pPr>
-      <w:bookmarkStart w:id="1" w:name="_Toc435190957"/>
+      <w:bookmarkStart w:id="0" w:name="_Toc435190957"/>
       <w:r>
         <w:lastRenderedPageBreak/>
         <w:t xml:space="preserve">Finance Management and </w:t>
@@ -2966,7 +2964,7 @@
       <w:r>
         <w:t>in Subscription business</w:t>
       </w:r>
-      <w:bookmarkEnd w:id="1"/>
+      <w:bookmarkEnd w:id="0"/>
     </w:p>
     <w:p>
       <w:pPr>
@@ -2977,11 +2975,11 @@
         </w:numPr>
         <w:jc w:val="both"/>
       </w:pPr>
-      <w:bookmarkStart w:id="2" w:name="_Toc435190958"/>
+      <w:bookmarkStart w:id="1" w:name="_Toc435190958"/>
       <w:r>
         <w:t>Introduction</w:t>
       </w:r>
-      <w:bookmarkEnd w:id="2"/>
+      <w:bookmarkEnd w:id="1"/>
     </w:p>
     <w:p>
       <w:pPr>
@@ -3212,11 +3210,7 @@
         <w:t>Thus in order to arrange for provisions for these additional benefits,</w:t>
       </w:r>
       <w:r>
-        <w:t xml:space="preserve"> managing product </w:t>
-      </w:r>
-      <w:r>
-        <w:lastRenderedPageBreak/>
-        <w:t xml:space="preserve">prices in isolation do not help, as every product going into some basket should also contribute to the basket/loyalty benefits. </w:t>
+        <w:t xml:space="preserve"> managing product prices in isolation do not help, as every product going into some basket should also contribute to the basket/loyalty benefits. </w:t>
       </w:r>
     </w:p>
     <w:p>
@@ -3332,11 +3326,11 @@
         </w:numPr>
         <w:jc w:val="both"/>
       </w:pPr>
-      <w:bookmarkStart w:id="3" w:name="_Toc435190959"/>
+      <w:bookmarkStart w:id="2" w:name="_Toc435190959"/>
       <w:r>
         <w:t>Objectives of subscription business</w:t>
       </w:r>
-      <w:bookmarkEnd w:id="3"/>
+      <w:bookmarkEnd w:id="2"/>
     </w:p>
     <w:p>
       <w:pPr>
@@ -3400,19 +3394,78 @@
         <w:rPr>
           <w:color w:val="FF0000"/>
         </w:rPr>
-        <w:t xml:space="preserve">Though price of a product committed to a subscriber should remain same, it can change across subscribers </w:t>
-      </w:r>
+        <w:t xml:space="preserve">Products registered as </w:t>
+      </w:r>
+      <w:proofErr w:type="spellStart"/>
       <w:r>
         <w:rPr>
           <w:color w:val="FF0000"/>
         </w:rPr>
-        <w:t xml:space="preserve">on their subscription </w:t>
-      </w:r>
+        <w:t>subscriptionable</w:t>
+      </w:r>
+      <w:proofErr w:type="spellEnd"/>
       <w:r>
         <w:rPr>
           <w:color w:val="FF0000"/>
         </w:rPr>
-        <w:t>if they subscribe on different days.</w:t>
+        <w:t xml:space="preserve"> items should be categorized into three categories.</w:t>
+      </w:r>
+    </w:p>
+    <w:p>
+      <w:pPr>
+        <w:pStyle w:val="ListParagraph"/>
+        <w:numPr>
+          <w:ilvl w:val="1"/>
+          <w:numId w:val="18"/>
+        </w:numPr>
+        <w:jc w:val="both"/>
+        <w:rPr>
+          <w:color w:val="FF0000"/>
+        </w:rPr>
+      </w:pPr>
+      <w:r>
+        <w:rPr>
+          <w:color w:val="FF0000"/>
+        </w:rPr>
+        <w:t>Products for which price can be committed to subscriber at the time of commitment</w:t>
+      </w:r>
+    </w:p>
+    <w:p>
+      <w:pPr>
+        <w:pStyle w:val="ListParagraph"/>
+        <w:numPr>
+          <w:ilvl w:val="1"/>
+          <w:numId w:val="18"/>
+        </w:numPr>
+        <w:jc w:val="both"/>
+        <w:rPr>
+          <w:color w:val="FF0000"/>
+        </w:rPr>
+      </w:pPr>
+      <w:r>
+        <w:rPr>
+          <w:color w:val="FF0000"/>
+        </w:rPr>
+        <w:t>Products for which percentage of discount can be committed (on the latest price at the time of actual delivery) to subscriber at the time of subscription.</w:t>
+      </w:r>
+    </w:p>
+    <w:p>
+      <w:pPr>
+        <w:pStyle w:val="ListParagraph"/>
+        <w:numPr>
+          <w:ilvl w:val="1"/>
+          <w:numId w:val="18"/>
+        </w:numPr>
+        <w:jc w:val="both"/>
+        <w:rPr>
+          <w:color w:val="FF0000"/>
+        </w:rPr>
+      </w:pPr>
+      <w:r>
+        <w:rPr>
+          <w:color w:val="FF0000"/>
+        </w:rPr>
+        <w:t>Products for which no commitment is made at subscription and product price may vary according to market fluctuations</w:t>
       </w:r>
     </w:p>
     <w:p>
@@ -3423,9 +3476,33 @@
           <w:numId w:val="18"/>
         </w:numPr>
         <w:jc w:val="both"/>
-      </w:pPr>
-      <w:r>
-        <w:t>Item level discount should not depend on the subscription duration of an individual. Mostly everyone who has subscribed to the same product on a same day will see the same (per unit) price for that item, regardless of subscription duration of each subscriber.</w:t>
+        <w:rPr>
+          <w:color w:val="FF0000"/>
+        </w:rPr>
+      </w:pPr>
+      <w:r>
+        <w:rPr>
+          <w:color w:val="FF0000"/>
+        </w:rPr>
+        <w:t>For the first category of products t</w:t>
+      </w:r>
+      <w:r>
+        <w:rPr>
+          <w:color w:val="FF0000"/>
+        </w:rPr>
+        <w:t xml:space="preserve">hough price of a product committed to a subscriber should remain same, it can change across subscribers </w:t>
+      </w:r>
+      <w:r>
+        <w:rPr>
+          <w:color w:val="FF0000"/>
+        </w:rPr>
+        <w:t xml:space="preserve">on their subscription </w:t>
+      </w:r>
+      <w:r>
+        <w:rPr>
+          <w:color w:val="FF0000"/>
+        </w:rPr>
+        <w:t>if they subscribe on different days.</w:t>
       </w:r>
     </w:p>
     <w:p>
@@ -3438,7 +3515,7 @@
         <w:jc w:val="both"/>
       </w:pPr>
       <w:r>
-        <w:t>Along with product level discount, basket level benefits should also be offered. Subscription business is not sustainable if subscriptions for single/few products are encouraged.  In order to handle the equilibrium between profit and loss among products, in order to minimize operating expenses and in order to maximize benefits on sales and marketing expenses it is essential to encourage a subscriber to add more and more items in his basket as well as remain subscribed for as longer duration as possible.</w:t>
+        <w:t>Item level discount should not depend on the subscription duration of an individual. Mostly everyone who has subscribed to the same product on a same day will see the same (per unit) price for that item, regardless of subscription duration of each subscriber.</w:t>
       </w:r>
     </w:p>
     <w:p>
@@ -3451,6 +3528,19 @@
         <w:jc w:val="both"/>
       </w:pPr>
       <w:r>
+        <w:t>Along with product level discount, basket level benefits should also be offered. Subscription business is not sustainable if subscriptions for single/few products are encouraged.  In order to handle the equilibrium between profit and loss among products, in order to minimize operating expenses and in order to maximize benefits on sales and marketing expenses it is essential to encourage a subscriber to add more and more items in his basket as well as remain subscribed for as longer duration as possible.</w:t>
+      </w:r>
+    </w:p>
+    <w:p>
+      <w:pPr>
+        <w:pStyle w:val="ListParagraph"/>
+        <w:numPr>
+          <w:ilvl w:val="0"/>
+          <w:numId w:val="18"/>
+        </w:numPr>
+        <w:jc w:val="both"/>
+      </w:pPr>
+      <w:r>
         <w:t xml:space="preserve">Unlike individual item level discount, basket level benefits depend </w:t>
       </w:r>
       <w:r>
@@ -3556,6 +3646,7 @@
         <w:jc w:val="both"/>
       </w:pPr>
       <w:r>
+        <w:lastRenderedPageBreak/>
         <w:t>In case two subscribers who have subscribed on the same day with same duration will be offered different basket level discounts if their basket worth are different.</w:t>
       </w:r>
       <w:r>
@@ -3596,11 +3687,7 @@
         <w:t>added more</w:t>
       </w:r>
       <w:r>
-        <w:t xml:space="preserve"> high demand </w:t>
-      </w:r>
-      <w:r>
-        <w:lastRenderedPageBreak/>
-        <w:t>products will get lesser basket level discount than the one who has added more low demand products.</w:t>
+        <w:t xml:space="preserve"> high demand products will get lesser basket level discount than the one who has added more low demand products.</w:t>
       </w:r>
     </w:p>
     <w:p>
@@ -3658,10 +3745,18 @@
         <w:t>brand</w:t>
       </w:r>
       <w:r>
-        <w:t xml:space="preserve"> etc.</w:t>
-      </w:r>
-      <w:r>
-        <w:t xml:space="preserve">. The more association a subscriber has with a merchant the more benefits he/she can be awarded. This benefit will be on top of item level and basket level discount. </w:t>
+        <w:t xml:space="preserve"> etc</w:t>
+      </w:r>
+      <w:proofErr w:type="gramStart"/>
+      <w:r>
+        <w:t>.</w:t>
+      </w:r>
+      <w:r>
+        <w:t>.</w:t>
+      </w:r>
+      <w:proofErr w:type="gramEnd"/>
+      <w:r>
+        <w:t xml:space="preserve"> The more association a subscriber has with a merchant the more benefits he/she can be awarded. This benefit will be on top of item level and basket level discount. </w:t>
       </w:r>
     </w:p>
     <w:p>
@@ -3841,15 +3936,14 @@
         </w:numPr>
         <w:jc w:val="both"/>
       </w:pPr>
-      <w:bookmarkStart w:id="4" w:name="_Toc435190960"/>
-      <w:r>
-        <w:lastRenderedPageBreak/>
+      <w:bookmarkStart w:id="3" w:name="_Toc435190960"/>
+      <w:r>
         <w:t xml:space="preserve">Product </w:t>
       </w:r>
       <w:r>
         <w:t>Categories</w:t>
       </w:r>
-      <w:bookmarkEnd w:id="4"/>
+      <w:bookmarkEnd w:id="3"/>
     </w:p>
     <w:p>
       <w:pPr>
@@ -3866,7 +3960,7 @@
           <w:szCs w:val="22"/>
         </w:rPr>
       </w:pPr>
-      <w:bookmarkStart w:id="5" w:name="_Toc435190961"/>
+      <w:bookmarkStart w:id="4" w:name="_Toc435190961"/>
       <w:r>
         <w:rPr>
           <w:bCs/>
@@ -3876,7 +3970,7 @@
         </w:rPr>
         <w:t>Essential Vs Optional products</w:t>
       </w:r>
-      <w:bookmarkEnd w:id="5"/>
+      <w:bookmarkEnd w:id="4"/>
     </w:p>
     <w:p>
       <w:pPr>
@@ -3955,7 +4049,7 @@
           <w:szCs w:val="22"/>
         </w:rPr>
       </w:pPr>
-      <w:bookmarkStart w:id="6" w:name="_Toc435190962"/>
+      <w:bookmarkStart w:id="5" w:name="_Toc435190962"/>
       <w:r>
         <w:rPr>
           <w:bCs/>
@@ -3965,7 +4059,7 @@
         </w:rPr>
         <w:t>High/Low demand products:</w:t>
       </w:r>
-      <w:bookmarkEnd w:id="6"/>
+      <w:bookmarkEnd w:id="5"/>
     </w:p>
     <w:p>
       <w:pPr>
@@ -4134,13 +4228,29 @@
         <w:t xml:space="preserve"> </w:t>
       </w:r>
       <w:r>
-        <w:t>Colgate is a more popular brand than Pepsodent,</w:t>
+        <w:t xml:space="preserve">Colgate is a more popular brand than </w:t>
+      </w:r>
+      <w:proofErr w:type="spellStart"/>
+      <w:r>
+        <w:t>Pepsodent</w:t>
+      </w:r>
+      <w:proofErr w:type="spellEnd"/>
+      <w:r>
+        <w:t>,</w:t>
       </w:r>
       <w:r>
         <w:t xml:space="preserve"> </w:t>
       </w:r>
       <w:r>
-        <w:t>Nescafe is a higher demand product brand than its competitor Bru, Dove is getting more popular than Rexona etc.</w:t>
+        <w:t xml:space="preserve">Nescafe is a higher demand product brand than its competitor </w:t>
+      </w:r>
+      <w:proofErr w:type="spellStart"/>
+      <w:r>
+        <w:t>Bru</w:t>
+      </w:r>
+      <w:proofErr w:type="spellEnd"/>
+      <w:r>
+        <w:t>, Dove is getting more popular than Rexona etc.</w:t>
       </w:r>
     </w:p>
     <w:p>
@@ -4158,7 +4268,7 @@
           <w:szCs w:val="22"/>
         </w:rPr>
       </w:pPr>
-      <w:bookmarkStart w:id="7" w:name="_Toc435190963"/>
+      <w:bookmarkStart w:id="6" w:name="_Toc435190963"/>
       <w:r>
         <w:rPr>
           <w:bCs/>
@@ -4168,7 +4278,7 @@
         </w:rPr>
         <w:t>High/Low velocity /frequency products:</w:t>
       </w:r>
-      <w:bookmarkEnd w:id="7"/>
+      <w:bookmarkEnd w:id="6"/>
     </w:p>
     <w:p>
       <w:pPr>
@@ -4258,7 +4368,7 @@
           <w:szCs w:val="22"/>
         </w:rPr>
       </w:pPr>
-      <w:bookmarkStart w:id="8" w:name="_Toc435190964"/>
+      <w:bookmarkStart w:id="7" w:name="_Toc435190964"/>
       <w:r>
         <w:rPr>
           <w:bCs/>
@@ -4268,7 +4378,7 @@
         </w:rPr>
         <w:t>Generation influencing products</w:t>
       </w:r>
-      <w:bookmarkEnd w:id="8"/>
+      <w:bookmarkEnd w:id="7"/>
     </w:p>
     <w:p>
       <w:pPr>
@@ -4326,7 +4436,7 @@
           <w:szCs w:val="22"/>
         </w:rPr>
       </w:pPr>
-      <w:bookmarkStart w:id="9" w:name="_Toc435190965"/>
+      <w:bookmarkStart w:id="8" w:name="_Toc435190965"/>
       <w:r>
         <w:rPr>
           <w:bCs/>
@@ -4334,9 +4444,10 @@
           <w:sz w:val="22"/>
           <w:szCs w:val="22"/>
         </w:rPr>
+        <w:lastRenderedPageBreak/>
         <w:t>Seasonal products</w:t>
       </w:r>
-      <w:bookmarkEnd w:id="9"/>
+      <w:bookmarkEnd w:id="8"/>
     </w:p>
     <w:p>
       <w:pPr>
@@ -4358,11 +4469,15 @@
         <w:jc w:val="both"/>
       </w:pPr>
       <w:r>
-        <w:lastRenderedPageBreak/>
         <w:t xml:space="preserve">Example: Fruit squashes and </w:t>
       </w:r>
-      <w:r>
-        <w:t>Sharabats are</w:t>
+      <w:proofErr w:type="spellStart"/>
+      <w:r>
+        <w:t>Sharabats</w:t>
+      </w:r>
+      <w:proofErr w:type="spellEnd"/>
+      <w:r>
+        <w:t xml:space="preserve"> are</w:t>
       </w:r>
       <w:r>
         <w:t xml:space="preserve"> sold mainly during summer season.</w:t>
@@ -4408,7 +4523,7 @@
           <w:szCs w:val="22"/>
         </w:rPr>
       </w:pPr>
-      <w:bookmarkStart w:id="10" w:name="_Toc435190966"/>
+      <w:bookmarkStart w:id="9" w:name="_Toc435190966"/>
       <w:r>
         <w:rPr>
           <w:bCs/>
@@ -4418,7 +4533,7 @@
         </w:rPr>
         <w:t>Substitutes and Complements</w:t>
       </w:r>
-      <w:bookmarkEnd w:id="10"/>
+      <w:bookmarkEnd w:id="9"/>
     </w:p>
     <w:p>
       <w:pPr>
@@ -4437,7 +4552,15 @@
         <w:jc w:val="both"/>
       </w:pPr>
       <w:r>
-        <w:t>Example: Does a customer ordering schezwan sauce always order noodles?</w:t>
+        <w:t xml:space="preserve">Example: Does a customer ordering </w:t>
+      </w:r>
+      <w:proofErr w:type="spellStart"/>
+      <w:r>
+        <w:t>schezwan</w:t>
+      </w:r>
+      <w:proofErr w:type="spellEnd"/>
+      <w:r>
+        <w:t xml:space="preserve"> sauce always order noodles?</w:t>
       </w:r>
       <w:r>
         <w:t xml:space="preserve"> Does a customer ordering condensed milk mostly orders dry fruits?</w:t>
@@ -4496,7 +4619,7 @@
           <w:szCs w:val="22"/>
         </w:rPr>
       </w:pPr>
-      <w:bookmarkStart w:id="11" w:name="_Toc435190967"/>
+      <w:bookmarkStart w:id="10" w:name="_Toc435190967"/>
       <w:r>
         <w:rPr>
           <w:bCs/>
@@ -4506,7 +4629,7 @@
         </w:rPr>
         <w:t>Regional products</w:t>
       </w:r>
-      <w:bookmarkEnd w:id="11"/>
+      <w:bookmarkEnd w:id="10"/>
     </w:p>
     <w:p>
       <w:pPr>
@@ -4524,7 +4647,15 @@
         <w:t xml:space="preserve"> popular/regular in southern states</w:t>
       </w:r>
       <w:r>
-        <w:t>(because people prefer to use home made masala) but will sale more in metro cities as well as in northern regions,</w:t>
+        <w:t xml:space="preserve">(because people prefer to use </w:t>
+      </w:r>
+      <w:proofErr w:type="spellStart"/>
+      <w:r>
+        <w:t>home made</w:t>
+      </w:r>
+      <w:proofErr w:type="spellEnd"/>
+      <w:r>
+        <w:t xml:space="preserve"> masala) but will sale more in metro cities as well as in northern regions,</w:t>
       </w:r>
       <w:r>
         <w:t xml:space="preserve"> </w:t>
@@ -4561,11 +4692,11 @@
         </w:numPr>
         <w:jc w:val="both"/>
       </w:pPr>
-      <w:bookmarkStart w:id="12" w:name="_Toc435190968"/>
+      <w:bookmarkStart w:id="11" w:name="_Toc435190968"/>
       <w:r>
         <w:t>Determinants of Demand</w:t>
       </w:r>
-      <w:bookmarkEnd w:id="12"/>
+      <w:bookmarkEnd w:id="11"/>
     </w:p>
     <w:p>
       <w:pPr>
@@ -4583,8 +4714,15 @@
         <w:ind w:left="360"/>
         <w:jc w:val="both"/>
       </w:pPr>
-      <w:r>
-        <w:t>qD = </w:t>
+      <w:proofErr w:type="spellStart"/>
+      <w:proofErr w:type="gramStart"/>
+      <w:r>
+        <w:t>qD</w:t>
+      </w:r>
+      <w:proofErr w:type="spellEnd"/>
+      <w:proofErr w:type="gramEnd"/>
+      <w:r>
+        <w:t xml:space="preserve"> = </w:t>
       </w:r>
       <w:r>
         <w:rPr>
@@ -4762,14 +4900,11 @@
           <w:b/>
           <w:bCs/>
         </w:rPr>
+        <w:lastRenderedPageBreak/>
         <w:t>Tastes</w:t>
       </w:r>
       <w:r>
-        <w:t xml:space="preserve"> - This is the desire, emotion, or preference for a good or service. When tastes rise, so does the quantity demanded. Likewise, when tastes fall, it will depress the quantity demanded. </w:t>
-      </w:r>
-      <w:r>
-        <w:lastRenderedPageBreak/>
-        <w:t>This is what brand advertising is all about. </w:t>
+        <w:t> - This is the desire, emotion, or preference for a good or service. When tastes rise, so does the quantity demanded. Likewise, when tastes fall, it will depress the quantity demanded. This is what brand advertising is all about. </w:t>
       </w:r>
       <w:r>
         <w:t>Again this is not something which the platform can influence, though it can show the trend if the taste is getting shifted from product A to product B.</w:t>
@@ -4833,14 +4968,14 @@
         </w:numPr>
         <w:jc w:val="both"/>
       </w:pPr>
-      <w:bookmarkStart w:id="13" w:name="_Toc435190969"/>
+      <w:bookmarkStart w:id="12" w:name="_Toc435190969"/>
       <w:r>
         <w:t>Provisioning</w:t>
       </w:r>
       <w:r>
         <w:t xml:space="preserve"> needs</w:t>
       </w:r>
-      <w:bookmarkEnd w:id="13"/>
+      <w:bookmarkEnd w:id="12"/>
     </w:p>
     <w:p>
       <w:pPr>
@@ -4893,7 +5028,15 @@
         <w:jc w:val="both"/>
       </w:pPr>
       <w:r>
-        <w:t>Average subscription amount per subscriber per period(say Rs. 2000 per subscriber per month)</w:t>
+        <w:t xml:space="preserve">Average subscription amount per subscriber per period(say </w:t>
+      </w:r>
+      <w:proofErr w:type="spellStart"/>
+      <w:r>
+        <w:t>Rs</w:t>
+      </w:r>
+      <w:proofErr w:type="spellEnd"/>
+      <w:r>
+        <w:t>. 2000 per subscriber per month)</w:t>
       </w:r>
     </w:p>
     <w:p>
@@ -4906,7 +5049,15 @@
         <w:jc w:val="both"/>
       </w:pPr>
       <w:r>
-        <w:t xml:space="preserve">Probable average distribution of subscription basket (how many product categories an average basket will constitute. Example: grain, bathing soap, washing powder, suger, house cleaning items,  spices, sauces/jams, ready to eat food items etc.) </w:t>
+        <w:t xml:space="preserve">Probable average distribution of subscription basket (how many product categories an average basket will constitute. Example: grain, bathing soap, washing powder, </w:t>
+      </w:r>
+      <w:proofErr w:type="spellStart"/>
+      <w:r>
+        <w:t>suger</w:t>
+      </w:r>
+      <w:proofErr w:type="spellEnd"/>
+      <w:r>
+        <w:t xml:space="preserve">, house cleaning items,  spices, sauces/jams, ready to eat food items etc.) </w:t>
       </w:r>
     </w:p>
     <w:p>
@@ -5056,11 +5207,11 @@
         <w:t>benefits</w:t>
       </w:r>
       <w:r>
-        <w:t xml:space="preserve"> at basket level than at individual product level, so as to attract subscribers to add more to basket as well get benefitted more for subscribing to higher volume of goods, loyalty with merchant/brand. This provision is expected to be required only for initial </w:t>
+        <w:t xml:space="preserve"> at basket level than at individual product level, so as to attract subscribers to add more to basket as well get benefitted more for subscribing to higher volume of goods, loyalty with merchant/brand. This provision is expected to be required only for initial set up of subscription </w:t>
       </w:r>
       <w:r>
         <w:lastRenderedPageBreak/>
-        <w:t xml:space="preserve">set up of subscription business because after it is stabilised every profit making product is expected to contribute into it.   </w:t>
+        <w:t xml:space="preserve">business because after it is stabilised every profit making product is expected to contribute into it.   </w:t>
       </w:r>
     </w:p>
     <w:p>
@@ -5107,7 +5258,21 @@
         <w:rPr>
           <w:b/>
         </w:rPr>
-        <w:t>Provision for Operating expenses</w:t>
+        <w:t xml:space="preserve">Provision for </w:t>
+      </w:r>
+      <w:proofErr w:type="gramStart"/>
+      <w:r>
+        <w:rPr>
+          <w:b/>
+        </w:rPr>
+        <w:t>Operating</w:t>
+      </w:r>
+      <w:proofErr w:type="gramEnd"/>
+      <w:r>
+        <w:rPr>
+          <w:b/>
+        </w:rPr>
+        <w:t xml:space="preserve"> expenses</w:t>
       </w:r>
       <w:r>
         <w:t xml:space="preserve">. It includes the expenses incurred on managing the inventory of subscribed products, cost one periodic deliveries to </w:t>
@@ -5166,7 +5331,15 @@
         <w:t xml:space="preserve"> </w:t>
       </w:r>
       <w:r>
-        <w:t xml:space="preserve">(Lifetime subscriber value(LSV), Lifetime subscriber period, Cost of acquiring a subscriber(CAS), LSV/CAS ratio etc. which indicate health of subscription business.   </w:t>
+        <w:t xml:space="preserve">(Lifetime subscriber </w:t>
+      </w:r>
+      <w:proofErr w:type="gramStart"/>
+      <w:r>
+        <w:t>value(</w:t>
+      </w:r>
+      <w:proofErr w:type="gramEnd"/>
+      <w:r>
+        <w:t xml:space="preserve">LSV), Lifetime subscriber period, Cost of acquiring a subscriber(CAS), LSV/CAS ratio etc. which indicate health of subscription business.   </w:t>
       </w:r>
     </w:p>
     <w:p>
@@ -5197,7 +5370,7 @@
         </w:numPr>
         <w:jc w:val="both"/>
       </w:pPr>
-      <w:bookmarkStart w:id="14" w:name="_Toc435190970"/>
+      <w:bookmarkStart w:id="13" w:name="_Toc435190970"/>
       <w:r>
         <w:t xml:space="preserve">Budget </w:t>
       </w:r>
@@ -5207,7 +5380,7 @@
       <w:r>
         <w:t xml:space="preserve"> and lifecycle management</w:t>
       </w:r>
-      <w:bookmarkEnd w:id="14"/>
+      <w:bookmarkEnd w:id="13"/>
     </w:p>
     <w:p>
       <w:pPr>
@@ -5286,7 +5459,7 @@
           <w:szCs w:val="22"/>
         </w:rPr>
       </w:pPr>
-      <w:bookmarkStart w:id="15" w:name="_Toc435190971"/>
+      <w:bookmarkStart w:id="14" w:name="_Toc435190971"/>
       <w:r>
         <w:rPr>
           <w:bCs/>
@@ -5305,7 +5478,7 @@
         </w:rPr>
         <w:t xml:space="preserve"> account</w:t>
       </w:r>
-      <w:bookmarkEnd w:id="15"/>
+      <w:bookmarkEnd w:id="14"/>
     </w:p>
     <w:p>
       <w:pPr>
@@ -5367,7 +5540,7 @@
           <w:szCs w:val="22"/>
         </w:rPr>
       </w:pPr>
-      <w:bookmarkStart w:id="16" w:name="_Toc435190972"/>
+      <w:bookmarkStart w:id="15" w:name="_Toc435190972"/>
       <w:r>
         <w:rPr>
           <w:bCs/>
@@ -5377,7 +5550,7 @@
         </w:rPr>
         <w:t>Item prices</w:t>
       </w:r>
-      <w:bookmarkEnd w:id="16"/>
+      <w:bookmarkEnd w:id="15"/>
       <w:r>
         <w:rPr>
           <w:bCs/>
@@ -5469,51 +5642,63 @@
         <w:jc w:val="both"/>
       </w:pPr>
       <w:r>
-        <w:rPr>
-          <w:color w:val="FF0000"/>
-        </w:rPr>
+        <w:t>In case</w:t>
+      </w:r>
+      <w:r>
+        <w:t xml:space="preserve"> subscriber increases the quantity of some product later (than subscription date)</w:t>
+      </w:r>
+      <w:r>
+        <w:t xml:space="preserve"> the new quantity gets associated with latest price bucket</w:t>
+      </w:r>
+      <w:r>
+        <w:t>,</w:t>
+      </w:r>
+      <w:r>
+        <w:t xml:space="preserve"> so that his total quantity of a product may get distributed into one or more price buckets. When a subscriber decreases</w:t>
+      </w:r>
+      <w:r>
+        <w:t xml:space="preserve"> </w:t>
+      </w:r>
+      <w:r>
+        <w:t>the</w:t>
+      </w:r>
+      <w:r>
+        <w:t xml:space="preserve"> quantity of some </w:t>
+      </w:r>
+      <w:r>
         <w:lastRenderedPageBreak/>
-        <w:t>In case</w:t>
-      </w:r>
-      <w:r>
-        <w:rPr>
-          <w:color w:val="FF0000"/>
-        </w:rPr>
-        <w:t xml:space="preserve"> subscriber increases the quantity of some product later (than subscription date),</w:t>
-      </w:r>
-      <w:r>
-        <w:rPr>
-          <w:color w:val="FF0000"/>
-        </w:rPr>
+        <w:t xml:space="preserve">product then </w:t>
+      </w:r>
+      <w:r>
+        <w:t xml:space="preserve">the total quantity </w:t>
+      </w:r>
+      <w:r>
+        <w:t>remains</w:t>
+      </w:r>
+      <w:r>
+        <w:t xml:space="preserve"> associated with </w:t>
+      </w:r>
+      <w:r>
+        <w:t>original</w:t>
+      </w:r>
+      <w:r>
         <w:t xml:space="preserve"> </w:t>
       </w:r>
       <w:r>
-        <w:rPr>
-          <w:color w:val="FF0000"/>
-        </w:rPr>
-        <w:t xml:space="preserve">or </w:t>
-      </w:r>
-      <w:r>
-        <w:rPr>
-          <w:color w:val="FF0000"/>
-        </w:rPr>
-        <w:t>decreases the quantity of some product then revised price of that product on that day will be applicable to the total quantity</w:t>
-      </w:r>
-      <w:r>
-        <w:rPr>
-          <w:color w:val="FF0000"/>
-        </w:rPr>
+        <w:t xml:space="preserve">price </w:t>
+      </w:r>
+      <w:r>
+        <w:t xml:space="preserve">bucket </w:t>
+      </w:r>
+      <w:r>
+        <w:t>of that product</w:t>
+      </w:r>
+      <w:r>
         <w:t>.</w:t>
       </w:r>
       <w:r>
         <w:t xml:space="preserve"> Also basket level discount will be recalculated</w:t>
       </w:r>
-    </w:p>
-    <w:p>
-      <w:pPr>
-        <w:ind w:left="360"/>
-        <w:jc w:val="both"/>
-      </w:pPr>
     </w:p>
     <w:p>
       <w:pPr>
@@ -5539,7 +5724,7 @@
           <w:szCs w:val="22"/>
         </w:rPr>
       </w:pPr>
-      <w:bookmarkStart w:id="17" w:name="_Toc435190973"/>
+      <w:bookmarkStart w:id="16" w:name="_Toc435190973"/>
       <w:r>
         <w:rPr>
           <w:bCs/>
@@ -5549,7 +5734,7 @@
         </w:rPr>
         <w:t>Basket level Benefit</w:t>
       </w:r>
-      <w:bookmarkEnd w:id="17"/>
+      <w:bookmarkEnd w:id="16"/>
       <w:r>
         <w:rPr>
           <w:bCs/>
@@ -5796,7 +5981,7 @@
           <w:szCs w:val="22"/>
         </w:rPr>
       </w:pPr>
-      <w:bookmarkStart w:id="18" w:name="_Toc435190974"/>
+      <w:bookmarkStart w:id="17" w:name="_Toc435190974"/>
       <w:r>
         <w:rPr>
           <w:bCs/>
@@ -5806,7 +5991,7 @@
         </w:rPr>
         <w:t>Payments</w:t>
       </w:r>
-      <w:bookmarkEnd w:id="18"/>
+      <w:bookmarkEnd w:id="17"/>
       <w:r>
         <w:rPr>
           <w:bCs/>
@@ -5835,52 +6020,717 @@
         <w:rPr>
           <w:color w:val="806000" w:themeColor="accent4" w:themeShade="80"/>
         </w:rPr>
-        <w:t>confirms subscription for few items</w:t>
+        <w:t xml:space="preserve">confirms subscription for </w:t>
       </w:r>
       <w:r>
         <w:rPr>
           <w:color w:val="806000" w:themeColor="accent4" w:themeShade="80"/>
         </w:rPr>
-        <w:t xml:space="preserve"> for a specific period, the total basket amount for the whole period is debited</w:t>
+        <w:t>some</w:t>
       </w:r>
       <w:r>
         <w:rPr>
           <w:color w:val="806000" w:themeColor="accent4" w:themeShade="80"/>
         </w:rPr>
+        <w:t xml:space="preserve"> items</w:t>
+      </w:r>
+      <w:r>
+        <w:rPr>
+          <w:color w:val="806000" w:themeColor="accent4" w:themeShade="80"/>
+        </w:rPr>
+        <w:t xml:space="preserve"> for a specific period, </w:t>
+      </w:r>
+    </w:p>
+    <w:p>
+      <w:pPr>
+        <w:pStyle w:val="ListParagraph"/>
+        <w:numPr>
+          <w:ilvl w:val="0"/>
+          <w:numId w:val="44"/>
+        </w:numPr>
+        <w:jc w:val="both"/>
+        <w:rPr>
+          <w:color w:val="806000" w:themeColor="accent4" w:themeShade="80"/>
+        </w:rPr>
+      </w:pPr>
+      <w:r>
+        <w:rPr>
+          <w:color w:val="806000" w:themeColor="accent4" w:themeShade="80"/>
+        </w:rPr>
+        <w:t xml:space="preserve">When subscriber confirms his subscription for a desired period the total subscription amount is </w:t>
+      </w:r>
+      <w:r>
+        <w:rPr>
+          <w:color w:val="806000" w:themeColor="accent4" w:themeShade="80"/>
+        </w:rPr>
+        <w:t xml:space="preserve">registered in the </w:t>
+      </w:r>
+      <w:r>
+        <w:rPr>
+          <w:color w:val="806000" w:themeColor="accent4" w:themeShade="80"/>
+        </w:rPr>
+        <w:t>“</w:t>
+      </w:r>
+      <w:r>
+        <w:rPr>
+          <w:color w:val="806000" w:themeColor="accent4" w:themeShade="80"/>
+        </w:rPr>
+        <w:t>Payment</w:t>
+      </w:r>
+      <w:r>
+        <w:rPr>
+          <w:color w:val="806000" w:themeColor="accent4" w:themeShade="80"/>
+        </w:rPr>
+        <w:t>s t</w:t>
+      </w:r>
+      <w:r>
+        <w:rPr>
+          <w:color w:val="806000" w:themeColor="accent4" w:themeShade="80"/>
+        </w:rPr>
+        <w:t>o</w:t>
+      </w:r>
+      <w:r>
+        <w:rPr>
+          <w:color w:val="806000" w:themeColor="accent4" w:themeShade="80"/>
+        </w:rPr>
+        <w:t xml:space="preserve"> b</w:t>
+      </w:r>
+      <w:r>
+        <w:rPr>
+          <w:color w:val="806000" w:themeColor="accent4" w:themeShade="80"/>
+        </w:rPr>
+        <w:t>e</w:t>
+      </w:r>
+      <w:r>
+        <w:rPr>
+          <w:color w:val="806000" w:themeColor="accent4" w:themeShade="80"/>
+        </w:rPr>
+        <w:t xml:space="preserve"> m</w:t>
+      </w:r>
+      <w:r>
+        <w:rPr>
+          <w:color w:val="806000" w:themeColor="accent4" w:themeShade="80"/>
+        </w:rPr>
+        <w:t>ade</w:t>
+      </w:r>
+      <w:r>
+        <w:rPr>
+          <w:color w:val="806000" w:themeColor="accent4" w:themeShade="80"/>
+        </w:rPr>
+        <w:t xml:space="preserve"> b</w:t>
+      </w:r>
+      <w:r>
+        <w:rPr>
+          <w:color w:val="806000" w:themeColor="accent4" w:themeShade="80"/>
+        </w:rPr>
+        <w:t>y</w:t>
+      </w:r>
+      <w:r>
+        <w:rPr>
+          <w:color w:val="806000" w:themeColor="accent4" w:themeShade="80"/>
+        </w:rPr>
         <w:t xml:space="preserve"> </w:t>
       </w:r>
       <w:r>
         <w:rPr>
           <w:color w:val="806000" w:themeColor="accent4" w:themeShade="80"/>
         </w:rPr>
+        <w:t>Subscriber</w:t>
+      </w:r>
+      <w:r>
+        <w:rPr>
+          <w:color w:val="806000" w:themeColor="accent4" w:themeShade="80"/>
+        </w:rPr>
+        <w:t>”</w:t>
+      </w:r>
+      <w:r>
+        <w:rPr>
+          <w:color w:val="806000" w:themeColor="accent4" w:themeShade="80"/>
+        </w:rPr>
+        <w:t xml:space="preserve"> attribute of this account</w:t>
+      </w:r>
+      <w:r>
+        <w:rPr>
+          <w:color w:val="806000" w:themeColor="accent4" w:themeShade="80"/>
+        </w:rPr>
+        <w:t>. The total amount</w:t>
+      </w:r>
+      <w:r>
+        <w:rPr>
+          <w:color w:val="806000" w:themeColor="accent4" w:themeShade="80"/>
+        </w:rPr>
+        <w:t xml:space="preserve"> </w:t>
+      </w:r>
+      <w:r>
+        <w:rPr>
+          <w:color w:val="806000" w:themeColor="accent4" w:themeShade="80"/>
+        </w:rPr>
+        <w:t xml:space="preserve">in this attribute indicates the total subscription value for a subscriber, which he will be expected to pay (as per the agreed payment modes) during course of subscription. </w:t>
+      </w:r>
+    </w:p>
+    <w:p>
+      <w:pPr>
+        <w:pStyle w:val="ListParagraph"/>
+        <w:numPr>
+          <w:ilvl w:val="0"/>
+          <w:numId w:val="44"/>
+        </w:numPr>
+        <w:jc w:val="both"/>
+        <w:rPr>
+          <w:color w:val="806000" w:themeColor="accent4" w:themeShade="80"/>
+        </w:rPr>
+      </w:pPr>
+      <w:r>
+        <w:rPr>
+          <w:color w:val="806000" w:themeColor="accent4" w:themeShade="80"/>
+        </w:rPr>
+        <w:t>If subscriber has made partial payment</w:t>
+      </w:r>
+      <w:r>
+        <w:rPr>
+          <w:color w:val="806000" w:themeColor="accent4" w:themeShade="80"/>
+        </w:rPr>
+        <w:t xml:space="preserve"> or full payment</w:t>
+      </w:r>
+      <w:r>
+        <w:rPr>
+          <w:color w:val="806000" w:themeColor="accent4" w:themeShade="80"/>
+        </w:rPr>
+        <w:t xml:space="preserve"> of the total subscription value</w:t>
+      </w:r>
+      <w:r>
+        <w:rPr>
+          <w:color w:val="806000" w:themeColor="accent4" w:themeShade="80"/>
+        </w:rPr>
+        <w:t xml:space="preserve">, then amount paid will be set as credit amount (positive) </w:t>
+      </w:r>
+      <w:r>
+        <w:rPr>
+          <w:color w:val="806000" w:themeColor="accent4" w:themeShade="80"/>
+        </w:rPr>
+        <w:t xml:space="preserve">in </w:t>
+      </w:r>
+      <w:r>
+        <w:rPr>
+          <w:color w:val="806000" w:themeColor="accent4" w:themeShade="80"/>
+        </w:rPr>
+        <w:t>“</w:t>
+      </w:r>
+      <w:r>
+        <w:rPr>
+          <w:color w:val="806000" w:themeColor="accent4" w:themeShade="80"/>
+        </w:rPr>
+        <w:t>payments</w:t>
+      </w:r>
+      <w:r>
+        <w:rPr>
+          <w:color w:val="806000" w:themeColor="accent4" w:themeShade="80"/>
+        </w:rPr>
+        <w:t xml:space="preserve"> m</w:t>
+      </w:r>
+      <w:r>
+        <w:rPr>
+          <w:color w:val="806000" w:themeColor="accent4" w:themeShade="80"/>
+        </w:rPr>
+        <w:t>ade</w:t>
+      </w:r>
+      <w:r>
+        <w:rPr>
+          <w:color w:val="806000" w:themeColor="accent4" w:themeShade="80"/>
+        </w:rPr>
+        <w:t xml:space="preserve"> b</w:t>
+      </w:r>
+      <w:r>
+        <w:rPr>
+          <w:color w:val="806000" w:themeColor="accent4" w:themeShade="80"/>
+        </w:rPr>
+        <w:t>y</w:t>
+      </w:r>
+      <w:r>
+        <w:rPr>
+          <w:color w:val="806000" w:themeColor="accent4" w:themeShade="80"/>
+        </w:rPr>
+        <w:t xml:space="preserve"> s</w:t>
+      </w:r>
+      <w:r>
+        <w:rPr>
+          <w:color w:val="806000" w:themeColor="accent4" w:themeShade="80"/>
+        </w:rPr>
+        <w:t>ubscriber</w:t>
+      </w:r>
+      <w:r>
+        <w:rPr>
+          <w:color w:val="806000" w:themeColor="accent4" w:themeShade="80"/>
+        </w:rPr>
+        <w:t>”</w:t>
+      </w:r>
+      <w:r>
+        <w:rPr>
+          <w:color w:val="806000" w:themeColor="accent4" w:themeShade="80"/>
+        </w:rPr>
+        <w:t xml:space="preserve"> attribute</w:t>
+      </w:r>
+      <w:r>
+        <w:rPr>
+          <w:color w:val="806000" w:themeColor="accent4" w:themeShade="80"/>
+        </w:rPr>
+        <w:t>.</w:t>
+      </w:r>
+    </w:p>
+    <w:p>
+      <w:pPr>
+        <w:pStyle w:val="ListParagraph"/>
+        <w:numPr>
+          <w:ilvl w:val="0"/>
+          <w:numId w:val="44"/>
+        </w:numPr>
+        <w:jc w:val="both"/>
+        <w:rPr>
+          <w:color w:val="806000" w:themeColor="accent4" w:themeShade="80"/>
+        </w:rPr>
+      </w:pPr>
+      <w:r>
+        <w:rPr>
+          <w:color w:val="806000" w:themeColor="accent4" w:themeShade="80"/>
+        </w:rPr>
+        <w:t>Every time w</w:t>
+      </w:r>
+      <w:r>
+        <w:rPr>
+          <w:color w:val="806000" w:themeColor="accent4" w:themeShade="80"/>
+        </w:rPr>
+        <w:t>hen a basket is delivered successfully to a subscriber, the basket amount (offered) is debited</w:t>
+      </w:r>
+      <w:r>
+        <w:rPr>
+          <w:color w:val="806000" w:themeColor="accent4" w:themeShade="80"/>
+        </w:rPr>
+        <w:t xml:space="preserve"> </w:t>
+      </w:r>
+      <w:r>
+        <w:rPr>
+          <w:color w:val="806000" w:themeColor="accent4" w:themeShade="80"/>
+        </w:rPr>
         <w:t>(negative)</w:t>
       </w:r>
       <w:r>
         <w:rPr>
           <w:color w:val="806000" w:themeColor="accent4" w:themeShade="80"/>
         </w:rPr>
-        <w:t xml:space="preserve"> in this account</w:t>
-      </w:r>
-      <w:r>
+        <w:t xml:space="preserve"> in the </w:t>
+      </w:r>
+      <w:r>
+        <w:rPr>
+          <w:color w:val="806000" w:themeColor="accent4" w:themeShade="80"/>
+        </w:rPr>
+        <w:t>“</w:t>
+      </w:r>
+      <w:r>
+        <w:rPr>
+          <w:color w:val="806000" w:themeColor="accent4" w:themeShade="80"/>
+        </w:rPr>
+        <w:t>payments</w:t>
+      </w:r>
+      <w:r>
+        <w:rPr>
+          <w:color w:val="806000" w:themeColor="accent4" w:themeShade="80"/>
+        </w:rPr>
+        <w:t xml:space="preserve"> o</w:t>
+      </w:r>
+      <w:r>
+        <w:rPr>
+          <w:color w:val="806000" w:themeColor="accent4" w:themeShade="80"/>
+        </w:rPr>
+        <w:t>r</w:t>
+      </w:r>
+      <w:r>
+        <w:rPr>
+          <w:color w:val="806000" w:themeColor="accent4" w:themeShade="80"/>
+        </w:rPr>
+        <w:t xml:space="preserve"> e</w:t>
+      </w:r>
+      <w:r>
+        <w:rPr>
+          <w:color w:val="806000" w:themeColor="accent4" w:themeShade="80"/>
+        </w:rPr>
+        <w:t>quivalent</w:t>
+      </w:r>
+      <w:r>
+        <w:rPr>
+          <w:color w:val="806000" w:themeColor="accent4" w:themeShade="80"/>
+        </w:rPr>
+        <w:t xml:space="preserve"> m</w:t>
+      </w:r>
+      <w:r>
+        <w:rPr>
+          <w:color w:val="806000" w:themeColor="accent4" w:themeShade="80"/>
+        </w:rPr>
+        <w:t>ade</w:t>
+      </w:r>
+      <w:r>
+        <w:rPr>
+          <w:color w:val="806000" w:themeColor="accent4" w:themeShade="80"/>
+        </w:rPr>
+        <w:t xml:space="preserve"> t</w:t>
+      </w:r>
+      <w:r>
+        <w:rPr>
+          <w:color w:val="806000" w:themeColor="accent4" w:themeShade="80"/>
+        </w:rPr>
+        <w:t>o</w:t>
+      </w:r>
+      <w:r>
+        <w:rPr>
+          <w:color w:val="806000" w:themeColor="accent4" w:themeShade="80"/>
+        </w:rPr>
+        <w:t xml:space="preserve"> s</w:t>
+      </w:r>
+      <w:r>
+        <w:rPr>
+          <w:color w:val="806000" w:themeColor="accent4" w:themeShade="80"/>
+        </w:rPr>
+        <w:t>ubscriber</w:t>
+      </w:r>
+      <w:r>
+        <w:rPr>
+          <w:color w:val="806000" w:themeColor="accent4" w:themeShade="80"/>
+        </w:rPr>
+        <w:t>”</w:t>
+      </w:r>
+      <w:r>
+        <w:rPr>
+          <w:color w:val="806000" w:themeColor="accent4" w:themeShade="80"/>
+        </w:rPr>
+        <w:t xml:space="preserve"> attribute.</w:t>
+      </w:r>
+    </w:p>
+    <w:p>
+      <w:pPr>
+        <w:pStyle w:val="ListParagraph"/>
+        <w:numPr>
+          <w:ilvl w:val="0"/>
+          <w:numId w:val="44"/>
+        </w:numPr>
+        <w:jc w:val="both"/>
+        <w:rPr>
+          <w:color w:val="806000" w:themeColor="accent4" w:themeShade="80"/>
+        </w:rPr>
+      </w:pPr>
+      <w:r>
+        <w:rPr>
+          <w:color w:val="806000" w:themeColor="accent4" w:themeShade="80"/>
+        </w:rPr>
+        <w:t xml:space="preserve">If subscriber changes content of the basket due to which total basket value changes for the remaining period, then </w:t>
+      </w:r>
+      <w:r>
+        <w:rPr>
+          <w:color w:val="806000" w:themeColor="accent4" w:themeShade="80"/>
+        </w:rPr>
+        <w:t xml:space="preserve">the difference amount ( positive or negative) will have to be </w:t>
+      </w:r>
+      <w:r>
+        <w:rPr>
+          <w:color w:val="806000" w:themeColor="accent4" w:themeShade="80"/>
+        </w:rPr>
+        <w:t>added</w:t>
+      </w:r>
+      <w:r>
+        <w:rPr>
+          <w:color w:val="806000" w:themeColor="accent4" w:themeShade="80"/>
+        </w:rPr>
+        <w:t xml:space="preserve"> </w:t>
+      </w:r>
+      <w:r>
+        <w:rPr>
+          <w:color w:val="806000" w:themeColor="accent4" w:themeShade="80"/>
+        </w:rPr>
+        <w:t xml:space="preserve">in </w:t>
+      </w:r>
+      <w:r>
+        <w:rPr>
+          <w:color w:val="806000" w:themeColor="accent4" w:themeShade="80"/>
+        </w:rPr>
+        <w:t>“Payments to be made by Subscriber”</w:t>
+      </w:r>
+      <w:r>
+        <w:rPr>
+          <w:color w:val="806000" w:themeColor="accent4" w:themeShade="80"/>
+        </w:rPr>
+        <w:t xml:space="preserve"> </w:t>
+      </w:r>
+      <w:r>
+        <w:rPr>
+          <w:color w:val="806000" w:themeColor="accent4" w:themeShade="80"/>
+        </w:rPr>
+        <w:t xml:space="preserve">attribute </w:t>
+      </w:r>
+      <w:r>
+        <w:rPr>
+          <w:color w:val="806000" w:themeColor="accent4" w:themeShade="80"/>
+        </w:rPr>
+        <w:t>depending upon whether new basket price is more or less than original basket price. I</w:t>
+      </w:r>
+      <w:r>
+        <w:rPr>
+          <w:color w:val="806000" w:themeColor="accent4" w:themeShade="80"/>
+        </w:rPr>
+        <w:t>n</w:t>
+      </w:r>
+      <w:r>
+        <w:rPr>
+          <w:color w:val="806000" w:themeColor="accent4" w:themeShade="80"/>
+        </w:rPr>
+        <w:t xml:space="preserve"> case new basket amount is more than original basket amount then the difference is </w:t>
+      </w:r>
+      <w:r>
+        <w:rPr>
+          <w:color w:val="806000" w:themeColor="accent4" w:themeShade="80"/>
+        </w:rPr>
+        <w:t>positive</w:t>
+      </w:r>
+      <w:r>
+        <w:rPr>
+          <w:color w:val="806000" w:themeColor="accent4" w:themeShade="80"/>
+        </w:rPr>
+        <w:t xml:space="preserve">. If it is less, then the difference is </w:t>
+      </w:r>
+      <w:r>
+        <w:rPr>
+          <w:color w:val="806000" w:themeColor="accent4" w:themeShade="80"/>
+        </w:rPr>
+        <w:t>negative</w:t>
+      </w:r>
+      <w:r>
+        <w:rPr>
+          <w:color w:val="806000" w:themeColor="accent4" w:themeShade="80"/>
+        </w:rPr>
+        <w:t>.</w:t>
+      </w:r>
+    </w:p>
+    <w:p>
+      <w:pPr>
+        <w:pStyle w:val="ListParagraph"/>
+        <w:numPr>
+          <w:ilvl w:val="0"/>
+          <w:numId w:val="44"/>
+        </w:numPr>
+        <w:jc w:val="both"/>
+        <w:rPr>
+          <w:color w:val="806000" w:themeColor="accent4" w:themeShade="80"/>
+        </w:rPr>
+      </w:pPr>
+      <w:r>
+        <w:rPr>
+          <w:color w:val="806000" w:themeColor="accent4" w:themeShade="80"/>
+        </w:rPr>
+        <w:lastRenderedPageBreak/>
+        <w:t>After the change of basket content system should ensure that revised basket amount should get debited in the “payments or equivalent made to subscriber” attribute</w:t>
+      </w:r>
+      <w:r>
+        <w:rPr>
+          <w:color w:val="806000" w:themeColor="accent4" w:themeShade="80"/>
+        </w:rPr>
+        <w:t>, when next time the basket with revised content is delivered to him</w:t>
+      </w:r>
+      <w:r>
+        <w:rPr>
+          <w:color w:val="806000" w:themeColor="accent4" w:themeShade="80"/>
+        </w:rPr>
+        <w:t>.</w:t>
+      </w:r>
+    </w:p>
+    <w:p>
+      <w:pPr>
+        <w:pStyle w:val="ListParagraph"/>
+        <w:numPr>
+          <w:ilvl w:val="0"/>
+          <w:numId w:val="44"/>
+        </w:numPr>
+        <w:jc w:val="both"/>
+        <w:rPr>
+          <w:color w:val="806000" w:themeColor="accent4" w:themeShade="80"/>
+        </w:rPr>
+      </w:pPr>
+      <w:r>
+        <w:rPr>
+          <w:color w:val="806000" w:themeColor="accent4" w:themeShade="80"/>
+        </w:rPr>
+        <w:t xml:space="preserve">If subscriber cancels subscription in between the subscription period, then the total basket amount </w:t>
+      </w:r>
+      <w:r>
+        <w:rPr>
+          <w:color w:val="806000" w:themeColor="accent4" w:themeShade="80"/>
+        </w:rPr>
+        <w:t>paid by him for</w:t>
+      </w:r>
+      <w:r>
+        <w:rPr>
+          <w:color w:val="806000" w:themeColor="accent4" w:themeShade="80"/>
+        </w:rPr>
+        <w:t xml:space="preserve"> the remaining subscription period </w:t>
+      </w:r>
+      <w:r>
+        <w:rPr>
+          <w:color w:val="806000" w:themeColor="accent4" w:themeShade="80"/>
+        </w:rPr>
+        <w:t xml:space="preserve">is calculated by total payments made by him minus “payments or equivalent made to subscriber”. This amount </w:t>
+      </w:r>
+      <w:r>
+        <w:rPr>
+          <w:color w:val="806000" w:themeColor="accent4" w:themeShade="80"/>
+        </w:rPr>
+        <w:t xml:space="preserve">should be </w:t>
+      </w:r>
+      <w:r>
+        <w:rPr>
+          <w:color w:val="806000" w:themeColor="accent4" w:themeShade="80"/>
+        </w:rPr>
+        <w:t>debited</w:t>
+      </w:r>
+      <w:r>
+        <w:rPr>
+          <w:color w:val="806000" w:themeColor="accent4" w:themeShade="80"/>
+        </w:rPr>
+        <w:t xml:space="preserve"> </w:t>
+      </w:r>
+      <w:r>
+        <w:rPr>
+          <w:color w:val="806000" w:themeColor="accent4" w:themeShade="80"/>
+        </w:rPr>
+        <w:t>(negative)</w:t>
+      </w:r>
+      <w:r>
+        <w:rPr>
+          <w:color w:val="806000" w:themeColor="accent4" w:themeShade="80"/>
+        </w:rPr>
+        <w:t xml:space="preserve"> in the </w:t>
+      </w:r>
+      <w:r>
+        <w:rPr>
+          <w:color w:val="806000" w:themeColor="accent4" w:themeShade="80"/>
+        </w:rPr>
+        <w:t>“</w:t>
+      </w:r>
+      <w:r>
+        <w:rPr>
+          <w:color w:val="806000" w:themeColor="accent4" w:themeShade="80"/>
+        </w:rPr>
+        <w:t>payments</w:t>
+      </w:r>
+      <w:r>
+        <w:rPr>
+          <w:color w:val="806000" w:themeColor="accent4" w:themeShade="80"/>
+        </w:rPr>
+        <w:t xml:space="preserve"> o</w:t>
+      </w:r>
+      <w:r>
+        <w:rPr>
+          <w:color w:val="806000" w:themeColor="accent4" w:themeShade="80"/>
+        </w:rPr>
+        <w:t>r</w:t>
+      </w:r>
+      <w:r>
+        <w:rPr>
+          <w:color w:val="806000" w:themeColor="accent4" w:themeShade="80"/>
+        </w:rPr>
+        <w:t xml:space="preserve"> e</w:t>
+      </w:r>
+      <w:r>
+        <w:rPr>
+          <w:color w:val="806000" w:themeColor="accent4" w:themeShade="80"/>
+        </w:rPr>
+        <w:t>quivalent</w:t>
+      </w:r>
+      <w:r>
+        <w:rPr>
+          <w:color w:val="806000" w:themeColor="accent4" w:themeShade="80"/>
+        </w:rPr>
+        <w:t xml:space="preserve"> m</w:t>
+      </w:r>
+      <w:r>
+        <w:rPr>
+          <w:color w:val="806000" w:themeColor="accent4" w:themeShade="80"/>
+        </w:rPr>
+        <w:t>ade</w:t>
+      </w:r>
+      <w:r>
+        <w:rPr>
+          <w:color w:val="806000" w:themeColor="accent4" w:themeShade="80"/>
+        </w:rPr>
+        <w:t xml:space="preserve"> t</w:t>
+      </w:r>
+      <w:r>
+        <w:rPr>
+          <w:color w:val="806000" w:themeColor="accent4" w:themeShade="80"/>
+        </w:rPr>
+        <w:t>o</w:t>
+      </w:r>
+      <w:r>
+        <w:rPr>
+          <w:color w:val="806000" w:themeColor="accent4" w:themeShade="80"/>
+        </w:rPr>
+        <w:t xml:space="preserve"> s</w:t>
+      </w:r>
+      <w:r>
+        <w:rPr>
+          <w:color w:val="806000" w:themeColor="accent4" w:themeShade="80"/>
+        </w:rPr>
+        <w:t>ubscriber</w:t>
+      </w:r>
+      <w:r>
+        <w:rPr>
+          <w:color w:val="806000" w:themeColor="accent4" w:themeShade="80"/>
+        </w:rPr>
+        <w:t>”</w:t>
+      </w:r>
+      <w:r>
+        <w:rPr>
+          <w:color w:val="806000" w:themeColor="accent4" w:themeShade="80"/>
+        </w:rPr>
+        <w:t xml:space="preserve"> </w:t>
+      </w:r>
+      <w:r>
+        <w:rPr>
+          <w:color w:val="806000" w:themeColor="accent4" w:themeShade="80"/>
+        </w:rPr>
+        <w:t>attribute</w:t>
+      </w:r>
+      <w:r>
+        <w:rPr>
+          <w:color w:val="806000" w:themeColor="accent4" w:themeShade="80"/>
+        </w:rPr>
+        <w:t>, so that payments made by subscriber should get nullified by payments or equivalent made to subscriber</w:t>
+      </w:r>
+      <w:r>
+        <w:rPr>
+          <w:color w:val="806000" w:themeColor="accent4" w:themeShade="80"/>
+        </w:rPr>
         <w:t xml:space="preserve">. </w:t>
       </w:r>
-      <w:r>
+    </w:p>
+    <w:p>
+      <w:pPr>
+        <w:pStyle w:val="ListParagraph"/>
+        <w:numPr>
+          <w:ilvl w:val="0"/>
+          <w:numId w:val="44"/>
+        </w:numPr>
+        <w:jc w:val="both"/>
         <w:rPr>
           <w:color w:val="806000" w:themeColor="accent4" w:themeShade="80"/>
         </w:rPr>
-        <w:t>When subscriber makes payment</w:t>
-      </w:r>
+      </w:pPr>
       <w:r>
         <w:rPr>
           <w:color w:val="806000" w:themeColor="accent4" w:themeShade="80"/>
         </w:rPr>
-        <w:t xml:space="preserve"> (for full/partial subscription period)</w:t>
+        <w:t xml:space="preserve">Even if subscriber does not cancel subscription, the difference between payments made by him and payments/deliveries made to him should be periodically calculated so that when they nullify each other but registered subscription period is not yet over, then a notification event should be sent to subscriber telling him the payment of the remaining subscription period is due, which he should pay in order to ensure next delivery.  </w:t>
       </w:r>
       <w:r>
         <w:rPr>
           <w:color w:val="806000" w:themeColor="accent4" w:themeShade="80"/>
         </w:rPr>
-        <w:t xml:space="preserve"> this payment is credited</w:t>
+        <w:t xml:space="preserve">   </w:t>
       </w:r>
       <w:r>
         <w:rPr>
@@ -5888,30 +6738,12 @@
         </w:rPr>
         <w:t xml:space="preserve"> </w:t>
       </w:r>
-      <w:r>
-        <w:rPr>
-          <w:color w:val="806000" w:themeColor="accent4" w:themeShade="80"/>
-        </w:rPr>
-        <w:t>(positive)</w:t>
-      </w:r>
-      <w:r>
-        <w:rPr>
-          <w:color w:val="806000" w:themeColor="accent4" w:themeShade="80"/>
-        </w:rPr>
-        <w:t xml:space="preserve"> to the account, resulting into the total debit getting reduced by the paid amount.</w:t>
-      </w:r>
-    </w:p>
-    <w:p>
-      <w:pPr>
-        <w:ind w:left="360"/>
-        <w:jc w:val="both"/>
-      </w:pPr>
-      <w:r>
-        <w:t>Negative value in this element denotes</w:t>
-      </w:r>
-      <w:r>
-        <w:t xml:space="preserve"> payment due with customer for which appropriate notifications can be sent to him as well as corrective/collection actions can be performed. Positive amount indicates that he has made advanced payment for which all the deliveries have not been made yet. When subscription period ends this account should ideally denote 0 amount.</w:t>
-      </w:r>
+    </w:p>
+    <w:p>
+      <w:pPr>
+        <w:ind w:left="709"/>
+        <w:jc w:val="both"/>
+      </w:pPr>
     </w:p>
     <w:p>
       <w:pPr>
@@ -5928,7 +6760,7 @@
           <w:szCs w:val="22"/>
         </w:rPr>
       </w:pPr>
-      <w:bookmarkStart w:id="19" w:name="_Toc435190975"/>
+      <w:bookmarkStart w:id="18" w:name="_Toc435190975"/>
       <w:r>
         <w:rPr>
           <w:bCs/>
@@ -5936,7 +6768,6 @@
           <w:sz w:val="22"/>
           <w:szCs w:val="22"/>
         </w:rPr>
-        <w:lastRenderedPageBreak/>
         <w:t>P</w:t>
       </w:r>
       <w:r>
@@ -5948,7 +6779,7 @@
         </w:rPr>
         <w:t>rovision for operating expenses</w:t>
       </w:r>
-      <w:bookmarkEnd w:id="19"/>
+      <w:bookmarkEnd w:id="18"/>
       <w:r>
         <w:rPr>
           <w:bCs/>
@@ -5963,77 +6794,63 @@
       <w:pPr>
         <w:ind w:left="360"/>
         <w:jc w:val="both"/>
-      </w:pPr>
-      <w:r>
-        <w:rPr>
-          <w:color w:val="806000" w:themeColor="accent4" w:themeShade="80"/>
+        <w:rPr>
+          <w:color w:val="FF0000"/>
+        </w:rPr>
+      </w:pPr>
+      <w:bookmarkStart w:id="19" w:name="_GoBack"/>
+      <w:r>
+        <w:rPr>
+          <w:color w:val="FF0000"/>
         </w:rPr>
         <w:t>When a subscriber creates his/her subscription basket and makes payment (advanced/partially advanced), this event should be considered as a trigger when every item</w:t>
       </w:r>
       <w:r>
         <w:rPr>
-          <w:color w:val="806000" w:themeColor="accent4" w:themeShade="80"/>
+          <w:color w:val="FF0000"/>
         </w:rPr>
         <w:t xml:space="preserve"> </w:t>
       </w:r>
       <w:r>
         <w:rPr>
-          <w:color w:val="806000" w:themeColor="accent4" w:themeShade="80"/>
-        </w:rPr>
-        <w:t xml:space="preserve">(added in the basket) will contribute to the “Provision for operating expenses” for the period that subscriber has made the payment for </w:t>
-      </w:r>
-      <w:r>
-        <w:t xml:space="preserve">(in case of yearly advanced payment 1 entry </w:t>
-      </w:r>
-      <w:r>
-        <w:t>will be added to account =</w:t>
-      </w:r>
-      <w:r>
-        <w:t xml:space="preserve"> 12 months operating charges</w:t>
-      </w:r>
-      <w:r>
-        <w:t>(as per forecasting done above)</w:t>
-      </w:r>
-      <w:r>
+          <w:color w:val="FF0000"/>
+        </w:rPr>
+        <w:t xml:space="preserve">(added in the basket) will contribute to the “Provision for operating expenses” for the period that subscriber has made the payment for (in case of yearly advanced payment 1 entry will be added to account = 12 months operating charges(as per forecasting done above) for all items added to basket, in case of quarterly advanced payment 1 entry will be added = 3 months operating charges for all items added to basket). Thus the amount equal to the provision calculated as described above will get debited from </w:t>
+      </w:r>
+      <w:r>
+        <w:rPr>
+          <w:color w:val="FF0000"/>
+        </w:rPr>
+        <w:t>the</w:t>
+      </w:r>
+      <w:r>
+        <w:rPr>
+          <w:color w:val="FF0000"/>
+        </w:rPr>
+        <w:t xml:space="preserve"> payment</w:t>
+      </w:r>
+      <w:r>
+        <w:rPr>
+          <w:color w:val="FF0000"/>
+        </w:rPr>
+        <w:t>s</w:t>
+      </w:r>
+      <w:r>
+        <w:rPr>
+          <w:color w:val="FF0000"/>
+        </w:rPr>
         <w:t xml:space="preserve"> </w:t>
       </w:r>
       <w:r>
-        <w:t>for all items added to basket</w:t>
-      </w:r>
-      <w:r>
-        <w:t xml:space="preserve">, in case of quarterly advanced payment 1 entry </w:t>
-      </w:r>
-      <w:r>
-        <w:t>will be added =</w:t>
-      </w:r>
-      <w:r>
-        <w:t xml:space="preserve"> 3 months operating charges </w:t>
-      </w:r>
-      <w:r>
-        <w:t>for all items added to basket</w:t>
-      </w:r>
-      <w:r>
-        <w:t>).</w:t>
-      </w:r>
-      <w:r>
-        <w:t xml:space="preserve"> Thus the amount equal to the provision calculated as described above will get debited from </w:t>
-      </w:r>
-      <w:r>
-        <w:t>the</w:t>
-      </w:r>
-      <w:r>
-        <w:t xml:space="preserve"> payment</w:t>
-      </w:r>
-      <w:r>
-        <w:t>s</w:t>
-      </w:r>
-      <w:r>
-        <w:t xml:space="preserve"> </w:t>
-      </w:r>
-      <w:r>
+        <w:rPr>
+          <w:color w:val="FF0000"/>
+        </w:rPr>
         <w:t>section</w:t>
       </w:r>
       <w:r>
+        <w:rPr>
+          <w:color w:val="FF0000"/>
+        </w:rPr>
         <w:t xml:space="preserve"> and credited to this element.</w:t>
       </w:r>
     </w:p>
@@ -6042,12 +6859,12 @@
         <w:ind w:left="360"/>
         <w:jc w:val="both"/>
         <w:rPr>
-          <w:color w:val="806000" w:themeColor="accent4" w:themeShade="80"/>
-        </w:rPr>
-      </w:pPr>
-      <w:r>
-        <w:rPr>
-          <w:color w:val="806000" w:themeColor="accent4" w:themeShade="80"/>
+          <w:color w:val="FF0000"/>
+        </w:rPr>
+      </w:pPr>
+      <w:r>
+        <w:rPr>
+          <w:color w:val="FF0000"/>
         </w:rPr>
         <w:t>Every time when the basket is successfully delivered to that subscriber, the periodic operating expenses amount will get debited from this provision and get added to the Operating expenses account.</w:t>
       </w:r>
@@ -6056,17 +6873,32 @@
       <w:pPr>
         <w:ind w:left="360"/>
         <w:jc w:val="both"/>
-      </w:pPr>
-      <w:r>
+        <w:rPr>
+          <w:color w:val="FF0000"/>
+        </w:rPr>
+      </w:pPr>
+      <w:r>
+        <w:rPr>
+          <w:color w:val="FF0000"/>
+        </w:rPr>
         <w:t>In case  subscriber who has subscribed for one year</w:t>
       </w:r>
       <w:r>
+        <w:rPr>
+          <w:color w:val="FF0000"/>
+        </w:rPr>
         <w:t xml:space="preserve"> and made full/advanced payment</w:t>
       </w:r>
       <w:r>
+        <w:rPr>
+          <w:color w:val="FF0000"/>
+        </w:rPr>
         <w:t xml:space="preserve">, decides to quit his subscription then the remaining amount credited to “provision for operating expenses” should get debited from there and should get credited back to </w:t>
       </w:r>
       <w:r>
+        <w:rPr>
+          <w:color w:val="FF0000"/>
+        </w:rPr>
         <w:t>payments, so as to return total remaining amount left at the time of cancellation.</w:t>
       </w:r>
     </w:p>
@@ -6086,6 +6918,7 @@
         </w:rPr>
       </w:pPr>
       <w:bookmarkStart w:id="20" w:name="_Toc435190976"/>
+      <w:bookmarkEnd w:id="19"/>
       <w:r>
         <w:rPr>
           <w:bCs/>
@@ -6177,7 +7010,21 @@
         <w:rPr>
           <w:color w:val="806000" w:themeColor="accent4" w:themeShade="80"/>
         </w:rPr>
-        <w:t>When platform administrator creates forecast for every subscriptionable product, it goes in this section.</w:t>
+        <w:t xml:space="preserve">When platform administrator creates forecast for every </w:t>
+      </w:r>
+      <w:proofErr w:type="spellStart"/>
+      <w:r>
+        <w:rPr>
+          <w:color w:val="806000" w:themeColor="accent4" w:themeShade="80"/>
+        </w:rPr>
+        <w:t>subscriptionable</w:t>
+      </w:r>
+      <w:proofErr w:type="spellEnd"/>
+      <w:r>
+        <w:rPr>
+          <w:color w:val="806000" w:themeColor="accent4" w:themeShade="80"/>
+        </w:rPr>
+        <w:t xml:space="preserve"> product, it goes in this section.</w:t>
       </w:r>
       <w:r>
         <w:t xml:space="preserve"> </w:t>
@@ -6238,6 +7085,7 @@
         <w:jc w:val="both"/>
       </w:pPr>
       <w:r>
+        <w:lastRenderedPageBreak/>
         <w:t>If this price changes due to change in purchase price (due to any reasons mentioned above), then the changed price should be marked from that month onwards.</w:t>
       </w:r>
     </w:p>
@@ -6461,7 +7309,6 @@
         <w:jc w:val="both"/>
       </w:pPr>
       <w:r>
-        <w:lastRenderedPageBreak/>
         <w:t>The forecast should be entered manually for every set period (weekly/monthly etc.).</w:t>
       </w:r>
       <w:r>
@@ -6539,8 +7386,13 @@
         <w:jc w:val="both"/>
       </w:pPr>
       <w:r>
-        <w:t>Monthly sales and marketing expenses calculated per product based on monthly sales and marketing expenses forecasted by merchant (total expenses to be distributed across all the products..)</w:t>
-      </w:r>
+        <w:t>Monthly sales and marketing expenses calculated per product based on monthly sales and marketing expenses forecasted by merchant (total expenses to be distributed across all the products</w:t>
+      </w:r>
+      <w:proofErr w:type="gramStart"/>
+      <w:r>
+        <w:t>..)</w:t>
+      </w:r>
+      <w:proofErr w:type="gramEnd"/>
     </w:p>
     <w:p>
       <w:pPr>
@@ -6610,7 +7462,15 @@
         <w:t xml:space="preserve"> </w:t>
       </w:r>
       <w:r>
-        <w:t>(New) = New MRR/# New Customers *1000) and Average revenue per total subscribers( ARPS= Ending MRR/# total customers*1000).</w:t>
+        <w:t xml:space="preserve">(New) = New MRR/# New Customers *1000) and Average revenue per total </w:t>
+      </w:r>
+      <w:proofErr w:type="gramStart"/>
+      <w:r>
+        <w:t>subscribers(</w:t>
+      </w:r>
+      <w:proofErr w:type="gramEnd"/>
+      <w:r>
+        <w:t xml:space="preserve"> ARPS= Ending MRR/# total customers*1000).</w:t>
       </w:r>
     </w:p>
     <w:p>
@@ -6636,7 +7496,15 @@
         <w:jc w:val="both"/>
       </w:pPr>
       <w:r>
-        <w:t xml:space="preserve">Cost of goods sold (COGS= Total customers* latest purchase price): Though customers are committed the instantaneous sale price at the time of registration, they are periodically dispatched these products which are purchased at the latest purchase price( at the dispatch time). This is an important indicator of impact of change in product price on the revenue and margin. </w:t>
+        <w:t xml:space="preserve">Cost of goods sold (COGS= Total customers* latest purchase price): Though customers are committed the instantaneous sale price at the time of registration, they are periodically dispatched these products which are purchased at the latest purchase </w:t>
+      </w:r>
+      <w:proofErr w:type="gramStart"/>
+      <w:r>
+        <w:t>price(</w:t>
+      </w:r>
+      <w:proofErr w:type="gramEnd"/>
+      <w:r>
+        <w:t xml:space="preserve"> at the dispatch time). This is an important indicator of impact of change in product price on the revenue and margin. </w:t>
       </w:r>
     </w:p>
     <w:p>
@@ -6675,6 +7543,7 @@
         <w:jc w:val="both"/>
       </w:pPr>
       <w:r>
+        <w:lastRenderedPageBreak/>
         <w:t>Subscriber Lifetime Value(SLV): ARPS(New)*Gross margin%/%MRR churn</w:t>
       </w:r>
     </w:p>
@@ -6701,7 +7570,15 @@
         <w:jc w:val="both"/>
       </w:pPr>
       <w:r>
-        <w:t>Cost of Acquiring a customer (CAC=(sales&amp; marketing expense/# new customers) *1000) : Isn’t giving discount per item included in cost of acquiring a customer?</w:t>
+        <w:t>Cost of Acquiring a customer (CAC</w:t>
+      </w:r>
+      <w:proofErr w:type="gramStart"/>
+      <w:r>
+        <w:t>=(</w:t>
+      </w:r>
+      <w:proofErr w:type="gramEnd"/>
+      <w:r>
+        <w:t>sales&amp; marketing expense/# new customers) *1000) : Isn’t giving discount per item included in cost of acquiring a customer?</w:t>
       </w:r>
     </w:p>
     <w:p>
@@ -6714,7 +7591,15 @@
         <w:jc w:val="both"/>
       </w:pPr>
       <w:r>
-        <w:t>SLV to CAC ratio: SLV/CAC. This indicates how much a customer will yield by investing specific cost of acquiring him/her as a customer. For a healthy product this ratio should be more than 4.It means if a merchant invests x rupees in acquiring a customer, the customer should at-least yield  4x rupees of business with the merchant.</w:t>
+        <w:t xml:space="preserve">SLV to CAC ratio: SLV/CAC. This indicates how much a customer will yield by investing specific cost of acquiring him/her as a customer. For a healthy product this ratio should be more than 4.It means if a merchant invests x rupees in acquiring a customer, the customer should at-least </w:t>
+      </w:r>
+      <w:proofErr w:type="gramStart"/>
+      <w:r>
+        <w:t>yield  4x</w:t>
+      </w:r>
+      <w:proofErr w:type="gramEnd"/>
+      <w:r>
+        <w:t xml:space="preserve"> rupees of business with the merchant.</w:t>
       </w:r>
     </w:p>
     <w:p>
@@ -6727,7 +7612,15 @@
         <w:jc w:val="both"/>
       </w:pPr>
       <w:r>
-        <w:t>Months to recover CAC= CAC/(ARPS(New)*Gross Margin%) . This indicates how many months (minimum) an average customer should be retained in order to at least recover cost of acquiring him/her.</w:t>
+        <w:t>Months to recover CAC= CAC</w:t>
+      </w:r>
+      <w:proofErr w:type="gramStart"/>
+      <w:r>
+        <w:t>/(</w:t>
+      </w:r>
+      <w:proofErr w:type="gramEnd"/>
+      <w:r>
+        <w:t>ARPS(New)*Gross Margin%) . This indicates how many months (minimum) an average customer should be retained in order to at least recover cost of acquiring him/her.</w:t>
       </w:r>
     </w:p>
     <w:p>
@@ -6760,282 +7653,375 @@
           <w:sz w:val="22"/>
           <w:szCs w:val="22"/>
         </w:rPr>
+        <w:t>Actuals</w:t>
+      </w:r>
+      <w:bookmarkEnd w:id="22"/>
+    </w:p>
+    <w:p>
+      <w:pPr>
+        <w:pStyle w:val="ListParagraph"/>
+        <w:ind w:left="792"/>
+        <w:jc w:val="both"/>
+        <w:rPr>
+          <w:color w:val="833C0B" w:themeColor="accent2" w:themeShade="80"/>
+        </w:rPr>
+      </w:pPr>
+      <w:r>
+        <w:rPr>
+          <w:color w:val="833C0B" w:themeColor="accent2" w:themeShade="80"/>
+        </w:rPr>
+        <w:t xml:space="preserve">Actuals should have </w:t>
+      </w:r>
+      <w:r>
+        <w:rPr>
+          <w:color w:val="833C0B" w:themeColor="accent2" w:themeShade="80"/>
+        </w:rPr>
+        <w:t>similar</w:t>
+      </w:r>
+      <w:r>
+        <w:rPr>
+          <w:color w:val="833C0B" w:themeColor="accent2" w:themeShade="80"/>
+        </w:rPr>
+        <w:t xml:space="preserve"> attributes which forecast section has.</w:t>
+      </w:r>
+      <w:r>
+        <w:rPr>
+          <w:color w:val="833C0B" w:themeColor="accent2" w:themeShade="80"/>
+        </w:rPr>
+        <w:t xml:space="preserve"> Every day a multiple data procuring jobs run which keep on updating different attributes</w:t>
+      </w:r>
+      <w:r>
+        <w:rPr>
+          <w:color w:val="833C0B" w:themeColor="accent2" w:themeShade="80"/>
+        </w:rPr>
+        <w:t>. Every day a job should run and compute different metrics</w:t>
+      </w:r>
+      <w:r>
+        <w:rPr>
+          <w:color w:val="833C0B" w:themeColor="accent2" w:themeShade="80"/>
+        </w:rPr>
+        <w:t xml:space="preserve"> </w:t>
+      </w:r>
+      <w:r>
+        <w:rPr>
+          <w:color w:val="833C0B" w:themeColor="accent2" w:themeShade="80"/>
+        </w:rPr>
+        <w:t>(listed in forecast)</w:t>
+      </w:r>
+      <w:r>
+        <w:rPr>
+          <w:color w:val="833C0B" w:themeColor="accent2" w:themeShade="80"/>
+        </w:rPr>
+        <w:t xml:space="preserve"> </w:t>
+      </w:r>
+      <w:r>
+        <w:rPr>
+          <w:color w:val="833C0B" w:themeColor="accent2" w:themeShade="80"/>
+        </w:rPr>
+        <w:t>and store in data repository in order to compare them with interpolated forecast values.</w:t>
+      </w:r>
+    </w:p>
+    <w:p>
+      <w:pPr>
+        <w:pStyle w:val="ListParagraph"/>
+        <w:ind w:left="792"/>
+        <w:jc w:val="both"/>
+      </w:pPr>
+    </w:p>
+    <w:p>
+      <w:pPr>
+        <w:pStyle w:val="ListParagraph"/>
+        <w:ind w:left="792"/>
+        <w:jc w:val="both"/>
+      </w:pPr>
+      <w:r>
+        <w:t xml:space="preserve">Each </w:t>
+      </w:r>
+      <w:r>
+        <w:t>p</w:t>
+      </w:r>
+      <w:r>
+        <w:t xml:space="preserve">roduct </w:t>
+      </w:r>
+      <w:r>
+        <w:t xml:space="preserve">account </w:t>
+      </w:r>
+      <w:r>
+        <w:t xml:space="preserve">has </w:t>
+      </w:r>
+      <w:r>
+        <w:rPr>
+          <w:b/>
+        </w:rPr>
+        <w:t>price buckets</w:t>
+      </w:r>
+      <w:r>
+        <w:t xml:space="preserve"> in order to keep track of the offered prices for that product as well as registered subscriber</w:t>
+      </w:r>
+      <w:r>
+        <w:t>s</w:t>
+      </w:r>
+      <w:r>
+        <w:t xml:space="preserve"> for each offered price. </w:t>
+      </w:r>
+      <w:r>
+        <w:rPr>
+          <w:color w:val="806000" w:themeColor="accent4" w:themeShade="80"/>
+        </w:rPr>
+        <w:t>When the product is launched on a day a price bucket is created for it, having the current purchase price (and date) and sale price of that product</w:t>
+      </w:r>
+      <w:r>
+        <w:t xml:space="preserve">. When a subscriber subscribes to that product on the same day his/her id is registered with this price bucket.  </w:t>
+      </w:r>
+    </w:p>
+    <w:p>
+      <w:pPr>
+        <w:pStyle w:val="ListParagraph"/>
+        <w:ind w:left="792"/>
+        <w:jc w:val="both"/>
+      </w:pPr>
+    </w:p>
+    <w:p>
+      <w:pPr>
+        <w:pStyle w:val="ListParagraph"/>
+        <w:ind w:left="792"/>
+        <w:jc w:val="both"/>
+      </w:pPr>
+      <w:r>
+        <w:rPr>
+          <w:color w:val="806000" w:themeColor="accent4" w:themeShade="80"/>
+        </w:rPr>
+        <w:t>Whenever the offered (sale) price of the product changes</w:t>
+      </w:r>
+      <w:r>
+        <w:rPr>
+          <w:color w:val="806000" w:themeColor="accent4" w:themeShade="80"/>
+        </w:rPr>
+        <w:t>(every day platform should receive latest price quotes from main application)</w:t>
+      </w:r>
+      <w:r>
+        <w:rPr>
+          <w:color w:val="806000" w:themeColor="accent4" w:themeShade="80"/>
+        </w:rPr>
+        <w:t xml:space="preserve"> due to profit margin and discounting calculations a new price bucket will get created</w:t>
+      </w:r>
+      <w:r>
+        <w:t xml:space="preserve"> where the subscribers subscribing on the price change day are registered with this </w:t>
+      </w:r>
+      <w:r>
+        <w:t xml:space="preserve">latest </w:t>
+      </w:r>
+      <w:r>
+        <w:t>bucket.</w:t>
+      </w:r>
+    </w:p>
+    <w:p>
+      <w:pPr>
+        <w:pStyle w:val="ListParagraph"/>
+        <w:ind w:left="792"/>
+        <w:jc w:val="both"/>
+      </w:pPr>
+    </w:p>
+    <w:p>
+      <w:pPr>
+        <w:pStyle w:val="ListParagraph"/>
+        <w:ind w:left="792"/>
+        <w:jc w:val="both"/>
+      </w:pPr>
+      <w:r>
+        <w:rPr>
+          <w:color w:val="806000" w:themeColor="accent4" w:themeShade="80"/>
+        </w:rPr>
+        <w:t>Whenever purchase price of a product changes due to inflation or shortage, all the price buckets will get impacted</w:t>
+      </w:r>
+      <w:r>
+        <w:t xml:space="preserve">. In this case a new version of purchase price will be added in each price bucket indicating the day on which purchase price has changed and the changed purchase price.  </w:t>
+      </w:r>
+    </w:p>
+    <w:p>
+      <w:pPr>
+        <w:pStyle w:val="ListParagraph"/>
+        <w:jc w:val="both"/>
+        <w:rPr>
+          <w:b/>
+        </w:rPr>
+      </w:pPr>
+    </w:p>
+    <w:p>
+      <w:pPr>
+        <w:pStyle w:val="ListParagraph"/>
+        <w:ind w:left="792"/>
+        <w:jc w:val="both"/>
+      </w:pPr>
+      <w:r>
+        <w:t>Example:</w:t>
+      </w:r>
+      <w:r>
+        <w:t xml:space="preserve"> consider that subscriber has subscribed to two units of </w:t>
+      </w:r>
+      <w:r>
+        <w:t>toothpaste</w:t>
+      </w:r>
+      <w:r>
+        <w:t xml:space="preserve"> per month on 1</w:t>
+      </w:r>
+      <w:r>
+        <w:t>st</w:t>
+      </w:r>
+      <w:r>
+        <w:t xml:space="preserve"> January 2016.</w:t>
+      </w:r>
+      <w:r>
+        <w:t xml:space="preserve"> </w:t>
+      </w:r>
+      <w:r>
+        <w:t xml:space="preserve">On this day purchase price is 45 </w:t>
+      </w:r>
+      <w:proofErr w:type="spellStart"/>
+      <w:r>
+        <w:t>rs</w:t>
+      </w:r>
+      <w:proofErr w:type="spellEnd"/>
+      <w:r>
+        <w:t xml:space="preserve">. And current offered sale price is 72 </w:t>
+      </w:r>
+      <w:proofErr w:type="spellStart"/>
+      <w:r>
+        <w:t>rs</w:t>
+      </w:r>
+      <w:proofErr w:type="spellEnd"/>
+      <w:r>
+        <w:t xml:space="preserve">, then system will create a price bucket in which it will having first version of purchase price dated 1 Jan 2016 and amount as 45 </w:t>
+      </w:r>
+      <w:proofErr w:type="spellStart"/>
+      <w:r>
+        <w:t>rs</w:t>
+      </w:r>
+      <w:proofErr w:type="spellEnd"/>
+      <w:r>
+        <w:t xml:space="preserve">, offered sale price as 72 </w:t>
+      </w:r>
+      <w:proofErr w:type="spellStart"/>
+      <w:r>
+        <w:t>Rs</w:t>
+      </w:r>
+      <w:proofErr w:type="spellEnd"/>
+      <w:r>
+        <w:t xml:space="preserve"> and the subscriber’s Id registered to this bucket. So all the subscribers who have subscribed to this toothpaste on the same day will get registered with the same price bucket.</w:t>
+      </w:r>
+    </w:p>
+    <w:p>
+      <w:pPr>
+        <w:pStyle w:val="ListParagraph"/>
+        <w:ind w:left="792"/>
+        <w:jc w:val="both"/>
+      </w:pPr>
+    </w:p>
+    <w:p>
+      <w:pPr>
+        <w:pStyle w:val="ListParagraph"/>
+        <w:ind w:left="792"/>
+        <w:jc w:val="both"/>
+      </w:pPr>
+      <w:r>
+        <w:t xml:space="preserve">After few days when few new subscribers are subscribing to the same toothpaste, if the offered price has been changed from 72 </w:t>
+      </w:r>
+      <w:proofErr w:type="spellStart"/>
+      <w:r>
+        <w:t>Rs</w:t>
+      </w:r>
+      <w:proofErr w:type="spellEnd"/>
+      <w:r>
+        <w:t xml:space="preserve"> to 69 </w:t>
+      </w:r>
+      <w:proofErr w:type="spellStart"/>
+      <w:r>
+        <w:t>Rs</w:t>
+      </w:r>
+      <w:proofErr w:type="spellEnd"/>
+      <w:r>
+        <w:t xml:space="preserve"> a new price bucket has been created mentioning the same purchase price but a different offered price and these subscribers will get registered to this new bucket.</w:t>
+      </w:r>
+    </w:p>
+    <w:p>
+      <w:pPr>
+        <w:pStyle w:val="ListParagraph"/>
+        <w:ind w:left="792"/>
+        <w:jc w:val="both"/>
+      </w:pPr>
+    </w:p>
+    <w:p>
+      <w:pPr>
+        <w:pStyle w:val="ListParagraph"/>
+        <w:ind w:left="792"/>
+        <w:jc w:val="both"/>
+      </w:pPr>
+      <w:r>
         <w:lastRenderedPageBreak/>
-        <w:t>Actuals</w:t>
-      </w:r>
-      <w:bookmarkEnd w:id="22"/>
-    </w:p>
-    <w:p>
-      <w:pPr>
-        <w:pStyle w:val="ListParagraph"/>
-        <w:ind w:left="792"/>
-        <w:jc w:val="both"/>
-        <w:rPr>
-          <w:color w:val="833C0B" w:themeColor="accent2" w:themeShade="80"/>
-        </w:rPr>
-      </w:pPr>
-      <w:r>
-        <w:rPr>
-          <w:color w:val="833C0B" w:themeColor="accent2" w:themeShade="80"/>
-        </w:rPr>
-        <w:t xml:space="preserve">Actuals should have </w:t>
-      </w:r>
-      <w:r>
-        <w:rPr>
-          <w:color w:val="833C0B" w:themeColor="accent2" w:themeShade="80"/>
-        </w:rPr>
-        <w:t>similar</w:t>
-      </w:r>
-      <w:r>
-        <w:rPr>
-          <w:color w:val="833C0B" w:themeColor="accent2" w:themeShade="80"/>
-        </w:rPr>
-        <w:t xml:space="preserve"> attributes which forecast section has.</w:t>
-      </w:r>
-      <w:r>
-        <w:rPr>
-          <w:color w:val="833C0B" w:themeColor="accent2" w:themeShade="80"/>
-        </w:rPr>
-        <w:t xml:space="preserve"> Every day a multiple data procuring jobs run which keep on updating different attributes</w:t>
-      </w:r>
-      <w:r>
-        <w:rPr>
-          <w:color w:val="833C0B" w:themeColor="accent2" w:themeShade="80"/>
-        </w:rPr>
-        <w:t>. Every day a job should run and compute different metrics</w:t>
-      </w:r>
-      <w:r>
-        <w:rPr>
-          <w:color w:val="833C0B" w:themeColor="accent2" w:themeShade="80"/>
-        </w:rPr>
-        <w:t xml:space="preserve"> </w:t>
-      </w:r>
-      <w:r>
-        <w:rPr>
-          <w:color w:val="833C0B" w:themeColor="accent2" w:themeShade="80"/>
-        </w:rPr>
-        <w:t>(listed in forecast)</w:t>
-      </w:r>
-      <w:r>
-        <w:rPr>
-          <w:color w:val="833C0B" w:themeColor="accent2" w:themeShade="80"/>
-        </w:rPr>
-        <w:t xml:space="preserve"> </w:t>
-      </w:r>
-      <w:r>
-        <w:rPr>
-          <w:color w:val="833C0B" w:themeColor="accent2" w:themeShade="80"/>
-        </w:rPr>
-        <w:t>and store in data repository in order to compare them with interpolated forecast values.</w:t>
-      </w:r>
-    </w:p>
-    <w:p>
-      <w:pPr>
-        <w:pStyle w:val="ListParagraph"/>
-        <w:ind w:left="792"/>
-        <w:jc w:val="both"/>
-      </w:pPr>
-    </w:p>
-    <w:p>
-      <w:pPr>
-        <w:pStyle w:val="ListParagraph"/>
-        <w:ind w:left="792"/>
-        <w:jc w:val="both"/>
-      </w:pPr>
-      <w:r>
-        <w:t xml:space="preserve">Each </w:t>
-      </w:r>
-      <w:r>
-        <w:t>p</w:t>
-      </w:r>
-      <w:r>
-        <w:t xml:space="preserve">roduct </w:t>
-      </w:r>
-      <w:r>
-        <w:t xml:space="preserve">account </w:t>
-      </w:r>
-      <w:r>
-        <w:t xml:space="preserve">has </w:t>
-      </w:r>
-      <w:r>
-        <w:rPr>
-          <w:b/>
-        </w:rPr>
-        <w:t>price buckets</w:t>
-      </w:r>
-      <w:r>
-        <w:t xml:space="preserve"> in order to keep track of the offered prices for that product as well as registered subscriber</w:t>
-      </w:r>
-      <w:r>
-        <w:t>s</w:t>
-      </w:r>
-      <w:r>
-        <w:t xml:space="preserve"> for each offered price. </w:t>
-      </w:r>
-      <w:r>
-        <w:rPr>
-          <w:color w:val="806000" w:themeColor="accent4" w:themeShade="80"/>
-        </w:rPr>
-        <w:t>When the product is launched on a day a price bucket is created for it, having the current purchase price (and date) and sale price of that product</w:t>
-      </w:r>
-      <w:r>
-        <w:t xml:space="preserve">. When a subscriber subscribes to that product on the same day his/her id is registered with this price bucket.  </w:t>
-      </w:r>
-    </w:p>
-    <w:p>
-      <w:pPr>
-        <w:pStyle w:val="ListParagraph"/>
-        <w:ind w:left="792"/>
-        <w:jc w:val="both"/>
-      </w:pPr>
-    </w:p>
-    <w:p>
-      <w:pPr>
-        <w:pStyle w:val="ListParagraph"/>
-        <w:ind w:left="792"/>
-        <w:jc w:val="both"/>
-      </w:pPr>
-      <w:r>
-        <w:rPr>
-          <w:color w:val="806000" w:themeColor="accent4" w:themeShade="80"/>
-        </w:rPr>
-        <w:t>Whenever the offered (sale) price of the product changes</w:t>
-      </w:r>
-      <w:r>
-        <w:rPr>
-          <w:color w:val="806000" w:themeColor="accent4" w:themeShade="80"/>
-        </w:rPr>
-        <w:t>(every day platform should receive latest price quotes from main application)</w:t>
-      </w:r>
-      <w:r>
-        <w:rPr>
-          <w:color w:val="806000" w:themeColor="accent4" w:themeShade="80"/>
-        </w:rPr>
-        <w:t xml:space="preserve"> due to profit margin and discounting calculations a new price bucket will get created</w:t>
-      </w:r>
-      <w:r>
-        <w:t xml:space="preserve"> where the subscribers subscribing on the price change day are registered with this </w:t>
-      </w:r>
-      <w:r>
-        <w:t xml:space="preserve">latest </w:t>
-      </w:r>
-      <w:r>
-        <w:t>bucket.</w:t>
-      </w:r>
-    </w:p>
-    <w:p>
-      <w:pPr>
-        <w:pStyle w:val="ListParagraph"/>
-        <w:ind w:left="792"/>
-        <w:jc w:val="both"/>
-      </w:pPr>
-    </w:p>
-    <w:p>
-      <w:pPr>
-        <w:pStyle w:val="ListParagraph"/>
-        <w:ind w:left="792"/>
-        <w:jc w:val="both"/>
-      </w:pPr>
-      <w:r>
-        <w:rPr>
-          <w:color w:val="806000" w:themeColor="accent4" w:themeShade="80"/>
-        </w:rPr>
-        <w:t>Whenever purchase price of a product changes due to inflation or shortage, all the price buckets will get impacted</w:t>
-      </w:r>
-      <w:r>
-        <w:t xml:space="preserve">. In this case a new version of purchase price will be added in each price bucket indicating the day on which purchase price has changed and the changed purchase price.  </w:t>
-      </w:r>
-    </w:p>
-    <w:p>
-      <w:pPr>
-        <w:pStyle w:val="ListParagraph"/>
-        <w:jc w:val="both"/>
-        <w:rPr>
-          <w:b/>
-        </w:rPr>
-      </w:pPr>
-    </w:p>
-    <w:p>
-      <w:pPr>
-        <w:pStyle w:val="ListParagraph"/>
-        <w:ind w:left="792"/>
-        <w:jc w:val="both"/>
-      </w:pPr>
-      <w:r>
-        <w:t>Example:</w:t>
-      </w:r>
-      <w:r>
-        <w:t xml:space="preserve"> consider that subscriber has subscribed to two units of </w:t>
-      </w:r>
-      <w:r>
-        <w:t>toothpaste</w:t>
-      </w:r>
-      <w:r>
-        <w:t xml:space="preserve"> per month on 1</w:t>
+        <w:t>So assume that there are these two price buckets only as of date 23</w:t>
+      </w:r>
+      <w:r>
+        <w:t>rd</w:t>
+      </w:r>
+      <w:r>
+        <w:t xml:space="preserve"> Feb 2016. Now if the purchase price of the toothpaste has changed from 45 </w:t>
+      </w:r>
+      <w:proofErr w:type="spellStart"/>
+      <w:r>
+        <w:t>Rs</w:t>
+      </w:r>
+      <w:proofErr w:type="spellEnd"/>
+      <w:r>
+        <w:t xml:space="preserve"> to 48 </w:t>
+      </w:r>
+      <w:proofErr w:type="spellStart"/>
+      <w:proofErr w:type="gramStart"/>
+      <w:r>
+        <w:t>Rs</w:t>
+      </w:r>
+      <w:proofErr w:type="spellEnd"/>
+      <w:r>
+        <w:t>.,</w:t>
+      </w:r>
+      <w:proofErr w:type="gramEnd"/>
+      <w:r>
+        <w:t xml:space="preserve"> both these price buckets will be updated where a new version of purchase price will get added to both with current date. So both buckets will have to versions of purchase </w:t>
+      </w:r>
+      <w:proofErr w:type="gramStart"/>
+      <w:r>
+        <w:t>price ;</w:t>
+      </w:r>
+      <w:proofErr w:type="gramEnd"/>
+      <w:r>
+        <w:t xml:space="preserve"> 1</w:t>
       </w:r>
       <w:r>
         <w:t>st</w:t>
       </w:r>
       <w:r>
-        <w:t xml:space="preserve"> January 2016.</w:t>
-      </w:r>
-      <w:r>
-        <w:t xml:space="preserve"> </w:t>
-      </w:r>
-      <w:r>
-        <w:t>On this day purchase price is 45 rs. And current offered sale price is 72 rs, then system will create a price bucket in which it will having first version of purchase price dated 1 Jan 2016 and amount as 45 rs, offered sale price as 72 Rs and the subscriber’s Id registered to this bucket. So all the subscribers who have subscribed to this toothpaste on the same day will get registered with the same price bucket.</w:t>
-      </w:r>
-    </w:p>
-    <w:p>
-      <w:pPr>
-        <w:pStyle w:val="ListParagraph"/>
-        <w:ind w:left="792"/>
-        <w:jc w:val="both"/>
-      </w:pPr>
-    </w:p>
-    <w:p>
-      <w:pPr>
-        <w:pStyle w:val="ListParagraph"/>
-        <w:ind w:left="792"/>
-        <w:jc w:val="both"/>
-      </w:pPr>
-      <w:r>
-        <w:t>After few days when few new subscribers are subscribing to the same toothpaste, if the offered price has been changed from 72 Rs to 69 Rs a new price bucket has been created mentioning the same purchase price but a different offered price and these subscribers will get registered to this new bucket.</w:t>
-      </w:r>
-    </w:p>
-    <w:p>
-      <w:pPr>
-        <w:pStyle w:val="ListParagraph"/>
-        <w:ind w:left="792"/>
-        <w:jc w:val="both"/>
-      </w:pPr>
-    </w:p>
-    <w:p>
-      <w:pPr>
-        <w:pStyle w:val="ListParagraph"/>
-        <w:ind w:left="792"/>
-        <w:jc w:val="both"/>
-      </w:pPr>
-      <w:r>
-        <w:t>So assume that there are these two price buckets only as of date 23</w:t>
-      </w:r>
-      <w:r>
-        <w:t>rd</w:t>
-      </w:r>
-      <w:r>
-        <w:t xml:space="preserve"> Feb 2016. Now if the purchase price of the toothpaste has changed from 45 Rs to 48 Rs., both these price buckets will be updated where a new version of purchase price will get added to both with current date. So both buckets will have to versions of purchase price ; 1</w:t>
+        <w:t xml:space="preserve"> with 45 </w:t>
+      </w:r>
+      <w:proofErr w:type="spellStart"/>
+      <w:r>
+        <w:t>Rs</w:t>
+      </w:r>
+      <w:proofErr w:type="spellEnd"/>
+      <w:r>
+        <w:t>. dated 1</w:t>
       </w:r>
       <w:r>
         <w:t>st</w:t>
       </w:r>
       <w:r>
-        <w:t xml:space="preserve"> with 45 Rs. dated 1</w:t>
-      </w:r>
-      <w:r>
-        <w:t>st</w:t>
-      </w:r>
-      <w:r>
-        <w:t xml:space="preserve"> Jan 2016 and other with 48 Rs. dated 23</w:t>
+        <w:t xml:space="preserve"> Jan 2016 and other with 48 </w:t>
+      </w:r>
+      <w:proofErr w:type="spellStart"/>
+      <w:r>
+        <w:t>Rs</w:t>
+      </w:r>
+      <w:proofErr w:type="spellEnd"/>
+      <w:r>
+        <w:t>. dated 23</w:t>
       </w:r>
       <w:r>
         <w:t>rd</w:t>
@@ -7108,7 +8094,15 @@
         <w:jc w:val="both"/>
       </w:pPr>
       <w:r>
-        <w:t xml:space="preserve">Actual number of new subscribers/item registrations(?) </w:t>
+        <w:t xml:space="preserve">Actual number of new subscribers/item </w:t>
+      </w:r>
+      <w:proofErr w:type="gramStart"/>
+      <w:r>
+        <w:t>registrations(</w:t>
+      </w:r>
+      <w:proofErr w:type="gramEnd"/>
+      <w:r>
+        <w:t xml:space="preserve">?) </w:t>
       </w:r>
     </w:p>
     <w:p>
@@ -7121,8 +8115,15 @@
         <w:jc w:val="both"/>
       </w:pPr>
       <w:r>
-        <w:lastRenderedPageBreak/>
-        <w:t xml:space="preserve">Actual number of churned subscribers/item registrations(?) </w:t>
+        <w:t xml:space="preserve">Actual number of churned subscribers/item </w:t>
+      </w:r>
+      <w:proofErr w:type="gramStart"/>
+      <w:r>
+        <w:t>registrations(</w:t>
+      </w:r>
+      <w:proofErr w:type="gramEnd"/>
+      <w:r>
+        <w:t xml:space="preserve">?) </w:t>
       </w:r>
     </w:p>
     <w:p>
@@ -7247,8 +8248,13 @@
         <w:jc w:val="both"/>
       </w:pPr>
       <w:r>
-        <w:t>Monthly sales and marketing expenses calculated per product based on monthly sales and marketing expenses forecasted by merchant (total expenses to be distributed across all the products..)</w:t>
-      </w:r>
+        <w:t>Monthly sales and marketing expenses calculated per product based on monthly sales and marketing expenses forecasted by merchant (total expenses to be distributed across all the products</w:t>
+      </w:r>
+      <w:proofErr w:type="gramStart"/>
+      <w:r>
+        <w:t>..)</w:t>
+      </w:r>
+      <w:proofErr w:type="gramEnd"/>
     </w:p>
     <w:p>
       <w:pPr>
@@ -7312,7 +8318,15 @@
         <w:jc w:val="both"/>
       </w:pPr>
       <w:r>
-        <w:t>Monthly Average revenue per new subscribers (ARPS (New) = New MRR/# New Customers *1000) and Average revenue per total subscribers( ARPS= Ending MRR/# total customers*1000).</w:t>
+        <w:t xml:space="preserve">Monthly Average revenue per new subscribers (ARPS (New) = New MRR/# New Customers *1000) and Average revenue per total </w:t>
+      </w:r>
+      <w:proofErr w:type="gramStart"/>
+      <w:r>
+        <w:t>subscribers(</w:t>
+      </w:r>
+      <w:proofErr w:type="gramEnd"/>
+      <w:r>
+        <w:t xml:space="preserve"> ARPS= Ending MRR/# total customers*1000).</w:t>
       </w:r>
     </w:p>
     <w:p>
@@ -7338,7 +8352,19 @@
         <w:jc w:val="both"/>
       </w:pPr>
       <w:r>
-        <w:t xml:space="preserve">Cost of goods sold (COGS= Total customers* latest purchase price): Though customers are committed the instantaneous sale price at the time of registration, they are periodically dispatched these products which are purchased at the latest purchase price( at the dispatch time). This is an important indicator of impact of change in product price on the revenue and margin. </w:t>
+        <w:t xml:space="preserve">Cost of goods sold (COGS= Total customers* latest purchase price): Though customers are committed the instantaneous sale price at the time of registration, they are periodically dispatched these products which are purchased at the latest purchase </w:t>
+      </w:r>
+      <w:proofErr w:type="gramStart"/>
+      <w:r>
+        <w:t>price(</w:t>
+      </w:r>
+      <w:proofErr w:type="gramEnd"/>
+      <w:r>
+        <w:t xml:space="preserve"> at the </w:t>
+      </w:r>
+      <w:r>
+        <w:lastRenderedPageBreak/>
+        <w:t xml:space="preserve">dispatch time). This is an important indicator of impact of change in product price on the revenue and margin. </w:t>
       </w:r>
     </w:p>
     <w:p>
@@ -7403,7 +8429,15 @@
         <w:jc w:val="both"/>
       </w:pPr>
       <w:r>
-        <w:t>Cost of Acquiring a customer (CAC=(sales&amp; marketing expense/# new customers) *1000) : Isn’t giving discount per item included in cost of acquiring a customer?</w:t>
+        <w:t>Cost of Acquiring a customer (CAC</w:t>
+      </w:r>
+      <w:proofErr w:type="gramStart"/>
+      <w:r>
+        <w:t>=(</w:t>
+      </w:r>
+      <w:proofErr w:type="gramEnd"/>
+      <w:r>
+        <w:t>sales&amp; marketing expense/# new customers) *1000) : Isn’t giving discount per item included in cost of acquiring a customer?</w:t>
       </w:r>
     </w:p>
     <w:p>
@@ -7416,17 +8450,32 @@
         <w:jc w:val="both"/>
       </w:pPr>
       <w:r>
-        <w:t>SLV to CAC ratio: SLV/CAC. This indicates how much a customer will yield by investing specific cost of acquiring him/her as a customer. For a healthy product this ratio should be more than 4.It means if a merchant invests x rupees in acquiring a customer, the customer should at-least yield  4x rupees of business with the merchant.</w:t>
-      </w:r>
-    </w:p>
-    <w:p>
-      <w:pPr>
-        <w:pStyle w:val="ListParagraph"/>
-        <w:jc w:val="both"/>
-      </w:pPr>
-      <w:r>
-        <w:lastRenderedPageBreak/>
-        <w:t>Months to recover CAC= CAC/(ARPS(New)*Gross Margin%) . This indicates how many months (minimum) an average customer should be retained in order to at least recover cost of acquiring him/her.</w:t>
+        <w:t xml:space="preserve">SLV to CAC ratio: SLV/CAC. This indicates how much a customer will yield by investing specific cost of acquiring him/her as a customer. For a healthy product this ratio should be more than 4.It means if a merchant invests x rupees in acquiring a customer, the customer should at-least </w:t>
+      </w:r>
+      <w:proofErr w:type="gramStart"/>
+      <w:r>
+        <w:t>yield  4x</w:t>
+      </w:r>
+      <w:proofErr w:type="gramEnd"/>
+      <w:r>
+        <w:t xml:space="preserve"> rupees of business with the merchant.</w:t>
+      </w:r>
+    </w:p>
+    <w:p>
+      <w:pPr>
+        <w:pStyle w:val="ListParagraph"/>
+        <w:jc w:val="both"/>
+      </w:pPr>
+      <w:r>
+        <w:t>Months to recover CAC= CAC</w:t>
+      </w:r>
+      <w:proofErr w:type="gramStart"/>
+      <w:r>
+        <w:t>/(</w:t>
+      </w:r>
+      <w:proofErr w:type="gramEnd"/>
+      <w:r>
+        <w:t>ARPS(New)*Gross Margin%) . This indicates how many months (minimum) an average customer should be retained in order to at least recover cost of acquiring him/her.</w:t>
       </w:r>
     </w:p>
     <w:p>
@@ -7586,11 +8635,16 @@
         <w:t>For every deposit that a product account will make to the nodal account it will get</w:t>
       </w:r>
       <w:r>
-        <w:t xml:space="preserve"> 1 credit point for every 1000 R</w:t>
+        <w:t xml:space="preserve"> 1 credit point for every 1000 </w:t>
+      </w:r>
+      <w:proofErr w:type="spellStart"/>
+      <w:r>
+        <w:t>R</w:t>
       </w:r>
       <w:r>
         <w:t>s</w:t>
       </w:r>
+      <w:proofErr w:type="spellEnd"/>
       <w:r>
         <w:t xml:space="preserve"> </w:t>
       </w:r>
@@ -7598,7 +8652,20 @@
         <w:t xml:space="preserve">(configurable), which is stored in this attribute. </w:t>
       </w:r>
       <w:r>
-        <w:t xml:space="preserve">Similarly when a product wishes to borrow any money from the nodal account it will lose 1 credit point per 1000 Rs.(configurable) borrowed. </w:t>
+        <w:t xml:space="preserve">Similarly when a product wishes to borrow any money from the nodal account it will lose 1 credit point per 1000 </w:t>
+      </w:r>
+      <w:proofErr w:type="spellStart"/>
+      <w:r>
+        <w:t>Rs</w:t>
+      </w:r>
+      <w:proofErr w:type="spellEnd"/>
+      <w:proofErr w:type="gramStart"/>
+      <w:r>
+        <w:t>.(</w:t>
+      </w:r>
+      <w:proofErr w:type="gramEnd"/>
+      <w:r>
+        <w:t xml:space="preserve">configurable) borrowed. </w:t>
       </w:r>
     </w:p>
     <w:p>
@@ -7615,7 +8682,15 @@
         <w:jc w:val="both"/>
       </w:pPr>
       <w:r>
-        <w:t>Credit points will be an easiest mechanism to track the credit history of any product and weigh it against its competitors. Also credit points are the investments a product is making so that it can first use it for itself (offering instantaneous, basket, loyalty level benefits) as make a social contribution towards upliftment of loss making products.</w:t>
+        <w:t xml:space="preserve">Credit points will be an easiest mechanism to track the credit history of any product and weigh it against its competitors. Also credit points are the investments a product is making so that it can first use it for itself (offering instantaneous, basket, loyalty level benefits) as make a social contribution towards </w:t>
+      </w:r>
+      <w:proofErr w:type="spellStart"/>
+      <w:r>
+        <w:t>upliftment</w:t>
+      </w:r>
+      <w:proofErr w:type="spellEnd"/>
+      <w:r>
+        <w:t xml:space="preserve"> of loss making products.</w:t>
       </w:r>
     </w:p>
     <w:p>
@@ -7685,10 +8760,18 @@
         <w:t>total debit</w:t>
       </w:r>
       <w:r>
-        <w:t xml:space="preserve"> where sum of products of every purchase price and the items subscribed at that purchase price</w:t>
-      </w:r>
-      <w:r>
-        <w:t xml:space="preserve">( </w:t>
+        <w:t xml:space="preserve"> where sum of products of every purchase price and the items subscribed at that purchase </w:t>
+      </w:r>
+      <w:proofErr w:type="gramStart"/>
+      <w:r>
+        <w:t>price</w:t>
+      </w:r>
+      <w:r>
+        <w:t>(</w:t>
+      </w:r>
+      <w:proofErr w:type="gramEnd"/>
+      <w:r>
+        <w:t xml:space="preserve"> </w:t>
       </w:r>
       <w:r>
         <w:t>(</w:t>
@@ -7747,6 +8830,7 @@
           <w:sz w:val="22"/>
           <w:szCs w:val="22"/>
         </w:rPr>
+        <w:lastRenderedPageBreak/>
         <w:t>Total Credit</w:t>
       </w:r>
       <w:bookmarkEnd w:id="25"/>
@@ -7797,7 +8881,15 @@
         <w:jc w:val="both"/>
       </w:pPr>
       <w:r>
-        <w:t xml:space="preserve"> ( (sell price1* subscriptions at price1) + (sell price2* subscriptions at price2) +….)</w:t>
+        <w:t xml:space="preserve"> </w:t>
+      </w:r>
+      <w:proofErr w:type="gramStart"/>
+      <w:r>
+        <w:t>( (</w:t>
+      </w:r>
+      <w:proofErr w:type="gramEnd"/>
+      <w:r>
+        <w:t>sell price1* subscriptions at price1) + (sell price2* subscriptions at price2) +….)</w:t>
       </w:r>
     </w:p>
     <w:p>
@@ -7858,118 +8950,246 @@
         <w:jc w:val="both"/>
       </w:pPr>
       <w:r>
+        <w:t xml:space="preserve">Most importantly this account should be self-sustainable. In case it is unable to sustain itself </w:t>
+      </w:r>
+      <w:r>
+        <w:t>i</w:t>
+      </w:r>
+      <w:r>
+        <w:t>t should raise a notification to the merchant so that the merchant will do manual intervention either by pouring additional contingency amount or by deciding to take the product out of subscription business.</w:t>
+      </w:r>
+    </w:p>
+    <w:p>
+      <w:pPr>
+        <w:ind w:left="360"/>
+        <w:jc w:val="both"/>
+      </w:pPr>
+      <w:r>
+        <w:t xml:space="preserve">One Rule to be followed is that </w:t>
+      </w:r>
+      <w:r>
+        <w:t xml:space="preserve">when a product is making profits beyond the set targets, then this account will hold only amount equivalent of targeted profit in addition to the spend. The incremental/additional profit will be deposited to </w:t>
+      </w:r>
+      <w:r>
+        <w:t>NODAL</w:t>
+      </w:r>
+      <w:r>
+        <w:t xml:space="preserve"> account for it to be used for provisioning across products and customers.</w:t>
+      </w:r>
+    </w:p>
+    <w:p>
+      <w:pPr>
+        <w:ind w:left="360"/>
+        <w:jc w:val="both"/>
+      </w:pPr>
+      <w:r>
+        <w:t xml:space="preserve">Example: Consider at start of the year merchant has targeted 3000 per month sale of a product, whose purchase price is 30 </w:t>
+      </w:r>
+      <w:proofErr w:type="spellStart"/>
+      <w:r>
+        <w:t>Rs</w:t>
+      </w:r>
+      <w:proofErr w:type="spellEnd"/>
+      <w:r>
+        <w:t xml:space="preserve"> and sale price is 50 </w:t>
+      </w:r>
+      <w:proofErr w:type="spellStart"/>
+      <w:r>
+        <w:t>Rs</w:t>
+      </w:r>
+      <w:proofErr w:type="spellEnd"/>
+      <w:r>
+        <w:t>. So this is how the flow will happen.</w:t>
+      </w:r>
+    </w:p>
+    <w:p>
+      <w:pPr>
+        <w:ind w:left="360"/>
+        <w:jc w:val="both"/>
+      </w:pPr>
+      <w:r>
+        <w:t xml:space="preserve">A forecast is created by merchant for each month, where he will set the forecasted sale volume, forecasted purchase price and sale price and finally from and to dates for each forecast. These figures are completely based on his past experience. So volume forecast is 3000,forecasted purchase  cost will be 3000*30=90,000 </w:t>
+      </w:r>
+      <w:proofErr w:type="spellStart"/>
+      <w:r>
+        <w:t>Rs</w:t>
+      </w:r>
+      <w:proofErr w:type="spellEnd"/>
+      <w:r>
+        <w:t xml:space="preserve"> and forecasted sale amount with proposed offered price of 50 </w:t>
+      </w:r>
+      <w:proofErr w:type="spellStart"/>
+      <w:r>
+        <w:t>Rs</w:t>
+      </w:r>
+      <w:proofErr w:type="spellEnd"/>
+      <w:r>
+        <w:t xml:space="preserve"> will be 3000*50= 150,000 </w:t>
+      </w:r>
+      <w:proofErr w:type="spellStart"/>
+      <w:r>
+        <w:t>Rs</w:t>
+      </w:r>
+      <w:proofErr w:type="spellEnd"/>
+      <w:r>
+        <w:t xml:space="preserve">.( so expected profit of 60,000 </w:t>
+      </w:r>
+      <w:proofErr w:type="spellStart"/>
+      <w:r>
+        <w:t>Rs</w:t>
+      </w:r>
+      <w:proofErr w:type="spellEnd"/>
+      <w:r>
+        <w:t>.), from date of forecast 1 Jan 2016 ,to date as 31 Jan 2016.</w:t>
+      </w:r>
+    </w:p>
+    <w:p>
+      <w:pPr>
+        <w:ind w:left="360"/>
+        <w:jc w:val="both"/>
+      </w:pPr>
+      <w:r>
+        <w:t xml:space="preserve">A contingency amount of 9000 </w:t>
+      </w:r>
+      <w:proofErr w:type="spellStart"/>
+      <w:r>
+        <w:t>Rs</w:t>
+      </w:r>
+      <w:proofErr w:type="spellEnd"/>
+      <w:r>
+        <w:t xml:space="preserve">. (10% of purchase cost) has been added in the </w:t>
+      </w:r>
+      <w:r>
+        <w:t>contingency provision</w:t>
+      </w:r>
+      <w:r>
+        <w:t>.</w:t>
+      </w:r>
+    </w:p>
+    <w:p>
+      <w:pPr>
+        <w:ind w:left="360"/>
+        <w:jc w:val="both"/>
+      </w:pPr>
+      <w:r>
+        <w:t xml:space="preserve">A price bracket will get created with purchase price 30 </w:t>
+      </w:r>
+      <w:proofErr w:type="spellStart"/>
+      <w:r>
+        <w:t>Rs</w:t>
+      </w:r>
+      <w:proofErr w:type="spellEnd"/>
+      <w:r>
+        <w:t xml:space="preserve"> dated say 1</w:t>
+      </w:r>
+      <w:r>
+        <w:t>st</w:t>
+      </w:r>
+      <w:r>
+        <w:t xml:space="preserve"> Jan 2016 and offered price 50 </w:t>
+      </w:r>
+      <w:proofErr w:type="spellStart"/>
+      <w:r>
+        <w:t>Rs</w:t>
+      </w:r>
+      <w:proofErr w:type="spellEnd"/>
+      <w:r>
+        <w:t xml:space="preserve">, MRP as 56 </w:t>
+      </w:r>
+      <w:proofErr w:type="spellStart"/>
+      <w:r>
+        <w:t>Rs</w:t>
+      </w:r>
+      <w:proofErr w:type="spellEnd"/>
+      <w:r>
+        <w:t>.</w:t>
+      </w:r>
+    </w:p>
+    <w:p>
+      <w:pPr>
+        <w:ind w:left="360"/>
+        <w:jc w:val="both"/>
+      </w:pPr>
+      <w:r>
+        <w:t xml:space="preserve">Say 300 subscribers register for this price bracket. So they get registered with the first price bucket. Total debit will be 300 * 30 = 9000 </w:t>
+      </w:r>
+      <w:proofErr w:type="spellStart"/>
+      <w:r>
+        <w:t>rs</w:t>
+      </w:r>
+      <w:proofErr w:type="spellEnd"/>
+      <w:r>
+        <w:t xml:space="preserve"> and total credit is 300 * 50 = 15000 </w:t>
+      </w:r>
+      <w:proofErr w:type="spellStart"/>
+      <w:r>
+        <w:t>Rs</w:t>
+      </w:r>
+      <w:proofErr w:type="spellEnd"/>
+      <w:r>
+        <w:t xml:space="preserve">. </w:t>
+      </w:r>
+    </w:p>
+    <w:p>
+      <w:pPr>
+        <w:ind w:left="360"/>
+        <w:jc w:val="both"/>
+      </w:pPr>
+      <w:r>
+        <w:t xml:space="preserve">At the end of Jan 2016 if there is a volume of 3400 subscriptions for that product. The profit incurred out of the forecasted sale </w:t>
+      </w:r>
+      <w:proofErr w:type="gramStart"/>
+      <w:r>
+        <w:t>volume(</w:t>
+      </w:r>
+      <w:proofErr w:type="gramEnd"/>
+      <w:r>
+        <w:t xml:space="preserve">3000) is the earning of this product( 3000*(50-30)=60,000 </w:t>
+      </w:r>
+      <w:proofErr w:type="spellStart"/>
+      <w:r>
+        <w:t>Rs</w:t>
+      </w:r>
+      <w:proofErr w:type="spellEnd"/>
+      <w:r>
+        <w:t>).</w:t>
+      </w:r>
+    </w:p>
+    <w:p>
+      <w:pPr>
+        <w:ind w:left="360"/>
+        <w:jc w:val="both"/>
+      </w:pPr>
+      <w:r>
+        <w:t>Since this is more than the forecasted volume of sale of 3000 the profit earned from additional sale of 400 items (400 * (50-30</w:t>
+      </w:r>
+      <w:proofErr w:type="gramStart"/>
+      <w:r>
+        <w:t>)=</w:t>
+      </w:r>
+      <w:proofErr w:type="gramEnd"/>
+      <w:r>
+        <w:t xml:space="preserve"> 8000 </w:t>
+      </w:r>
+      <w:proofErr w:type="spellStart"/>
+      <w:r>
+        <w:t>Rs</w:t>
+      </w:r>
+      <w:proofErr w:type="spellEnd"/>
+      <w:r>
+        <w:t xml:space="preserve">) is a bonus which should be transferred to the nodal account.  </w:t>
+      </w:r>
+    </w:p>
+    <w:p>
+      <w:pPr>
+        <w:ind w:left="360"/>
+        <w:jc w:val="both"/>
+        <w:rPr>
+          <w:b/>
+        </w:rPr>
+      </w:pPr>
+      <w:r>
         <w:lastRenderedPageBreak/>
-        <w:t xml:space="preserve">Most importantly this account should be self-sustainable. In case it is unable to sustain itself </w:t>
-      </w:r>
-      <w:r>
-        <w:t>i</w:t>
-      </w:r>
-      <w:r>
-        <w:t>t should raise a notification to the merchant so that the merchant will do manual intervention either by pouring additional contingency amount or by deciding to take the product out of subscription business.</w:t>
-      </w:r>
-    </w:p>
-    <w:p>
-      <w:pPr>
-        <w:ind w:left="360"/>
-        <w:jc w:val="both"/>
-      </w:pPr>
-      <w:r>
-        <w:t xml:space="preserve">One Rule to be followed is that </w:t>
-      </w:r>
-      <w:r>
-        <w:t xml:space="preserve">when a product is making profits beyond the set targets, then this account will hold only amount equivalent of targeted profit in addition to the spend. The incremental/additional profit will be deposited to </w:t>
-      </w:r>
-      <w:r>
-        <w:t>NODAL</w:t>
-      </w:r>
-      <w:r>
-        <w:t xml:space="preserve"> account for it to be used for provisioning across products and customers.</w:t>
-      </w:r>
-    </w:p>
-    <w:p>
-      <w:pPr>
-        <w:ind w:left="360"/>
-        <w:jc w:val="both"/>
-      </w:pPr>
-      <w:r>
-        <w:t>Example: Consider at start of the year merchant has targeted 3000 per month sale of a product, whose purchase price is 30 Rs and sale price is 50 Rs. So this is how the flow will happen.</w:t>
-      </w:r>
-    </w:p>
-    <w:p>
-      <w:pPr>
-        <w:ind w:left="360"/>
-        <w:jc w:val="both"/>
-      </w:pPr>
-      <w:r>
-        <w:t>A forecast is created by merchant for each month, where he will set the forecasted sale volume, forecasted purchase price and sale price and finally from and to dates for each forecast. These figures are completely based on his past experience. So volume forecast is 3000,forecasted purchase  cost will be 3000*30=90,000 Rs and forecasted sale amount with proposed offered price of 50 Rs will be 3000*50= 150,000 Rs.( so expected profit of 60,000 Rs.), from date of forecast 1 Jan 2016 ,to date as 31 Jan 2016.</w:t>
-      </w:r>
-    </w:p>
-    <w:p>
-      <w:pPr>
-        <w:ind w:left="360"/>
-        <w:jc w:val="both"/>
-      </w:pPr>
-      <w:r>
-        <w:t xml:space="preserve">A contingency amount of 9000 Rs. (10% of purchase cost) has been added in the </w:t>
-      </w:r>
-      <w:r>
-        <w:t>contingency provision</w:t>
-      </w:r>
-      <w:r>
-        <w:t>.</w:t>
-      </w:r>
-    </w:p>
-    <w:p>
-      <w:pPr>
-        <w:ind w:left="360"/>
-        <w:jc w:val="both"/>
-      </w:pPr>
-      <w:r>
-        <w:t>A price bracket will get created with purchase price 30 Rs dated say 1</w:t>
-      </w:r>
-      <w:r>
-        <w:t>st</w:t>
-      </w:r>
-      <w:r>
-        <w:t xml:space="preserve"> Jan 2016 and offered price 50 Rs, MRP as 56 Rs.</w:t>
-      </w:r>
-    </w:p>
-    <w:p>
-      <w:pPr>
-        <w:ind w:left="360"/>
-        <w:jc w:val="both"/>
-      </w:pPr>
-      <w:r>
-        <w:t xml:space="preserve">Say 300 subscribers register for this price bracket. So they get registered with the first price bucket. Total debit will be 300 * 30 = 9000 rs and total credit is 300 * 50 = 15000 Rs. </w:t>
-      </w:r>
-    </w:p>
-    <w:p>
-      <w:pPr>
-        <w:ind w:left="360"/>
-        <w:jc w:val="both"/>
-      </w:pPr>
-      <w:r>
-        <w:t>At the end of Jan 2016 if there is a volume of 3400 subscriptions for that product. The profit incurred out of the forecasted sale volume(3000) is the earning of this product( 3000*(50-30)=60,000 Rs).</w:t>
-      </w:r>
-    </w:p>
-    <w:p>
-      <w:pPr>
-        <w:ind w:left="360"/>
-        <w:jc w:val="both"/>
-      </w:pPr>
-      <w:r>
-        <w:t xml:space="preserve">Since this is more than the forecasted volume of sale of 3000 the profit earned from additional sale of 400 items (400 * (50-30)= 8000 Rs) is a bonus which should be transferred to the nodal account.  </w:t>
-      </w:r>
-    </w:p>
-    <w:p>
-      <w:pPr>
-        <w:ind w:left="360"/>
-        <w:jc w:val="both"/>
-        <w:rPr>
-          <w:b/>
-        </w:rPr>
-      </w:pPr>
-      <w:r>
         <w:t>So in above cases the product has earned 8 credit points</w:t>
       </w:r>
       <w:r>
@@ -8075,11 +9295,7 @@
         <w:jc w:val="both"/>
       </w:pPr>
       <w:r>
-        <w:t xml:space="preserve">Again here the same philosophy is recommended where since every product item being sold is consuming its portion of operating expenses, hence it is responsible to contribute to it in such a </w:t>
-      </w:r>
-      <w:r>
-        <w:lastRenderedPageBreak/>
-        <w:t>way that overall expenses should get nullified by the overall contribution by the subscribed items.</w:t>
+        <w:t>Again here the same philosophy is recommended where since every product item being sold is consuming its portion of operating expenses, hence it is responsible to contribute to it in such a way that overall expenses should get nullified by the overall contribution by the subscribed items.</w:t>
       </w:r>
     </w:p>
     <w:p>
@@ -8243,10 +9459,26 @@
         <w:jc w:val="both"/>
       </w:pPr>
       <w:r>
-        <w:t>Goods Delivery expenses</w:t>
-      </w:r>
-      <w:r>
-        <w:t xml:space="preserve"> : A merchant need to specify average delivery expenses per basket for every KG. When  a subscriber confirms registration of basket items,</w:t>
+        <w:t xml:space="preserve">Goods Delivery </w:t>
+      </w:r>
+      <w:proofErr w:type="gramStart"/>
+      <w:r>
+        <w:t>expenses</w:t>
+      </w:r>
+      <w:r>
+        <w:t xml:space="preserve"> :</w:t>
+      </w:r>
+      <w:proofErr w:type="gramEnd"/>
+      <w:r>
+        <w:t xml:space="preserve"> A merchant need to specify average delivery expenses per basket for every KG. </w:t>
+      </w:r>
+      <w:proofErr w:type="gramStart"/>
+      <w:r>
+        <w:t>When  a</w:t>
+      </w:r>
+      <w:proofErr w:type="gramEnd"/>
+      <w:r>
+        <w:t xml:space="preserve"> subscriber confirms registration of basket items,</w:t>
       </w:r>
       <w:r>
         <w:t xml:space="preserve"> </w:t>
@@ -8354,6 +9586,7 @@
         <w:jc w:val="both"/>
       </w:pPr>
       <w:r>
+        <w:lastRenderedPageBreak/>
         <w:t>Credit</w:t>
       </w:r>
       <w:r>
@@ -8370,7 +9603,17 @@
         <w:t>Thus every product is sparing some amount from the profit that it has earned (as customer has paid for it, it has earned some profit)</w:t>
       </w:r>
       <w:r>
-        <w:t xml:space="preserve"> for the operating expenses incurred by the system to manage it’s </w:t>
+        <w:t xml:space="preserve"> for the operating expenses incurred by the system to manage </w:t>
+      </w:r>
+      <w:proofErr w:type="spellStart"/>
+      <w:proofErr w:type="gramStart"/>
+      <w:r>
+        <w:t>it’s</w:t>
+      </w:r>
+      <w:proofErr w:type="spellEnd"/>
+      <w:proofErr w:type="gramEnd"/>
+      <w:r>
+        <w:t xml:space="preserve"> </w:t>
       </w:r>
       <w:r>
         <w:t xml:space="preserve">own </w:t>
@@ -8413,7 +9656,6 @@
         <w:jc w:val="both"/>
       </w:pPr>
       <w:r>
-        <w:lastRenderedPageBreak/>
         <w:t>A tedious but precise approach is to</w:t>
       </w:r>
     </w:p>
@@ -8726,7 +9968,11 @@
         <w:t xml:space="preserve"> </w:t>
       </w:r>
       <w:r>
-        <w:t>it should be</w:t>
+        <w:t xml:space="preserve">it should </w:t>
+      </w:r>
+      <w:r>
+        <w:lastRenderedPageBreak/>
+        <w:t>be</w:t>
       </w:r>
       <w:r>
         <w:t xml:space="preserve"> </w:t>
@@ -8753,38 +9999,98 @@
         <w:jc w:val="both"/>
       </w:pPr>
       <w:r>
-        <w:t xml:space="preserve">Example: If total monthly operating expenses are forecasted as Rs. 200,000 and if there are total 100,000 items subscribed so far for monthly subscription then per item operating charges= 200,000/100,000 = Rs.2 per item. Every item so far added in every basket will credit Rs 2 upon subscriber payment per month. If a subscriber has added total 15 items in </w:t>
-      </w:r>
-      <w:r>
-        <w:lastRenderedPageBreak/>
-        <w:t>his basket and made a full yearly advanced payment then total credit by that subscriber = 15(items pm) *2(Rs. per item pm ) * 12(months subscription)=360 Rs.</w:t>
-      </w:r>
-    </w:p>
-    <w:p>
-      <w:pPr>
-        <w:pStyle w:val="ListParagraph"/>
-        <w:jc w:val="both"/>
-      </w:pPr>
-      <w:r>
-        <w:t>In this case every month a basket is delivered successfully 15*2 = 30 Rs get debited from this account.</w:t>
-      </w:r>
-    </w:p>
-    <w:p>
-      <w:pPr>
-        <w:pStyle w:val="ListParagraph"/>
-        <w:jc w:val="both"/>
-      </w:pPr>
-      <w:r>
-        <w:t>If another subscriber has subscribed for same number of items but made an advanced payment of only 3 months then his contribution towards operating expenses as a credit = 15(items  pm) * 2(Rs. per item pm) * 3(months subscription)= 90 Rs.</w:t>
-      </w:r>
-    </w:p>
-    <w:p>
-      <w:pPr>
-        <w:pStyle w:val="ListParagraph"/>
-        <w:jc w:val="both"/>
-      </w:pPr>
-      <w:r>
-        <w:t>In this case too, every month a basket is delivered successfully 15*2 = 30 Rs. get debited from this account.</w:t>
+        <w:t xml:space="preserve">Example: If total monthly operating expenses are forecasted as </w:t>
+      </w:r>
+      <w:proofErr w:type="spellStart"/>
+      <w:r>
+        <w:t>Rs</w:t>
+      </w:r>
+      <w:proofErr w:type="spellEnd"/>
+      <w:r>
+        <w:t xml:space="preserve">. 200,000 and if there are total 100,000 items subscribed so far for monthly subscription then per item operating charges= 200,000/100,000 = Rs.2 per item. Every item so far added in every basket will credit </w:t>
+      </w:r>
+      <w:proofErr w:type="spellStart"/>
+      <w:r>
+        <w:t>Rs</w:t>
+      </w:r>
+      <w:proofErr w:type="spellEnd"/>
+      <w:r>
+        <w:t xml:space="preserve"> 2 upon subscriber payment per month. If a subscriber has added total 15 items in his basket and made a full yearly advanced payment then total credit by that subscriber = 15(items pm) *2(</w:t>
+      </w:r>
+      <w:proofErr w:type="spellStart"/>
+      <w:r>
+        <w:t>Rs</w:t>
+      </w:r>
+      <w:proofErr w:type="spellEnd"/>
+      <w:r>
+        <w:t xml:space="preserve">. per item pm ) * 12(months subscription)=360 </w:t>
+      </w:r>
+      <w:proofErr w:type="spellStart"/>
+      <w:r>
+        <w:t>Rs</w:t>
+      </w:r>
+      <w:proofErr w:type="spellEnd"/>
+      <w:r>
+        <w:t>.</w:t>
+      </w:r>
+    </w:p>
+    <w:p>
+      <w:pPr>
+        <w:pStyle w:val="ListParagraph"/>
+        <w:jc w:val="both"/>
+      </w:pPr>
+      <w:r>
+        <w:t xml:space="preserve">In this case every month a basket is delivered successfully 15*2 = 30 </w:t>
+      </w:r>
+      <w:proofErr w:type="spellStart"/>
+      <w:r>
+        <w:t>Rs</w:t>
+      </w:r>
+      <w:proofErr w:type="spellEnd"/>
+      <w:r>
+        <w:t xml:space="preserve"> get debited from this account.</w:t>
+      </w:r>
+    </w:p>
+    <w:p>
+      <w:pPr>
+        <w:pStyle w:val="ListParagraph"/>
+        <w:jc w:val="both"/>
+      </w:pPr>
+      <w:r>
+        <w:t>If another subscriber has subscribed for same number of items but made an advanced payment of only 3 months then his contribution towards operating expenses as a credit = 15(items  pm) * 2(</w:t>
+      </w:r>
+      <w:proofErr w:type="spellStart"/>
+      <w:r>
+        <w:t>Rs</w:t>
+      </w:r>
+      <w:proofErr w:type="spellEnd"/>
+      <w:r>
+        <w:t xml:space="preserve">. per item pm) * 3(months subscription)= 90 </w:t>
+      </w:r>
+      <w:proofErr w:type="spellStart"/>
+      <w:r>
+        <w:t>Rs</w:t>
+      </w:r>
+      <w:proofErr w:type="spellEnd"/>
+      <w:r>
+        <w:t>.</w:t>
+      </w:r>
+    </w:p>
+    <w:p>
+      <w:pPr>
+        <w:pStyle w:val="ListParagraph"/>
+        <w:jc w:val="both"/>
+      </w:pPr>
+      <w:r>
+        <w:t xml:space="preserve">In this case too, every month a basket is delivered successfully 15*2 = 30 </w:t>
+      </w:r>
+      <w:proofErr w:type="spellStart"/>
+      <w:r>
+        <w:t>Rs</w:t>
+      </w:r>
+      <w:proofErr w:type="spellEnd"/>
+      <w:r>
+        <w:t>. get debited from this account.</w:t>
       </w:r>
     </w:p>
     <w:p>
@@ -8967,7 +10273,11 @@
         <w:t>Merchant</w:t>
       </w:r>
       <w:r>
-        <w:t xml:space="preserve"> will anticipate some periodic profit for himself on each product that he is selling under subscription. So every product should deposit that expected percentage of profit out of total profit into this account. The products who are making lesser profits than merchant’s expectations for himself or those which are making losses will not contribute to this account.  Merchant can decide to spare the money from this account for any purpose that he wishes to and it will be a manual process.</w:t>
+        <w:t xml:space="preserve"> will anticipate some periodic profit for himself on each product that he is selling under subscription. So every product should deposit that expected percentage of profit out of total profit into this account. The products who are making lesser profits than merchant’s expectations for </w:t>
+      </w:r>
+      <w:r>
+        <w:lastRenderedPageBreak/>
+        <w:t>himself or those which are making losses will not contribute to this account.  Merchant can decide to spare the money from this account for any purpose that he wishes to and it will be a manual process.</w:t>
       </w:r>
     </w:p>
     <w:p>
@@ -8996,7 +10306,6 @@
         <w:jc w:val="both"/>
       </w:pPr>
       <w:r>
-        <w:lastRenderedPageBreak/>
         <w:t>Calculating the price of a Product</w:t>
       </w:r>
     </w:p>
@@ -9074,7 +10383,15 @@
         <w:jc w:val="both"/>
       </w:pPr>
       <w:r>
-        <w:t>Adjust price of associated products(substitutes and complementary)</w:t>
+        <w:t xml:space="preserve">Adjust price of associated </w:t>
+      </w:r>
+      <w:proofErr w:type="gramStart"/>
+      <w:r>
+        <w:t>products(</w:t>
+      </w:r>
+      <w:proofErr w:type="gramEnd"/>
+      <w:r>
+        <w:t>substitutes and complementary)</w:t>
       </w:r>
     </w:p>
     <w:p>
@@ -9146,10 +10463,26 @@
         <w:t xml:space="preserve"> </w:t>
       </w:r>
       <w:r>
-        <w:t xml:space="preserve">for the set discounted price(say 5%) </w:t>
-      </w:r>
-      <w:r>
-        <w:t>are getting interpolated using cubic spline interpolation method. A Java code for cubic spline interpolation (SplineInterpolator) has been provided by apache.commons.math3 library and can be readily used here.</w:t>
+        <w:t xml:space="preserve">for the set discounted </w:t>
+      </w:r>
+      <w:proofErr w:type="gramStart"/>
+      <w:r>
+        <w:t>price(</w:t>
+      </w:r>
+      <w:proofErr w:type="gramEnd"/>
+      <w:r>
+        <w:t xml:space="preserve">say 5%) </w:t>
+      </w:r>
+      <w:r>
+        <w:t>are getting interpolated using cubic spline interpolation method. A Java code for cubic spline interpolation (</w:t>
+      </w:r>
+      <w:proofErr w:type="spellStart"/>
+      <w:r>
+        <w:t>SplineInterpolator</w:t>
+      </w:r>
+      <w:proofErr w:type="spellEnd"/>
+      <w:r>
+        <w:t>) has been provided by apache.commons.math3 library and can be readily used here.</w:t>
       </w:r>
     </w:p>
     <w:p>
@@ -9246,6 +10579,7 @@
         <w:jc w:val="both"/>
       </w:pPr>
       <w:r>
+        <w:lastRenderedPageBreak/>
         <w:t>Demand Curve???</w:t>
       </w:r>
     </w:p>
@@ -9258,8 +10592,13 @@
         </w:numPr>
         <w:jc w:val="both"/>
       </w:pPr>
-      <w:r>
-        <w:t xml:space="preserve">Elasticity : </w:t>
+      <w:proofErr w:type="gramStart"/>
+      <w:r>
+        <w:t>Elasticity :</w:t>
+      </w:r>
+      <w:proofErr w:type="gramEnd"/>
+      <w:r>
+        <w:t xml:space="preserve"> </w:t>
       </w:r>
       <w:r>
         <w:t>strength of the relationship between price levels and consumer demand. A product is highly elastic if consumer demand varies considerably with price.</w:t>
@@ -9278,11 +10617,7 @@
         <w:t xml:space="preserve">Non-Price shifts: </w:t>
       </w:r>
       <w:r>
-        <w:t xml:space="preserve">Sometimes, non-price factors such as consumer taste, income or expectations affect a change in the relationship between price and demand. In these cases, businesses responding to non-price factors stimulate sales of a product by lowering prices to increase </w:t>
-      </w:r>
-      <w:r>
-        <w:lastRenderedPageBreak/>
-        <w:t>demand. In this way, a non-price shift in demand will result in a change in price, even if price did not originally cause the shift.</w:t>
+        <w:t>Sometimes, non-price factors such as consumer taste, income or expectations affect a change in the relationship between price and demand. In these cases, businesses responding to non-price factors stimulate sales of a product by lowering prices to increase demand. In this way, a non-price shift in demand will result in a change in price, even if price did not originally cause the shift.</w:t>
       </w:r>
     </w:p>
     <w:p>
@@ -9658,6 +10993,7 @@
         <w:jc w:val="both"/>
       </w:pPr>
       <w:r>
+        <w:lastRenderedPageBreak/>
         <w:t>How to choose right products which are eligible for increased promotion? And how to decide on how much promotional investment to be made on every item</w:t>
       </w:r>
       <w:r>
@@ -9752,7 +11088,6 @@
         <w:jc w:val="both"/>
       </w:pPr>
       <w:r>
-        <w:lastRenderedPageBreak/>
         <w:t xml:space="preserve">For determining and sustaining </w:t>
       </w:r>
       <w:r>
@@ -9803,7 +11138,15 @@
         <w:jc w:val="both"/>
       </w:pPr>
       <w:r>
-        <w:t>To successfully run a business without making loss you should always know gross margin, markup and breakeven figures.</w:t>
+        <w:t xml:space="preserve">To successfully run a business without making loss you should always know gross margin, </w:t>
+      </w:r>
+      <w:proofErr w:type="spellStart"/>
+      <w:r>
+        <w:t>markup</w:t>
+      </w:r>
+      <w:proofErr w:type="spellEnd"/>
+      <w:r>
+        <w:t xml:space="preserve"> and breakeven figures.</w:t>
       </w:r>
     </w:p>
     <w:p>
@@ -9955,7 +11298,7 @@
         <w:rFonts w:asciiTheme="majorHAnsi" w:eastAsiaTheme="majorEastAsia" w:hAnsiTheme="majorHAnsi" w:cstheme="majorBidi"/>
         <w:noProof/>
       </w:rPr>
-      <w:t>1</w:t>
+      <w:t>21</w:t>
     </w:r>
     <w:r>
       <w:rPr>
@@ -10016,8 +11359,8 @@
       <w:tblLook w:val="04A0" w:firstRow="1" w:lastRow="0" w:firstColumn="1" w:lastColumn="0" w:noHBand="0" w:noVBand="1"/>
     </w:tblPr>
     <w:tblGrid>
-      <w:gridCol w:w="8103"/>
-      <w:gridCol w:w="1153"/>
+      <w:gridCol w:w="7902"/>
+      <w:gridCol w:w="1124"/>
     </w:tblGrid>
     <w:tr>
       <w:trPr>
@@ -10517,6 +11860,95 @@
     </w:lvl>
   </w:abstractNum>
   <w:abstractNum w:abstractNumId="4" w15:restartNumberingAfterBreak="0">
+    <w:nsid w:val="0AC42FCB"/>
+    <w:multiLevelType w:val="hybridMultilevel"/>
+    <w:tmpl w:val="0374C684"/>
+    <w:lvl w:ilvl="0" w:tplc="4009000F">
+      <w:start w:val="1"/>
+      <w:numFmt w:val="decimal"/>
+      <w:lvlText w:val="%1."/>
+      <w:lvlJc w:val="left"/>
+      <w:pPr>
+        <w:ind w:left="720" w:hanging="360"/>
+      </w:pPr>
+      <w:rPr>
+        <w:rFonts w:hint="default"/>
+      </w:rPr>
+    </w:lvl>
+    <w:lvl w:ilvl="1" w:tplc="40090019" w:tentative="1">
+      <w:start w:val="1"/>
+      <w:numFmt w:val="lowerLetter"/>
+      <w:lvlText w:val="%2."/>
+      <w:lvlJc w:val="left"/>
+      <w:pPr>
+        <w:ind w:left="1440" w:hanging="360"/>
+      </w:pPr>
+    </w:lvl>
+    <w:lvl w:ilvl="2" w:tplc="4009001B" w:tentative="1">
+      <w:start w:val="1"/>
+      <w:numFmt w:val="lowerRoman"/>
+      <w:lvlText w:val="%3."/>
+      <w:lvlJc w:val="right"/>
+      <w:pPr>
+        <w:ind w:left="2160" w:hanging="180"/>
+      </w:pPr>
+    </w:lvl>
+    <w:lvl w:ilvl="3" w:tplc="4009000F" w:tentative="1">
+      <w:start w:val="1"/>
+      <w:numFmt w:val="decimal"/>
+      <w:lvlText w:val="%4."/>
+      <w:lvlJc w:val="left"/>
+      <w:pPr>
+        <w:ind w:left="2880" w:hanging="360"/>
+      </w:pPr>
+    </w:lvl>
+    <w:lvl w:ilvl="4" w:tplc="40090019" w:tentative="1">
+      <w:start w:val="1"/>
+      <w:numFmt w:val="lowerLetter"/>
+      <w:lvlText w:val="%5."/>
+      <w:lvlJc w:val="left"/>
+      <w:pPr>
+        <w:ind w:left="3600" w:hanging="360"/>
+      </w:pPr>
+    </w:lvl>
+    <w:lvl w:ilvl="5" w:tplc="4009001B" w:tentative="1">
+      <w:start w:val="1"/>
+      <w:numFmt w:val="lowerRoman"/>
+      <w:lvlText w:val="%6."/>
+      <w:lvlJc w:val="right"/>
+      <w:pPr>
+        <w:ind w:left="4320" w:hanging="180"/>
+      </w:pPr>
+    </w:lvl>
+    <w:lvl w:ilvl="6" w:tplc="4009000F" w:tentative="1">
+      <w:start w:val="1"/>
+      <w:numFmt w:val="decimal"/>
+      <w:lvlText w:val="%7."/>
+      <w:lvlJc w:val="left"/>
+      <w:pPr>
+        <w:ind w:left="5040" w:hanging="360"/>
+      </w:pPr>
+    </w:lvl>
+    <w:lvl w:ilvl="7" w:tplc="40090019" w:tentative="1">
+      <w:start w:val="1"/>
+      <w:numFmt w:val="lowerLetter"/>
+      <w:lvlText w:val="%8."/>
+      <w:lvlJc w:val="left"/>
+      <w:pPr>
+        <w:ind w:left="5760" w:hanging="360"/>
+      </w:pPr>
+    </w:lvl>
+    <w:lvl w:ilvl="8" w:tplc="4009001B" w:tentative="1">
+      <w:start w:val="1"/>
+      <w:numFmt w:val="lowerRoman"/>
+      <w:lvlText w:val="%9."/>
+      <w:lvlJc w:val="right"/>
+      <w:pPr>
+        <w:ind w:left="6480" w:hanging="180"/>
+      </w:pPr>
+    </w:lvl>
+  </w:abstractNum>
+  <w:abstractNum w:abstractNumId="5" w15:restartNumberingAfterBreak="0">
     <w:nsid w:val="0B2C4BE8"/>
     <w:multiLevelType w:val="hybridMultilevel"/>
     <w:tmpl w:val="7382CDA4"/>
@@ -10629,7 +12061,7 @@
       </w:rPr>
     </w:lvl>
   </w:abstractNum>
-  <w:abstractNum w:abstractNumId="5" w15:restartNumberingAfterBreak="0">
+  <w:abstractNum w:abstractNumId="6" w15:restartNumberingAfterBreak="0">
     <w:nsid w:val="0C886BF8"/>
     <w:multiLevelType w:val="hybridMultilevel"/>
     <w:tmpl w:val="CA4E9C2A"/>
@@ -10742,7 +12174,7 @@
       </w:rPr>
     </w:lvl>
   </w:abstractNum>
-  <w:abstractNum w:abstractNumId="6" w15:restartNumberingAfterBreak="0">
+  <w:abstractNum w:abstractNumId="7" w15:restartNumberingAfterBreak="0">
     <w:nsid w:val="176E11E8"/>
     <w:multiLevelType w:val="hybridMultilevel"/>
     <w:tmpl w:val="997A5FFC"/>
@@ -10831,7 +12263,7 @@
       </w:pPr>
     </w:lvl>
   </w:abstractNum>
-  <w:abstractNum w:abstractNumId="7" w15:restartNumberingAfterBreak="0">
+  <w:abstractNum w:abstractNumId="8" w15:restartNumberingAfterBreak="0">
     <w:nsid w:val="17CE7EAB"/>
     <w:multiLevelType w:val="hybridMultilevel"/>
     <w:tmpl w:val="6AAA9C72"/>
@@ -10920,7 +12352,7 @@
       </w:pPr>
     </w:lvl>
   </w:abstractNum>
-  <w:abstractNum w:abstractNumId="8" w15:restartNumberingAfterBreak="0">
+  <w:abstractNum w:abstractNumId="9" w15:restartNumberingAfterBreak="0">
     <w:nsid w:val="19075545"/>
     <w:multiLevelType w:val="hybridMultilevel"/>
     <w:tmpl w:val="AB80B9F4"/>
@@ -11009,7 +12441,7 @@
       </w:pPr>
     </w:lvl>
   </w:abstractNum>
-  <w:abstractNum w:abstractNumId="9" w15:restartNumberingAfterBreak="0">
+  <w:abstractNum w:abstractNumId="10" w15:restartNumberingAfterBreak="0">
     <w:nsid w:val="1AFF57F7"/>
     <w:multiLevelType w:val="multilevel"/>
     <w:tmpl w:val="D17E89D4"/>
@@ -11095,7 +12527,7 @@
       </w:pPr>
     </w:lvl>
   </w:abstractNum>
-  <w:abstractNum w:abstractNumId="10" w15:restartNumberingAfterBreak="0">
+  <w:abstractNum w:abstractNumId="11" w15:restartNumberingAfterBreak="0">
     <w:nsid w:val="1B3E43C3"/>
     <w:multiLevelType w:val="hybridMultilevel"/>
     <w:tmpl w:val="88EE8590"/>
@@ -11184,7 +12616,7 @@
       </w:pPr>
     </w:lvl>
   </w:abstractNum>
-  <w:abstractNum w:abstractNumId="11" w15:restartNumberingAfterBreak="0">
+  <w:abstractNum w:abstractNumId="12" w15:restartNumberingAfterBreak="0">
     <w:nsid w:val="254F015D"/>
     <w:multiLevelType w:val="multilevel"/>
     <w:tmpl w:val="22DE122E"/>
@@ -11273,7 +12705,7 @@
       </w:pPr>
     </w:lvl>
   </w:abstractNum>
-  <w:abstractNum w:abstractNumId="12" w15:restartNumberingAfterBreak="0">
+  <w:abstractNum w:abstractNumId="13" w15:restartNumberingAfterBreak="0">
     <w:nsid w:val="255D19CC"/>
     <w:multiLevelType w:val="multilevel"/>
     <w:tmpl w:val="B0BC8A5E"/>
@@ -11359,7 +12791,7 @@
       </w:pPr>
     </w:lvl>
   </w:abstractNum>
-  <w:abstractNum w:abstractNumId="13" w15:restartNumberingAfterBreak="0">
+  <w:abstractNum w:abstractNumId="14" w15:restartNumberingAfterBreak="0">
     <w:nsid w:val="26FF4E7A"/>
     <w:multiLevelType w:val="hybridMultilevel"/>
     <w:tmpl w:val="DC8C7888"/>
@@ -11448,7 +12880,7 @@
       </w:pPr>
     </w:lvl>
   </w:abstractNum>
-  <w:abstractNum w:abstractNumId="14" w15:restartNumberingAfterBreak="0">
+  <w:abstractNum w:abstractNumId="15" w15:restartNumberingAfterBreak="0">
     <w:nsid w:val="2A3F5F78"/>
     <w:multiLevelType w:val="hybridMultilevel"/>
     <w:tmpl w:val="1DF46D02"/>
@@ -11537,7 +12969,7 @@
       </w:pPr>
     </w:lvl>
   </w:abstractNum>
-  <w:abstractNum w:abstractNumId="15" w15:restartNumberingAfterBreak="0">
+  <w:abstractNum w:abstractNumId="16" w15:restartNumberingAfterBreak="0">
     <w:nsid w:val="31C46E48"/>
     <w:multiLevelType w:val="multilevel"/>
     <w:tmpl w:val="0E3A4772"/>
@@ -11623,7 +13055,7 @@
       </w:pPr>
     </w:lvl>
   </w:abstractNum>
-  <w:abstractNum w:abstractNumId="16" w15:restartNumberingAfterBreak="0">
+  <w:abstractNum w:abstractNumId="17" w15:restartNumberingAfterBreak="0">
     <w:nsid w:val="3A0C2507"/>
     <w:multiLevelType w:val="hybridMultilevel"/>
     <w:tmpl w:val="CF3E30FA"/>
@@ -11712,7 +13144,7 @@
       </w:pPr>
     </w:lvl>
   </w:abstractNum>
-  <w:abstractNum w:abstractNumId="17" w15:restartNumberingAfterBreak="0">
+  <w:abstractNum w:abstractNumId="18" w15:restartNumberingAfterBreak="0">
     <w:nsid w:val="406B10CF"/>
     <w:multiLevelType w:val="hybridMultilevel"/>
     <w:tmpl w:val="F7BC815A"/>
@@ -11825,7 +13257,7 @@
       </w:rPr>
     </w:lvl>
   </w:abstractNum>
-  <w:abstractNum w:abstractNumId="18" w15:restartNumberingAfterBreak="0">
+  <w:abstractNum w:abstractNumId="19" w15:restartNumberingAfterBreak="0">
     <w:nsid w:val="457E388C"/>
     <w:multiLevelType w:val="multilevel"/>
     <w:tmpl w:val="E9E6CD70"/>
@@ -11920,7 +13352,7 @@
       </w:pPr>
     </w:lvl>
   </w:abstractNum>
-  <w:abstractNum w:abstractNumId="19" w15:restartNumberingAfterBreak="0">
+  <w:abstractNum w:abstractNumId="20" w15:restartNumberingAfterBreak="0">
     <w:nsid w:val="45813734"/>
     <w:multiLevelType w:val="multilevel"/>
     <w:tmpl w:val="BA028898"/>
@@ -12018,7 +13450,7 @@
       </w:pPr>
     </w:lvl>
   </w:abstractNum>
-  <w:abstractNum w:abstractNumId="20" w15:restartNumberingAfterBreak="0">
+  <w:abstractNum w:abstractNumId="21" w15:restartNumberingAfterBreak="0">
     <w:nsid w:val="4D0D2392"/>
     <w:multiLevelType w:val="multilevel"/>
     <w:tmpl w:val="0409001F"/>
@@ -12104,7 +13536,7 @@
       </w:pPr>
     </w:lvl>
   </w:abstractNum>
-  <w:abstractNum w:abstractNumId="21" w15:restartNumberingAfterBreak="0">
+  <w:abstractNum w:abstractNumId="22" w15:restartNumberingAfterBreak="0">
     <w:nsid w:val="51B13692"/>
     <w:multiLevelType w:val="multilevel"/>
     <w:tmpl w:val="0409001F"/>
@@ -12190,7 +13622,7 @@
       </w:pPr>
     </w:lvl>
   </w:abstractNum>
-  <w:abstractNum w:abstractNumId="22" w15:restartNumberingAfterBreak="0">
+  <w:abstractNum w:abstractNumId="23" w15:restartNumberingAfterBreak="0">
     <w:nsid w:val="541A266F"/>
     <w:multiLevelType w:val="multilevel"/>
     <w:tmpl w:val="E9E6CD70"/>
@@ -12285,7 +13717,7 @@
       </w:pPr>
     </w:lvl>
   </w:abstractNum>
-  <w:abstractNum w:abstractNumId="23" w15:restartNumberingAfterBreak="0">
+  <w:abstractNum w:abstractNumId="24" w15:restartNumberingAfterBreak="0">
     <w:nsid w:val="553A5EA8"/>
     <w:multiLevelType w:val="multilevel"/>
     <w:tmpl w:val="22DE122E"/>
@@ -12374,7 +13806,7 @@
       </w:pPr>
     </w:lvl>
   </w:abstractNum>
-  <w:abstractNum w:abstractNumId="24" w15:restartNumberingAfterBreak="0">
+  <w:abstractNum w:abstractNumId="25" w15:restartNumberingAfterBreak="0">
     <w:nsid w:val="56331F94"/>
     <w:multiLevelType w:val="multilevel"/>
     <w:tmpl w:val="E9E6CD70"/>
@@ -12469,7 +13901,7 @@
       </w:pPr>
     </w:lvl>
   </w:abstractNum>
-  <w:abstractNum w:abstractNumId="25" w15:restartNumberingAfterBreak="0">
+  <w:abstractNum w:abstractNumId="26" w15:restartNumberingAfterBreak="0">
     <w:nsid w:val="566E094F"/>
     <w:multiLevelType w:val="multilevel"/>
     <w:tmpl w:val="0409001F"/>
@@ -12555,7 +13987,7 @@
       </w:pPr>
     </w:lvl>
   </w:abstractNum>
-  <w:abstractNum w:abstractNumId="26" w15:restartNumberingAfterBreak="0">
+  <w:abstractNum w:abstractNumId="27" w15:restartNumberingAfterBreak="0">
     <w:nsid w:val="585E5157"/>
     <w:multiLevelType w:val="hybridMultilevel"/>
     <w:tmpl w:val="5F3C1480"/>
@@ -12644,7 +14076,7 @@
       </w:pPr>
     </w:lvl>
   </w:abstractNum>
-  <w:abstractNum w:abstractNumId="27" w15:restartNumberingAfterBreak="0">
+  <w:abstractNum w:abstractNumId="28" w15:restartNumberingAfterBreak="0">
     <w:nsid w:val="596116B7"/>
     <w:multiLevelType w:val="multilevel"/>
     <w:tmpl w:val="28BAE28A"/>
@@ -12742,7 +14174,7 @@
       </w:pPr>
     </w:lvl>
   </w:abstractNum>
-  <w:abstractNum w:abstractNumId="28" w15:restartNumberingAfterBreak="0">
+  <w:abstractNum w:abstractNumId="29" w15:restartNumberingAfterBreak="0">
     <w:nsid w:val="5BE93640"/>
     <w:multiLevelType w:val="multilevel"/>
     <w:tmpl w:val="E9E6CD70"/>
@@ -12837,7 +14269,7 @@
       </w:pPr>
     </w:lvl>
   </w:abstractNum>
-  <w:abstractNum w:abstractNumId="29" w15:restartNumberingAfterBreak="0">
+  <w:abstractNum w:abstractNumId="30" w15:restartNumberingAfterBreak="0">
     <w:nsid w:val="60E574A2"/>
     <w:multiLevelType w:val="hybridMultilevel"/>
     <w:tmpl w:val="7924EC5A"/>
@@ -12923,7 +14355,7 @@
       </w:pPr>
     </w:lvl>
   </w:abstractNum>
-  <w:abstractNum w:abstractNumId="30" w15:restartNumberingAfterBreak="0">
+  <w:abstractNum w:abstractNumId="31" w15:restartNumberingAfterBreak="0">
     <w:nsid w:val="618E4FDF"/>
     <w:multiLevelType w:val="hybridMultilevel"/>
     <w:tmpl w:val="FED4A868"/>
@@ -13012,7 +14444,7 @@
       </w:pPr>
     </w:lvl>
   </w:abstractNum>
-  <w:abstractNum w:abstractNumId="31" w15:restartNumberingAfterBreak="0">
+  <w:abstractNum w:abstractNumId="32" w15:restartNumberingAfterBreak="0">
     <w:nsid w:val="62FD471E"/>
     <w:multiLevelType w:val="multilevel"/>
     <w:tmpl w:val="0409001F"/>
@@ -13098,7 +14530,7 @@
       </w:pPr>
     </w:lvl>
   </w:abstractNum>
-  <w:abstractNum w:abstractNumId="32" w15:restartNumberingAfterBreak="0">
+  <w:abstractNum w:abstractNumId="33" w15:restartNumberingAfterBreak="0">
     <w:nsid w:val="653855F6"/>
     <w:multiLevelType w:val="multilevel"/>
     <w:tmpl w:val="57F48704"/>
@@ -13190,7 +14622,7 @@
       </w:pPr>
     </w:lvl>
   </w:abstractNum>
-  <w:abstractNum w:abstractNumId="33" w15:restartNumberingAfterBreak="0">
+  <w:abstractNum w:abstractNumId="34" w15:restartNumberingAfterBreak="0">
     <w:nsid w:val="6BC52135"/>
     <w:multiLevelType w:val="hybridMultilevel"/>
     <w:tmpl w:val="EB06F29A"/>
@@ -13279,7 +14711,7 @@
       </w:pPr>
     </w:lvl>
   </w:abstractNum>
-  <w:abstractNum w:abstractNumId="34" w15:restartNumberingAfterBreak="0">
+  <w:abstractNum w:abstractNumId="35" w15:restartNumberingAfterBreak="0">
     <w:nsid w:val="6D1F171E"/>
     <w:multiLevelType w:val="hybridMultilevel"/>
     <w:tmpl w:val="7EE6C5AE"/>
@@ -13368,7 +14800,7 @@
       </w:pPr>
     </w:lvl>
   </w:abstractNum>
-  <w:abstractNum w:abstractNumId="35" w15:restartNumberingAfterBreak="0">
+  <w:abstractNum w:abstractNumId="36" w15:restartNumberingAfterBreak="0">
     <w:nsid w:val="6DDB4BA2"/>
     <w:multiLevelType w:val="hybridMultilevel"/>
     <w:tmpl w:val="DEDE9F3C"/>
@@ -13457,7 +14889,7 @@
       </w:pPr>
     </w:lvl>
   </w:abstractNum>
-  <w:abstractNum w:abstractNumId="36" w15:restartNumberingAfterBreak="0">
+  <w:abstractNum w:abstractNumId="37" w15:restartNumberingAfterBreak="0">
     <w:nsid w:val="713140A8"/>
     <w:multiLevelType w:val="multilevel"/>
     <w:tmpl w:val="57F48704"/>
@@ -13549,7 +14981,7 @@
       </w:pPr>
     </w:lvl>
   </w:abstractNum>
-  <w:abstractNum w:abstractNumId="37" w15:restartNumberingAfterBreak="0">
+  <w:abstractNum w:abstractNumId="38" w15:restartNumberingAfterBreak="0">
     <w:nsid w:val="71DC65CF"/>
     <w:multiLevelType w:val="hybridMultilevel"/>
     <w:tmpl w:val="8B3620C4"/>
@@ -13638,7 +15070,7 @@
       </w:pPr>
     </w:lvl>
   </w:abstractNum>
-  <w:abstractNum w:abstractNumId="38" w15:restartNumberingAfterBreak="0">
+  <w:abstractNum w:abstractNumId="39" w15:restartNumberingAfterBreak="0">
     <w:nsid w:val="743E4088"/>
     <w:multiLevelType w:val="hybridMultilevel"/>
     <w:tmpl w:val="C33AFA9E"/>
@@ -13751,7 +15183,7 @@
       </w:rPr>
     </w:lvl>
   </w:abstractNum>
-  <w:abstractNum w:abstractNumId="39" w15:restartNumberingAfterBreak="0">
+  <w:abstractNum w:abstractNumId="40" w15:restartNumberingAfterBreak="0">
     <w:nsid w:val="75C44194"/>
     <w:multiLevelType w:val="hybridMultilevel"/>
     <w:tmpl w:val="830E3258"/>
@@ -13840,7 +15272,7 @@
       </w:pPr>
     </w:lvl>
   </w:abstractNum>
-  <w:abstractNum w:abstractNumId="40" w15:restartNumberingAfterBreak="0">
+  <w:abstractNum w:abstractNumId="41" w15:restartNumberingAfterBreak="0">
     <w:nsid w:val="78786F7F"/>
     <w:multiLevelType w:val="multilevel"/>
     <w:tmpl w:val="E9E6CD70"/>
@@ -13935,7 +15367,7 @@
       </w:pPr>
     </w:lvl>
   </w:abstractNum>
-  <w:abstractNum w:abstractNumId="41" w15:restartNumberingAfterBreak="0">
+  <w:abstractNum w:abstractNumId="42" w15:restartNumberingAfterBreak="0">
     <w:nsid w:val="7C0B0016"/>
     <w:multiLevelType w:val="hybridMultilevel"/>
     <w:tmpl w:val="C7BE627A"/>
@@ -14024,7 +15456,7 @@
       </w:pPr>
     </w:lvl>
   </w:abstractNum>
-  <w:abstractNum w:abstractNumId="42" w15:restartNumberingAfterBreak="0">
+  <w:abstractNum w:abstractNumId="43" w15:restartNumberingAfterBreak="0">
     <w:nsid w:val="7E9030FD"/>
     <w:multiLevelType w:val="hybridMultilevel"/>
     <w:tmpl w:val="B066BB40"/>
@@ -14114,133 +15546,136 @@
     </w:lvl>
   </w:abstractNum>
   <w:num w:numId="1">
-    <w:abstractNumId w:val="16"/>
+    <w:abstractNumId w:val="17"/>
   </w:num>
   <w:num w:numId="2">
-    <w:abstractNumId w:val="7"/>
+    <w:abstractNumId w:val="8"/>
   </w:num>
   <w:num w:numId="3">
+    <w:abstractNumId w:val="6"/>
+  </w:num>
+  <w:num w:numId="4">
+    <w:abstractNumId w:val="18"/>
+  </w:num>
+  <w:num w:numId="5">
+    <w:abstractNumId w:val="36"/>
+  </w:num>
+  <w:num w:numId="6">
+    <w:abstractNumId w:val="42"/>
+  </w:num>
+  <w:num w:numId="7">
+    <w:abstractNumId w:val="11"/>
+  </w:num>
+  <w:num w:numId="8">
     <w:abstractNumId w:val="5"/>
   </w:num>
-  <w:num w:numId="4">
-    <w:abstractNumId w:val="17"/>
-  </w:num>
-  <w:num w:numId="5">
-    <w:abstractNumId w:val="35"/>
-  </w:num>
-  <w:num w:numId="6">
-    <w:abstractNumId w:val="41"/>
-  </w:num>
-  <w:num w:numId="7">
-    <w:abstractNumId w:val="10"/>
-  </w:num>
-  <w:num w:numId="8">
-    <w:abstractNumId w:val="4"/>
-  </w:num>
   <w:num w:numId="9">
-    <w:abstractNumId w:val="8"/>
+    <w:abstractNumId w:val="9"/>
   </w:num>
   <w:num w:numId="10">
-    <w:abstractNumId w:val="30"/>
+    <w:abstractNumId w:val="31"/>
   </w:num>
   <w:num w:numId="11">
-    <w:abstractNumId w:val="39"/>
+    <w:abstractNumId w:val="40"/>
   </w:num>
   <w:num w:numId="12">
     <w:abstractNumId w:val="2"/>
   </w:num>
   <w:num w:numId="13">
-    <w:abstractNumId w:val="26"/>
+    <w:abstractNumId w:val="27"/>
   </w:num>
   <w:num w:numId="14">
-    <w:abstractNumId w:val="14"/>
+    <w:abstractNumId w:val="15"/>
   </w:num>
   <w:num w:numId="15">
-    <w:abstractNumId w:val="29"/>
+    <w:abstractNumId w:val="30"/>
   </w:num>
   <w:num w:numId="16">
     <w:abstractNumId w:val="1"/>
   </w:num>
   <w:num w:numId="17">
-    <w:abstractNumId w:val="31"/>
+    <w:abstractNumId w:val="32"/>
   </w:num>
   <w:num w:numId="18">
+    <w:abstractNumId w:val="22"/>
+  </w:num>
+  <w:num w:numId="19">
+    <w:abstractNumId w:val="26"/>
+  </w:num>
+  <w:num w:numId="20">
     <w:abstractNumId w:val="21"/>
   </w:num>
-  <w:num w:numId="19">
-    <w:abstractNumId w:val="25"/>
-  </w:num>
-  <w:num w:numId="20">
-    <w:abstractNumId w:val="20"/>
-  </w:num>
   <w:num w:numId="21">
-    <w:abstractNumId w:val="22"/>
+    <w:abstractNumId w:val="23"/>
   </w:num>
   <w:num w:numId="22">
-    <w:abstractNumId w:val="9"/>
+    <w:abstractNumId w:val="10"/>
   </w:num>
   <w:num w:numId="23">
+    <w:abstractNumId w:val="13"/>
+  </w:num>
+  <w:num w:numId="24">
+    <w:abstractNumId w:val="39"/>
+  </w:num>
+  <w:num w:numId="25">
+    <w:abstractNumId w:val="24"/>
+  </w:num>
+  <w:num w:numId="26">
     <w:abstractNumId w:val="12"/>
   </w:num>
-  <w:num w:numId="24">
-    <w:abstractNumId w:val="38"/>
-  </w:num>
-  <w:num w:numId="25">
-    <w:abstractNumId w:val="23"/>
-  </w:num>
-  <w:num w:numId="26">
-    <w:abstractNumId w:val="11"/>
-  </w:num>
   <w:num w:numId="27">
-    <w:abstractNumId w:val="36"/>
+    <w:abstractNumId w:val="37"/>
   </w:num>
   <w:num w:numId="28">
-    <w:abstractNumId w:val="42"/>
+    <w:abstractNumId w:val="43"/>
   </w:num>
   <w:num w:numId="29">
-    <w:abstractNumId w:val="32"/>
+    <w:abstractNumId w:val="33"/>
   </w:num>
   <w:num w:numId="30">
-    <w:abstractNumId w:val="6"/>
+    <w:abstractNumId w:val="7"/>
   </w:num>
   <w:num w:numId="31">
-    <w:abstractNumId w:val="15"/>
+    <w:abstractNumId w:val="16"/>
   </w:num>
   <w:num w:numId="32">
-    <w:abstractNumId w:val="33"/>
+    <w:abstractNumId w:val="34"/>
   </w:num>
   <w:num w:numId="33">
-    <w:abstractNumId w:val="37"/>
+    <w:abstractNumId w:val="38"/>
   </w:num>
   <w:num w:numId="34">
     <w:abstractNumId w:val="0"/>
   </w:num>
   <w:num w:numId="35">
-    <w:abstractNumId w:val="18"/>
+    <w:abstractNumId w:val="19"/>
   </w:num>
   <w:num w:numId="36">
-    <w:abstractNumId w:val="40"/>
+    <w:abstractNumId w:val="41"/>
   </w:num>
   <w:num w:numId="37">
-    <w:abstractNumId w:val="24"/>
+    <w:abstractNumId w:val="25"/>
   </w:num>
   <w:num w:numId="38">
-    <w:abstractNumId w:val="28"/>
+    <w:abstractNumId w:val="29"/>
   </w:num>
   <w:num w:numId="39">
-    <w:abstractNumId w:val="19"/>
+    <w:abstractNumId w:val="20"/>
   </w:num>
   <w:num w:numId="40">
-    <w:abstractNumId w:val="34"/>
+    <w:abstractNumId w:val="35"/>
   </w:num>
   <w:num w:numId="41">
-    <w:abstractNumId w:val="13"/>
+    <w:abstractNumId w:val="14"/>
   </w:num>
   <w:num w:numId="42">
-    <w:abstractNumId w:val="27"/>
+    <w:abstractNumId w:val="28"/>
   </w:num>
   <w:num w:numId="43">
     <w:abstractNumId w:val="3"/>
+  </w:num>
+  <w:num w:numId="44">
+    <w:abstractNumId w:val="4"/>
   </w:num>
 </w:numbering>
 </file>
@@ -15112,8 +16547,11 @@
   </w:compat>
   <w:rsids>
     <w:rsidRoot w:val="00B33A37"/>
+    <w:rsid w:val="00967083"/>
     <w:rsid w:val="00B33A37"/>
     <w:rsid w:val="00C25145"/>
+    <w:rsid w:val="00C42F36"/>
+    <w:rsid w:val="00D01A02"/>
   </w:rsids>
   <m:mathPr>
     <m:mathFont m:val="Cambria Math"/>
@@ -15863,7 +17301,7 @@
 </file>
 
 <file path=customXml/itemProps2.xml><?xml version="1.0" encoding="utf-8"?>
-<ds:datastoreItem xmlns:ds="http://schemas.openxmlformats.org/officeDocument/2006/customXml" ds:itemID="{511E65C2-4138-4FF6-99F6-122A320AC3A5}">
+<ds:datastoreItem xmlns:ds="http://schemas.openxmlformats.org/officeDocument/2006/customXml" ds:itemID="{1EAEFFC7-9704-4532-B058-F740762A8FAC}">
   <ds:schemaRefs>
     <ds:schemaRef ds:uri="http://schemas.openxmlformats.org/officeDocument/2006/bibliography"/>
   </ds:schemaRefs>

</xml_diff>